<commit_message>
Changed printing and object construction
</commit_message>
<xml_diff>
--- a/versions/001/tqf3-template-v.001.docx
+++ b/versions/001/tqf3-template-v.001.docx
@@ -171,14 +171,24 @@
           <w:bCs/>
           <w:color w:val="000000"/>
         </w:rPr>
-        <w:t>{#general}</w:t>
-      </w:r>
+        <w:t>{#</w:t>
+      </w:r>
+      <w:proofErr w:type="gramStart"/>
       <w:r>
         <w:rPr>
           <w:rFonts w:ascii="Times New Roman" w:eastAsia="Book Antiqua" w:hAnsi="Times New Roman" w:cs="Times New Roman"/>
+          <w:bCs/>
+          <w:color w:val="000000"/>
+        </w:rPr>
+        <w:t>general}</w:t>
+      </w:r>
+      <w:r>
+        <w:rPr>
+          <w:rFonts w:ascii="Times New Roman" w:eastAsia="Book Antiqua" w:hAnsi="Times New Roman" w:cs="Times New Roman"/>
         </w:rPr>
         <w:t>{</w:t>
       </w:r>
+      <w:proofErr w:type="gramEnd"/>
       <w:r>
         <w:rPr>
           <w:rFonts w:ascii="Times New Roman" w:eastAsia="Leelawadee" w:hAnsi="Times New Roman" w:cs="Times New Roman"/>
@@ -837,7 +847,16 @@
           <w:bCs/>
           <w:color w:val="000000"/>
         </w:rPr>
-        <w:t>{#has</w:t>
+        <w:t>{#</w:t>
+      </w:r>
+      <w:proofErr w:type="gramStart"/>
+      <w:r>
+        <w:rPr>
+          <w:rFonts w:ascii="Times New Roman" w:eastAsia="Leelawadee" w:hAnsi="Times New Roman" w:cs="Times New Roman"/>
+          <w:bCs/>
+          <w:color w:val="000000"/>
+        </w:rPr>
+        <w:t>has</w:t>
       </w:r>
       <w:r>
         <w:rPr>
@@ -853,7 +872,16 @@
           <w:bCs/>
           <w:color w:val="000000"/>
         </w:rPr>
-        <w:t>{^</w:t>
+        <w:t>{</w:t>
+      </w:r>
+      <w:proofErr w:type="gramEnd"/>
+      <w:r>
+        <w:rPr>
+          <w:rFonts w:ascii="Times New Roman" w:eastAsia="Leelawadee" w:hAnsi="Times New Roman" w:cs="Times New Roman"/>
+          <w:bCs/>
+          <w:color w:val="000000"/>
+        </w:rPr>
+        <w:t>^</w:t>
       </w:r>
       <w:r>
         <w:rPr>
@@ -993,15 +1021,33 @@
                 <w:bCs/>
                 <w:color w:val="000000"/>
               </w:rPr>
-              <w:t>{#c</w:t>
-            </w:r>
+              <w:t>{#</w:t>
+            </w:r>
+            <w:proofErr w:type="gramStart"/>
             <w:r>
               <w:rPr>
                 <w:rFonts w:ascii="Times New Roman" w:eastAsia="Leelawadee" w:hAnsi="Times New Roman" w:cs="Times New Roman"/>
                 <w:bCs/>
                 <w:color w:val="000000"/>
               </w:rPr>
-              <w:t>oordinator}{#</w:t>
+              <w:t>c</w:t>
+            </w:r>
+            <w:r>
+              <w:rPr>
+                <w:rFonts w:ascii="Times New Roman" w:eastAsia="Leelawadee" w:hAnsi="Times New Roman" w:cs="Times New Roman"/>
+                <w:bCs/>
+                <w:color w:val="000000"/>
+              </w:rPr>
+              <w:t>oordinator}{</w:t>
+            </w:r>
+            <w:proofErr w:type="gramEnd"/>
+            <w:r>
+              <w:rPr>
+                <w:rFonts w:ascii="Times New Roman" w:eastAsia="Leelawadee" w:hAnsi="Times New Roman" w:cs="Times New Roman"/>
+                <w:bCs/>
+                <w:color w:val="000000"/>
+              </w:rPr>
+              <w:t>#</w:t>
             </w:r>
             <w:r>
               <w:rPr>
@@ -1070,6 +1116,7 @@
               </w:rPr>
               <w:t>{/</w:t>
             </w:r>
+            <w:proofErr w:type="gramStart"/>
             <w:r>
               <w:rPr>
                 <w:rFonts w:ascii="Times New Roman" w:eastAsia="Leelawadee" w:hAnsi="Times New Roman" w:cs="Times New Roman"/>
@@ -1092,7 +1139,16 @@
                 <w:bCs/>
                 <w:color w:val="000000"/>
               </w:rPr>
-              <w:t>{/c</w:t>
+              <w:t>{</w:t>
+            </w:r>
+            <w:proofErr w:type="gramEnd"/>
+            <w:r>
+              <w:rPr>
+                <w:rFonts w:ascii="Times New Roman" w:eastAsia="Leelawadee" w:hAnsi="Times New Roman" w:cs="Times New Roman"/>
+                <w:bCs/>
+                <w:color w:val="000000"/>
+              </w:rPr>
+              <w:t>/c</w:t>
             </w:r>
             <w:r>
               <w:rPr>
@@ -1169,6 +1225,7 @@
               </w:rPr>
               <w:t>{#</w:t>
             </w:r>
+            <w:proofErr w:type="gramStart"/>
             <w:r>
               <w:rPr>
                 <w:rFonts w:ascii="Times New Roman" w:eastAsia="Leelawadee" w:hAnsi="Times New Roman" w:cs="Times New Roman"/>
@@ -1183,7 +1240,16 @@
                 <w:bCs/>
                 <w:color w:val="000000"/>
               </w:rPr>
-              <w:t>nstructor}{#</w:t>
+              <w:t>nstructor}{</w:t>
+            </w:r>
+            <w:proofErr w:type="gramEnd"/>
+            <w:r>
+              <w:rPr>
+                <w:rFonts w:ascii="Times New Roman" w:eastAsia="Leelawadee" w:hAnsi="Times New Roman" w:cs="Times New Roman"/>
+                <w:bCs/>
+                <w:color w:val="000000"/>
+              </w:rPr>
+              <w:t>#</w:t>
             </w:r>
             <w:r>
               <w:rPr>
@@ -1236,6 +1302,7 @@
               </w:rPr>
               <w:t>{/</w:t>
             </w:r>
+            <w:proofErr w:type="gramStart"/>
             <w:r>
               <w:rPr>
                 <w:rFonts w:ascii="Times New Roman" w:eastAsia="Leelawadee" w:hAnsi="Times New Roman" w:cs="Times New Roman"/>
@@ -1250,7 +1317,16 @@
                 <w:bCs/>
                 <w:color w:val="000000"/>
               </w:rPr>
-              <w:t>}{/</w:t>
+              <w:t>}{</w:t>
+            </w:r>
+            <w:proofErr w:type="gramEnd"/>
+            <w:r>
+              <w:rPr>
+                <w:rFonts w:ascii="Times New Roman" w:eastAsia="Leelawadee" w:hAnsi="Times New Roman" w:cs="Times New Roman"/>
+                <w:bCs/>
+                <w:color w:val="000000"/>
+              </w:rPr>
+              <w:t>/</w:t>
             </w:r>
             <w:r>
               <w:rPr>
@@ -1375,6 +1451,7 @@
         </w:rPr>
         <w:t>{#</w:t>
       </w:r>
+      <w:proofErr w:type="gramStart"/>
       <w:r>
         <w:rPr>
           <w:rFonts w:ascii="Times New Roman" w:eastAsia="Leelawadee" w:hAnsi="Times New Roman" w:cs="Times New Roman"/>
@@ -1397,7 +1474,14 @@
         <w:rPr>
           <w:rFonts w:ascii="Times New Roman" w:eastAsia="Leelawadee" w:hAnsi="Times New Roman" w:cs="Times New Roman"/>
         </w:rPr>
-        <w:t>{#general}</w:t>
+        <w:t>{</w:t>
+      </w:r>
+      <w:proofErr w:type="gramEnd"/>
+      <w:r>
+        <w:rPr>
+          <w:rFonts w:ascii="Times New Roman" w:eastAsia="Leelawadee" w:hAnsi="Times New Roman" w:cs="Times New Roman"/>
+        </w:rPr>
+        <w:t>#general}</w:t>
       </w:r>
       <w:r>
         <w:rPr>
@@ -1450,13 +1534,27 @@
         <w:rPr>
           <w:rFonts w:ascii="Times New Roman" w:eastAsia="Leelawadee" w:hAnsi="Times New Roman" w:cs="Times New Roman"/>
         </w:rPr>
-        <w:t>{/general}</w:t>
-      </w:r>
-      <w:r>
-        <w:rPr>
-          <w:rFonts w:ascii="Times New Roman" w:eastAsia="Leelawadee" w:hAnsi="Times New Roman" w:cs="Times New Roman"/>
-        </w:rPr>
         <w:t>{/</w:t>
+      </w:r>
+      <w:proofErr w:type="gramStart"/>
+      <w:r>
+        <w:rPr>
+          <w:rFonts w:ascii="Times New Roman" w:eastAsia="Leelawadee" w:hAnsi="Times New Roman" w:cs="Times New Roman"/>
+        </w:rPr>
+        <w:t>general}</w:t>
+      </w:r>
+      <w:r>
+        <w:rPr>
+          <w:rFonts w:ascii="Times New Roman" w:eastAsia="Leelawadee" w:hAnsi="Times New Roman" w:cs="Times New Roman"/>
+        </w:rPr>
+        <w:t>{</w:t>
+      </w:r>
+      <w:proofErr w:type="gramEnd"/>
+      <w:r>
+        <w:rPr>
+          <w:rFonts w:ascii="Times New Roman" w:eastAsia="Leelawadee" w:hAnsi="Times New Roman" w:cs="Times New Roman"/>
+        </w:rPr>
+        <w:t>/</w:t>
       </w:r>
       <w:r>
         <w:rPr>
@@ -1552,6 +1650,7 @@
         </w:rPr>
         <w:t>{#</w:t>
       </w:r>
+      <w:proofErr w:type="gramStart"/>
       <w:r>
         <w:rPr>
           <w:rFonts w:ascii="Times New Roman" w:eastAsia="Leelawadee" w:hAnsi="Times New Roman" w:cs="Times New Roman"/>
@@ -1580,7 +1679,14 @@
         <w:rPr>
           <w:rFonts w:ascii="Times New Roman" w:eastAsia="Leelawadee" w:hAnsi="Times New Roman" w:cs="Times New Roman"/>
         </w:rPr>
-        <w:t>{#general}</w:t>
+        <w:t>{</w:t>
+      </w:r>
+      <w:proofErr w:type="gramEnd"/>
+      <w:r>
+        <w:rPr>
+          <w:rFonts w:ascii="Times New Roman" w:eastAsia="Leelawadee" w:hAnsi="Times New Roman" w:cs="Times New Roman"/>
+        </w:rPr>
+        <w:t>#general}</w:t>
       </w:r>
       <w:r>
         <w:rPr>
@@ -1639,13 +1745,27 @@
         <w:rPr>
           <w:rFonts w:ascii="Times New Roman" w:eastAsia="Leelawadee" w:hAnsi="Times New Roman" w:cs="Times New Roman"/>
         </w:rPr>
-        <w:t>{/general}</w:t>
-      </w:r>
-      <w:r>
-        <w:rPr>
-          <w:rFonts w:ascii="Times New Roman" w:eastAsia="Leelawadee" w:hAnsi="Times New Roman" w:cs="Times New Roman"/>
-        </w:rPr>
         <w:t>{/</w:t>
+      </w:r>
+      <w:proofErr w:type="gramStart"/>
+      <w:r>
+        <w:rPr>
+          <w:rFonts w:ascii="Times New Roman" w:eastAsia="Leelawadee" w:hAnsi="Times New Roman" w:cs="Times New Roman"/>
+        </w:rPr>
+        <w:t>general}</w:t>
+      </w:r>
+      <w:r>
+        <w:rPr>
+          <w:rFonts w:ascii="Times New Roman" w:eastAsia="Leelawadee" w:hAnsi="Times New Roman" w:cs="Times New Roman"/>
+        </w:rPr>
+        <w:t>{</w:t>
+      </w:r>
+      <w:proofErr w:type="gramEnd"/>
+      <w:r>
+        <w:rPr>
+          <w:rFonts w:ascii="Times New Roman" w:eastAsia="Leelawadee" w:hAnsi="Times New Roman" w:cs="Times New Roman"/>
+        </w:rPr>
+        <w:t>/</w:t>
       </w:r>
       <w:r>
         <w:rPr>
@@ -1867,15 +1987,33 @@
           <w:bCs/>
           <w:color w:val="000000"/>
         </w:rPr>
-        <w:t>{#validated}</w:t>
-      </w:r>
-      <w:r>
-        <w:rPr>
-          <w:rFonts w:ascii="Times New Roman" w:eastAsia="Leelawadee" w:hAnsi="Times New Roman" w:cs="Times New Roman"/>
-          <w:bCs/>
-          <w:color w:val="000000"/>
-        </w:rPr>
-        <w:t>{#validation}</w:t>
+        <w:t>{#</w:t>
+      </w:r>
+      <w:proofErr w:type="gramStart"/>
+      <w:r>
+        <w:rPr>
+          <w:rFonts w:ascii="Times New Roman" w:eastAsia="Leelawadee" w:hAnsi="Times New Roman" w:cs="Times New Roman"/>
+          <w:bCs/>
+          <w:color w:val="000000"/>
+        </w:rPr>
+        <w:t>validated}</w:t>
+      </w:r>
+      <w:r>
+        <w:rPr>
+          <w:rFonts w:ascii="Times New Roman" w:eastAsia="Leelawadee" w:hAnsi="Times New Roman" w:cs="Times New Roman"/>
+          <w:bCs/>
+          <w:color w:val="000000"/>
+        </w:rPr>
+        <w:t>{</w:t>
+      </w:r>
+      <w:proofErr w:type="gramEnd"/>
+      <w:r>
+        <w:rPr>
+          <w:rFonts w:ascii="Times New Roman" w:eastAsia="Leelawadee" w:hAnsi="Times New Roman" w:cs="Times New Roman"/>
+          <w:bCs/>
+          <w:color w:val="000000"/>
+        </w:rPr>
+        <w:t>#validation}</w:t>
       </w:r>
       <w:r>
         <w:rPr>
@@ -2056,14 +2194,22 @@
         <w:rPr>
           <w:rFonts w:ascii="Times New Roman" w:eastAsia="Book Antiqua" w:hAnsi="Times New Roman" w:cs="Times New Roman"/>
         </w:rPr>
-        <w:t>{#general}</w:t>
-      </w:r>
+        <w:t>{#</w:t>
+      </w:r>
+      <w:proofErr w:type="gramStart"/>
       <w:r>
         <w:rPr>
           <w:rFonts w:ascii="Times New Roman" w:eastAsia="Book Antiqua" w:hAnsi="Times New Roman" w:cs="Times New Roman"/>
         </w:rPr>
+        <w:t>general}</w:t>
+      </w:r>
+      <w:r>
+        <w:rPr>
+          <w:rFonts w:ascii="Times New Roman" w:eastAsia="Book Antiqua" w:hAnsi="Times New Roman" w:cs="Times New Roman"/>
+        </w:rPr>
         <w:t>{</w:t>
       </w:r>
+      <w:proofErr w:type="gramEnd"/>
       <w:r>
         <w:rPr>
           <w:rFonts w:ascii="Times New Roman" w:eastAsia="Leelawadee" w:hAnsi="Times New Roman" w:cs="Times New Roman"/>
@@ -2131,6 +2277,7 @@
         </w:rPr>
         <w:t>_</w:t>
       </w:r>
+      <w:proofErr w:type="gramStart"/>
       <w:r>
         <w:rPr>
           <w:rFonts w:ascii="TH SarabunPSK" w:eastAsia="Leelawadee" w:hAnsi="TH SarabunPSK" w:cs="TH SarabunPSK" w:hint="cs"/>
@@ -2158,7 +2305,17 @@
           <w:sz w:val="28"/>
           <w:szCs w:val="28"/>
         </w:rPr>
-        <w:t>{/general}</w:t>
+        <w:t>{</w:t>
+      </w:r>
+      <w:proofErr w:type="gramEnd"/>
+      <w:r>
+        <w:rPr>
+          <w:rFonts w:ascii="TH SarabunPSK" w:eastAsia="Leelawadee" w:hAnsi="TH SarabunPSK" w:cs="TH SarabunPSK"/>
+          <w:color w:val="000000"/>
+          <w:sz w:val="28"/>
+          <w:szCs w:val="28"/>
+        </w:rPr>
+        <w:t>/general}</w:t>
       </w:r>
     </w:p>
     <w:p>
@@ -2191,15 +2348,33 @@
           <w:bCs/>
           <w:color w:val="000000"/>
         </w:rPr>
-        <w:t>{#has</w:t>
-      </w:r>
-      <w:r>
-        <w:rPr>
-          <w:rFonts w:ascii="Times New Roman" w:eastAsia="Leelawadee" w:hAnsi="Times New Roman" w:cs="Times New Roman"/>
-          <w:bCs/>
-          <w:color w:val="000000"/>
-        </w:rPr>
-        <w:t>}{#o</w:t>
+        <w:t>{#</w:t>
+      </w:r>
+      <w:proofErr w:type="gramStart"/>
+      <w:r>
+        <w:rPr>
+          <w:rFonts w:ascii="Times New Roman" w:eastAsia="Leelawadee" w:hAnsi="Times New Roman" w:cs="Times New Roman"/>
+          <w:bCs/>
+          <w:color w:val="000000"/>
+        </w:rPr>
+        <w:t>has</w:t>
+      </w:r>
+      <w:r>
+        <w:rPr>
+          <w:rFonts w:ascii="Times New Roman" w:eastAsia="Leelawadee" w:hAnsi="Times New Roman" w:cs="Times New Roman"/>
+          <w:bCs/>
+          <w:color w:val="000000"/>
+        </w:rPr>
+        <w:t>}{</w:t>
+      </w:r>
+      <w:proofErr w:type="gramEnd"/>
+      <w:r>
+        <w:rPr>
+          <w:rFonts w:ascii="Times New Roman" w:eastAsia="Leelawadee" w:hAnsi="Times New Roman" w:cs="Times New Roman"/>
+          <w:bCs/>
+          <w:color w:val="000000"/>
+        </w:rPr>
+        <w:t>#o</w:t>
       </w:r>
       <w:r>
         <w:rPr>
@@ -2311,6 +2486,7 @@
         </w:rPr>
         <w:t>{/</w:t>
       </w:r>
+      <w:proofErr w:type="gramStart"/>
       <w:r>
         <w:rPr>
           <w:rFonts w:ascii="Times New Roman" w:eastAsia="Leelawadee" w:hAnsi="Times New Roman" w:cs="Times New Roman"/>
@@ -2323,7 +2499,15 @@
           <w:rFonts w:ascii="Times New Roman" w:eastAsia="Leelawadee" w:hAnsi="Times New Roman" w:cs="Times New Roman"/>
           <w:color w:val="000000"/>
         </w:rPr>
-        <w:t>bjective}{^</w:t>
+        <w:t>bjective}{</w:t>
+      </w:r>
+      <w:proofErr w:type="gramEnd"/>
+      <w:r>
+        <w:rPr>
+          <w:rFonts w:ascii="Times New Roman" w:eastAsia="Leelawadee" w:hAnsi="Times New Roman" w:cs="Times New Roman"/>
+          <w:color w:val="000000"/>
+        </w:rPr>
+        <w:t>^</w:t>
       </w:r>
       <w:r>
         <w:rPr>
@@ -2363,6 +2547,7 @@
         </w:rPr>
         <w:t>{/</w:t>
       </w:r>
+      <w:proofErr w:type="gramStart"/>
       <w:r>
         <w:rPr>
           <w:rFonts w:ascii="Times New Roman" w:eastAsia="Leelawadee" w:hAnsi="Times New Roman" w:cs="Times New Roman"/>
@@ -2382,7 +2567,15 @@
           <w:rFonts w:ascii="Times New Roman" w:eastAsia="Leelawadee" w:hAnsi="Times New Roman" w:cs="Times New Roman"/>
           <w:color w:val="000000"/>
         </w:rPr>
-        <w:t>{/has}</w:t>
+        <w:t>{</w:t>
+      </w:r>
+      <w:proofErr w:type="gramEnd"/>
+      <w:r>
+        <w:rPr>
+          <w:rFonts w:ascii="Times New Roman" w:eastAsia="Leelawadee" w:hAnsi="Times New Roman" w:cs="Times New Roman"/>
+          <w:color w:val="000000"/>
+        </w:rPr>
+        <w:t>/has}</w:t>
       </w:r>
       <w:r>
         <w:rPr>
@@ -2411,7 +2604,7 @@
     </w:p>
     <w:tbl>
       <w:tblPr>
-        <w:tblW w:w="8646" w:type="dxa"/>
+        <w:tblW w:w="8647" w:type="dxa"/>
         <w:tblInd w:w="250" w:type="dxa"/>
         <w:tblBorders>
           <w:top w:val="single" w:sz="4" w:space="0" w:color="2F5496"/>
@@ -2425,14 +2618,14 @@
         <w:tblLook w:val="0400" w:firstRow="0" w:lastRow="0" w:firstColumn="0" w:lastColumn="0" w:noHBand="0" w:noVBand="1"/>
       </w:tblPr>
       <w:tblGrid>
-        <w:gridCol w:w="2976"/>
+        <w:gridCol w:w="2835"/>
         <w:gridCol w:w="2977"/>
-        <w:gridCol w:w="2693"/>
+        <w:gridCol w:w="2835"/>
       </w:tblGrid>
       <w:tr>
         <w:tc>
           <w:tcPr>
-            <w:tcW w:w="2976" w:type="dxa"/>
+            <w:tcW w:w="2835" w:type="dxa"/>
           </w:tcPr>
           <w:p>
             <w:pPr>
@@ -2494,7 +2687,7 @@
         </w:tc>
         <w:tc>
           <w:tcPr>
-            <w:tcW w:w="2693" w:type="dxa"/>
+            <w:tcW w:w="2835" w:type="dxa"/>
           </w:tcPr>
           <w:p>
             <w:pPr>
@@ -2527,7 +2720,7 @@
       <w:tr>
         <w:tc>
           <w:tcPr>
-            <w:tcW w:w="2976" w:type="dxa"/>
+            <w:tcW w:w="2835" w:type="dxa"/>
           </w:tcPr>
           <w:p>
             <w:pPr>
@@ -2551,15 +2744,16 @@
                 <w:bCs/>
                 <w:color w:val="000000"/>
               </w:rPr>
-              <w:t>{#general}</w:t>
-            </w:r>
+              <w:t>{#</w:t>
+            </w:r>
+            <w:proofErr w:type="gramStart"/>
             <w:r>
               <w:rPr>
                 <w:rFonts w:ascii="Times New Roman" w:eastAsia="Leelawadee" w:hAnsi="Times New Roman" w:cs="Times New Roman"/>
                 <w:bCs/>
                 <w:color w:val="000000"/>
               </w:rPr>
-              <w:t>{credits</w:t>
+              <w:t>general}</w:t>
             </w:r>
             <w:r>
               <w:rPr>
@@ -2567,6 +2761,23 @@
                 <w:bCs/>
                 <w:color w:val="000000"/>
               </w:rPr>
+              <w:t>{</w:t>
+            </w:r>
+            <w:proofErr w:type="gramEnd"/>
+            <w:r>
+              <w:rPr>
+                <w:rFonts w:ascii="Times New Roman" w:eastAsia="Leelawadee" w:hAnsi="Times New Roman" w:cs="Times New Roman"/>
+                <w:bCs/>
+                <w:color w:val="000000"/>
+              </w:rPr>
+              <w:t>credits</w:t>
+            </w:r>
+            <w:r>
+              <w:rPr>
+                <w:rFonts w:ascii="Times New Roman" w:eastAsia="Leelawadee" w:hAnsi="Times New Roman" w:cs="Times New Roman"/>
+                <w:bCs/>
+                <w:color w:val="000000"/>
+              </w:rPr>
               <w:t>_</w:t>
             </w:r>
             <w:r>
@@ -2590,6 +2801,46 @@
                 <w:color w:val="000000"/>
               </w:rPr>
               <w:t>hours per week</w:t>
+            </w:r>
+          </w:p>
+          <w:p>
+            <w:pPr>
+              <w:pBdr>
+                <w:top w:val="nil"/>
+                <w:left w:val="nil"/>
+                <w:bottom w:val="nil"/>
+                <w:right w:val="nil"/>
+                <w:between w:val="nil"/>
+              </w:pBdr>
+              <w:spacing w:before="80"/>
+              <w:jc w:val="center"/>
+              <w:rPr>
+                <w:rFonts w:ascii="Times New Roman" w:eastAsia="Leelawadee" w:hAnsi="Times New Roman" w:cs="Times New Roman"/>
+                <w:color w:val="000000"/>
+              </w:rPr>
+            </w:pPr>
+            <w:r>
+              <w:rPr>
+                <w:rFonts w:ascii="Times New Roman" w:eastAsia="Leelawadee" w:hAnsi="Times New Roman" w:cs="Times New Roman"/>
+                <w:color w:val="000000"/>
+              </w:rPr>
+              <w:t>({</w:t>
+            </w:r>
+            <w:proofErr w:type="spellStart"/>
+            <w:r>
+              <w:rPr>
+                <w:rFonts w:ascii="Times New Roman" w:eastAsia="Leelawadee" w:hAnsi="Times New Roman" w:cs="Times New Roman"/>
+                <w:color w:val="000000"/>
+              </w:rPr>
+              <w:t>credits_class_total</w:t>
+            </w:r>
+            <w:proofErr w:type="spellEnd"/>
+            <w:r>
+              <w:rPr>
+                <w:rFonts w:ascii="Times New Roman" w:eastAsia="Leelawadee" w:hAnsi="Times New Roman" w:cs="Times New Roman"/>
+                <w:color w:val="000000"/>
+              </w:rPr>
+              <w:t>} hours)</w:t>
             </w:r>
           </w:p>
         </w:tc>
@@ -2663,10 +2914,50 @@
               <w:t xml:space="preserve"> hours per week</w:t>
             </w:r>
           </w:p>
+          <w:p>
+            <w:pPr>
+              <w:pBdr>
+                <w:top w:val="nil"/>
+                <w:left w:val="nil"/>
+                <w:bottom w:val="nil"/>
+                <w:right w:val="nil"/>
+                <w:between w:val="nil"/>
+              </w:pBdr>
+              <w:spacing w:before="80"/>
+              <w:jc w:val="center"/>
+              <w:rPr>
+                <w:rFonts w:ascii="Times New Roman" w:eastAsia="Leelawadee" w:hAnsi="Times New Roman" w:cs="Times New Roman"/>
+                <w:color w:val="000000"/>
+              </w:rPr>
+            </w:pPr>
+            <w:r>
+              <w:rPr>
+                <w:rFonts w:ascii="Times New Roman" w:eastAsia="Leelawadee" w:hAnsi="Times New Roman" w:cs="Times New Roman"/>
+                <w:color w:val="000000"/>
+              </w:rPr>
+              <w:t>({</w:t>
+            </w:r>
+            <w:proofErr w:type="spellStart"/>
+            <w:r>
+              <w:rPr>
+                <w:rFonts w:ascii="Times New Roman" w:eastAsia="Leelawadee" w:hAnsi="Times New Roman" w:cs="Times New Roman"/>
+                <w:color w:val="000000"/>
+              </w:rPr>
+              <w:t>credits_lab_total</w:t>
+            </w:r>
+            <w:proofErr w:type="spellEnd"/>
+            <w:r>
+              <w:rPr>
+                <w:rFonts w:ascii="Times New Roman" w:eastAsia="Leelawadee" w:hAnsi="Times New Roman" w:cs="Times New Roman"/>
+                <w:color w:val="000000"/>
+              </w:rPr>
+              <w:t>} hours)</w:t>
+            </w:r>
+          </w:p>
         </w:tc>
         <w:tc>
           <w:tcPr>
-            <w:tcW w:w="2693" w:type="dxa"/>
+            <w:tcW w:w="2835" w:type="dxa"/>
           </w:tcPr>
           <w:p>
             <w:pPr>
@@ -2733,13 +3024,70 @@
               </w:rPr>
               <w:t xml:space="preserve"> hours per week</w:t>
             </w:r>
+          </w:p>
+          <w:p>
+            <w:pPr>
+              <w:pBdr>
+                <w:top w:val="nil"/>
+                <w:left w:val="nil"/>
+                <w:bottom w:val="nil"/>
+                <w:right w:val="nil"/>
+                <w:between w:val="nil"/>
+              </w:pBdr>
+              <w:spacing w:before="80"/>
+              <w:jc w:val="center"/>
+              <w:rPr>
+                <w:rFonts w:ascii="Times New Roman" w:eastAsia="Leelawadee" w:hAnsi="Times New Roman" w:cs="Times New Roman"/>
+                <w:color w:val="000000"/>
+              </w:rPr>
+            </w:pPr>
+            <w:r>
+              <w:rPr>
+                <w:rFonts w:ascii="Times New Roman" w:eastAsia="Leelawadee" w:hAnsi="Times New Roman" w:cs="Times New Roman"/>
+                <w:color w:val="000000"/>
+              </w:rPr>
+              <w:t>({</w:t>
+            </w:r>
+            <w:proofErr w:type="spellStart"/>
+            <w:r>
+              <w:rPr>
+                <w:rFonts w:ascii="Times New Roman" w:eastAsia="Leelawadee" w:hAnsi="Times New Roman" w:cs="Times New Roman"/>
+                <w:color w:val="000000"/>
+              </w:rPr>
+              <w:t>credits_home_total</w:t>
+            </w:r>
+            <w:proofErr w:type="spellEnd"/>
+            <w:r>
+              <w:rPr>
+                <w:rFonts w:ascii="Times New Roman" w:eastAsia="Leelawadee" w:hAnsi="Times New Roman" w:cs="Times New Roman"/>
+                <w:color w:val="000000"/>
+              </w:rPr>
+              <w:t xml:space="preserve">} </w:t>
+            </w:r>
+            <w:proofErr w:type="gramStart"/>
+            <w:r>
+              <w:rPr>
+                <w:rFonts w:ascii="Times New Roman" w:eastAsia="Leelawadee" w:hAnsi="Times New Roman" w:cs="Times New Roman"/>
+                <w:color w:val="000000"/>
+              </w:rPr>
+              <w:t>hours)</w:t>
+            </w:r>
             <w:r>
               <w:rPr>
                 <w:rFonts w:ascii="Times New Roman" w:eastAsia="Leelawadee" w:hAnsi="Times New Roman" w:cs="Times New Roman"/>
                 <w:bCs/>
                 <w:color w:val="000000"/>
               </w:rPr>
-              <w:t>{/general}</w:t>
+              <w:t>{</w:t>
+            </w:r>
+            <w:proofErr w:type="gramEnd"/>
+            <w:r>
+              <w:rPr>
+                <w:rFonts w:ascii="Times New Roman" w:eastAsia="Leelawadee" w:hAnsi="Times New Roman" w:cs="Times New Roman"/>
+                <w:bCs/>
+                <w:color w:val="000000"/>
+              </w:rPr>
+              <w:t>/general}</w:t>
             </w:r>
           </w:p>
         </w:tc>
@@ -2858,7 +3206,25 @@
           <w:b/>
           <w:color w:val="000000"/>
         </w:rPr>
-        <w:t>1. Ethics and Integrity</w:t>
+        <w:t>{#outcomes_</w:t>
+      </w:r>
+      <w:proofErr w:type="gramStart"/>
+      <w:r>
+        <w:rPr>
+          <w:rFonts w:ascii="Times New Roman" w:eastAsia="Leelawadee" w:hAnsi="Times New Roman" w:cs="Times New Roman"/>
+          <w:b/>
+          <w:color w:val="000000"/>
+        </w:rPr>
+        <w:t>print}{</w:t>
+      </w:r>
+      <w:proofErr w:type="gramEnd"/>
+      <w:r>
+        <w:rPr>
+          <w:rFonts w:ascii="Times New Roman" w:eastAsia="Leelawadee" w:hAnsi="Times New Roman" w:cs="Times New Roman"/>
+          <w:b/>
+          <w:color w:val="000000"/>
+        </w:rPr>
+        <w:t>title}</w:t>
       </w:r>
       <w:r>
         <w:rPr>
@@ -2871,30 +3237,10 @@
       <w:r>
         <w:rPr>
           <w:rFonts w:ascii="Times New Roman" w:eastAsia="Leelawadee" w:hAnsi="Times New Roman" w:cs="Times New Roman"/>
+          <w:b/>
           <w:color w:val="000000"/>
         </w:rPr>
         <w:t xml:space="preserve"> </w:t>
-      </w:r>
-      <w:r>
-        <w:rPr>
-          <w:rFonts w:ascii="Times New Roman" w:eastAsia="Leelawadee" w:hAnsi="Times New Roman" w:cs="Times New Roman"/>
-          <w:color w:val="000000"/>
-        </w:rPr>
-        <w:t>{</w:t>
-      </w:r>
-      <w:r>
-        <w:rPr>
-          <w:rFonts w:ascii="Times New Roman" w:eastAsia="Leelawadee" w:hAnsi="Times New Roman" w:cs="Times New Roman"/>
-          <w:color w:val="000000"/>
-        </w:rPr>
-        <w:t>#outcomes</w:t>
-      </w:r>
-      <w:r>
-        <w:rPr>
-          <w:rFonts w:ascii="Times New Roman" w:eastAsia="Leelawadee" w:hAnsi="Times New Roman" w:cs="Times New Roman"/>
-          <w:color w:val="000000"/>
-        </w:rPr>
-        <w:t>}</w:t>
       </w:r>
     </w:p>
     <w:tbl>
@@ -2914,8 +3260,9 @@
       </w:tblPr>
       <w:tblGrid>
         <w:gridCol w:w="992"/>
-        <w:gridCol w:w="3686"/>
-        <w:gridCol w:w="3969"/>
+        <w:gridCol w:w="2268"/>
+        <w:gridCol w:w="2694"/>
+        <w:gridCol w:w="2693"/>
       </w:tblGrid>
       <w:tr>
         <w:tc>
@@ -2944,7 +3291,7 @@
         </w:tc>
         <w:tc>
           <w:tcPr>
-            <w:tcW w:w="3686" w:type="dxa"/>
+            <w:tcW w:w="2268" w:type="dxa"/>
             <w:shd w:val="clear" w:color="auto" w:fill="F2F2F2"/>
           </w:tcPr>
           <w:p>
@@ -2976,7 +3323,7 @@
         </w:tc>
         <w:tc>
           <w:tcPr>
-            <w:tcW w:w="3969" w:type="dxa"/>
+            <w:tcW w:w="2694" w:type="dxa"/>
             <w:shd w:val="clear" w:color="auto" w:fill="F2F2F2"/>
           </w:tcPr>
           <w:p>
@@ -3003,6 +3350,46 @@
                 <w:color w:val="000000"/>
               </w:rPr>
               <w:t>Teaching Methods</w:t>
+            </w:r>
+          </w:p>
+        </w:tc>
+        <w:tc>
+          <w:tcPr>
+            <w:tcW w:w="2693" w:type="dxa"/>
+            <w:shd w:val="clear" w:color="auto" w:fill="F2F2F2"/>
+          </w:tcPr>
+          <w:p>
+            <w:pPr>
+              <w:pBdr>
+                <w:top w:val="nil"/>
+                <w:left w:val="nil"/>
+                <w:bottom w:val="nil"/>
+                <w:right w:val="nil"/>
+                <w:between w:val="nil"/>
+              </w:pBdr>
+              <w:spacing w:before="80"/>
+              <w:jc w:val="center"/>
+              <w:rPr>
+                <w:rFonts w:ascii="Times New Roman" w:eastAsia="Leelawadee" w:hAnsi="Times New Roman" w:cs="Times New Roman"/>
+                <w:b/>
+                <w:color w:val="000000"/>
+              </w:rPr>
+            </w:pPr>
+            <w:r>
+              <w:rPr>
+                <w:rFonts w:ascii="Times New Roman" w:eastAsia="Leelawadee" w:hAnsi="Times New Roman" w:cs="Times New Roman"/>
+                <w:b/>
+                <w:color w:val="000000"/>
+              </w:rPr>
+              <w:t xml:space="preserve">Assessment </w:t>
+            </w:r>
+            <w:r>
+              <w:rPr>
+                <w:rFonts w:ascii="Times New Roman" w:eastAsia="Leelawadee" w:hAnsi="Times New Roman" w:cs="Times New Roman"/>
+                <w:b/>
+                <w:color w:val="000000"/>
+              </w:rPr>
+              <w:t>Methods</w:t>
             </w:r>
           </w:p>
         </w:tc>
@@ -3033,13 +3420,71 @@
                 <w:rFonts w:ascii="Times New Roman" w:eastAsia="Leelawadee" w:hAnsi="Times New Roman" w:cs="Times New Roman"/>
                 <w:color w:val="000000"/>
               </w:rPr>
-              <w:t>{#1.1}{dot}</w:t>
+              <w:t>{</w:t>
+            </w:r>
+            <w:r>
+              <w:rPr>
+                <w:rFonts w:ascii="Times New Roman" w:eastAsia="Leelawadee" w:hAnsi="Times New Roman" w:cs="Times New Roman"/>
+                <w:color w:val="000000"/>
+              </w:rPr>
+              <w:t>#</w:t>
+            </w:r>
+            <w:proofErr w:type="gramStart"/>
+            <w:r>
+              <w:rPr>
+                <w:rFonts w:ascii="Times New Roman" w:eastAsia="Leelawadee" w:hAnsi="Times New Roman" w:cs="Times New Roman"/>
+                <w:color w:val="000000"/>
+              </w:rPr>
+              <w:t>outcomes</w:t>
+            </w:r>
+            <w:r>
+              <w:rPr>
+                <w:rFonts w:ascii="Times New Roman" w:eastAsia="Leelawadee" w:hAnsi="Times New Roman" w:cs="Times New Roman"/>
+                <w:color w:val="000000"/>
+              </w:rPr>
+              <w:t>}</w:t>
+            </w:r>
+            <w:r>
+              <w:rPr>
+                <w:rFonts w:ascii="Times New Roman" w:eastAsia="Leelawadee" w:hAnsi="Times New Roman" w:cs="Times New Roman"/>
+                <w:color w:val="000000"/>
+              </w:rPr>
+              <w:t>{</w:t>
+            </w:r>
+            <w:proofErr w:type="gramEnd"/>
+            <w:r>
+              <w:rPr>
+                <w:rFonts w:ascii="Times New Roman" w:eastAsia="Leelawadee" w:hAnsi="Times New Roman" w:cs="Times New Roman"/>
+                <w:color w:val="000000"/>
+              </w:rPr>
+              <w:t xml:space="preserve">dot} </w:t>
+            </w:r>
+            <w:r>
+              <w:rPr>
+                <w:rFonts w:ascii="Times New Roman" w:eastAsia="Leelawadee" w:hAnsi="Times New Roman" w:cs="Times New Roman"/>
+                <w:color w:val="000000"/>
+              </w:rPr>
+              <w:t>{</w:t>
+            </w:r>
+            <w:r>
+              <w:rPr>
+                <w:rFonts w:ascii="Times New Roman" w:eastAsia="Leelawadee" w:hAnsi="Times New Roman" w:cs="Times New Roman"/>
+                <w:color w:val="000000"/>
+              </w:rPr>
+              <w:t>number</w:t>
+            </w:r>
+            <w:r>
+              <w:rPr>
+                <w:rFonts w:ascii="Times New Roman" w:eastAsia="Leelawadee" w:hAnsi="Times New Roman" w:cs="Times New Roman"/>
+                <w:color w:val="000000"/>
+              </w:rPr>
+              <w:t>}</w:t>
             </w:r>
           </w:p>
         </w:tc>
         <w:tc>
           <w:tcPr>
-            <w:tcW w:w="3686" w:type="dxa"/>
+            <w:tcW w:w="2268" w:type="dxa"/>
           </w:tcPr>
           <w:p>
             <w:pPr>
@@ -3062,20 +3507,13 @@
                 <w:rFonts w:ascii="Times New Roman" w:eastAsia="Leelawadee" w:hAnsi="Times New Roman" w:cs="Times New Roman"/>
                 <w:color w:val="000000"/>
               </w:rPr>
-              <w:t xml:space="preserve">1.1 </w:t>
-            </w:r>
-            <w:r>
-              <w:rPr>
-                <w:rFonts w:ascii="Times New Roman" w:eastAsia="Leelawadee" w:hAnsi="Times New Roman" w:cs="Times New Roman"/>
-                <w:color w:val="000000"/>
-              </w:rPr>
-              <w:t>{#student}{student} {/student}{^student}Not applicable.{/student}</w:t>
+              <w:t>{student}</w:t>
             </w:r>
           </w:p>
         </w:tc>
         <w:tc>
           <w:tcPr>
-            <w:tcW w:w="3969" w:type="dxa"/>
+            <w:tcW w:w="2694" w:type="dxa"/>
           </w:tcPr>
           <w:p>
             <w:pPr>
@@ -3098,61 +3536,16 @@
                 <w:rFonts w:ascii="Times New Roman" w:eastAsia="Leelawadee" w:hAnsi="Times New Roman" w:cs="Times New Roman"/>
                 <w:color w:val="000000"/>
               </w:rPr>
-              <w:t xml:space="preserve">1.1 </w:t>
-            </w:r>
-            <w:r>
-              <w:rPr>
-                <w:rFonts w:ascii="Times New Roman" w:eastAsia="Leelawadee" w:hAnsi="Times New Roman" w:cs="Times New Roman"/>
-                <w:color w:val="000000"/>
-              </w:rPr>
-              <w:t>{#teaching}{teaching} {/teaching}{^teaching}Not applicable.{/teaching}{/1.1}</w:t>
-            </w:r>
-          </w:p>
-        </w:tc>
-      </w:tr>
-      <w:tr>
-        <w:tc>
-          <w:tcPr>
-            <w:tcW w:w="992" w:type="dxa"/>
-          </w:tcPr>
-          <w:p>
-            <w:pPr>
-              <w:pBdr>
-                <w:top w:val="nil"/>
-                <w:left w:val="nil"/>
-                <w:bottom w:val="nil"/>
-                <w:right w:val="nil"/>
-                <w:between w:val="nil"/>
-              </w:pBdr>
-              <w:spacing w:before="80"/>
-              <w:jc w:val="center"/>
-              <w:rPr>
-                <w:rFonts w:ascii="Times New Roman" w:eastAsia="Leelawadee" w:hAnsi="Times New Roman" w:cs="Times New Roman"/>
-                <w:color w:val="000000"/>
-              </w:rPr>
-            </w:pPr>
-            <w:r>
-              <w:rPr>
-                <w:rFonts w:ascii="Times New Roman" w:eastAsia="Leelawadee" w:hAnsi="Times New Roman" w:cs="Times New Roman"/>
-                <w:color w:val="000000"/>
-              </w:rPr>
-              <w:t>{#1.2}{dot}</w:t>
+              <w:t>{teaching}</w:t>
             </w:r>
           </w:p>
         </w:tc>
         <w:tc>
           <w:tcPr>
-            <w:tcW w:w="3686" w:type="dxa"/>
+            <w:tcW w:w="2693" w:type="dxa"/>
           </w:tcPr>
           <w:p>
             <w:pPr>
-              <w:pBdr>
-                <w:top w:val="nil"/>
-                <w:left w:val="nil"/>
-                <w:bottom w:val="nil"/>
-                <w:right w:val="nil"/>
-                <w:between w:val="nil"/>
-              </w:pBdr>
               <w:spacing w:before="80"/>
               <w:rPr>
                 <w:rFonts w:ascii="Times New Roman" w:eastAsia="Leelawadee" w:hAnsi="Times New Roman" w:cs="Times New Roman"/>
@@ -3164,150 +3557,28 @@
                 <w:rFonts w:ascii="Times New Roman" w:eastAsia="Leelawadee" w:hAnsi="Times New Roman" w:cs="Times New Roman"/>
                 <w:color w:val="000000"/>
               </w:rPr>
-              <w:t>1.2</w:t>
-            </w:r>
-            <w:r>
-              <w:rPr>
-                <w:rFonts w:ascii="Times New Roman" w:eastAsia="Leelawadee" w:hAnsi="Times New Roman" w:cs="Times New Roman"/>
-                <w:color w:val="000000"/>
-              </w:rPr>
-              <w:t xml:space="preserve"> {#student}{student} {/student}{^student}Not applicable.{/student}</w:t>
-            </w:r>
-          </w:p>
-        </w:tc>
-        <w:tc>
-          <w:tcPr>
-            <w:tcW w:w="3969" w:type="dxa"/>
-          </w:tcPr>
-          <w:p>
-            <w:pPr>
-              <w:pBdr>
-                <w:top w:val="nil"/>
-                <w:left w:val="nil"/>
-                <w:bottom w:val="nil"/>
-                <w:right w:val="nil"/>
-                <w:between w:val="nil"/>
-              </w:pBdr>
-              <w:spacing w:before="80"/>
-              <w:rPr>
-                <w:rFonts w:ascii="Times New Roman" w:eastAsia="Leelawadee" w:hAnsi="Times New Roman" w:cs="Times New Roman"/>
-                <w:color w:val="000000"/>
-              </w:rPr>
-            </w:pPr>
-            <w:r>
-              <w:rPr>
-                <w:rFonts w:ascii="Times New Roman" w:eastAsia="Leelawadee" w:hAnsi="Times New Roman" w:cs="Times New Roman"/>
-                <w:color w:val="000000"/>
-              </w:rPr>
-              <w:t xml:space="preserve">1.2 </w:t>
-            </w:r>
-            <w:r>
-              <w:rPr>
-                <w:rFonts w:ascii="Times New Roman" w:eastAsia="Leelawadee" w:hAnsi="Times New Roman" w:cs="Times New Roman"/>
-                <w:color w:val="000000"/>
-              </w:rPr>
-              <w:t>{#teaching}{teaching} {/teaching}{^teaching}Not applicable.{/teaching}{/1.2}</w:t>
-            </w:r>
-          </w:p>
-        </w:tc>
-      </w:tr>
-      <w:tr>
-        <w:tc>
-          <w:tcPr>
-            <w:tcW w:w="992" w:type="dxa"/>
-          </w:tcPr>
-          <w:p>
-            <w:pPr>
-              <w:pBdr>
-                <w:top w:val="nil"/>
-                <w:left w:val="nil"/>
-                <w:bottom w:val="nil"/>
-                <w:right w:val="nil"/>
-                <w:between w:val="nil"/>
-              </w:pBdr>
-              <w:spacing w:before="80"/>
-              <w:jc w:val="center"/>
-              <w:rPr>
-                <w:rFonts w:ascii="Times New Roman" w:eastAsia="Leelawadee" w:hAnsi="Times New Roman" w:cs="Times New Roman"/>
-                <w:color w:val="000000"/>
-              </w:rPr>
-            </w:pPr>
-            <w:r>
-              <w:rPr>
-                <w:rFonts w:ascii="Times New Roman" w:eastAsia="Leelawadee" w:hAnsi="Times New Roman" w:cs="Times New Roman"/>
-                <w:color w:val="000000"/>
-              </w:rPr>
-              <w:t>{#1.3}{dot}</w:t>
-            </w:r>
-          </w:p>
-        </w:tc>
-        <w:tc>
-          <w:tcPr>
-            <w:tcW w:w="3686" w:type="dxa"/>
-          </w:tcPr>
-          <w:p>
-            <w:pPr>
-              <w:pBdr>
-                <w:top w:val="nil"/>
-                <w:left w:val="nil"/>
-                <w:bottom w:val="nil"/>
-                <w:right w:val="nil"/>
-                <w:between w:val="nil"/>
-              </w:pBdr>
-              <w:spacing w:before="80"/>
-              <w:rPr>
-                <w:rFonts w:ascii="Times New Roman" w:eastAsia="Leelawadee" w:hAnsi="Times New Roman" w:cs="Times New Roman"/>
-                <w:color w:val="000000"/>
-              </w:rPr>
-            </w:pPr>
-            <w:r>
-              <w:rPr>
-                <w:rFonts w:ascii="Times New Roman" w:eastAsia="Leelawadee" w:hAnsi="Times New Roman" w:cs="Times New Roman"/>
-                <w:color w:val="000000"/>
-              </w:rPr>
-              <w:t xml:space="preserve">1.3 </w:t>
-            </w:r>
-            <w:r>
-              <w:rPr>
-                <w:rFonts w:ascii="Times New Roman" w:eastAsia="Leelawadee" w:hAnsi="Times New Roman" w:cs="Times New Roman"/>
-                <w:color w:val="000000"/>
-              </w:rPr>
-              <w:t>{#student}{student} {/student}{^student}Not applicable.{/student}</w:t>
-            </w:r>
-          </w:p>
-        </w:tc>
-        <w:tc>
-          <w:tcPr>
-            <w:tcW w:w="3969" w:type="dxa"/>
-          </w:tcPr>
-          <w:p>
-            <w:pPr>
-              <w:pBdr>
-                <w:top w:val="nil"/>
-                <w:left w:val="nil"/>
-                <w:bottom w:val="nil"/>
-                <w:right w:val="nil"/>
-                <w:between w:val="nil"/>
-              </w:pBdr>
-              <w:spacing w:before="80"/>
-              <w:rPr>
-                <w:rFonts w:ascii="Times New Roman" w:eastAsia="Leelawadee" w:hAnsi="Times New Roman" w:cs="Times New Roman"/>
-                <w:color w:val="000000"/>
-              </w:rPr>
-            </w:pPr>
-            <w:r>
-              <w:rPr>
-                <w:rFonts w:ascii="Times New Roman" w:eastAsia="Leelawadee" w:hAnsi="Times New Roman" w:cs="Times New Roman"/>
-                <w:color w:val="000000"/>
-              </w:rPr>
-              <w:t xml:space="preserve">1.3 </w:t>
-            </w:r>
-            <w:r>
-              <w:rPr>
-                <w:rFonts w:ascii="Times New Roman" w:eastAsia="Leelawadee" w:hAnsi="Times New Roman" w:cs="Times New Roman"/>
-                <w:color w:val="000000"/>
-              </w:rPr>
-              <w:t>{#teaching}{teaching} {/teaching}{^teaching}Not applicable.{/teaching}{/1.3}</w:t>
+              <w:t>{assessment}</w:t>
+            </w:r>
+            <w:r>
+              <w:rPr>
+                <w:rFonts w:ascii="Times New Roman" w:eastAsia="Leelawadee" w:hAnsi="Times New Roman" w:cs="Times New Roman"/>
+                <w:color w:val="000000"/>
+              </w:rPr>
+              <w:t>{</w:t>
+            </w:r>
+            <w:r>
+              <w:rPr>
+                <w:rFonts w:ascii="Times New Roman" w:eastAsia="Leelawadee" w:hAnsi="Times New Roman" w:cs="Times New Roman"/>
+                <w:color w:val="000000"/>
+              </w:rPr>
+              <w:t>/outcomes</w:t>
+            </w:r>
+            <w:r>
+              <w:rPr>
+                <w:rFonts w:ascii="Times New Roman" w:eastAsia="Leelawadee" w:hAnsi="Times New Roman" w:cs="Times New Roman"/>
+                <w:color w:val="000000"/>
+              </w:rPr>
+              <w:t>}</w:t>
             </w:r>
           </w:p>
         </w:tc>
@@ -3315,2432 +3586,48 @@
     </w:tbl>
     <w:p>
       <w:pPr>
-        <w:pBdr>
-          <w:top w:val="nil"/>
-          <w:left w:val="nil"/>
-          <w:bottom w:val="nil"/>
-          <w:right w:val="nil"/>
-          <w:between w:val="nil"/>
-        </w:pBdr>
-        <w:spacing w:before="180"/>
-        <w:rPr>
-          <w:rFonts w:ascii="Times New Roman" w:eastAsia="Leelawadee" w:hAnsi="Times New Roman" w:cs="Times New Roman"/>
-          <w:b/>
-          <w:color w:val="000000"/>
-        </w:rPr>
-      </w:pPr>
-      <w:r>
-        <w:rPr>
-          <w:rFonts w:ascii="Times New Roman" w:eastAsia="Leelawadee" w:hAnsi="Times New Roman" w:cs="Times New Roman"/>
-          <w:b/>
-          <w:color w:val="000000"/>
-        </w:rPr>
-        <w:t>2. Academic Achievement</w:t>
-      </w:r>
-      <w:r>
-        <w:rPr>
-          <w:rFonts w:ascii="Times New Roman" w:eastAsia="Leelawadee" w:hAnsi="Times New Roman" w:cs="Times New Roman"/>
-          <w:b/>
-          <w:color w:val="000000"/>
-        </w:rPr>
-        <w:t>:</w:t>
-      </w:r>
-      <w:r>
-        <w:rPr>
-          <w:rFonts w:ascii="Times New Roman" w:eastAsia="Leelawadee" w:hAnsi="Times New Roman" w:cs="Times New Roman"/>
-          <w:color w:val="000000"/>
-        </w:rPr>
-        <w:t xml:space="preserve"> </w:t>
-      </w:r>
+        <w:rPr>
+          <w:rFonts w:ascii="Times New Roman" w:eastAsia="Leelawadee" w:hAnsi="Times New Roman" w:cs="Times New Roman"/>
+          <w:b/>
+          <w:bCs/>
+          <w:color w:val="000000"/>
+        </w:rPr>
+      </w:pPr>
     </w:p>
-    <w:tbl>
-      <w:tblPr>
-        <w:tblW w:w="8647" w:type="dxa"/>
-        <w:tblInd w:w="250" w:type="dxa"/>
-        <w:tblBorders>
-          <w:top w:val="single" w:sz="4" w:space="0" w:color="000000"/>
-          <w:left w:val="single" w:sz="4" w:space="0" w:color="000000"/>
-          <w:bottom w:val="single" w:sz="4" w:space="0" w:color="000000"/>
-          <w:right w:val="single" w:sz="4" w:space="0" w:color="000000"/>
-          <w:insideH w:val="single" w:sz="4" w:space="0" w:color="000000"/>
-          <w:insideV w:val="single" w:sz="4" w:space="0" w:color="000000"/>
-        </w:tblBorders>
-        <w:tblLayout w:type="fixed"/>
-        <w:tblLook w:val="0400" w:firstRow="0" w:lastRow="0" w:firstColumn="0" w:lastColumn="0" w:noHBand="0" w:noVBand="1"/>
-      </w:tblPr>
-      <w:tblGrid>
-        <w:gridCol w:w="992"/>
-        <w:gridCol w:w="3686"/>
-        <w:gridCol w:w="3969"/>
-      </w:tblGrid>
-      <w:tr>
-        <w:tc>
-          <w:tcPr>
-            <w:tcW w:w="992" w:type="dxa"/>
-            <w:shd w:val="clear" w:color="auto" w:fill="F2F2F2"/>
-          </w:tcPr>
-          <w:p>
-            <w:pPr>
-              <w:pBdr>
-                <w:top w:val="nil"/>
-                <w:left w:val="nil"/>
-                <w:bottom w:val="nil"/>
-                <w:right w:val="nil"/>
-                <w:between w:val="nil"/>
-              </w:pBdr>
-              <w:spacing w:before="80"/>
-              <w:jc w:val="center"/>
-              <w:rPr>
-                <w:rFonts w:ascii="Times New Roman" w:eastAsia="Leelawadee" w:hAnsi="Times New Roman" w:cs="Times New Roman"/>
-                <w:b/>
-                <w:color w:val="000000"/>
-              </w:rPr>
-            </w:pPr>
-          </w:p>
-        </w:tc>
-        <w:tc>
-          <w:tcPr>
-            <w:tcW w:w="3686" w:type="dxa"/>
-            <w:shd w:val="clear" w:color="auto" w:fill="F2F2F2"/>
-          </w:tcPr>
-          <w:p>
-            <w:pPr>
-              <w:pBdr>
-                <w:top w:val="nil"/>
-                <w:left w:val="nil"/>
-                <w:bottom w:val="nil"/>
-                <w:right w:val="nil"/>
-                <w:between w:val="nil"/>
-              </w:pBdr>
-              <w:spacing w:before="80"/>
-              <w:jc w:val="center"/>
-              <w:rPr>
-                <w:rFonts w:ascii="Times New Roman" w:eastAsia="Leelawadee" w:hAnsi="Times New Roman" w:cs="Times New Roman"/>
-                <w:b/>
-                <w:color w:val="000000"/>
-              </w:rPr>
-            </w:pPr>
-            <w:r>
-              <w:rPr>
-                <w:rFonts w:ascii="Times New Roman" w:eastAsia="Leelawadee" w:hAnsi="Times New Roman" w:cs="Times New Roman"/>
-                <w:b/>
-                <w:color w:val="000000"/>
-              </w:rPr>
-              <w:t>Student Outcomes</w:t>
-            </w:r>
-          </w:p>
-        </w:tc>
-        <w:tc>
-          <w:tcPr>
-            <w:tcW w:w="3969" w:type="dxa"/>
-            <w:shd w:val="clear" w:color="auto" w:fill="F2F2F2"/>
-          </w:tcPr>
-          <w:p>
-            <w:pPr>
-              <w:pBdr>
-                <w:top w:val="nil"/>
-                <w:left w:val="nil"/>
-                <w:bottom w:val="nil"/>
-                <w:right w:val="nil"/>
-                <w:between w:val="nil"/>
-              </w:pBdr>
-              <w:spacing w:before="80"/>
-              <w:jc w:val="center"/>
-              <w:rPr>
-                <w:rFonts w:ascii="Times New Roman" w:eastAsia="Leelawadee" w:hAnsi="Times New Roman" w:cs="Times New Roman"/>
-                <w:b/>
-                <w:color w:val="000000"/>
-              </w:rPr>
-            </w:pPr>
-            <w:r>
-              <w:rPr>
-                <w:rFonts w:ascii="Times New Roman" w:eastAsia="Leelawadee" w:hAnsi="Times New Roman" w:cs="Times New Roman"/>
-                <w:b/>
-                <w:color w:val="000000"/>
-              </w:rPr>
-              <w:t>Teaching Methods</w:t>
-            </w:r>
-          </w:p>
-        </w:tc>
-      </w:tr>
-      <w:tr>
-        <w:tc>
-          <w:tcPr>
-            <w:tcW w:w="992" w:type="dxa"/>
-          </w:tcPr>
-          <w:p>
-            <w:pPr>
-              <w:pBdr>
-                <w:top w:val="nil"/>
-                <w:left w:val="nil"/>
-                <w:bottom w:val="nil"/>
-                <w:right w:val="nil"/>
-                <w:between w:val="nil"/>
-              </w:pBdr>
-              <w:spacing w:before="80"/>
-              <w:jc w:val="center"/>
-              <w:rPr>
-                <w:rFonts w:ascii="Times New Roman" w:eastAsia="Leelawadee" w:hAnsi="Times New Roman" w:cs="Times New Roman"/>
-                <w:color w:val="000000"/>
-              </w:rPr>
-            </w:pPr>
-            <w:r>
-              <w:rPr>
-                <w:rFonts w:ascii="Times New Roman" w:eastAsia="Leelawadee" w:hAnsi="Times New Roman" w:cs="Times New Roman"/>
-                <w:color w:val="000000"/>
-              </w:rPr>
-              <w:t>{#2.1}{dot}</w:t>
-            </w:r>
-          </w:p>
-        </w:tc>
-        <w:tc>
-          <w:tcPr>
-            <w:tcW w:w="3686" w:type="dxa"/>
-          </w:tcPr>
-          <w:p>
-            <w:pPr>
-              <w:pBdr>
-                <w:top w:val="nil"/>
-                <w:left w:val="nil"/>
-                <w:bottom w:val="nil"/>
-                <w:right w:val="nil"/>
-                <w:between w:val="nil"/>
-              </w:pBdr>
-              <w:spacing w:before="80"/>
-              <w:rPr>
-                <w:rFonts w:ascii="Times New Roman" w:eastAsia="Leelawadee" w:hAnsi="Times New Roman" w:cs="Times New Roman"/>
-                <w:b/>
-                <w:color w:val="000000"/>
-              </w:rPr>
-            </w:pPr>
-            <w:r>
-              <w:rPr>
-                <w:rFonts w:ascii="Times New Roman" w:eastAsia="Leelawadee" w:hAnsi="Times New Roman" w:cs="Times New Roman"/>
-                <w:color w:val="000000"/>
-              </w:rPr>
-              <w:t xml:space="preserve">2.1 </w:t>
-            </w:r>
-            <w:r>
-              <w:rPr>
-                <w:rFonts w:ascii="Times New Roman" w:eastAsia="Leelawadee" w:hAnsi="Times New Roman" w:cs="Times New Roman"/>
-                <w:color w:val="000000"/>
-              </w:rPr>
-              <w:t>{#student}{student} {/student}{^student}Not applicable.{/student}</w:t>
-            </w:r>
-          </w:p>
-        </w:tc>
-        <w:tc>
-          <w:tcPr>
-            <w:tcW w:w="3969" w:type="dxa"/>
-          </w:tcPr>
-          <w:p>
-            <w:pPr>
-              <w:pBdr>
-                <w:top w:val="nil"/>
-                <w:left w:val="nil"/>
-                <w:bottom w:val="nil"/>
-                <w:right w:val="nil"/>
-                <w:between w:val="nil"/>
-              </w:pBdr>
-              <w:spacing w:before="80"/>
-              <w:rPr>
-                <w:rFonts w:ascii="Times New Roman" w:eastAsia="Leelawadee" w:hAnsi="Times New Roman" w:cs="Times New Roman"/>
-                <w:b/>
-                <w:color w:val="000000"/>
-              </w:rPr>
-            </w:pPr>
-            <w:r>
-              <w:rPr>
-                <w:rFonts w:ascii="Times New Roman" w:eastAsia="Leelawadee" w:hAnsi="Times New Roman" w:cs="Times New Roman"/>
-                <w:color w:val="000000"/>
-              </w:rPr>
-              <w:t xml:space="preserve">2.1 </w:t>
-            </w:r>
-            <w:r>
-              <w:rPr>
-                <w:rFonts w:ascii="Times New Roman" w:eastAsia="Leelawadee" w:hAnsi="Times New Roman" w:cs="Times New Roman"/>
-                <w:color w:val="000000"/>
-              </w:rPr>
-              <w:t>{#teaching}{teaching} {/teaching}{^teaching}Not applicable.{/teaching}{/2.1}</w:t>
-            </w:r>
-          </w:p>
-        </w:tc>
-      </w:tr>
-      <w:tr>
-        <w:tc>
-          <w:tcPr>
-            <w:tcW w:w="992" w:type="dxa"/>
-          </w:tcPr>
-          <w:p>
-            <w:pPr>
-              <w:pBdr>
-                <w:top w:val="nil"/>
-                <w:left w:val="nil"/>
-                <w:bottom w:val="nil"/>
-                <w:right w:val="nil"/>
-                <w:between w:val="nil"/>
-              </w:pBdr>
-              <w:spacing w:before="80"/>
-              <w:jc w:val="center"/>
-              <w:rPr>
-                <w:rFonts w:ascii="Times New Roman" w:eastAsia="Leelawadee" w:hAnsi="Times New Roman" w:cs="Times New Roman"/>
-                <w:color w:val="000000"/>
-              </w:rPr>
-            </w:pPr>
-            <w:r>
-              <w:rPr>
-                <w:rFonts w:ascii="Times New Roman" w:eastAsia="Leelawadee" w:hAnsi="Times New Roman" w:cs="Times New Roman"/>
-                <w:color w:val="000000"/>
-              </w:rPr>
-              <w:t>{#2.2}{dot}</w:t>
-            </w:r>
-          </w:p>
-        </w:tc>
-        <w:tc>
-          <w:tcPr>
-            <w:tcW w:w="3686" w:type="dxa"/>
-          </w:tcPr>
-          <w:p>
-            <w:pPr>
-              <w:pBdr>
-                <w:top w:val="nil"/>
-                <w:left w:val="nil"/>
-                <w:bottom w:val="nil"/>
-                <w:right w:val="nil"/>
-                <w:between w:val="nil"/>
-              </w:pBdr>
-              <w:spacing w:before="80"/>
-              <w:rPr>
-                <w:rFonts w:ascii="Times New Roman" w:eastAsia="Leelawadee" w:hAnsi="Times New Roman" w:cs="Times New Roman"/>
-                <w:color w:val="000000"/>
-              </w:rPr>
-            </w:pPr>
-            <w:r>
-              <w:rPr>
-                <w:rFonts w:ascii="Times New Roman" w:eastAsia="Leelawadee" w:hAnsi="Times New Roman" w:cs="Times New Roman"/>
-                <w:color w:val="000000"/>
-              </w:rPr>
-              <w:t xml:space="preserve">2.2 </w:t>
-            </w:r>
-            <w:r>
-              <w:rPr>
-                <w:rFonts w:ascii="Times New Roman" w:eastAsia="Leelawadee" w:hAnsi="Times New Roman" w:cs="Times New Roman"/>
-                <w:color w:val="000000"/>
-              </w:rPr>
-              <w:t>{#student}{student} {/student}{^student}Not applicable.{/student}</w:t>
-            </w:r>
-          </w:p>
-        </w:tc>
-        <w:tc>
-          <w:tcPr>
-            <w:tcW w:w="3969" w:type="dxa"/>
-          </w:tcPr>
-          <w:p>
-            <w:pPr>
-              <w:pBdr>
-                <w:top w:val="nil"/>
-                <w:left w:val="nil"/>
-                <w:bottom w:val="nil"/>
-                <w:right w:val="nil"/>
-                <w:between w:val="nil"/>
-              </w:pBdr>
-              <w:spacing w:before="80"/>
-              <w:rPr>
-                <w:rFonts w:ascii="Times New Roman" w:eastAsia="Leelawadee" w:hAnsi="Times New Roman" w:cs="Times New Roman"/>
-                <w:color w:val="000000"/>
-              </w:rPr>
-            </w:pPr>
-            <w:r>
-              <w:rPr>
-                <w:rFonts w:ascii="Times New Roman" w:eastAsia="Leelawadee" w:hAnsi="Times New Roman" w:cs="Times New Roman"/>
-                <w:color w:val="000000"/>
-              </w:rPr>
-              <w:t>2.2</w:t>
-            </w:r>
-            <w:r>
-              <w:rPr>
-                <w:rFonts w:ascii="Times New Roman" w:eastAsia="Leelawadee" w:hAnsi="Times New Roman" w:cs="Times New Roman"/>
-                <w:color w:val="000000"/>
-              </w:rPr>
-              <w:t xml:space="preserve"> {#teaching}{teaching} {/teaching}{^teaching}Not applicable.{/teaching}{/2.2}</w:t>
-            </w:r>
-          </w:p>
-        </w:tc>
-      </w:tr>
-      <w:tr>
-        <w:tc>
-          <w:tcPr>
-            <w:tcW w:w="992" w:type="dxa"/>
-          </w:tcPr>
-          <w:p>
-            <w:pPr>
-              <w:pBdr>
-                <w:top w:val="nil"/>
-                <w:left w:val="nil"/>
-                <w:bottom w:val="nil"/>
-                <w:right w:val="nil"/>
-                <w:between w:val="nil"/>
-              </w:pBdr>
-              <w:spacing w:before="80"/>
-              <w:jc w:val="center"/>
-              <w:rPr>
-                <w:rFonts w:ascii="Times New Roman" w:eastAsia="Leelawadee" w:hAnsi="Times New Roman" w:cs="Times New Roman"/>
-                <w:color w:val="000000"/>
-              </w:rPr>
-            </w:pPr>
-            <w:r>
-              <w:rPr>
-                <w:rFonts w:ascii="Times New Roman" w:eastAsia="Leelawadee" w:hAnsi="Times New Roman" w:cs="Times New Roman"/>
-                <w:color w:val="000000"/>
-              </w:rPr>
-              <w:t>{#2.3}{dot}</w:t>
-            </w:r>
-          </w:p>
-        </w:tc>
-        <w:tc>
-          <w:tcPr>
-            <w:tcW w:w="3686" w:type="dxa"/>
-          </w:tcPr>
-          <w:p>
-            <w:pPr>
-              <w:pBdr>
-                <w:top w:val="nil"/>
-                <w:left w:val="nil"/>
-                <w:bottom w:val="nil"/>
-                <w:right w:val="nil"/>
-                <w:between w:val="nil"/>
-              </w:pBdr>
-              <w:spacing w:before="80"/>
-              <w:rPr>
-                <w:rFonts w:ascii="Times New Roman" w:eastAsia="Leelawadee" w:hAnsi="Times New Roman" w:cs="Times New Roman"/>
-                <w:color w:val="000000"/>
-              </w:rPr>
-            </w:pPr>
-            <w:r>
-              <w:rPr>
-                <w:rFonts w:ascii="Times New Roman" w:eastAsia="Leelawadee" w:hAnsi="Times New Roman" w:cs="Times New Roman"/>
-                <w:color w:val="000000"/>
-              </w:rPr>
-              <w:t xml:space="preserve">2.3 </w:t>
-            </w:r>
-            <w:r>
-              <w:rPr>
-                <w:rFonts w:ascii="Times New Roman" w:eastAsia="Leelawadee" w:hAnsi="Times New Roman" w:cs="Times New Roman"/>
-                <w:color w:val="000000"/>
-              </w:rPr>
-              <w:t>{#student}{student} {/student}{^student}Not applicable.{/student}</w:t>
-            </w:r>
-          </w:p>
-        </w:tc>
-        <w:tc>
-          <w:tcPr>
-            <w:tcW w:w="3969" w:type="dxa"/>
-          </w:tcPr>
-          <w:p>
-            <w:pPr>
-              <w:pBdr>
-                <w:top w:val="nil"/>
-                <w:left w:val="nil"/>
-                <w:bottom w:val="nil"/>
-                <w:right w:val="nil"/>
-                <w:between w:val="nil"/>
-              </w:pBdr>
-              <w:spacing w:before="80"/>
-              <w:rPr>
-                <w:rFonts w:ascii="Times New Roman" w:eastAsia="Leelawadee" w:hAnsi="Times New Roman" w:cs="Times New Roman"/>
-                <w:color w:val="000000"/>
-              </w:rPr>
-            </w:pPr>
-            <w:r>
-              <w:rPr>
-                <w:rFonts w:ascii="Times New Roman" w:eastAsia="Leelawadee" w:hAnsi="Times New Roman" w:cs="Times New Roman"/>
-                <w:color w:val="000000"/>
-              </w:rPr>
-              <w:t xml:space="preserve">2.3 </w:t>
-            </w:r>
-            <w:r>
-              <w:rPr>
-                <w:rFonts w:ascii="Times New Roman" w:eastAsia="Leelawadee" w:hAnsi="Times New Roman" w:cs="Times New Roman"/>
-                <w:color w:val="000000"/>
-              </w:rPr>
-              <w:t>{#teaching}{teaching} {/teaching}{^teaching}Not applicable.{/teaching}{/2.3}</w:t>
-            </w:r>
-          </w:p>
-        </w:tc>
-      </w:tr>
-      <w:tr>
-        <w:tc>
-          <w:tcPr>
-            <w:tcW w:w="992" w:type="dxa"/>
-          </w:tcPr>
-          <w:p>
-            <w:pPr>
-              <w:pBdr>
-                <w:top w:val="nil"/>
-                <w:left w:val="nil"/>
-                <w:bottom w:val="nil"/>
-                <w:right w:val="nil"/>
-                <w:between w:val="nil"/>
-              </w:pBdr>
-              <w:spacing w:before="80"/>
-              <w:jc w:val="center"/>
-              <w:rPr>
-                <w:rFonts w:ascii="Times New Roman" w:eastAsia="Leelawadee" w:hAnsi="Times New Roman" w:cs="Times New Roman"/>
-                <w:color w:val="000000"/>
-              </w:rPr>
-            </w:pPr>
-            <w:r>
-              <w:rPr>
-                <w:rFonts w:ascii="Times New Roman" w:eastAsia="Leelawadee" w:hAnsi="Times New Roman" w:cs="Times New Roman"/>
-                <w:color w:val="000000"/>
-              </w:rPr>
-              <w:t>{#2.4}{dot}</w:t>
-            </w:r>
-          </w:p>
-        </w:tc>
-        <w:tc>
-          <w:tcPr>
-            <w:tcW w:w="3686" w:type="dxa"/>
-          </w:tcPr>
-          <w:p>
-            <w:pPr>
-              <w:pBdr>
-                <w:top w:val="nil"/>
-                <w:left w:val="nil"/>
-                <w:bottom w:val="nil"/>
-                <w:right w:val="nil"/>
-                <w:between w:val="nil"/>
-              </w:pBdr>
-              <w:spacing w:before="80"/>
-              <w:rPr>
-                <w:rFonts w:ascii="Times New Roman" w:eastAsia="Leelawadee" w:hAnsi="Times New Roman" w:cs="Times New Roman"/>
-                <w:color w:val="000000"/>
-              </w:rPr>
-            </w:pPr>
-            <w:r>
-              <w:rPr>
-                <w:rFonts w:ascii="Times New Roman" w:eastAsia="Leelawadee" w:hAnsi="Times New Roman" w:cs="Times New Roman"/>
-                <w:color w:val="000000"/>
-              </w:rPr>
-              <w:t>2.</w:t>
-            </w:r>
-            <w:r>
-              <w:rPr>
-                <w:rFonts w:ascii="Times New Roman" w:eastAsia="Leelawadee" w:hAnsi="Times New Roman" w:cs="Times New Roman"/>
-                <w:color w:val="000000"/>
-              </w:rPr>
-              <w:t>4</w:t>
-            </w:r>
-            <w:r>
-              <w:rPr>
-                <w:rFonts w:ascii="Times New Roman" w:eastAsia="Leelawadee" w:hAnsi="Times New Roman" w:cs="Times New Roman"/>
-                <w:color w:val="000000"/>
-              </w:rPr>
-              <w:t xml:space="preserve"> </w:t>
-            </w:r>
-            <w:r>
-              <w:rPr>
-                <w:rFonts w:ascii="Times New Roman" w:eastAsia="Leelawadee" w:hAnsi="Times New Roman" w:cs="Times New Roman"/>
-                <w:color w:val="000000"/>
-              </w:rPr>
-              <w:t>{#student}{student} {/student}{^student}Not applicable.{/student}</w:t>
-            </w:r>
-          </w:p>
-        </w:tc>
-        <w:tc>
-          <w:tcPr>
-            <w:tcW w:w="3969" w:type="dxa"/>
-          </w:tcPr>
-          <w:p>
-            <w:pPr>
-              <w:pBdr>
-                <w:top w:val="nil"/>
-                <w:left w:val="nil"/>
-                <w:bottom w:val="nil"/>
-                <w:right w:val="nil"/>
-                <w:between w:val="nil"/>
-              </w:pBdr>
-              <w:spacing w:before="80"/>
-              <w:rPr>
-                <w:rFonts w:ascii="Times New Roman" w:eastAsia="Leelawadee" w:hAnsi="Times New Roman" w:cs="Times New Roman"/>
-                <w:color w:val="000000"/>
-              </w:rPr>
-            </w:pPr>
-            <w:r>
-              <w:rPr>
-                <w:rFonts w:ascii="Times New Roman" w:eastAsia="Leelawadee" w:hAnsi="Times New Roman" w:cs="Times New Roman"/>
-                <w:color w:val="000000"/>
-              </w:rPr>
-              <w:t>2.</w:t>
-            </w:r>
-            <w:r>
-              <w:rPr>
-                <w:rFonts w:ascii="Times New Roman" w:eastAsia="Leelawadee" w:hAnsi="Times New Roman" w:cs="Times New Roman"/>
-                <w:color w:val="000000"/>
-              </w:rPr>
-              <w:t>4</w:t>
-            </w:r>
-            <w:r>
-              <w:rPr>
-                <w:rFonts w:ascii="Times New Roman" w:eastAsia="Leelawadee" w:hAnsi="Times New Roman" w:cs="Times New Roman"/>
-                <w:color w:val="000000"/>
-              </w:rPr>
-              <w:t xml:space="preserve"> </w:t>
-            </w:r>
-            <w:r>
-              <w:rPr>
-                <w:rFonts w:ascii="Times New Roman" w:eastAsia="Leelawadee" w:hAnsi="Times New Roman" w:cs="Times New Roman"/>
-                <w:color w:val="000000"/>
-              </w:rPr>
-              <w:t>{#teaching}{teaching} {/teaching}{^teaching}Not applicable.{/teaching}{/2.4}</w:t>
-            </w:r>
-          </w:p>
-        </w:tc>
-      </w:tr>
-    </w:tbl>
     <w:p>
       <w:pPr>
-        <w:pBdr>
-          <w:top w:val="nil"/>
-          <w:left w:val="nil"/>
-          <w:bottom w:val="nil"/>
-          <w:right w:val="nil"/>
-          <w:between w:val="nil"/>
-        </w:pBdr>
-        <w:spacing w:before="180"/>
-        <w:rPr>
-          <w:rFonts w:ascii="Times New Roman" w:eastAsia="Leelawadee" w:hAnsi="Times New Roman" w:cs="Times New Roman"/>
-          <w:b/>
-          <w:color w:val="000000"/>
-        </w:rPr>
-      </w:pPr>
-      <w:r>
-        <w:rPr>
-          <w:rFonts w:ascii="Times New Roman" w:eastAsia="Leelawadee" w:hAnsi="Times New Roman" w:cs="Times New Roman"/>
-          <w:b/>
-          <w:color w:val="000000"/>
-        </w:rPr>
-        <w:t>3. Intellectual and Cognitive Skills</w:t>
-      </w:r>
-      <w:r>
-        <w:rPr>
-          <w:rFonts w:ascii="Times New Roman" w:eastAsia="Leelawadee" w:hAnsi="Times New Roman" w:cs="Times New Roman"/>
-          <w:b/>
-          <w:color w:val="000000"/>
-        </w:rPr>
-        <w:t>:</w:t>
-      </w:r>
-    </w:p>
-    <w:tbl>
-      <w:tblPr>
-        <w:tblW w:w="8647" w:type="dxa"/>
-        <w:tblInd w:w="250" w:type="dxa"/>
-        <w:tblBorders>
-          <w:top w:val="single" w:sz="4" w:space="0" w:color="000000"/>
-          <w:left w:val="single" w:sz="4" w:space="0" w:color="000000"/>
-          <w:bottom w:val="single" w:sz="4" w:space="0" w:color="000000"/>
-          <w:right w:val="single" w:sz="4" w:space="0" w:color="000000"/>
-          <w:insideH w:val="single" w:sz="4" w:space="0" w:color="000000"/>
-          <w:insideV w:val="single" w:sz="4" w:space="0" w:color="000000"/>
-        </w:tblBorders>
-        <w:tblLayout w:type="fixed"/>
-        <w:tblLook w:val="0400" w:firstRow="0" w:lastRow="0" w:firstColumn="0" w:lastColumn="0" w:noHBand="0" w:noVBand="1"/>
-      </w:tblPr>
-      <w:tblGrid>
-        <w:gridCol w:w="992"/>
-        <w:gridCol w:w="3686"/>
-        <w:gridCol w:w="3969"/>
-      </w:tblGrid>
-      <w:tr>
-        <w:tc>
-          <w:tcPr>
-            <w:tcW w:w="992" w:type="dxa"/>
-            <w:shd w:val="clear" w:color="auto" w:fill="F2F2F2"/>
-          </w:tcPr>
-          <w:p>
-            <w:pPr>
-              <w:pBdr>
-                <w:top w:val="nil"/>
-                <w:left w:val="nil"/>
-                <w:bottom w:val="nil"/>
-                <w:right w:val="nil"/>
-                <w:between w:val="nil"/>
-              </w:pBdr>
-              <w:spacing w:before="80"/>
-              <w:jc w:val="center"/>
-              <w:rPr>
-                <w:rFonts w:ascii="Times New Roman" w:eastAsia="Leelawadee" w:hAnsi="Times New Roman" w:cs="Times New Roman"/>
-                <w:b/>
-                <w:color w:val="000000"/>
-              </w:rPr>
-            </w:pPr>
-          </w:p>
-        </w:tc>
-        <w:tc>
-          <w:tcPr>
-            <w:tcW w:w="3686" w:type="dxa"/>
-            <w:shd w:val="clear" w:color="auto" w:fill="F2F2F2"/>
-          </w:tcPr>
-          <w:p>
-            <w:pPr>
-              <w:pBdr>
-                <w:top w:val="nil"/>
-                <w:left w:val="nil"/>
-                <w:bottom w:val="nil"/>
-                <w:right w:val="nil"/>
-                <w:between w:val="nil"/>
-              </w:pBdr>
-              <w:spacing w:before="80"/>
-              <w:jc w:val="center"/>
-              <w:rPr>
-                <w:rFonts w:ascii="Times New Roman" w:eastAsia="Leelawadee" w:hAnsi="Times New Roman" w:cs="Times New Roman"/>
-                <w:b/>
-                <w:color w:val="000000"/>
-              </w:rPr>
-            </w:pPr>
-            <w:r>
-              <w:rPr>
-                <w:rFonts w:ascii="Times New Roman" w:eastAsia="Leelawadee" w:hAnsi="Times New Roman" w:cs="Times New Roman"/>
-                <w:b/>
-                <w:color w:val="000000"/>
-              </w:rPr>
-              <w:t>Student Outcomes</w:t>
-            </w:r>
-          </w:p>
-        </w:tc>
-        <w:tc>
-          <w:tcPr>
-            <w:tcW w:w="3969" w:type="dxa"/>
-            <w:shd w:val="clear" w:color="auto" w:fill="F2F2F2"/>
-          </w:tcPr>
-          <w:p>
-            <w:pPr>
-              <w:pBdr>
-                <w:top w:val="nil"/>
-                <w:left w:val="nil"/>
-                <w:bottom w:val="nil"/>
-                <w:right w:val="nil"/>
-                <w:between w:val="nil"/>
-              </w:pBdr>
-              <w:spacing w:before="80"/>
-              <w:jc w:val="center"/>
-              <w:rPr>
-                <w:rFonts w:ascii="Times New Roman" w:eastAsia="Leelawadee" w:hAnsi="Times New Roman" w:cs="Times New Roman"/>
-                <w:b/>
-                <w:color w:val="000000"/>
-              </w:rPr>
-            </w:pPr>
-            <w:r>
-              <w:rPr>
-                <w:rFonts w:ascii="Times New Roman" w:eastAsia="Leelawadee" w:hAnsi="Times New Roman" w:cs="Times New Roman"/>
-                <w:b/>
-                <w:color w:val="000000"/>
-              </w:rPr>
-              <w:t>Teaching Methods</w:t>
-            </w:r>
-          </w:p>
-        </w:tc>
-      </w:tr>
-      <w:tr>
-        <w:tc>
-          <w:tcPr>
-            <w:tcW w:w="992" w:type="dxa"/>
-          </w:tcPr>
-          <w:p>
-            <w:pPr>
-              <w:pBdr>
-                <w:top w:val="nil"/>
-                <w:left w:val="nil"/>
-                <w:bottom w:val="nil"/>
-                <w:right w:val="nil"/>
-                <w:between w:val="nil"/>
-              </w:pBdr>
-              <w:spacing w:before="80"/>
-              <w:jc w:val="center"/>
-              <w:rPr>
-                <w:rFonts w:ascii="Times New Roman" w:eastAsia="Leelawadee" w:hAnsi="Times New Roman" w:cs="Times New Roman"/>
-                <w:color w:val="000000"/>
-              </w:rPr>
-            </w:pPr>
-            <w:r>
-              <w:rPr>
-                <w:rFonts w:ascii="Times New Roman" w:eastAsia="Leelawadee" w:hAnsi="Times New Roman" w:cs="Times New Roman"/>
-                <w:color w:val="000000"/>
-              </w:rPr>
-              <w:t>{#3.1}{dot}</w:t>
-            </w:r>
-          </w:p>
-        </w:tc>
-        <w:tc>
-          <w:tcPr>
-            <w:tcW w:w="3686" w:type="dxa"/>
-          </w:tcPr>
-          <w:p>
-            <w:pPr>
-              <w:pBdr>
-                <w:top w:val="nil"/>
-                <w:left w:val="nil"/>
-                <w:bottom w:val="nil"/>
-                <w:right w:val="nil"/>
-                <w:between w:val="nil"/>
-              </w:pBdr>
-              <w:spacing w:before="80"/>
-              <w:rPr>
-                <w:rFonts w:ascii="Times New Roman" w:eastAsia="Leelawadee" w:hAnsi="Times New Roman" w:cs="Times New Roman"/>
-                <w:b/>
-                <w:color w:val="000000"/>
-              </w:rPr>
-            </w:pPr>
-            <w:r>
-              <w:rPr>
-                <w:rFonts w:ascii="Times New Roman" w:eastAsia="Leelawadee" w:hAnsi="Times New Roman" w:cs="Times New Roman"/>
-                <w:color w:val="000000"/>
-              </w:rPr>
-              <w:t>3</w:t>
-            </w:r>
-            <w:r>
-              <w:rPr>
-                <w:rFonts w:ascii="Times New Roman" w:eastAsia="Leelawadee" w:hAnsi="Times New Roman" w:cs="Times New Roman"/>
-                <w:color w:val="000000"/>
-              </w:rPr>
-              <w:t>.</w:t>
-            </w:r>
-            <w:r>
-              <w:rPr>
-                <w:rFonts w:ascii="Times New Roman" w:eastAsia="Leelawadee" w:hAnsi="Times New Roman" w:cs="Times New Roman"/>
-                <w:color w:val="000000"/>
-              </w:rPr>
-              <w:t>1</w:t>
-            </w:r>
-            <w:r>
-              <w:rPr>
-                <w:rFonts w:ascii="Times New Roman" w:eastAsia="Leelawadee" w:hAnsi="Times New Roman" w:cs="Times New Roman"/>
-                <w:color w:val="000000"/>
-              </w:rPr>
-              <w:t xml:space="preserve"> </w:t>
-            </w:r>
-            <w:r>
-              <w:rPr>
-                <w:rFonts w:ascii="Times New Roman" w:eastAsia="Leelawadee" w:hAnsi="Times New Roman" w:cs="Times New Roman"/>
-                <w:color w:val="000000"/>
-              </w:rPr>
-              <w:t>{#student}{student} {/student}{^student}Not applicable.{/student}</w:t>
-            </w:r>
-          </w:p>
-        </w:tc>
-        <w:tc>
-          <w:tcPr>
-            <w:tcW w:w="3969" w:type="dxa"/>
-          </w:tcPr>
-          <w:p>
-            <w:pPr>
-              <w:pBdr>
-                <w:top w:val="nil"/>
-                <w:left w:val="nil"/>
-                <w:bottom w:val="nil"/>
-                <w:right w:val="nil"/>
-                <w:between w:val="nil"/>
-              </w:pBdr>
-              <w:spacing w:before="80"/>
-              <w:rPr>
-                <w:rFonts w:ascii="Times New Roman" w:eastAsia="Leelawadee" w:hAnsi="Times New Roman" w:cs="Times New Roman"/>
-                <w:b/>
-                <w:color w:val="000000"/>
-              </w:rPr>
-            </w:pPr>
-            <w:r>
-              <w:rPr>
-                <w:rFonts w:ascii="Times New Roman" w:eastAsia="Leelawadee" w:hAnsi="Times New Roman" w:cs="Times New Roman"/>
-                <w:color w:val="000000"/>
-              </w:rPr>
-              <w:t>3</w:t>
-            </w:r>
-            <w:r>
-              <w:rPr>
-                <w:rFonts w:ascii="Times New Roman" w:eastAsia="Leelawadee" w:hAnsi="Times New Roman" w:cs="Times New Roman"/>
-                <w:color w:val="000000"/>
-              </w:rPr>
-              <w:t>.</w:t>
-            </w:r>
-            <w:r>
-              <w:rPr>
-                <w:rFonts w:ascii="Times New Roman" w:eastAsia="Leelawadee" w:hAnsi="Times New Roman" w:cs="Times New Roman"/>
-                <w:color w:val="000000"/>
-              </w:rPr>
-              <w:t>1</w:t>
-            </w:r>
-            <w:r>
-              <w:rPr>
-                <w:rFonts w:ascii="Times New Roman" w:eastAsia="Leelawadee" w:hAnsi="Times New Roman" w:cs="Times New Roman"/>
-                <w:color w:val="000000"/>
-              </w:rPr>
-              <w:t xml:space="preserve"> </w:t>
-            </w:r>
-            <w:r>
-              <w:rPr>
-                <w:rFonts w:ascii="Times New Roman" w:eastAsia="Leelawadee" w:hAnsi="Times New Roman" w:cs="Times New Roman"/>
-                <w:color w:val="000000"/>
-              </w:rPr>
-              <w:t>{#teaching}{teaching} {/teaching}{^teaching}Not applicable.{/teaching}{/3.1}</w:t>
-            </w:r>
-          </w:p>
-        </w:tc>
-      </w:tr>
-      <w:tr>
-        <w:tc>
-          <w:tcPr>
-            <w:tcW w:w="992" w:type="dxa"/>
-          </w:tcPr>
-          <w:p>
-            <w:pPr>
-              <w:pBdr>
-                <w:top w:val="nil"/>
-                <w:left w:val="nil"/>
-                <w:bottom w:val="nil"/>
-                <w:right w:val="nil"/>
-                <w:between w:val="nil"/>
-              </w:pBdr>
-              <w:spacing w:before="80"/>
-              <w:jc w:val="center"/>
-              <w:rPr>
-                <w:rFonts w:ascii="Times New Roman" w:eastAsia="Leelawadee" w:hAnsi="Times New Roman" w:cs="Times New Roman"/>
-                <w:color w:val="000000"/>
-              </w:rPr>
-            </w:pPr>
-            <w:r>
-              <w:rPr>
-                <w:rFonts w:ascii="Times New Roman" w:eastAsia="Leelawadee" w:hAnsi="Times New Roman" w:cs="Times New Roman"/>
-                <w:color w:val="000000"/>
-              </w:rPr>
-              <w:t>{#3.2}{dot}</w:t>
-            </w:r>
-          </w:p>
-        </w:tc>
-        <w:tc>
-          <w:tcPr>
-            <w:tcW w:w="3686" w:type="dxa"/>
-          </w:tcPr>
-          <w:p>
-            <w:pPr>
-              <w:pBdr>
-                <w:top w:val="nil"/>
-                <w:left w:val="nil"/>
-                <w:bottom w:val="nil"/>
-                <w:right w:val="nil"/>
-                <w:between w:val="nil"/>
-              </w:pBdr>
-              <w:spacing w:before="80"/>
-              <w:rPr>
-                <w:rFonts w:ascii="Times New Roman" w:eastAsia="Leelawadee" w:hAnsi="Times New Roman" w:cs="Times New Roman"/>
-                <w:color w:val="000000"/>
-              </w:rPr>
-            </w:pPr>
-            <w:r>
-              <w:rPr>
-                <w:rFonts w:ascii="Times New Roman" w:eastAsia="Leelawadee" w:hAnsi="Times New Roman" w:cs="Times New Roman"/>
-                <w:color w:val="000000"/>
-              </w:rPr>
-              <w:t>3</w:t>
-            </w:r>
-            <w:r>
-              <w:rPr>
-                <w:rFonts w:ascii="Times New Roman" w:eastAsia="Leelawadee" w:hAnsi="Times New Roman" w:cs="Times New Roman"/>
-                <w:color w:val="000000"/>
-              </w:rPr>
-              <w:t>.</w:t>
-            </w:r>
-            <w:r>
-              <w:rPr>
-                <w:rFonts w:ascii="Times New Roman" w:eastAsia="Leelawadee" w:hAnsi="Times New Roman" w:cs="Times New Roman"/>
-                <w:color w:val="000000"/>
-              </w:rPr>
-              <w:t>2</w:t>
-            </w:r>
-            <w:r>
-              <w:rPr>
-                <w:rFonts w:ascii="Times New Roman" w:eastAsia="Leelawadee" w:hAnsi="Times New Roman" w:cs="Times New Roman"/>
-                <w:color w:val="000000"/>
-              </w:rPr>
-              <w:t xml:space="preserve"> </w:t>
-            </w:r>
-            <w:r>
-              <w:rPr>
-                <w:rFonts w:ascii="Times New Roman" w:eastAsia="Leelawadee" w:hAnsi="Times New Roman" w:cs="Times New Roman"/>
-                <w:color w:val="000000"/>
-              </w:rPr>
-              <w:t>{#student}{student} {/student}{^student}Not applicable.{/student}</w:t>
-            </w:r>
-          </w:p>
-        </w:tc>
-        <w:tc>
-          <w:tcPr>
-            <w:tcW w:w="3969" w:type="dxa"/>
-          </w:tcPr>
-          <w:p>
-            <w:pPr>
-              <w:pBdr>
-                <w:top w:val="nil"/>
-                <w:left w:val="nil"/>
-                <w:bottom w:val="nil"/>
-                <w:right w:val="nil"/>
-                <w:between w:val="nil"/>
-              </w:pBdr>
-              <w:spacing w:before="80"/>
-              <w:rPr>
-                <w:rFonts w:ascii="Times New Roman" w:eastAsia="Leelawadee" w:hAnsi="Times New Roman" w:cs="Times New Roman"/>
-                <w:color w:val="000000"/>
-              </w:rPr>
-            </w:pPr>
-            <w:r>
-              <w:rPr>
-                <w:rFonts w:ascii="Times New Roman" w:eastAsia="Leelawadee" w:hAnsi="Times New Roman" w:cs="Times New Roman"/>
-                <w:color w:val="000000"/>
-              </w:rPr>
-              <w:t>3</w:t>
-            </w:r>
-            <w:r>
-              <w:rPr>
-                <w:rFonts w:ascii="Times New Roman" w:eastAsia="Leelawadee" w:hAnsi="Times New Roman" w:cs="Times New Roman"/>
-                <w:color w:val="000000"/>
-              </w:rPr>
-              <w:t>.</w:t>
-            </w:r>
-            <w:r>
-              <w:rPr>
-                <w:rFonts w:ascii="Times New Roman" w:eastAsia="Leelawadee" w:hAnsi="Times New Roman" w:cs="Times New Roman"/>
-                <w:color w:val="000000"/>
-              </w:rPr>
-              <w:t>2</w:t>
-            </w:r>
-            <w:r>
-              <w:rPr>
-                <w:rFonts w:ascii="Times New Roman" w:eastAsia="Leelawadee" w:hAnsi="Times New Roman" w:cs="Times New Roman"/>
-                <w:color w:val="000000"/>
-              </w:rPr>
-              <w:t xml:space="preserve"> </w:t>
-            </w:r>
-            <w:r>
-              <w:rPr>
-                <w:rFonts w:ascii="Times New Roman" w:eastAsia="Leelawadee" w:hAnsi="Times New Roman" w:cs="Times New Roman"/>
-                <w:color w:val="000000"/>
-              </w:rPr>
-              <w:t>{#teaching}{teaching} {/teaching}{^teaching}Not applicable.{/teaching}{/3.2}</w:t>
-            </w:r>
-          </w:p>
-        </w:tc>
-      </w:tr>
-      <w:tr>
-        <w:tc>
-          <w:tcPr>
-            <w:tcW w:w="992" w:type="dxa"/>
-          </w:tcPr>
-          <w:p>
-            <w:pPr>
-              <w:pBdr>
-                <w:top w:val="nil"/>
-                <w:left w:val="nil"/>
-                <w:bottom w:val="nil"/>
-                <w:right w:val="nil"/>
-                <w:between w:val="nil"/>
-              </w:pBdr>
-              <w:spacing w:before="80"/>
-              <w:jc w:val="center"/>
-              <w:rPr>
-                <w:rFonts w:ascii="Times New Roman" w:eastAsia="Leelawadee" w:hAnsi="Times New Roman" w:cs="Times New Roman"/>
-                <w:color w:val="000000"/>
-              </w:rPr>
-            </w:pPr>
-            <w:r>
-              <w:rPr>
-                <w:rFonts w:ascii="Times New Roman" w:eastAsia="Leelawadee" w:hAnsi="Times New Roman" w:cs="Times New Roman"/>
-                <w:color w:val="000000"/>
-              </w:rPr>
-              <w:t>{#3.3}{dot}</w:t>
-            </w:r>
-          </w:p>
-        </w:tc>
-        <w:tc>
-          <w:tcPr>
-            <w:tcW w:w="3686" w:type="dxa"/>
-          </w:tcPr>
-          <w:p>
-            <w:pPr>
-              <w:pBdr>
-                <w:top w:val="nil"/>
-                <w:left w:val="nil"/>
-                <w:bottom w:val="nil"/>
-                <w:right w:val="nil"/>
-                <w:between w:val="nil"/>
-              </w:pBdr>
-              <w:spacing w:before="80"/>
-              <w:rPr>
-                <w:rFonts w:ascii="Times New Roman" w:eastAsia="Leelawadee" w:hAnsi="Times New Roman" w:cs="Times New Roman"/>
-                <w:color w:val="000000"/>
-              </w:rPr>
-            </w:pPr>
-            <w:r>
-              <w:rPr>
-                <w:rFonts w:ascii="Times New Roman" w:eastAsia="Leelawadee" w:hAnsi="Times New Roman" w:cs="Times New Roman"/>
-                <w:color w:val="000000"/>
-              </w:rPr>
-              <w:t>3</w:t>
-            </w:r>
-            <w:r>
-              <w:rPr>
-                <w:rFonts w:ascii="Times New Roman" w:eastAsia="Leelawadee" w:hAnsi="Times New Roman" w:cs="Times New Roman"/>
-                <w:color w:val="000000"/>
-              </w:rPr>
-              <w:t xml:space="preserve">.3 </w:t>
-            </w:r>
-            <w:r>
-              <w:rPr>
-                <w:rFonts w:ascii="Times New Roman" w:eastAsia="Leelawadee" w:hAnsi="Times New Roman" w:cs="Times New Roman"/>
-                <w:color w:val="000000"/>
-              </w:rPr>
-              <w:t>{#student}{student} {/student}{^student}Not applicable.{/student}</w:t>
-            </w:r>
-          </w:p>
-        </w:tc>
-        <w:tc>
-          <w:tcPr>
-            <w:tcW w:w="3969" w:type="dxa"/>
-          </w:tcPr>
-          <w:p>
-            <w:pPr>
-              <w:pBdr>
-                <w:top w:val="nil"/>
-                <w:left w:val="nil"/>
-                <w:bottom w:val="nil"/>
-                <w:right w:val="nil"/>
-                <w:between w:val="nil"/>
-              </w:pBdr>
-              <w:spacing w:before="80"/>
-              <w:rPr>
-                <w:rFonts w:ascii="Times New Roman" w:eastAsia="Leelawadee" w:hAnsi="Times New Roman" w:cs="Times New Roman"/>
-                <w:color w:val="000000"/>
-              </w:rPr>
-            </w:pPr>
-            <w:r>
-              <w:rPr>
-                <w:rFonts w:ascii="Times New Roman" w:eastAsia="Leelawadee" w:hAnsi="Times New Roman" w:cs="Times New Roman"/>
-                <w:color w:val="000000"/>
-              </w:rPr>
-              <w:t>3</w:t>
-            </w:r>
-            <w:r>
-              <w:rPr>
-                <w:rFonts w:ascii="Times New Roman" w:eastAsia="Leelawadee" w:hAnsi="Times New Roman" w:cs="Times New Roman"/>
-                <w:color w:val="000000"/>
-              </w:rPr>
-              <w:t xml:space="preserve">.3 </w:t>
-            </w:r>
-            <w:r>
-              <w:rPr>
-                <w:rFonts w:ascii="Times New Roman" w:eastAsia="Leelawadee" w:hAnsi="Times New Roman" w:cs="Times New Roman"/>
-                <w:color w:val="000000"/>
-              </w:rPr>
-              <w:t>{#teaching}{teaching} {/teaching}{^teaching}Not applicable.{/teaching}{/3.3}</w:t>
-            </w:r>
-          </w:p>
-        </w:tc>
-      </w:tr>
-      <w:tr>
-        <w:tc>
-          <w:tcPr>
-            <w:tcW w:w="992" w:type="dxa"/>
-          </w:tcPr>
-          <w:p>
-            <w:pPr>
-              <w:pBdr>
-                <w:top w:val="nil"/>
-                <w:left w:val="nil"/>
-                <w:bottom w:val="nil"/>
-                <w:right w:val="nil"/>
-                <w:between w:val="nil"/>
-              </w:pBdr>
-              <w:spacing w:before="80"/>
-              <w:jc w:val="center"/>
-              <w:rPr>
-                <w:rFonts w:ascii="Times New Roman" w:eastAsia="Leelawadee" w:hAnsi="Times New Roman" w:cs="Times New Roman"/>
-                <w:color w:val="000000"/>
-              </w:rPr>
-            </w:pPr>
-            <w:r>
-              <w:rPr>
-                <w:rFonts w:ascii="Times New Roman" w:eastAsia="Leelawadee" w:hAnsi="Times New Roman" w:cs="Times New Roman"/>
-                <w:color w:val="000000"/>
-              </w:rPr>
-              <w:t>{#3.4}{dot}</w:t>
-            </w:r>
-          </w:p>
-        </w:tc>
-        <w:tc>
-          <w:tcPr>
-            <w:tcW w:w="3686" w:type="dxa"/>
-          </w:tcPr>
-          <w:p>
-            <w:pPr>
-              <w:pBdr>
-                <w:top w:val="nil"/>
-                <w:left w:val="nil"/>
-                <w:bottom w:val="nil"/>
-                <w:right w:val="nil"/>
-                <w:between w:val="nil"/>
-              </w:pBdr>
-              <w:spacing w:before="80"/>
-              <w:rPr>
-                <w:rFonts w:ascii="Times New Roman" w:eastAsia="Leelawadee" w:hAnsi="Times New Roman" w:cs="Times New Roman"/>
-                <w:color w:val="000000"/>
-              </w:rPr>
-            </w:pPr>
-            <w:r>
-              <w:rPr>
-                <w:rFonts w:ascii="Times New Roman" w:eastAsia="Leelawadee" w:hAnsi="Times New Roman" w:cs="Times New Roman"/>
-                <w:color w:val="000000"/>
-              </w:rPr>
-              <w:t>3</w:t>
-            </w:r>
-            <w:r>
-              <w:rPr>
-                <w:rFonts w:ascii="Times New Roman" w:eastAsia="Leelawadee" w:hAnsi="Times New Roman" w:cs="Times New Roman"/>
-                <w:color w:val="000000"/>
-              </w:rPr>
-              <w:t>.</w:t>
-            </w:r>
-            <w:r>
-              <w:rPr>
-                <w:rFonts w:ascii="Times New Roman" w:eastAsia="Leelawadee" w:hAnsi="Times New Roman" w:cs="Times New Roman"/>
-                <w:color w:val="000000"/>
-              </w:rPr>
-              <w:t>4</w:t>
-            </w:r>
-            <w:r>
-              <w:rPr>
-                <w:rFonts w:ascii="Times New Roman" w:eastAsia="Leelawadee" w:hAnsi="Times New Roman" w:cs="Times New Roman"/>
-                <w:color w:val="000000"/>
-              </w:rPr>
-              <w:t xml:space="preserve"> </w:t>
-            </w:r>
-            <w:r>
-              <w:rPr>
-                <w:rFonts w:ascii="Times New Roman" w:eastAsia="Leelawadee" w:hAnsi="Times New Roman" w:cs="Times New Roman"/>
-                <w:color w:val="000000"/>
-              </w:rPr>
-              <w:t>{#student}{student} {/student}{^student}Not applicable.{/student}</w:t>
-            </w:r>
-          </w:p>
-        </w:tc>
-        <w:tc>
-          <w:tcPr>
-            <w:tcW w:w="3969" w:type="dxa"/>
-          </w:tcPr>
-          <w:p>
-            <w:pPr>
-              <w:pBdr>
-                <w:top w:val="nil"/>
-                <w:left w:val="nil"/>
-                <w:bottom w:val="nil"/>
-                <w:right w:val="nil"/>
-                <w:between w:val="nil"/>
-              </w:pBdr>
-              <w:spacing w:before="80"/>
-              <w:rPr>
-                <w:rFonts w:ascii="Times New Roman" w:eastAsia="Leelawadee" w:hAnsi="Times New Roman" w:cs="Times New Roman"/>
-                <w:color w:val="000000"/>
-              </w:rPr>
-            </w:pPr>
-            <w:r>
-              <w:rPr>
-                <w:rFonts w:ascii="Times New Roman" w:eastAsia="Leelawadee" w:hAnsi="Times New Roman" w:cs="Times New Roman"/>
-                <w:color w:val="000000"/>
-              </w:rPr>
-              <w:t>3</w:t>
-            </w:r>
-            <w:r>
-              <w:rPr>
-                <w:rFonts w:ascii="Times New Roman" w:eastAsia="Leelawadee" w:hAnsi="Times New Roman" w:cs="Times New Roman"/>
-                <w:color w:val="000000"/>
-              </w:rPr>
-              <w:t>.</w:t>
-            </w:r>
-            <w:r>
-              <w:rPr>
-                <w:rFonts w:ascii="Times New Roman" w:eastAsia="Leelawadee" w:hAnsi="Times New Roman" w:cs="Times New Roman"/>
-                <w:color w:val="000000"/>
-              </w:rPr>
-              <w:t>4</w:t>
-            </w:r>
-            <w:r>
-              <w:rPr>
-                <w:rFonts w:ascii="Times New Roman" w:eastAsia="Leelawadee" w:hAnsi="Times New Roman" w:cs="Times New Roman"/>
-                <w:color w:val="000000"/>
-              </w:rPr>
-              <w:t xml:space="preserve"> </w:t>
-            </w:r>
-            <w:r>
-              <w:rPr>
-                <w:rFonts w:ascii="Times New Roman" w:eastAsia="Leelawadee" w:hAnsi="Times New Roman" w:cs="Times New Roman"/>
-                <w:color w:val="000000"/>
-              </w:rPr>
-              <w:t>{#teaching}{teaching} {/teaching}{^teaching}Not applicable.{/teaching}{/3.4}</w:t>
-            </w:r>
-          </w:p>
-        </w:tc>
-      </w:tr>
-    </w:tbl>
-    <w:p>
-      <w:pPr>
-        <w:pBdr>
-          <w:top w:val="nil"/>
-          <w:left w:val="nil"/>
-          <w:bottom w:val="nil"/>
-          <w:right w:val="nil"/>
-          <w:between w:val="nil"/>
-        </w:pBdr>
-        <w:spacing w:before="180"/>
-        <w:rPr>
-          <w:rFonts w:ascii="Times New Roman" w:eastAsia="Leelawadee" w:hAnsi="Times New Roman" w:cs="Times New Roman"/>
-          <w:b/>
-          <w:color w:val="000000"/>
-        </w:rPr>
-      </w:pPr>
-      <w:r>
-        <w:rPr>
-          <w:rFonts w:ascii="Times New Roman" w:eastAsia="Leelawadee" w:hAnsi="Times New Roman" w:cs="Times New Roman"/>
-          <w:b/>
-          <w:color w:val="000000"/>
-        </w:rPr>
-        <w:t>4. Interpersonal Skills</w:t>
-      </w:r>
-      <w:r>
-        <w:rPr>
-          <w:rFonts w:ascii="Times New Roman" w:eastAsia="Leelawadee" w:hAnsi="Times New Roman" w:cs="Times New Roman"/>
-          <w:b/>
-          <w:color w:val="000000"/>
-        </w:rPr>
-        <w:t>:</w:t>
-      </w:r>
-    </w:p>
-    <w:tbl>
-      <w:tblPr>
-        <w:tblW w:w="8647" w:type="dxa"/>
-        <w:tblInd w:w="250" w:type="dxa"/>
-        <w:tblBorders>
-          <w:top w:val="single" w:sz="4" w:space="0" w:color="000000"/>
-          <w:left w:val="single" w:sz="4" w:space="0" w:color="000000"/>
-          <w:bottom w:val="single" w:sz="4" w:space="0" w:color="000000"/>
-          <w:right w:val="single" w:sz="4" w:space="0" w:color="000000"/>
-          <w:insideH w:val="single" w:sz="4" w:space="0" w:color="000000"/>
-          <w:insideV w:val="single" w:sz="4" w:space="0" w:color="000000"/>
-        </w:tblBorders>
-        <w:tblLayout w:type="fixed"/>
-        <w:tblLook w:val="0400" w:firstRow="0" w:lastRow="0" w:firstColumn="0" w:lastColumn="0" w:noHBand="0" w:noVBand="1"/>
-      </w:tblPr>
-      <w:tblGrid>
-        <w:gridCol w:w="992"/>
-        <w:gridCol w:w="3686"/>
-        <w:gridCol w:w="3969"/>
-      </w:tblGrid>
-      <w:tr>
-        <w:tc>
-          <w:tcPr>
-            <w:tcW w:w="992" w:type="dxa"/>
-            <w:shd w:val="clear" w:color="auto" w:fill="F2F2F2"/>
-          </w:tcPr>
-          <w:p>
-            <w:pPr>
-              <w:pBdr>
-                <w:top w:val="nil"/>
-                <w:left w:val="nil"/>
-                <w:bottom w:val="nil"/>
-                <w:right w:val="nil"/>
-                <w:between w:val="nil"/>
-              </w:pBdr>
-              <w:spacing w:before="80"/>
-              <w:jc w:val="center"/>
-              <w:rPr>
-                <w:rFonts w:ascii="Times New Roman" w:eastAsia="Leelawadee" w:hAnsi="Times New Roman" w:cs="Times New Roman"/>
-                <w:b/>
-                <w:color w:val="000000"/>
-              </w:rPr>
-            </w:pPr>
-          </w:p>
-        </w:tc>
-        <w:tc>
-          <w:tcPr>
-            <w:tcW w:w="3686" w:type="dxa"/>
-            <w:shd w:val="clear" w:color="auto" w:fill="F2F2F2"/>
-          </w:tcPr>
-          <w:p>
-            <w:pPr>
-              <w:pBdr>
-                <w:top w:val="nil"/>
-                <w:left w:val="nil"/>
-                <w:bottom w:val="nil"/>
-                <w:right w:val="nil"/>
-                <w:between w:val="nil"/>
-              </w:pBdr>
-              <w:spacing w:before="80"/>
-              <w:jc w:val="center"/>
-              <w:rPr>
-                <w:rFonts w:ascii="Times New Roman" w:eastAsia="Leelawadee" w:hAnsi="Times New Roman" w:cs="Times New Roman"/>
-                <w:b/>
-                <w:color w:val="000000"/>
-              </w:rPr>
-            </w:pPr>
-            <w:r>
-              <w:rPr>
-                <w:rFonts w:ascii="Times New Roman" w:eastAsia="Leelawadee" w:hAnsi="Times New Roman" w:cs="Times New Roman"/>
-                <w:b/>
-                <w:color w:val="000000"/>
-              </w:rPr>
-              <w:t>Student Outcomes</w:t>
-            </w:r>
-          </w:p>
-        </w:tc>
-        <w:tc>
-          <w:tcPr>
-            <w:tcW w:w="3969" w:type="dxa"/>
-            <w:shd w:val="clear" w:color="auto" w:fill="F2F2F2"/>
-          </w:tcPr>
-          <w:p>
-            <w:pPr>
-              <w:pBdr>
-                <w:top w:val="nil"/>
-                <w:left w:val="nil"/>
-                <w:bottom w:val="nil"/>
-                <w:right w:val="nil"/>
-                <w:between w:val="nil"/>
-              </w:pBdr>
-              <w:spacing w:before="80"/>
-              <w:jc w:val="center"/>
-              <w:rPr>
-                <w:rFonts w:ascii="Times New Roman" w:eastAsia="Leelawadee" w:hAnsi="Times New Roman" w:cs="Times New Roman"/>
-                <w:b/>
-                <w:color w:val="000000"/>
-              </w:rPr>
-            </w:pPr>
-            <w:r>
-              <w:rPr>
-                <w:rFonts w:ascii="Times New Roman" w:eastAsia="Leelawadee" w:hAnsi="Times New Roman" w:cs="Times New Roman"/>
-                <w:b/>
-                <w:color w:val="000000"/>
-              </w:rPr>
-              <w:t>Teaching Methods</w:t>
-            </w:r>
-          </w:p>
-        </w:tc>
-      </w:tr>
-      <w:tr>
-        <w:tc>
-          <w:tcPr>
-            <w:tcW w:w="992" w:type="dxa"/>
-          </w:tcPr>
-          <w:p>
-            <w:pPr>
-              <w:pBdr>
-                <w:top w:val="nil"/>
-                <w:left w:val="nil"/>
-                <w:bottom w:val="nil"/>
-                <w:right w:val="nil"/>
-                <w:between w:val="nil"/>
-              </w:pBdr>
-              <w:spacing w:before="80"/>
-              <w:jc w:val="center"/>
-              <w:rPr>
-                <w:rFonts w:ascii="Times New Roman" w:eastAsia="Leelawadee" w:hAnsi="Times New Roman" w:cs="Times New Roman"/>
-                <w:color w:val="000000"/>
-              </w:rPr>
-            </w:pPr>
-            <w:r>
-              <w:rPr>
-                <w:rFonts w:ascii="Times New Roman" w:eastAsia="Leelawadee" w:hAnsi="Times New Roman" w:cs="Times New Roman"/>
-                <w:color w:val="000000"/>
-              </w:rPr>
-              <w:t>{#4.1}{dot}</w:t>
-            </w:r>
-          </w:p>
-        </w:tc>
-        <w:tc>
-          <w:tcPr>
-            <w:tcW w:w="3686" w:type="dxa"/>
-          </w:tcPr>
-          <w:p>
-            <w:pPr>
-              <w:pBdr>
-                <w:top w:val="nil"/>
-                <w:left w:val="nil"/>
-                <w:bottom w:val="nil"/>
-                <w:right w:val="nil"/>
-                <w:between w:val="nil"/>
-              </w:pBdr>
-              <w:spacing w:before="80"/>
-              <w:rPr>
-                <w:rFonts w:ascii="Times New Roman" w:eastAsia="Leelawadee" w:hAnsi="Times New Roman" w:cs="Times New Roman"/>
-                <w:b/>
-                <w:color w:val="000000"/>
-              </w:rPr>
-            </w:pPr>
-            <w:r>
-              <w:rPr>
-                <w:rFonts w:ascii="Times New Roman" w:eastAsia="Leelawadee" w:hAnsi="Times New Roman" w:cs="Times New Roman"/>
-                <w:color w:val="000000"/>
-              </w:rPr>
-              <w:t>4</w:t>
-            </w:r>
-            <w:r>
-              <w:rPr>
-                <w:rFonts w:ascii="Times New Roman" w:eastAsia="Leelawadee" w:hAnsi="Times New Roman" w:cs="Times New Roman"/>
-                <w:color w:val="000000"/>
-              </w:rPr>
-              <w:t>.</w:t>
-            </w:r>
-            <w:r>
-              <w:rPr>
-                <w:rFonts w:ascii="Times New Roman" w:eastAsia="Leelawadee" w:hAnsi="Times New Roman" w:cs="Times New Roman"/>
-                <w:color w:val="000000"/>
-              </w:rPr>
-              <w:t>1</w:t>
-            </w:r>
-            <w:r>
-              <w:rPr>
-                <w:rFonts w:ascii="Times New Roman" w:eastAsia="Leelawadee" w:hAnsi="Times New Roman" w:cs="Times New Roman"/>
-                <w:color w:val="000000"/>
-              </w:rPr>
-              <w:t xml:space="preserve"> </w:t>
-            </w:r>
-            <w:r>
-              <w:rPr>
-                <w:rFonts w:ascii="Times New Roman" w:eastAsia="Leelawadee" w:hAnsi="Times New Roman" w:cs="Times New Roman"/>
-                <w:color w:val="000000"/>
-              </w:rPr>
-              <w:t xml:space="preserve">{#student}{student} {/student}{^student}Not </w:t>
-            </w:r>
-            <w:r>
-              <w:rPr>
-                <w:rFonts w:ascii="Times New Roman" w:eastAsia="Leelawadee" w:hAnsi="Times New Roman" w:cs="Times New Roman"/>
-                <w:color w:val="000000"/>
-              </w:rPr>
-              <w:lastRenderedPageBreak/>
-              <w:t>applicable.{/student}</w:t>
-            </w:r>
-          </w:p>
-        </w:tc>
-        <w:tc>
-          <w:tcPr>
-            <w:tcW w:w="3969" w:type="dxa"/>
-          </w:tcPr>
-          <w:p>
-            <w:pPr>
-              <w:pBdr>
-                <w:top w:val="nil"/>
-                <w:left w:val="nil"/>
-                <w:bottom w:val="nil"/>
-                <w:right w:val="nil"/>
-                <w:between w:val="nil"/>
-              </w:pBdr>
-              <w:spacing w:before="80"/>
-              <w:rPr>
-                <w:rFonts w:ascii="Times New Roman" w:eastAsia="Leelawadee" w:hAnsi="Times New Roman" w:cs="Times New Roman"/>
-                <w:b/>
-                <w:color w:val="000000"/>
-              </w:rPr>
-            </w:pPr>
-            <w:r>
-              <w:rPr>
-                <w:rFonts w:ascii="Times New Roman" w:eastAsia="Leelawadee" w:hAnsi="Times New Roman" w:cs="Times New Roman"/>
-                <w:color w:val="000000"/>
-              </w:rPr>
-              <w:lastRenderedPageBreak/>
-              <w:t>4</w:t>
-            </w:r>
-            <w:r>
-              <w:rPr>
-                <w:rFonts w:ascii="Times New Roman" w:eastAsia="Leelawadee" w:hAnsi="Times New Roman" w:cs="Times New Roman"/>
-                <w:color w:val="000000"/>
-              </w:rPr>
-              <w:t>.</w:t>
-            </w:r>
-            <w:r>
-              <w:rPr>
-                <w:rFonts w:ascii="Times New Roman" w:eastAsia="Leelawadee" w:hAnsi="Times New Roman" w:cs="Times New Roman"/>
-                <w:color w:val="000000"/>
-              </w:rPr>
-              <w:t>1</w:t>
-            </w:r>
-            <w:r>
-              <w:rPr>
-                <w:rFonts w:ascii="Times New Roman" w:eastAsia="Leelawadee" w:hAnsi="Times New Roman" w:cs="Times New Roman"/>
-                <w:color w:val="000000"/>
-              </w:rPr>
-              <w:t xml:space="preserve"> </w:t>
-            </w:r>
-            <w:r>
-              <w:rPr>
-                <w:rFonts w:ascii="Times New Roman" w:eastAsia="Leelawadee" w:hAnsi="Times New Roman" w:cs="Times New Roman"/>
-                <w:color w:val="000000"/>
-              </w:rPr>
-              <w:t xml:space="preserve">{#teaching}{teaching} {/teaching}{^teaching}Not </w:t>
-            </w:r>
-            <w:r>
-              <w:rPr>
-                <w:rFonts w:ascii="Times New Roman" w:eastAsia="Leelawadee" w:hAnsi="Times New Roman" w:cs="Times New Roman"/>
-                <w:color w:val="000000"/>
-              </w:rPr>
-              <w:lastRenderedPageBreak/>
-              <w:t>applicable.{/teaching}{/4.1}</w:t>
-            </w:r>
-          </w:p>
-        </w:tc>
-      </w:tr>
-      <w:tr>
-        <w:tc>
-          <w:tcPr>
-            <w:tcW w:w="992" w:type="dxa"/>
-          </w:tcPr>
-          <w:p>
-            <w:pPr>
-              <w:pBdr>
-                <w:top w:val="nil"/>
-                <w:left w:val="nil"/>
-                <w:bottom w:val="nil"/>
-                <w:right w:val="nil"/>
-                <w:between w:val="nil"/>
-              </w:pBdr>
-              <w:spacing w:before="80"/>
-              <w:jc w:val="center"/>
-              <w:rPr>
-                <w:rFonts w:ascii="Times New Roman" w:eastAsia="Leelawadee" w:hAnsi="Times New Roman" w:cs="Times New Roman"/>
-                <w:color w:val="000000"/>
-              </w:rPr>
-            </w:pPr>
-            <w:r>
-              <w:rPr>
-                <w:rFonts w:ascii="Times New Roman" w:eastAsia="Leelawadee" w:hAnsi="Times New Roman" w:cs="Times New Roman"/>
-                <w:color w:val="000000"/>
-              </w:rPr>
-              <w:lastRenderedPageBreak/>
-              <w:t>{#4.2}{dot}</w:t>
-            </w:r>
-          </w:p>
-        </w:tc>
-        <w:tc>
-          <w:tcPr>
-            <w:tcW w:w="3686" w:type="dxa"/>
-          </w:tcPr>
-          <w:p>
-            <w:pPr>
-              <w:pBdr>
-                <w:top w:val="nil"/>
-                <w:left w:val="nil"/>
-                <w:bottom w:val="nil"/>
-                <w:right w:val="nil"/>
-                <w:between w:val="nil"/>
-              </w:pBdr>
-              <w:spacing w:before="80"/>
-              <w:rPr>
-                <w:rFonts w:ascii="Times New Roman" w:eastAsia="Leelawadee" w:hAnsi="Times New Roman" w:cs="Times New Roman"/>
-                <w:color w:val="000000"/>
-              </w:rPr>
-            </w:pPr>
-            <w:r>
-              <w:rPr>
-                <w:rFonts w:ascii="Times New Roman" w:eastAsia="Leelawadee" w:hAnsi="Times New Roman" w:cs="Times New Roman"/>
-                <w:color w:val="000000"/>
-              </w:rPr>
-              <w:t>4</w:t>
-            </w:r>
-            <w:r>
-              <w:rPr>
-                <w:rFonts w:ascii="Times New Roman" w:eastAsia="Leelawadee" w:hAnsi="Times New Roman" w:cs="Times New Roman"/>
-                <w:color w:val="000000"/>
-              </w:rPr>
-              <w:t>.</w:t>
-            </w:r>
-            <w:r>
-              <w:rPr>
-                <w:rFonts w:ascii="Times New Roman" w:eastAsia="Leelawadee" w:hAnsi="Times New Roman" w:cs="Times New Roman"/>
-                <w:color w:val="000000"/>
-              </w:rPr>
-              <w:t>2</w:t>
-            </w:r>
-            <w:r>
-              <w:rPr>
-                <w:rFonts w:ascii="Times New Roman" w:eastAsia="Leelawadee" w:hAnsi="Times New Roman" w:cs="Times New Roman"/>
-                <w:color w:val="000000"/>
-              </w:rPr>
-              <w:t xml:space="preserve"> </w:t>
-            </w:r>
-            <w:r>
-              <w:rPr>
-                <w:rFonts w:ascii="Times New Roman" w:eastAsia="Leelawadee" w:hAnsi="Times New Roman" w:cs="Times New Roman"/>
-                <w:color w:val="000000"/>
-              </w:rPr>
-              <w:t>{#student}{student} {/student}{^student}Not applicable.{/student}</w:t>
-            </w:r>
-          </w:p>
-        </w:tc>
-        <w:tc>
-          <w:tcPr>
-            <w:tcW w:w="3969" w:type="dxa"/>
-          </w:tcPr>
-          <w:p>
-            <w:pPr>
-              <w:pBdr>
-                <w:top w:val="nil"/>
-                <w:left w:val="nil"/>
-                <w:bottom w:val="nil"/>
-                <w:right w:val="nil"/>
-                <w:between w:val="nil"/>
-              </w:pBdr>
-              <w:spacing w:before="80"/>
-              <w:rPr>
-                <w:rFonts w:ascii="Times New Roman" w:eastAsia="Leelawadee" w:hAnsi="Times New Roman" w:cs="Times New Roman"/>
-                <w:color w:val="000000"/>
-              </w:rPr>
-            </w:pPr>
-            <w:r>
-              <w:rPr>
-                <w:rFonts w:ascii="Times New Roman" w:eastAsia="Leelawadee" w:hAnsi="Times New Roman" w:cs="Times New Roman"/>
-                <w:color w:val="000000"/>
-              </w:rPr>
-              <w:t>4</w:t>
-            </w:r>
-            <w:r>
-              <w:rPr>
-                <w:rFonts w:ascii="Times New Roman" w:eastAsia="Leelawadee" w:hAnsi="Times New Roman" w:cs="Times New Roman"/>
-                <w:color w:val="000000"/>
-              </w:rPr>
-              <w:t>.</w:t>
-            </w:r>
-            <w:r>
-              <w:rPr>
-                <w:rFonts w:ascii="Times New Roman" w:eastAsia="Leelawadee" w:hAnsi="Times New Roman" w:cs="Times New Roman"/>
-                <w:color w:val="000000"/>
-              </w:rPr>
-              <w:t>2</w:t>
-            </w:r>
-            <w:r>
-              <w:rPr>
-                <w:rFonts w:ascii="Times New Roman" w:eastAsia="Leelawadee" w:hAnsi="Times New Roman" w:cs="Times New Roman"/>
-                <w:color w:val="000000"/>
-              </w:rPr>
-              <w:t xml:space="preserve"> </w:t>
-            </w:r>
-            <w:r>
-              <w:rPr>
-                <w:rFonts w:ascii="Times New Roman" w:eastAsia="Leelawadee" w:hAnsi="Times New Roman" w:cs="Times New Roman"/>
-                <w:color w:val="000000"/>
-              </w:rPr>
-              <w:t>{#teaching}{teaching} {/teaching}{^teaching}Not applicable.{/teaching}{/4.2}</w:t>
-            </w:r>
-          </w:p>
-        </w:tc>
-      </w:tr>
-    </w:tbl>
-    <w:p>
-      <w:pPr>
-        <w:pBdr>
-          <w:top w:val="nil"/>
-          <w:left w:val="nil"/>
-          <w:bottom w:val="nil"/>
-          <w:right w:val="nil"/>
-          <w:between w:val="nil"/>
-        </w:pBdr>
-        <w:spacing w:before="180"/>
-        <w:rPr>
-          <w:rFonts w:ascii="Times New Roman" w:eastAsia="Leelawadee" w:hAnsi="Times New Roman" w:cs="Times New Roman"/>
-          <w:b/>
-          <w:color w:val="000000"/>
-        </w:rPr>
-      </w:pPr>
-      <w:r>
-        <w:rPr>
-          <w:rFonts w:ascii="Times New Roman" w:eastAsia="Leelawadee" w:hAnsi="Times New Roman" w:cs="Times New Roman"/>
-          <w:b/>
-          <w:color w:val="000000"/>
-        </w:rPr>
-        <w:t>5. Mathematical Analysis, Communication, and Information Technology</w:t>
-      </w:r>
-      <w:r>
-        <w:rPr>
-          <w:rFonts w:ascii="Times New Roman" w:eastAsia="Leelawadee" w:hAnsi="Times New Roman" w:cs="Times New Roman"/>
-          <w:b/>
-          <w:color w:val="000000"/>
-        </w:rPr>
-        <w:t>:</w:t>
-      </w:r>
-    </w:p>
-    <w:tbl>
-      <w:tblPr>
-        <w:tblW w:w="8647" w:type="dxa"/>
-        <w:tblInd w:w="250" w:type="dxa"/>
-        <w:tblBorders>
-          <w:top w:val="single" w:sz="4" w:space="0" w:color="000000"/>
-          <w:left w:val="single" w:sz="4" w:space="0" w:color="000000"/>
-          <w:bottom w:val="single" w:sz="4" w:space="0" w:color="000000"/>
-          <w:right w:val="single" w:sz="4" w:space="0" w:color="000000"/>
-          <w:insideH w:val="single" w:sz="4" w:space="0" w:color="000000"/>
-          <w:insideV w:val="single" w:sz="4" w:space="0" w:color="000000"/>
-        </w:tblBorders>
-        <w:tblLayout w:type="fixed"/>
-        <w:tblLook w:val="0400" w:firstRow="0" w:lastRow="0" w:firstColumn="0" w:lastColumn="0" w:noHBand="0" w:noVBand="1"/>
-      </w:tblPr>
-      <w:tblGrid>
-        <w:gridCol w:w="992"/>
-        <w:gridCol w:w="3686"/>
-        <w:gridCol w:w="3969"/>
-      </w:tblGrid>
-      <w:tr>
-        <w:tc>
-          <w:tcPr>
-            <w:tcW w:w="992" w:type="dxa"/>
-            <w:shd w:val="clear" w:color="auto" w:fill="F2F2F2"/>
-          </w:tcPr>
-          <w:p>
-            <w:pPr>
-              <w:pBdr>
-                <w:top w:val="nil"/>
-                <w:left w:val="nil"/>
-                <w:bottom w:val="nil"/>
-                <w:right w:val="nil"/>
-                <w:between w:val="nil"/>
-              </w:pBdr>
-              <w:spacing w:before="80"/>
-              <w:jc w:val="center"/>
-              <w:rPr>
-                <w:rFonts w:ascii="Times New Roman" w:eastAsia="Leelawadee" w:hAnsi="Times New Roman" w:cs="Times New Roman"/>
-                <w:b/>
-                <w:color w:val="000000"/>
-              </w:rPr>
-            </w:pPr>
-          </w:p>
-        </w:tc>
-        <w:tc>
-          <w:tcPr>
-            <w:tcW w:w="3686" w:type="dxa"/>
-            <w:shd w:val="clear" w:color="auto" w:fill="F2F2F2"/>
-          </w:tcPr>
-          <w:p>
-            <w:pPr>
-              <w:pBdr>
-                <w:top w:val="nil"/>
-                <w:left w:val="nil"/>
-                <w:bottom w:val="nil"/>
-                <w:right w:val="nil"/>
-                <w:between w:val="nil"/>
-              </w:pBdr>
-              <w:spacing w:before="80"/>
-              <w:jc w:val="center"/>
-              <w:rPr>
-                <w:rFonts w:ascii="Times New Roman" w:eastAsia="Leelawadee" w:hAnsi="Times New Roman" w:cs="Times New Roman"/>
-                <w:b/>
-                <w:color w:val="000000"/>
-              </w:rPr>
-            </w:pPr>
-            <w:r>
-              <w:rPr>
-                <w:rFonts w:ascii="Times New Roman" w:eastAsia="Leelawadee" w:hAnsi="Times New Roman" w:cs="Times New Roman"/>
-                <w:b/>
-                <w:color w:val="000000"/>
-              </w:rPr>
-              <w:t>Student Outcomes</w:t>
-            </w:r>
-          </w:p>
-        </w:tc>
-        <w:tc>
-          <w:tcPr>
-            <w:tcW w:w="3969" w:type="dxa"/>
-            <w:shd w:val="clear" w:color="auto" w:fill="F2F2F2"/>
-          </w:tcPr>
-          <w:p>
-            <w:pPr>
-              <w:pBdr>
-                <w:top w:val="nil"/>
-                <w:left w:val="nil"/>
-                <w:bottom w:val="nil"/>
-                <w:right w:val="nil"/>
-                <w:between w:val="nil"/>
-              </w:pBdr>
-              <w:spacing w:before="80"/>
-              <w:jc w:val="center"/>
-              <w:rPr>
-                <w:rFonts w:ascii="Times New Roman" w:eastAsia="Leelawadee" w:hAnsi="Times New Roman" w:cs="Times New Roman"/>
-                <w:b/>
-                <w:color w:val="000000"/>
-              </w:rPr>
-            </w:pPr>
-            <w:r>
-              <w:rPr>
-                <w:rFonts w:ascii="Times New Roman" w:eastAsia="Leelawadee" w:hAnsi="Times New Roman" w:cs="Times New Roman"/>
-                <w:b/>
-                <w:color w:val="000000"/>
-              </w:rPr>
-              <w:t>Teaching Methods</w:t>
-            </w:r>
-          </w:p>
-        </w:tc>
-      </w:tr>
-      <w:tr>
-        <w:tc>
-          <w:tcPr>
-            <w:tcW w:w="992" w:type="dxa"/>
-          </w:tcPr>
-          <w:p>
-            <w:pPr>
-              <w:pBdr>
-                <w:top w:val="nil"/>
-                <w:left w:val="nil"/>
-                <w:bottom w:val="nil"/>
-                <w:right w:val="nil"/>
-                <w:between w:val="nil"/>
-              </w:pBdr>
-              <w:spacing w:before="80"/>
-              <w:jc w:val="center"/>
-              <w:rPr>
-                <w:rFonts w:ascii="Times New Roman" w:eastAsia="Leelawadee" w:hAnsi="Times New Roman" w:cs="Times New Roman"/>
-                <w:color w:val="000000"/>
-              </w:rPr>
-            </w:pPr>
-            <w:r>
-              <w:rPr>
-                <w:rFonts w:ascii="Times New Roman" w:eastAsia="Leelawadee" w:hAnsi="Times New Roman" w:cs="Times New Roman"/>
-                <w:color w:val="000000"/>
-              </w:rPr>
-              <w:t>{#5.1}{dot}</w:t>
-            </w:r>
-          </w:p>
-        </w:tc>
-        <w:tc>
-          <w:tcPr>
-            <w:tcW w:w="3686" w:type="dxa"/>
-          </w:tcPr>
-          <w:p>
-            <w:pPr>
-              <w:pBdr>
-                <w:top w:val="nil"/>
-                <w:left w:val="nil"/>
-                <w:bottom w:val="nil"/>
-                <w:right w:val="nil"/>
-                <w:between w:val="nil"/>
-              </w:pBdr>
-              <w:spacing w:before="80"/>
-              <w:rPr>
-                <w:rFonts w:ascii="Times New Roman" w:eastAsia="Leelawadee" w:hAnsi="Times New Roman" w:cs="Times New Roman"/>
-                <w:b/>
-                <w:color w:val="000000"/>
-              </w:rPr>
-            </w:pPr>
-            <w:r>
-              <w:rPr>
-                <w:rFonts w:ascii="Times New Roman" w:eastAsia="Leelawadee" w:hAnsi="Times New Roman" w:cs="Times New Roman"/>
-                <w:color w:val="000000"/>
-              </w:rPr>
-              <w:t>5</w:t>
-            </w:r>
-            <w:r>
-              <w:rPr>
-                <w:rFonts w:ascii="Times New Roman" w:eastAsia="Leelawadee" w:hAnsi="Times New Roman" w:cs="Times New Roman"/>
-                <w:color w:val="000000"/>
-              </w:rPr>
-              <w:t>.</w:t>
-            </w:r>
-            <w:r>
-              <w:rPr>
-                <w:rFonts w:ascii="Times New Roman" w:eastAsia="Leelawadee" w:hAnsi="Times New Roman" w:cs="Times New Roman"/>
-                <w:color w:val="000000"/>
-              </w:rPr>
-              <w:t>1</w:t>
-            </w:r>
-            <w:r>
-              <w:rPr>
-                <w:rFonts w:ascii="Times New Roman" w:eastAsia="Leelawadee" w:hAnsi="Times New Roman" w:cs="Times New Roman"/>
-                <w:color w:val="000000"/>
-              </w:rPr>
-              <w:t xml:space="preserve"> </w:t>
-            </w:r>
-            <w:r>
-              <w:rPr>
-                <w:rFonts w:ascii="Times New Roman" w:eastAsia="Leelawadee" w:hAnsi="Times New Roman" w:cs="Times New Roman"/>
-                <w:color w:val="000000"/>
-              </w:rPr>
-              <w:t>{#student}{student} {/student}{^student}Not applicable.{/student}</w:t>
-            </w:r>
-          </w:p>
-        </w:tc>
-        <w:tc>
-          <w:tcPr>
-            <w:tcW w:w="3969" w:type="dxa"/>
-          </w:tcPr>
-          <w:p>
-            <w:pPr>
-              <w:pBdr>
-                <w:top w:val="nil"/>
-                <w:left w:val="nil"/>
-                <w:bottom w:val="nil"/>
-                <w:right w:val="nil"/>
-                <w:between w:val="nil"/>
-              </w:pBdr>
-              <w:spacing w:before="80"/>
-              <w:rPr>
-                <w:rFonts w:ascii="Times New Roman" w:eastAsia="Leelawadee" w:hAnsi="Times New Roman" w:cs="Times New Roman"/>
-                <w:b/>
-                <w:color w:val="000000"/>
-              </w:rPr>
-            </w:pPr>
-            <w:r>
-              <w:rPr>
-                <w:rFonts w:ascii="Times New Roman" w:eastAsia="Leelawadee" w:hAnsi="Times New Roman" w:cs="Times New Roman"/>
-                <w:color w:val="000000"/>
-              </w:rPr>
-              <w:t>5</w:t>
-            </w:r>
-            <w:r>
-              <w:rPr>
-                <w:rFonts w:ascii="Times New Roman" w:eastAsia="Leelawadee" w:hAnsi="Times New Roman" w:cs="Times New Roman"/>
-                <w:color w:val="000000"/>
-              </w:rPr>
-              <w:t>.</w:t>
-            </w:r>
-            <w:r>
-              <w:rPr>
-                <w:rFonts w:ascii="Times New Roman" w:eastAsia="Leelawadee" w:hAnsi="Times New Roman" w:cs="Times New Roman"/>
-                <w:color w:val="000000"/>
-              </w:rPr>
-              <w:t>1</w:t>
-            </w:r>
-            <w:r>
-              <w:rPr>
-                <w:rFonts w:ascii="Times New Roman" w:eastAsia="Leelawadee" w:hAnsi="Times New Roman" w:cs="Times New Roman"/>
-                <w:color w:val="000000"/>
-              </w:rPr>
-              <w:t xml:space="preserve"> </w:t>
-            </w:r>
-            <w:r>
-              <w:rPr>
-                <w:rFonts w:ascii="Times New Roman" w:eastAsia="Leelawadee" w:hAnsi="Times New Roman" w:cs="Times New Roman"/>
-                <w:color w:val="000000"/>
-              </w:rPr>
-              <w:t>{#teaching}{teaching} {/teaching}{^teaching}Not applicable.{/teaching}{/5.1}</w:t>
-            </w:r>
-          </w:p>
-        </w:tc>
-      </w:tr>
-      <w:tr>
-        <w:tc>
-          <w:tcPr>
-            <w:tcW w:w="992" w:type="dxa"/>
-          </w:tcPr>
-          <w:p>
-            <w:pPr>
-              <w:pBdr>
-                <w:top w:val="nil"/>
-                <w:left w:val="nil"/>
-                <w:bottom w:val="nil"/>
-                <w:right w:val="nil"/>
-                <w:between w:val="nil"/>
-              </w:pBdr>
-              <w:spacing w:before="80"/>
-              <w:jc w:val="center"/>
-              <w:rPr>
-                <w:rFonts w:ascii="Times New Roman" w:eastAsia="Leelawadee" w:hAnsi="Times New Roman" w:cs="Times New Roman"/>
-                <w:color w:val="000000"/>
-              </w:rPr>
-            </w:pPr>
-            <w:r>
-              <w:rPr>
-                <w:rFonts w:ascii="Times New Roman" w:eastAsia="Leelawadee" w:hAnsi="Times New Roman" w:cs="Times New Roman"/>
-                <w:color w:val="000000"/>
-              </w:rPr>
-              <w:t>{#5.2}{dot}</w:t>
-            </w:r>
-          </w:p>
-        </w:tc>
-        <w:tc>
-          <w:tcPr>
-            <w:tcW w:w="3686" w:type="dxa"/>
-          </w:tcPr>
-          <w:p>
-            <w:pPr>
-              <w:pBdr>
-                <w:top w:val="nil"/>
-                <w:left w:val="nil"/>
-                <w:bottom w:val="nil"/>
-                <w:right w:val="nil"/>
-                <w:between w:val="nil"/>
-              </w:pBdr>
-              <w:spacing w:before="80"/>
-              <w:rPr>
-                <w:rFonts w:ascii="Times New Roman" w:eastAsia="Leelawadee" w:hAnsi="Times New Roman" w:cs="Times New Roman"/>
-                <w:color w:val="000000"/>
-              </w:rPr>
-            </w:pPr>
-            <w:r>
-              <w:rPr>
-                <w:rFonts w:ascii="Times New Roman" w:eastAsia="Leelawadee" w:hAnsi="Times New Roman" w:cs="Times New Roman"/>
-                <w:color w:val="000000"/>
-              </w:rPr>
-              <w:t>5</w:t>
-            </w:r>
-            <w:r>
-              <w:rPr>
-                <w:rFonts w:ascii="Times New Roman" w:eastAsia="Leelawadee" w:hAnsi="Times New Roman" w:cs="Times New Roman"/>
-                <w:color w:val="000000"/>
-              </w:rPr>
-              <w:t>.</w:t>
-            </w:r>
-            <w:r>
-              <w:rPr>
-                <w:rFonts w:ascii="Times New Roman" w:eastAsia="Leelawadee" w:hAnsi="Times New Roman" w:cs="Times New Roman"/>
-                <w:color w:val="000000"/>
-              </w:rPr>
-              <w:t>2 {#student}{student} {/student}{^student}Not applicable.{/student}</w:t>
-            </w:r>
-          </w:p>
-        </w:tc>
-        <w:tc>
-          <w:tcPr>
-            <w:tcW w:w="3969" w:type="dxa"/>
-          </w:tcPr>
-          <w:p>
-            <w:pPr>
-              <w:pBdr>
-                <w:top w:val="nil"/>
-                <w:left w:val="nil"/>
-                <w:bottom w:val="nil"/>
-                <w:right w:val="nil"/>
-                <w:between w:val="nil"/>
-              </w:pBdr>
-              <w:spacing w:before="80"/>
-              <w:rPr>
-                <w:rFonts w:ascii="Times New Roman" w:eastAsia="Leelawadee" w:hAnsi="Times New Roman" w:cs="Times New Roman"/>
-                <w:color w:val="000000"/>
-              </w:rPr>
-            </w:pPr>
-            <w:r>
-              <w:rPr>
-                <w:rFonts w:ascii="Times New Roman" w:eastAsia="Leelawadee" w:hAnsi="Times New Roman" w:cs="Times New Roman"/>
-                <w:color w:val="000000"/>
-              </w:rPr>
-              <w:t>5</w:t>
-            </w:r>
-            <w:r>
-              <w:rPr>
-                <w:rFonts w:ascii="Times New Roman" w:eastAsia="Leelawadee" w:hAnsi="Times New Roman" w:cs="Times New Roman"/>
-                <w:color w:val="000000"/>
-              </w:rPr>
-              <w:t>.</w:t>
-            </w:r>
-            <w:r>
-              <w:rPr>
-                <w:rFonts w:ascii="Times New Roman" w:eastAsia="Leelawadee" w:hAnsi="Times New Roman" w:cs="Times New Roman"/>
-                <w:color w:val="000000"/>
-              </w:rPr>
-              <w:t>2</w:t>
-            </w:r>
-            <w:r>
-              <w:rPr>
-                <w:rFonts w:ascii="Times New Roman" w:eastAsia="Leelawadee" w:hAnsi="Times New Roman" w:cs="Times New Roman"/>
-                <w:color w:val="000000"/>
-              </w:rPr>
-              <w:t xml:space="preserve"> </w:t>
-            </w:r>
-            <w:r>
-              <w:rPr>
-                <w:rFonts w:ascii="Times New Roman" w:eastAsia="Leelawadee" w:hAnsi="Times New Roman" w:cs="Times New Roman"/>
-                <w:color w:val="000000"/>
-              </w:rPr>
-              <w:t>{#teaching}{teaching} {/teaching}{^teaching}Not applicable.{/teaching}{/5.2}</w:t>
-            </w:r>
-          </w:p>
-        </w:tc>
-      </w:tr>
-      <w:tr>
-        <w:tc>
-          <w:tcPr>
-            <w:tcW w:w="992" w:type="dxa"/>
-          </w:tcPr>
-          <w:p>
-            <w:pPr>
-              <w:pBdr>
-                <w:top w:val="nil"/>
-                <w:left w:val="nil"/>
-                <w:bottom w:val="nil"/>
-                <w:right w:val="nil"/>
-                <w:between w:val="nil"/>
-              </w:pBdr>
-              <w:spacing w:before="80"/>
-              <w:jc w:val="center"/>
-              <w:rPr>
-                <w:rFonts w:ascii="Times New Roman" w:eastAsia="Leelawadee" w:hAnsi="Times New Roman" w:cs="Times New Roman"/>
-                <w:color w:val="000000"/>
-              </w:rPr>
-            </w:pPr>
-            <w:r>
-              <w:rPr>
-                <w:rFonts w:ascii="Times New Roman" w:eastAsia="Leelawadee" w:hAnsi="Times New Roman" w:cs="Times New Roman"/>
-                <w:color w:val="000000"/>
-              </w:rPr>
-              <w:t>{#5.3}{dot}</w:t>
-            </w:r>
-          </w:p>
-        </w:tc>
-        <w:tc>
-          <w:tcPr>
-            <w:tcW w:w="3686" w:type="dxa"/>
-          </w:tcPr>
-          <w:p>
-            <w:pPr>
-              <w:pBdr>
-                <w:top w:val="nil"/>
-                <w:left w:val="nil"/>
-                <w:bottom w:val="nil"/>
-                <w:right w:val="nil"/>
-                <w:between w:val="nil"/>
-              </w:pBdr>
-              <w:spacing w:before="80"/>
-              <w:rPr>
-                <w:rFonts w:ascii="Times New Roman" w:eastAsia="Leelawadee" w:hAnsi="Times New Roman" w:cs="Times New Roman"/>
-                <w:color w:val="000000"/>
-              </w:rPr>
-            </w:pPr>
-            <w:r>
-              <w:rPr>
-                <w:rFonts w:ascii="Times New Roman" w:eastAsia="Leelawadee" w:hAnsi="Times New Roman" w:cs="Times New Roman"/>
-                <w:color w:val="000000"/>
-              </w:rPr>
-              <w:t>5</w:t>
-            </w:r>
-            <w:r>
-              <w:rPr>
-                <w:rFonts w:ascii="Times New Roman" w:eastAsia="Leelawadee" w:hAnsi="Times New Roman" w:cs="Times New Roman"/>
-                <w:color w:val="000000"/>
-              </w:rPr>
-              <w:t xml:space="preserve">.3 </w:t>
-            </w:r>
-            <w:r>
-              <w:rPr>
-                <w:rFonts w:ascii="Times New Roman" w:eastAsia="Leelawadee" w:hAnsi="Times New Roman" w:cs="Times New Roman"/>
-                <w:color w:val="000000"/>
-              </w:rPr>
-              <w:t>{#student}{student} {/student}{^student}Not applicable.{/student}</w:t>
-            </w:r>
-          </w:p>
-        </w:tc>
-        <w:tc>
-          <w:tcPr>
-            <w:tcW w:w="3969" w:type="dxa"/>
-          </w:tcPr>
-          <w:p>
-            <w:pPr>
-              <w:pBdr>
-                <w:top w:val="nil"/>
-                <w:left w:val="nil"/>
-                <w:bottom w:val="nil"/>
-                <w:right w:val="nil"/>
-                <w:between w:val="nil"/>
-              </w:pBdr>
-              <w:spacing w:before="80"/>
-              <w:rPr>
-                <w:rFonts w:ascii="Times New Roman" w:eastAsia="Leelawadee" w:hAnsi="Times New Roman" w:cs="Times New Roman"/>
-                <w:color w:val="000000"/>
-              </w:rPr>
-            </w:pPr>
-            <w:r>
-              <w:rPr>
-                <w:rFonts w:ascii="Times New Roman" w:eastAsia="Leelawadee" w:hAnsi="Times New Roman" w:cs="Times New Roman"/>
-                <w:color w:val="000000"/>
-              </w:rPr>
-              <w:t>5</w:t>
-            </w:r>
-            <w:r>
-              <w:rPr>
-                <w:rFonts w:ascii="Times New Roman" w:eastAsia="Leelawadee" w:hAnsi="Times New Roman" w:cs="Times New Roman"/>
-                <w:color w:val="000000"/>
-              </w:rPr>
-              <w:t xml:space="preserve">.3 </w:t>
-            </w:r>
-            <w:r>
-              <w:rPr>
-                <w:rFonts w:ascii="Times New Roman" w:eastAsia="Leelawadee" w:hAnsi="Times New Roman" w:cs="Times New Roman"/>
-                <w:color w:val="000000"/>
-              </w:rPr>
-              <w:t>{#teaching}{teaching} {/teaching}{^teaching}Not applicable.{/teaching}{/5.3}</w:t>
-            </w:r>
-          </w:p>
-        </w:tc>
-      </w:tr>
-      <w:tr>
-        <w:tc>
-          <w:tcPr>
-            <w:tcW w:w="992" w:type="dxa"/>
-          </w:tcPr>
-          <w:p>
-            <w:pPr>
-              <w:pBdr>
-                <w:top w:val="nil"/>
-                <w:left w:val="nil"/>
-                <w:bottom w:val="nil"/>
-                <w:right w:val="nil"/>
-                <w:between w:val="nil"/>
-              </w:pBdr>
-              <w:spacing w:before="80"/>
-              <w:jc w:val="center"/>
-              <w:rPr>
-                <w:rFonts w:ascii="Times New Roman" w:eastAsia="Leelawadee" w:hAnsi="Times New Roman" w:cs="Times New Roman"/>
-                <w:color w:val="000000"/>
-              </w:rPr>
-            </w:pPr>
-            <w:r>
-              <w:rPr>
-                <w:rFonts w:ascii="Times New Roman" w:eastAsia="Leelawadee" w:hAnsi="Times New Roman" w:cs="Times New Roman"/>
-                <w:color w:val="000000"/>
-              </w:rPr>
-              <w:t>{#5.4}{dot}</w:t>
-            </w:r>
-          </w:p>
-        </w:tc>
-        <w:tc>
-          <w:tcPr>
-            <w:tcW w:w="3686" w:type="dxa"/>
-          </w:tcPr>
-          <w:p>
-            <w:pPr>
-              <w:pBdr>
-                <w:top w:val="nil"/>
-                <w:left w:val="nil"/>
-                <w:bottom w:val="nil"/>
-                <w:right w:val="nil"/>
-                <w:between w:val="nil"/>
-              </w:pBdr>
-              <w:spacing w:before="80"/>
-              <w:rPr>
-                <w:rFonts w:ascii="Times New Roman" w:eastAsia="Leelawadee" w:hAnsi="Times New Roman" w:cs="Times New Roman"/>
-                <w:color w:val="000000"/>
-              </w:rPr>
-            </w:pPr>
-            <w:r>
-              <w:rPr>
-                <w:rFonts w:ascii="Times New Roman" w:eastAsia="Leelawadee" w:hAnsi="Times New Roman" w:cs="Times New Roman"/>
-                <w:color w:val="000000"/>
-              </w:rPr>
-              <w:t>5</w:t>
-            </w:r>
-            <w:r>
-              <w:rPr>
-                <w:rFonts w:ascii="Times New Roman" w:eastAsia="Leelawadee" w:hAnsi="Times New Roman" w:cs="Times New Roman"/>
-                <w:color w:val="000000"/>
-              </w:rPr>
-              <w:t>.</w:t>
-            </w:r>
-            <w:r>
-              <w:rPr>
-                <w:rFonts w:ascii="Times New Roman" w:eastAsia="Leelawadee" w:hAnsi="Times New Roman" w:cs="Times New Roman"/>
-                <w:color w:val="000000"/>
-              </w:rPr>
-              <w:t>4</w:t>
-            </w:r>
-            <w:r>
-              <w:rPr>
-                <w:rFonts w:ascii="Times New Roman" w:eastAsia="Leelawadee" w:hAnsi="Times New Roman" w:cs="Times New Roman"/>
-                <w:color w:val="000000"/>
-              </w:rPr>
-              <w:t xml:space="preserve"> </w:t>
-            </w:r>
-            <w:r>
-              <w:rPr>
-                <w:rFonts w:ascii="Times New Roman" w:eastAsia="Leelawadee" w:hAnsi="Times New Roman" w:cs="Times New Roman"/>
-                <w:color w:val="000000"/>
-              </w:rPr>
-              <w:t>{#student}{student} {/student}{^student}Not applicable.{/student}</w:t>
-            </w:r>
-          </w:p>
-        </w:tc>
-        <w:tc>
-          <w:tcPr>
-            <w:tcW w:w="3969" w:type="dxa"/>
-          </w:tcPr>
-          <w:p>
-            <w:pPr>
-              <w:pBdr>
-                <w:top w:val="nil"/>
-                <w:left w:val="nil"/>
-                <w:bottom w:val="nil"/>
-                <w:right w:val="nil"/>
-                <w:between w:val="nil"/>
-              </w:pBdr>
-              <w:spacing w:before="80"/>
-              <w:rPr>
-                <w:rFonts w:ascii="Times New Roman" w:eastAsia="Leelawadee" w:hAnsi="Times New Roman" w:cs="Times New Roman"/>
-                <w:color w:val="000000"/>
-              </w:rPr>
-            </w:pPr>
-            <w:r>
-              <w:rPr>
-                <w:rFonts w:ascii="Times New Roman" w:eastAsia="Leelawadee" w:hAnsi="Times New Roman" w:cs="Times New Roman"/>
-                <w:color w:val="000000"/>
-              </w:rPr>
-              <w:t>5</w:t>
-            </w:r>
-            <w:r>
-              <w:rPr>
-                <w:rFonts w:ascii="Times New Roman" w:eastAsia="Leelawadee" w:hAnsi="Times New Roman" w:cs="Times New Roman"/>
-                <w:color w:val="000000"/>
-              </w:rPr>
-              <w:t>.</w:t>
-            </w:r>
-            <w:r>
-              <w:rPr>
-                <w:rFonts w:ascii="Times New Roman" w:eastAsia="Leelawadee" w:hAnsi="Times New Roman" w:cs="Times New Roman"/>
-                <w:color w:val="000000"/>
-              </w:rPr>
-              <w:t>4</w:t>
-            </w:r>
-            <w:r>
-              <w:rPr>
-                <w:rFonts w:ascii="Times New Roman" w:eastAsia="Leelawadee" w:hAnsi="Times New Roman" w:cs="Times New Roman"/>
-                <w:color w:val="000000"/>
-              </w:rPr>
-              <w:t xml:space="preserve"> </w:t>
-            </w:r>
-            <w:r>
-              <w:rPr>
-                <w:rFonts w:ascii="Times New Roman" w:eastAsia="Leelawadee" w:hAnsi="Times New Roman" w:cs="Times New Roman"/>
-                <w:color w:val="000000"/>
-              </w:rPr>
-              <w:t>{#teaching}{teaching} {/teaching}{^teaching}Not applicable.{/teaching}{/5.4}</w:t>
-            </w:r>
-          </w:p>
-        </w:tc>
-      </w:tr>
-    </w:tbl>
-    <w:p>
-      <w:pPr>
-        <w:rPr>
-          <w:rFonts w:ascii="Times New Roman" w:eastAsia="Leelawadee" w:hAnsi="Times New Roman" w:cs="Times New Roman"/>
-          <w:b/>
-          <w:color w:val="000000"/>
-          <w:sz w:val="28"/>
-          <w:szCs w:val="28"/>
-        </w:rPr>
-      </w:pPr>
-      <w:r>
-        <w:rPr>
-          <w:rFonts w:ascii="Times New Roman" w:eastAsia="Leelawadee" w:hAnsi="Times New Roman" w:cs="Times New Roman"/>
-          <w:color w:val="000000"/>
-        </w:rPr>
-        <w:t>{</w:t>
-      </w:r>
-      <w:r>
-        <w:rPr>
-          <w:rFonts w:ascii="Times New Roman" w:eastAsia="Leelawadee" w:hAnsi="Times New Roman" w:cs="Times New Roman"/>
-          <w:color w:val="000000"/>
-        </w:rPr>
-        <w:t>/outcomes</w:t>
-      </w:r>
-      <w:r>
-        <w:rPr>
-          <w:rFonts w:ascii="Times New Roman" w:eastAsia="Leelawadee" w:hAnsi="Times New Roman" w:cs="Times New Roman"/>
+        <w:rPr>
+          <w:rFonts w:ascii="Times New Roman" w:eastAsia="Leelawadee" w:hAnsi="Times New Roman" w:cs="Times New Roman"/>
+          <w:b/>
+          <w:bCs/>
+          <w:color w:val="000000"/>
+        </w:rPr>
+      </w:pPr>
+      <w:r>
+        <w:rPr>
+          <w:rFonts w:ascii="Times New Roman" w:eastAsia="Leelawadee" w:hAnsi="Times New Roman" w:cs="Times New Roman"/>
+          <w:b/>
+          <w:bCs/>
+          <w:color w:val="000000"/>
+        </w:rPr>
+        <w:t>{/</w:t>
+      </w:r>
+      <w:proofErr w:type="spellStart"/>
+      <w:r>
+        <w:rPr>
+          <w:rFonts w:ascii="Times New Roman" w:eastAsia="Leelawadee" w:hAnsi="Times New Roman" w:cs="Times New Roman"/>
+          <w:b/>
+          <w:bCs/>
+          <w:color w:val="000000"/>
+        </w:rPr>
+        <w:t>outcomes_print</w:t>
+      </w:r>
+      <w:proofErr w:type="spellEnd"/>
+      <w:r>
+        <w:rPr>
+          <w:rFonts w:ascii="Times New Roman" w:eastAsia="Leelawadee" w:hAnsi="Times New Roman" w:cs="Times New Roman"/>
+          <w:b/>
+          <w:bCs/>
           <w:color w:val="000000"/>
         </w:rPr>
         <w:t>}</w:t>
@@ -5838,15 +3725,33 @@
           <w:bCs/>
           <w:color w:val="000000"/>
         </w:rPr>
-        <w:t>{#has</w:t>
-      </w:r>
-      <w:r>
-        <w:rPr>
-          <w:rFonts w:ascii="Times New Roman" w:eastAsia="Leelawadee" w:hAnsi="Times New Roman" w:cs="Times New Roman"/>
-          <w:bCs/>
-          <w:color w:val="000000"/>
-        </w:rPr>
-        <w:t>}{#w</w:t>
+        <w:t>{#</w:t>
+      </w:r>
+      <w:proofErr w:type="gramStart"/>
+      <w:r>
+        <w:rPr>
+          <w:rFonts w:ascii="Times New Roman" w:eastAsia="Leelawadee" w:hAnsi="Times New Roman" w:cs="Times New Roman"/>
+          <w:bCs/>
+          <w:color w:val="000000"/>
+        </w:rPr>
+        <w:t>has</w:t>
+      </w:r>
+      <w:r>
+        <w:rPr>
+          <w:rFonts w:ascii="Times New Roman" w:eastAsia="Leelawadee" w:hAnsi="Times New Roman" w:cs="Times New Roman"/>
+          <w:bCs/>
+          <w:color w:val="000000"/>
+        </w:rPr>
+        <w:t>}{</w:t>
+      </w:r>
+      <w:proofErr w:type="gramEnd"/>
+      <w:r>
+        <w:rPr>
+          <w:rFonts w:ascii="Times New Roman" w:eastAsia="Leelawadee" w:hAnsi="Times New Roman" w:cs="Times New Roman"/>
+          <w:bCs/>
+          <w:color w:val="000000"/>
+        </w:rPr>
+        <w:t>#w</w:t>
       </w:r>
       <w:r>
         <w:rPr>
@@ -5908,6 +3813,7 @@
                 <w:b/>
                 <w:color w:val="000000"/>
               </w:rPr>
+              <w:lastRenderedPageBreak/>
               <w:t>Week</w:t>
             </w:r>
           </w:p>
@@ -6074,6 +3980,7 @@
               </w:rPr>
               <w:t>#</w:t>
             </w:r>
+            <w:proofErr w:type="gramStart"/>
             <w:r>
               <w:rPr>
                 <w:rFonts w:ascii="Times New Roman" w:eastAsia="Leelawadee" w:hAnsi="Times New Roman" w:cs="Times New Roman"/>
@@ -6100,7 +4007,15 @@
                 <w:rFonts w:ascii="Times New Roman" w:eastAsia="Leelawadee" w:hAnsi="Times New Roman" w:cs="Times New Roman"/>
                 <w:color w:val="000000"/>
               </w:rPr>
-              <w:t>{order}</w:t>
+              <w:t>{</w:t>
+            </w:r>
+            <w:proofErr w:type="gramEnd"/>
+            <w:r>
+              <w:rPr>
+                <w:rFonts w:ascii="Times New Roman" w:eastAsia="Leelawadee" w:hAnsi="Times New Roman" w:cs="Times New Roman"/>
+                <w:color w:val="000000"/>
+              </w:rPr>
+              <w:t>order}</w:t>
             </w:r>
           </w:p>
         </w:tc>
@@ -6322,6 +4237,7 @@
         </w:rPr>
         <w:t>{/</w:t>
       </w:r>
+      <w:proofErr w:type="gramStart"/>
       <w:r>
         <w:rPr>
           <w:rFonts w:ascii="Times New Roman" w:eastAsia="Leelawadee" w:hAnsi="Times New Roman" w:cs="Times New Roman"/>
@@ -6346,6 +4262,7 @@
         </w:rPr>
         <w:t>{</w:t>
       </w:r>
+      <w:proofErr w:type="gramEnd"/>
       <w:r>
         <w:rPr>
           <w:rFonts w:ascii="Times New Roman" w:eastAsia="Leelawadee" w:hAnsi="Times New Roman" w:cs="Times New Roman"/>
@@ -6665,8 +4582,15 @@
                 <w:rFonts w:ascii="Times New Roman" w:eastAsia="Leelawadee" w:hAnsi="Times New Roman" w:cs="Times New Roman"/>
                 <w:color w:val="000000"/>
               </w:rPr>
-              <w:lastRenderedPageBreak/>
-              <w:t>{#tasks}</w:t>
+              <w:t>{#</w:t>
+            </w:r>
+            <w:proofErr w:type="gramStart"/>
+            <w:r>
+              <w:rPr>
+                <w:rFonts w:ascii="Times New Roman" w:eastAsia="Leelawadee" w:hAnsi="Times New Roman" w:cs="Times New Roman"/>
+                <w:color w:val="000000"/>
+              </w:rPr>
+              <w:t>tasks}</w:t>
             </w:r>
             <w:r>
               <w:rPr>
@@ -6675,6 +4599,7 @@
               </w:rPr>
               <w:t>{</w:t>
             </w:r>
+            <w:proofErr w:type="gramEnd"/>
             <w:r>
               <w:rPr>
                 <w:rFonts w:ascii="Times New Roman" w:eastAsia="Leelawadee" w:hAnsi="Times New Roman" w:cs="Times New Roman"/>
@@ -6832,6 +4757,7 @@
         </w:rPr>
         <w:t>{/</w:t>
       </w:r>
+      <w:proofErr w:type="gramStart"/>
       <w:r>
         <w:rPr>
           <w:rFonts w:ascii="Times New Roman" w:eastAsia="Leelawadee" w:hAnsi="Times New Roman" w:cs="Times New Roman"/>
@@ -6856,6 +4782,7 @@
         </w:rPr>
         <w:t>{</w:t>
       </w:r>
+      <w:proofErr w:type="gramEnd"/>
       <w:r>
         <w:rPr>
           <w:rFonts w:ascii="Times New Roman" w:eastAsia="Leelawadee" w:hAnsi="Times New Roman" w:cs="Times New Roman"/>
@@ -7159,7 +5086,23 @@
                 <w:rFonts w:ascii="Times New Roman" w:eastAsia="Leelawadee" w:hAnsi="Times New Roman" w:cs="Times New Roman"/>
                 <w:color w:val="000000"/>
               </w:rPr>
-              <w:t>{#tasks}{method}</w:t>
+              <w:t>{#</w:t>
+            </w:r>
+            <w:proofErr w:type="gramStart"/>
+            <w:r>
+              <w:rPr>
+                <w:rFonts w:ascii="Times New Roman" w:eastAsia="Leelawadee" w:hAnsi="Times New Roman" w:cs="Times New Roman"/>
+                <w:color w:val="000000"/>
+              </w:rPr>
+              <w:t>tasks}{</w:t>
+            </w:r>
+            <w:proofErr w:type="gramEnd"/>
+            <w:r>
+              <w:rPr>
+                <w:rFonts w:ascii="Times New Roman" w:eastAsia="Leelawadee" w:hAnsi="Times New Roman" w:cs="Times New Roman"/>
+                <w:color w:val="000000"/>
+              </w:rPr>
+              <w:t>method}</w:t>
             </w:r>
           </w:p>
         </w:tc>
@@ -7188,7 +5131,23 @@
                 <w:rFonts w:ascii="Times New Roman" w:eastAsia="Leelawadee" w:hAnsi="Times New Roman" w:cs="Times New Roman"/>
                 <w:color w:val="000000"/>
               </w:rPr>
-              <w:t>{#group}Yes{/group}{^group}No{/group}</w:t>
+              <w:t>{#</w:t>
+            </w:r>
+            <w:proofErr w:type="gramStart"/>
+            <w:r>
+              <w:rPr>
+                <w:rFonts w:ascii="Times New Roman" w:eastAsia="Leelawadee" w:hAnsi="Times New Roman" w:cs="Times New Roman"/>
+                <w:color w:val="000000"/>
+              </w:rPr>
+              <w:t>group}Yes</w:t>
+            </w:r>
+            <w:proofErr w:type="gramEnd"/>
+            <w:r>
+              <w:rPr>
+                <w:rFonts w:ascii="Times New Roman" w:eastAsia="Leelawadee" w:hAnsi="Times New Roman" w:cs="Times New Roman"/>
+                <w:color w:val="000000"/>
+              </w:rPr>
+              <w:t>{/group}{^group}No{/group}</w:t>
             </w:r>
           </w:p>
         </w:tc>
@@ -7246,6 +5205,7 @@
         </w:rPr>
         <w:t>{/</w:t>
       </w:r>
+      <w:proofErr w:type="gramStart"/>
       <w:r>
         <w:rPr>
           <w:rFonts w:ascii="Times New Roman" w:eastAsia="Leelawadee" w:hAnsi="Times New Roman" w:cs="Times New Roman"/>
@@ -7270,6 +5230,7 @@
         </w:rPr>
         <w:t>{</w:t>
       </w:r>
+      <w:proofErr w:type="gramEnd"/>
       <w:r>
         <w:rPr>
           <w:rFonts w:ascii="Times New Roman" w:eastAsia="Leelawadee" w:hAnsi="Times New Roman" w:cs="Times New Roman"/>
@@ -7403,27 +5364,35 @@
           <w:rStyle w:val="object-label"/>
           <w:rFonts w:ascii="Times New Roman" w:hAnsi="Times New Roman" w:cs="Times New Roman"/>
         </w:rPr>
-        <w:t>^g</w:t>
-      </w:r>
+        <w:t>^</w:t>
+      </w:r>
+      <w:proofErr w:type="gramStart"/>
       <w:r>
         <w:rPr>
           <w:rStyle w:val="object-label"/>
           <w:rFonts w:ascii="Times New Roman" w:hAnsi="Times New Roman" w:cs="Times New Roman"/>
         </w:rPr>
-        <w:t>rad</w:t>
+        <w:t>g</w:t>
       </w:r>
       <w:r>
         <w:rPr>
           <w:rStyle w:val="object-label"/>
           <w:rFonts w:ascii="Times New Roman" w:hAnsi="Times New Roman" w:cs="Times New Roman"/>
         </w:rPr>
-        <w:t>e</w:t>
+        <w:t>rad</w:t>
       </w:r>
       <w:r>
         <w:rPr>
           <w:rStyle w:val="object-label"/>
           <w:rFonts w:ascii="Times New Roman" w:hAnsi="Times New Roman" w:cs="Times New Roman"/>
         </w:rPr>
+        <w:t>e</w:t>
+      </w:r>
+      <w:r>
+        <w:rPr>
+          <w:rStyle w:val="object-label"/>
+          <w:rFonts w:ascii="Times New Roman" w:hAnsi="Times New Roman" w:cs="Times New Roman"/>
+        </w:rPr>
         <w:t>}</w:t>
       </w:r>
       <w:r>
@@ -7432,7 +5401,16 @@
           <w:bCs/>
           <w:color w:val="000000"/>
         </w:rPr>
-        <w:t>There is no grade</w:t>
+        <w:t>There</w:t>
+      </w:r>
+      <w:proofErr w:type="gramEnd"/>
+      <w:r>
+        <w:rPr>
+          <w:rFonts w:ascii="Times New Roman" w:eastAsia="Leelawadee" w:hAnsi="Times New Roman" w:cs="Times New Roman"/>
+          <w:bCs/>
+          <w:color w:val="000000"/>
+        </w:rPr>
+        <w:t xml:space="preserve"> is no grade</w:t>
       </w:r>
       <w:r>
         <w:rPr>
@@ -7472,6 +5450,7 @@
         </w:rPr>
         <w:t>{/</w:t>
       </w:r>
+      <w:proofErr w:type="gramStart"/>
       <w:r>
         <w:rPr>
           <w:rStyle w:val="object-label"/>
@@ -7500,6 +5479,7 @@
         </w:rPr>
         <w:t>}{</w:t>
       </w:r>
+      <w:proofErr w:type="gramEnd"/>
       <w:r>
         <w:rPr>
           <w:rStyle w:val="object-label"/>
@@ -7653,7 +5633,25 @@
                 <w:bCs/>
                 <w:color w:val="000000"/>
               </w:rPr>
-              <w:t xml:space="preserve"> grades}{.}{/grades}</w:t>
+              <w:t xml:space="preserve"> </w:t>
+            </w:r>
+            <w:proofErr w:type="gramStart"/>
+            <w:r>
+              <w:rPr>
+                <w:rFonts w:ascii="Times New Roman" w:eastAsia="Leelawadee" w:hAnsi="Times New Roman" w:cs="Times New Roman"/>
+                <w:bCs/>
+                <w:color w:val="000000"/>
+              </w:rPr>
+              <w:t>grades}{.}</w:t>
+            </w:r>
+            <w:proofErr w:type="gramEnd"/>
+            <w:r>
+              <w:rPr>
+                <w:rFonts w:ascii="Times New Roman" w:eastAsia="Leelawadee" w:hAnsi="Times New Roman" w:cs="Times New Roman"/>
+                <w:bCs/>
+                <w:color w:val="000000"/>
+              </w:rPr>
+              <w:t>{/grades}</w:t>
             </w:r>
           </w:p>
         </w:tc>
@@ -7735,7 +5733,25 @@
                 <w:bCs/>
                 <w:color w:val="000000"/>
               </w:rPr>
-              <w:t xml:space="preserve"> range}{.}{/range}</w:t>
+              <w:t xml:space="preserve"> </w:t>
+            </w:r>
+            <w:proofErr w:type="gramStart"/>
+            <w:r>
+              <w:rPr>
+                <w:rFonts w:ascii="Times New Roman" w:eastAsia="Leelawadee" w:hAnsi="Times New Roman" w:cs="Times New Roman"/>
+                <w:bCs/>
+                <w:color w:val="000000"/>
+              </w:rPr>
+              <w:t>range}{.}</w:t>
+            </w:r>
+            <w:proofErr w:type="gramEnd"/>
+            <w:r>
+              <w:rPr>
+                <w:rFonts w:ascii="Times New Roman" w:eastAsia="Leelawadee" w:hAnsi="Times New Roman" w:cs="Times New Roman"/>
+                <w:bCs/>
+                <w:color w:val="000000"/>
+              </w:rPr>
+              <w:t>{/range}</w:t>
             </w:r>
           </w:p>
         </w:tc>
@@ -7763,15 +5779,33 @@
           <w:bCs/>
           <w:color w:val="000000"/>
         </w:rPr>
-        <w:t>{/grading}</w:t>
-      </w:r>
-      <w:r>
-        <w:rPr>
-          <w:rFonts w:ascii="Times New Roman" w:eastAsia="Leelawadee" w:hAnsi="Times New Roman" w:cs="Times New Roman"/>
-          <w:bCs/>
-          <w:color w:val="000000"/>
-        </w:rPr>
         <w:t>{/</w:t>
+      </w:r>
+      <w:proofErr w:type="gramStart"/>
+      <w:r>
+        <w:rPr>
+          <w:rFonts w:ascii="Times New Roman" w:eastAsia="Leelawadee" w:hAnsi="Times New Roman" w:cs="Times New Roman"/>
+          <w:bCs/>
+          <w:color w:val="000000"/>
+        </w:rPr>
+        <w:t>grading}</w:t>
+      </w:r>
+      <w:r>
+        <w:rPr>
+          <w:rFonts w:ascii="Times New Roman" w:eastAsia="Leelawadee" w:hAnsi="Times New Roman" w:cs="Times New Roman"/>
+          <w:bCs/>
+          <w:color w:val="000000"/>
+        </w:rPr>
+        <w:t>{</w:t>
+      </w:r>
+      <w:proofErr w:type="gramEnd"/>
+      <w:r>
+        <w:rPr>
+          <w:rFonts w:ascii="Times New Roman" w:eastAsia="Leelawadee" w:hAnsi="Times New Roman" w:cs="Times New Roman"/>
+          <w:bCs/>
+          <w:color w:val="000000"/>
+        </w:rPr>
+        <w:t>/</w:t>
       </w:r>
       <w:r>
         <w:rPr>
@@ -7888,13 +5922,27 @@
         <w:rPr>
           <w:rFonts w:ascii="Times New Roman" w:eastAsia="Book Antiqua" w:hAnsi="Times New Roman" w:cs="Times New Roman"/>
         </w:rPr>
-        <w:t>{#has</w:t>
-      </w:r>
+        <w:t>{#</w:t>
+      </w:r>
+      <w:proofErr w:type="gramStart"/>
       <w:r>
         <w:rPr>
           <w:rFonts w:ascii="Times New Roman" w:eastAsia="Book Antiqua" w:hAnsi="Times New Roman" w:cs="Times New Roman"/>
         </w:rPr>
-        <w:t>}{#t</w:t>
+        <w:t>has</w:t>
+      </w:r>
+      <w:r>
+        <w:rPr>
+          <w:rFonts w:ascii="Times New Roman" w:eastAsia="Book Antiqua" w:hAnsi="Times New Roman" w:cs="Times New Roman"/>
+        </w:rPr>
+        <w:t>}{</w:t>
+      </w:r>
+      <w:proofErr w:type="gramEnd"/>
+      <w:r>
+        <w:rPr>
+          <w:rFonts w:ascii="Times New Roman" w:eastAsia="Book Antiqua" w:hAnsi="Times New Roman" w:cs="Times New Roman"/>
+        </w:rPr>
+        <w:t>#t</w:t>
       </w:r>
       <w:r>
         <w:rPr>
@@ -7961,6 +6009,7 @@
           <w:rFonts w:ascii="Times New Roman" w:eastAsia="Leelawadee" w:hAnsi="Times New Roman" w:cs="Times New Roman"/>
           <w:color w:val="000000"/>
         </w:rPr>
+        <w:lastRenderedPageBreak/>
         <w:t>{.}</w:t>
       </w:r>
       <w:r>
@@ -7969,6 +6018,7 @@
         </w:rPr>
         <w:t>{/</w:t>
       </w:r>
+      <w:proofErr w:type="gramStart"/>
       <w:r>
         <w:rPr>
           <w:rFonts w:ascii="Times New Roman" w:eastAsia="Leelawadee" w:hAnsi="Times New Roman" w:cs="Times New Roman"/>
@@ -7994,7 +6044,14 @@
         <w:rPr>
           <w:rFonts w:ascii="Times New Roman" w:eastAsia="Book Antiqua" w:hAnsi="Times New Roman" w:cs="Times New Roman"/>
         </w:rPr>
-        <w:t>{/resources}</w:t>
+        <w:t>{</w:t>
+      </w:r>
+      <w:proofErr w:type="gramEnd"/>
+      <w:r>
+        <w:rPr>
+          <w:rFonts w:ascii="Times New Roman" w:eastAsia="Book Antiqua" w:hAnsi="Times New Roman" w:cs="Times New Roman"/>
+        </w:rPr>
+        <w:t>/resources}</w:t>
       </w:r>
       <w:r>
         <w:rPr>
@@ -8092,6 +6149,7 @@
         </w:rPr>
         <w:t>{#</w:t>
       </w:r>
+      <w:proofErr w:type="gramStart"/>
       <w:r>
         <w:rPr>
           <w:rFonts w:ascii="Times New Roman" w:eastAsia="Book Antiqua" w:hAnsi="Times New Roman" w:cs="Times New Roman"/>
@@ -8114,7 +6172,14 @@
         <w:rPr>
           <w:rFonts w:ascii="Times New Roman" w:eastAsia="Book Antiqua" w:hAnsi="Times New Roman" w:cs="Times New Roman"/>
         </w:rPr>
-        <w:t>{#resources}</w:t>
+        <w:t>{</w:t>
+      </w:r>
+      <w:proofErr w:type="gramEnd"/>
+      <w:r>
+        <w:rPr>
+          <w:rFonts w:ascii="Times New Roman" w:eastAsia="Book Antiqua" w:hAnsi="Times New Roman" w:cs="Times New Roman"/>
+        </w:rPr>
+        <w:t>#resources}</w:t>
       </w:r>
       <w:r>
         <w:rPr>
@@ -8170,6 +6235,7 @@
         </w:rPr>
         <w:t>{/</w:t>
       </w:r>
+      <w:proofErr w:type="gramStart"/>
       <w:r>
         <w:rPr>
           <w:rFonts w:ascii="Times New Roman" w:eastAsia="Leelawadee" w:hAnsi="Times New Roman" w:cs="Times New Roman"/>
@@ -8188,7 +6254,14 @@
         <w:rPr>
           <w:rFonts w:ascii="Times New Roman" w:eastAsia="Book Antiqua" w:hAnsi="Times New Roman" w:cs="Times New Roman"/>
         </w:rPr>
-        <w:t>{/resources}</w:t>
+        <w:t>{</w:t>
+      </w:r>
+      <w:proofErr w:type="gramEnd"/>
+      <w:r>
+        <w:rPr>
+          <w:rFonts w:ascii="Times New Roman" w:eastAsia="Book Antiqua" w:hAnsi="Times New Roman" w:cs="Times New Roman"/>
+        </w:rPr>
+        <w:t>/resources}</w:t>
       </w:r>
       <w:r>
         <w:rPr>
@@ -8320,6 +6393,7 @@
         </w:rPr>
         <w:t>{#</w:t>
       </w:r>
+      <w:proofErr w:type="gramStart"/>
       <w:r>
         <w:rPr>
           <w:rFonts w:ascii="Times New Roman" w:eastAsia="Book Antiqua" w:hAnsi="Times New Roman" w:cs="Times New Roman"/>
@@ -8336,7 +6410,14 @@
         <w:rPr>
           <w:rFonts w:ascii="Times New Roman" w:eastAsia="Book Antiqua" w:hAnsi="Times New Roman" w:cs="Times New Roman"/>
         </w:rPr>
-        <w:t>{#resources}</w:t>
+        <w:t>{</w:t>
+      </w:r>
+      <w:proofErr w:type="gramEnd"/>
+      <w:r>
+        <w:rPr>
+          <w:rFonts w:ascii="Times New Roman" w:eastAsia="Book Antiqua" w:hAnsi="Times New Roman" w:cs="Times New Roman"/>
+        </w:rPr>
+        <w:t>#resources}</w:t>
       </w:r>
       <w:r>
         <w:rPr>
@@ -8399,6 +6480,7 @@
         </w:rPr>
         <w:t>{/</w:t>
       </w:r>
+      <w:proofErr w:type="gramStart"/>
       <w:r>
         <w:rPr>
           <w:rFonts w:ascii="Times New Roman" w:eastAsia="Leelawadee" w:hAnsi="Times New Roman" w:cs="Times New Roman"/>
@@ -8424,7 +6506,14 @@
         <w:rPr>
           <w:rFonts w:ascii="Times New Roman" w:eastAsia="Book Antiqua" w:hAnsi="Times New Roman" w:cs="Times New Roman"/>
         </w:rPr>
-        <w:t>{/resources}</w:t>
+        <w:t>{</w:t>
+      </w:r>
+      <w:proofErr w:type="gramEnd"/>
+      <w:r>
+        <w:rPr>
+          <w:rFonts w:ascii="Times New Roman" w:eastAsia="Book Antiqua" w:hAnsi="Times New Roman" w:cs="Times New Roman"/>
+        </w:rPr>
+        <w:t>/resources}</w:t>
       </w:r>
       <w:r>
         <w:rPr>
@@ -8996,6 +7085,7 @@
         </w:rPr>
         <w:t>#</w:t>
       </w:r>
+      <w:proofErr w:type="gramStart"/>
       <w:r>
         <w:rPr>
           <w:rFonts w:ascii="Times New Roman" w:eastAsia="Leelawadee" w:hAnsi="Times New Roman" w:cs="Times New Roman"/>
@@ -9008,7 +7098,15 @@
           <w:rFonts w:ascii="Times New Roman" w:eastAsia="Leelawadee" w:hAnsi="Times New Roman" w:cs="Times New Roman"/>
           <w:color w:val="000000"/>
         </w:rPr>
-        <w:t>}{#s</w:t>
+        <w:t>}{</w:t>
+      </w:r>
+      <w:proofErr w:type="gramEnd"/>
+      <w:r>
+        <w:rPr>
+          <w:rFonts w:ascii="Times New Roman" w:eastAsia="Leelawadee" w:hAnsi="Times New Roman" w:cs="Times New Roman"/>
+          <w:color w:val="000000"/>
+        </w:rPr>
+        <w:t>#s</w:t>
       </w:r>
       <w:r>
         <w:rPr>
@@ -9065,8 +7163,9 @@
                 <w:iCs/>
                 <w:color w:val="000000"/>
               </w:rPr>
-              <w:t>{#signature</w:t>
-            </w:r>
+              <w:t>{#</w:t>
+            </w:r>
+            <w:proofErr w:type="gramStart"/>
             <w:r>
               <w:rPr>
                 <w:rFonts w:ascii="Times New Roman" w:eastAsia="Leelawadee" w:hAnsi="Times New Roman" w:cs="Times New Roman"/>
@@ -9074,7 +7173,7 @@
                 <w:iCs/>
                 <w:color w:val="000000"/>
               </w:rPr>
-              <w:t>s}</w:t>
+              <w:t>signature</w:t>
             </w:r>
             <w:r>
               <w:rPr>
@@ -9083,7 +7182,26 @@
                 <w:iCs/>
                 <w:color w:val="000000"/>
               </w:rPr>
-              <w:t>Signed electronically by {name} on {date}</w:t>
+              <w:t>s}</w:t>
+            </w:r>
+            <w:r>
+              <w:rPr>
+                <w:rFonts w:ascii="Times New Roman" w:eastAsia="Leelawadee" w:hAnsi="Times New Roman" w:cs="Times New Roman"/>
+                <w:i/>
+                <w:iCs/>
+                <w:color w:val="000000"/>
+              </w:rPr>
+              <w:t>Signed</w:t>
+            </w:r>
+            <w:proofErr w:type="gramEnd"/>
+            <w:r>
+              <w:rPr>
+                <w:rFonts w:ascii="Times New Roman" w:eastAsia="Leelawadee" w:hAnsi="Times New Roman" w:cs="Times New Roman"/>
+                <w:i/>
+                <w:iCs/>
+                <w:color w:val="000000"/>
+              </w:rPr>
+              <w:t xml:space="preserve"> electronically by {name} on {date}</w:t>
             </w:r>
             <w:r>
               <w:rPr>
@@ -9181,6 +7299,7 @@
         </w:rPr>
         <w:t>/</w:t>
       </w:r>
+      <w:proofErr w:type="gramStart"/>
       <w:r>
         <w:rPr>
           <w:rFonts w:ascii="Times New Roman" w:eastAsia="Leelawadee" w:hAnsi="Times New Roman" w:cs="Times New Roman"/>
@@ -9207,7 +7326,15 @@
           <w:rFonts w:ascii="Times New Roman" w:eastAsia="Leelawadee" w:hAnsi="Times New Roman" w:cs="Times New Roman"/>
           <w:color w:val="000000"/>
         </w:rPr>
-        <w:t>{/has}</w:t>
+        <w:t>{</w:t>
+      </w:r>
+      <w:proofErr w:type="gramEnd"/>
+      <w:r>
+        <w:rPr>
+          <w:rFonts w:ascii="Times New Roman" w:eastAsia="Leelawadee" w:hAnsi="Times New Roman" w:cs="Times New Roman"/>
+          <w:color w:val="000000"/>
+        </w:rPr>
+        <w:t>/has}</w:t>
       </w:r>
       <w:r>
         <w:rPr>
@@ -9316,7 +7443,18 @@
         <w:sz w:val="20"/>
         <w:szCs w:val="20"/>
       </w:rPr>
-      <w:t>{#general}</w:t>
+      <w:t>{#</w:t>
+    </w:r>
+    <w:proofErr w:type="gramStart"/>
+    <w:r>
+      <w:rPr>
+        <w:rFonts w:ascii="Times New Roman" w:eastAsia="Book Antiqua" w:hAnsi="Times New Roman" w:cs="Times New Roman"/>
+        <w:bCs/>
+        <w:color w:val="000000"/>
+        <w:sz w:val="20"/>
+        <w:szCs w:val="20"/>
+      </w:rPr>
+      <w:t>general}</w:t>
     </w:r>
     <w:r>
       <w:rPr>
@@ -9326,6 +7464,7 @@
       </w:rPr>
       <w:t>{</w:t>
     </w:r>
+    <w:proofErr w:type="gramEnd"/>
     <w:r>
       <w:rPr>
         <w:rFonts w:ascii="Times New Roman" w:eastAsia="Leelawadee" w:hAnsi="Times New Roman" w:cs="Times New Roman"/>
@@ -9567,7 +7706,18 @@
         <w:sz w:val="20"/>
         <w:szCs w:val="20"/>
       </w:rPr>
-      <w:t>{#general}</w:t>
+      <w:t>{#</w:t>
+    </w:r>
+    <w:proofErr w:type="gramStart"/>
+    <w:r>
+      <w:rPr>
+        <w:rFonts w:ascii="Times New Roman" w:eastAsia="Book Antiqua" w:hAnsi="Times New Roman" w:cs="Times New Roman"/>
+        <w:bCs/>
+        <w:color w:val="000000"/>
+        <w:sz w:val="20"/>
+        <w:szCs w:val="20"/>
+      </w:rPr>
+      <w:t>general}</w:t>
     </w:r>
     <w:r>
       <w:rPr>
@@ -9577,6 +7727,7 @@
       </w:rPr>
       <w:t>{</w:t>
     </w:r>
+    <w:proofErr w:type="gramEnd"/>
     <w:r>
       <w:rPr>
         <w:rFonts w:ascii="Times New Roman" w:eastAsia="Leelawadee" w:hAnsi="Times New Roman" w:cs="Times New Roman"/>
@@ -10824,6 +8975,232 @@
       </w:rPr>
     </w:lvl>
   </w:abstractNum>
+  <w:abstractNum w:abstractNumId="17" w15:restartNumberingAfterBreak="0">
+    <w:nsid w:val="67950E53"/>
+    <w:multiLevelType w:val="hybridMultilevel"/>
+    <w:tmpl w:val="925679E6"/>
+    <w:lvl w:ilvl="0" w:tplc="0C000001">
+      <w:start w:val="1"/>
+      <w:numFmt w:val="bullet"/>
+      <w:lvlText w:val=""/>
+      <w:lvlJc w:val="left"/>
+      <w:pPr>
+        <w:ind w:left="720" w:hanging="360"/>
+      </w:pPr>
+      <w:rPr>
+        <w:rFonts w:ascii="Symbol" w:hAnsi="Symbol" w:hint="default"/>
+      </w:rPr>
+    </w:lvl>
+    <w:lvl w:ilvl="1" w:tplc="0C000003" w:tentative="1">
+      <w:start w:val="1"/>
+      <w:numFmt w:val="bullet"/>
+      <w:lvlText w:val="o"/>
+      <w:lvlJc w:val="left"/>
+      <w:pPr>
+        <w:ind w:left="1440" w:hanging="360"/>
+      </w:pPr>
+      <w:rPr>
+        <w:rFonts w:ascii="Courier New" w:hAnsi="Courier New" w:cs="Courier New" w:hint="default"/>
+      </w:rPr>
+    </w:lvl>
+    <w:lvl w:ilvl="2" w:tplc="0C000005" w:tentative="1">
+      <w:start w:val="1"/>
+      <w:numFmt w:val="bullet"/>
+      <w:lvlText w:val=""/>
+      <w:lvlJc w:val="left"/>
+      <w:pPr>
+        <w:ind w:left="2160" w:hanging="360"/>
+      </w:pPr>
+      <w:rPr>
+        <w:rFonts w:ascii="Wingdings" w:hAnsi="Wingdings" w:hint="default"/>
+      </w:rPr>
+    </w:lvl>
+    <w:lvl w:ilvl="3" w:tplc="0C000001" w:tentative="1">
+      <w:start w:val="1"/>
+      <w:numFmt w:val="bullet"/>
+      <w:lvlText w:val=""/>
+      <w:lvlJc w:val="left"/>
+      <w:pPr>
+        <w:ind w:left="2880" w:hanging="360"/>
+      </w:pPr>
+      <w:rPr>
+        <w:rFonts w:ascii="Symbol" w:hAnsi="Symbol" w:hint="default"/>
+      </w:rPr>
+    </w:lvl>
+    <w:lvl w:ilvl="4" w:tplc="0C000003" w:tentative="1">
+      <w:start w:val="1"/>
+      <w:numFmt w:val="bullet"/>
+      <w:lvlText w:val="o"/>
+      <w:lvlJc w:val="left"/>
+      <w:pPr>
+        <w:ind w:left="3600" w:hanging="360"/>
+      </w:pPr>
+      <w:rPr>
+        <w:rFonts w:ascii="Courier New" w:hAnsi="Courier New" w:cs="Courier New" w:hint="default"/>
+      </w:rPr>
+    </w:lvl>
+    <w:lvl w:ilvl="5" w:tplc="0C000005" w:tentative="1">
+      <w:start w:val="1"/>
+      <w:numFmt w:val="bullet"/>
+      <w:lvlText w:val=""/>
+      <w:lvlJc w:val="left"/>
+      <w:pPr>
+        <w:ind w:left="4320" w:hanging="360"/>
+      </w:pPr>
+      <w:rPr>
+        <w:rFonts w:ascii="Wingdings" w:hAnsi="Wingdings" w:hint="default"/>
+      </w:rPr>
+    </w:lvl>
+    <w:lvl w:ilvl="6" w:tplc="0C000001" w:tentative="1">
+      <w:start w:val="1"/>
+      <w:numFmt w:val="bullet"/>
+      <w:lvlText w:val=""/>
+      <w:lvlJc w:val="left"/>
+      <w:pPr>
+        <w:ind w:left="5040" w:hanging="360"/>
+      </w:pPr>
+      <w:rPr>
+        <w:rFonts w:ascii="Symbol" w:hAnsi="Symbol" w:hint="default"/>
+      </w:rPr>
+    </w:lvl>
+    <w:lvl w:ilvl="7" w:tplc="0C000003" w:tentative="1">
+      <w:start w:val="1"/>
+      <w:numFmt w:val="bullet"/>
+      <w:lvlText w:val="o"/>
+      <w:lvlJc w:val="left"/>
+      <w:pPr>
+        <w:ind w:left="5760" w:hanging="360"/>
+      </w:pPr>
+      <w:rPr>
+        <w:rFonts w:ascii="Courier New" w:hAnsi="Courier New" w:cs="Courier New" w:hint="default"/>
+      </w:rPr>
+    </w:lvl>
+    <w:lvl w:ilvl="8" w:tplc="0C000005" w:tentative="1">
+      <w:start w:val="1"/>
+      <w:numFmt w:val="bullet"/>
+      <w:lvlText w:val=""/>
+      <w:lvlJc w:val="left"/>
+      <w:pPr>
+        <w:ind w:left="6480" w:hanging="360"/>
+      </w:pPr>
+      <w:rPr>
+        <w:rFonts w:ascii="Wingdings" w:hAnsi="Wingdings" w:hint="default"/>
+      </w:rPr>
+    </w:lvl>
+  </w:abstractNum>
+  <w:abstractNum w:abstractNumId="18" w15:restartNumberingAfterBreak="0">
+    <w:nsid w:val="75F503F3"/>
+    <w:multiLevelType w:val="hybridMultilevel"/>
+    <w:tmpl w:val="71D44500"/>
+    <w:lvl w:ilvl="0" w:tplc="0C000001">
+      <w:start w:val="1"/>
+      <w:numFmt w:val="bullet"/>
+      <w:lvlText w:val=""/>
+      <w:lvlJc w:val="left"/>
+      <w:pPr>
+        <w:ind w:left="720" w:hanging="360"/>
+      </w:pPr>
+      <w:rPr>
+        <w:rFonts w:ascii="Symbol" w:hAnsi="Symbol" w:hint="default"/>
+      </w:rPr>
+    </w:lvl>
+    <w:lvl w:ilvl="1" w:tplc="0C000003" w:tentative="1">
+      <w:start w:val="1"/>
+      <w:numFmt w:val="bullet"/>
+      <w:lvlText w:val="o"/>
+      <w:lvlJc w:val="left"/>
+      <w:pPr>
+        <w:ind w:left="1440" w:hanging="360"/>
+      </w:pPr>
+      <w:rPr>
+        <w:rFonts w:ascii="Courier New" w:hAnsi="Courier New" w:cs="Courier New" w:hint="default"/>
+      </w:rPr>
+    </w:lvl>
+    <w:lvl w:ilvl="2" w:tplc="0C000005" w:tentative="1">
+      <w:start w:val="1"/>
+      <w:numFmt w:val="bullet"/>
+      <w:lvlText w:val=""/>
+      <w:lvlJc w:val="left"/>
+      <w:pPr>
+        <w:ind w:left="2160" w:hanging="360"/>
+      </w:pPr>
+      <w:rPr>
+        <w:rFonts w:ascii="Wingdings" w:hAnsi="Wingdings" w:hint="default"/>
+      </w:rPr>
+    </w:lvl>
+    <w:lvl w:ilvl="3" w:tplc="0C000001" w:tentative="1">
+      <w:start w:val="1"/>
+      <w:numFmt w:val="bullet"/>
+      <w:lvlText w:val=""/>
+      <w:lvlJc w:val="left"/>
+      <w:pPr>
+        <w:ind w:left="2880" w:hanging="360"/>
+      </w:pPr>
+      <w:rPr>
+        <w:rFonts w:ascii="Symbol" w:hAnsi="Symbol" w:hint="default"/>
+      </w:rPr>
+    </w:lvl>
+    <w:lvl w:ilvl="4" w:tplc="0C000003" w:tentative="1">
+      <w:start w:val="1"/>
+      <w:numFmt w:val="bullet"/>
+      <w:lvlText w:val="o"/>
+      <w:lvlJc w:val="left"/>
+      <w:pPr>
+        <w:ind w:left="3600" w:hanging="360"/>
+      </w:pPr>
+      <w:rPr>
+        <w:rFonts w:ascii="Courier New" w:hAnsi="Courier New" w:cs="Courier New" w:hint="default"/>
+      </w:rPr>
+    </w:lvl>
+    <w:lvl w:ilvl="5" w:tplc="0C000005" w:tentative="1">
+      <w:start w:val="1"/>
+      <w:numFmt w:val="bullet"/>
+      <w:lvlText w:val=""/>
+      <w:lvlJc w:val="left"/>
+      <w:pPr>
+        <w:ind w:left="4320" w:hanging="360"/>
+      </w:pPr>
+      <w:rPr>
+        <w:rFonts w:ascii="Wingdings" w:hAnsi="Wingdings" w:hint="default"/>
+      </w:rPr>
+    </w:lvl>
+    <w:lvl w:ilvl="6" w:tplc="0C000001" w:tentative="1">
+      <w:start w:val="1"/>
+      <w:numFmt w:val="bullet"/>
+      <w:lvlText w:val=""/>
+      <w:lvlJc w:val="left"/>
+      <w:pPr>
+        <w:ind w:left="5040" w:hanging="360"/>
+      </w:pPr>
+      <w:rPr>
+        <w:rFonts w:ascii="Symbol" w:hAnsi="Symbol" w:hint="default"/>
+      </w:rPr>
+    </w:lvl>
+    <w:lvl w:ilvl="7" w:tplc="0C000003" w:tentative="1">
+      <w:start w:val="1"/>
+      <w:numFmt w:val="bullet"/>
+      <w:lvlText w:val="o"/>
+      <w:lvlJc w:val="left"/>
+      <w:pPr>
+        <w:ind w:left="5760" w:hanging="360"/>
+      </w:pPr>
+      <w:rPr>
+        <w:rFonts w:ascii="Courier New" w:hAnsi="Courier New" w:cs="Courier New" w:hint="default"/>
+      </w:rPr>
+    </w:lvl>
+    <w:lvl w:ilvl="8" w:tplc="0C000005" w:tentative="1">
+      <w:start w:val="1"/>
+      <w:numFmt w:val="bullet"/>
+      <w:lvlText w:val=""/>
+      <w:lvlJc w:val="left"/>
+      <w:pPr>
+        <w:ind w:left="6480" w:hanging="360"/>
+      </w:pPr>
+      <w:rPr>
+        <w:rFonts w:ascii="Wingdings" w:hAnsi="Wingdings" w:hint="default"/>
+      </w:rPr>
+    </w:lvl>
+  </w:abstractNum>
   <w:num w:numId="1">
     <w:abstractNumId w:val="3"/>
   </w:num>
@@ -10874,6 +9251,12 @@
   </w:num>
   <w:num w:numId="17">
     <w:abstractNumId w:val="14"/>
+  </w:num>
+  <w:num w:numId="18">
+    <w:abstractNumId w:val="17"/>
+  </w:num>
+  <w:num w:numId="19">
+    <w:abstractNumId w:val="18"/>
   </w:num>
 </w:numbering>
 </file>

</xml_diff>

<commit_message>
Fixed problem with printing
</commit_message>
<xml_diff>
--- a/versions/001/tqf3-template-v.001.docx
+++ b/versions/001/tqf3-template-v.001.docx
@@ -171,24 +171,14 @@
           <w:bCs/>
           <w:color w:val="000000"/>
         </w:rPr>
-        <w:t>{#</w:t>
-      </w:r>
-      <w:proofErr w:type="gramStart"/>
+        <w:t>{#general}</w:t>
+      </w:r>
       <w:r>
         <w:rPr>
           <w:rFonts w:ascii="Times New Roman" w:eastAsia="Book Antiqua" w:hAnsi="Times New Roman" w:cs="Times New Roman"/>
-          <w:bCs/>
-          <w:color w:val="000000"/>
-        </w:rPr>
-        <w:t>general}</w:t>
-      </w:r>
-      <w:r>
-        <w:rPr>
-          <w:rFonts w:ascii="Times New Roman" w:eastAsia="Book Antiqua" w:hAnsi="Times New Roman" w:cs="Times New Roman"/>
         </w:rPr>
         <w:t>{</w:t>
       </w:r>
-      <w:proofErr w:type="gramEnd"/>
       <w:r>
         <w:rPr>
           <w:rFonts w:ascii="Times New Roman" w:eastAsia="Leelawadee" w:hAnsi="Times New Roman" w:cs="Times New Roman"/>
@@ -239,7 +229,6 @@
         </w:rPr>
         <w:t>{</w:t>
       </w:r>
-      <w:proofErr w:type="spellStart"/>
       <w:r>
         <w:rPr>
           <w:rFonts w:ascii="TH SarabunPSK" w:eastAsia="Leelawadee" w:hAnsi="TH SarabunPSK" w:cs="TH SarabunPSK" w:hint="cs"/>
@@ -266,18 +255,7 @@
           <w:szCs w:val="28"/>
           <w:lang w:bidi="th-TH"/>
         </w:rPr>
-        <w:t>th</w:t>
-      </w:r>
-      <w:proofErr w:type="spellEnd"/>
-      <w:r>
-        <w:rPr>
-          <w:rFonts w:ascii="TH SarabunPSK" w:eastAsia="Leelawadee" w:hAnsi="TH SarabunPSK" w:cs="TH SarabunPSK" w:hint="cs"/>
-          <w:color w:val="000000"/>
-          <w:sz w:val="28"/>
-          <w:szCs w:val="28"/>
-          <w:lang w:bidi="th-TH"/>
-        </w:rPr>
-        <w:t>}</w:t>
+        <w:t>th}</w:t>
       </w:r>
       <w:r>
         <w:rPr>
@@ -317,48 +295,61 @@
           <w:bCs/>
           <w:color w:val="000000"/>
         </w:rPr>
+        <w:t>{credits</w:t>
+      </w:r>
+      <w:r>
+        <w:rPr>
+          <w:rFonts w:ascii="Times New Roman" w:eastAsia="Leelawadee" w:hAnsi="Times New Roman" w:cs="Times New Roman"/>
+          <w:bCs/>
+          <w:color w:val="000000"/>
+        </w:rPr>
+        <w:t>_</w:t>
+      </w:r>
+      <w:r>
+        <w:rPr>
+          <w:rFonts w:ascii="Times New Roman" w:eastAsia="Leelawadee" w:hAnsi="Times New Roman" w:cs="Times New Roman"/>
+          <w:bCs/>
+          <w:color w:val="000000"/>
+        </w:rPr>
+        <w:t>class}</w:t>
+      </w:r>
+      <w:r>
+        <w:rPr>
+          <w:rFonts w:ascii="Times New Roman" w:eastAsia="Book Antiqua" w:hAnsi="Times New Roman" w:cs="Times New Roman"/>
+          <w:color w:val="000000"/>
+        </w:rPr>
+        <w:t xml:space="preserve"> (</w:t>
+      </w:r>
+      <w:r>
+        <w:rPr>
+          <w:rFonts w:ascii="Times New Roman" w:eastAsia="Leelawadee" w:hAnsi="Times New Roman" w:cs="Times New Roman"/>
+          <w:bCs/>
+          <w:color w:val="000000"/>
+        </w:rPr>
         <w:t>{</w:t>
       </w:r>
-      <w:proofErr w:type="spellStart"/>
-      <w:r>
-        <w:rPr>
-          <w:rFonts w:ascii="Times New Roman" w:eastAsia="Leelawadee" w:hAnsi="Times New Roman" w:cs="Times New Roman"/>
-          <w:bCs/>
-          <w:color w:val="000000"/>
-        </w:rPr>
-        <w:t>credits</w:t>
-      </w:r>
-      <w:r>
-        <w:rPr>
-          <w:rFonts w:ascii="Times New Roman" w:eastAsia="Leelawadee" w:hAnsi="Times New Roman" w:cs="Times New Roman"/>
-          <w:bCs/>
-          <w:color w:val="000000"/>
-        </w:rPr>
-        <w:t>_</w:t>
-      </w:r>
-      <w:r>
-        <w:rPr>
-          <w:rFonts w:ascii="Times New Roman" w:eastAsia="Leelawadee" w:hAnsi="Times New Roman" w:cs="Times New Roman"/>
-          <w:bCs/>
-          <w:color w:val="000000"/>
-        </w:rPr>
-        <w:t>class</w:t>
-      </w:r>
-      <w:proofErr w:type="spellEnd"/>
-      <w:r>
-        <w:rPr>
-          <w:rFonts w:ascii="Times New Roman" w:eastAsia="Leelawadee" w:hAnsi="Times New Roman" w:cs="Times New Roman"/>
-          <w:bCs/>
-          <w:color w:val="000000"/>
-        </w:rPr>
-        <w:t>}</w:t>
+      <w:r>
+        <w:rPr>
+          <w:rFonts w:ascii="Times New Roman" w:eastAsia="Leelawadee" w:hAnsi="Times New Roman" w:cs="Times New Roman"/>
+          <w:bCs/>
+          <w:color w:val="000000"/>
+        </w:rPr>
+        <w:t>credits_</w:t>
+      </w:r>
+      <w:r>
+        <w:rPr>
+          <w:rFonts w:ascii="Times New Roman" w:eastAsia="Leelawadee" w:hAnsi="Times New Roman" w:cs="Times New Roman"/>
+          <w:bCs/>
+          <w:color w:val="000000"/>
+        </w:rPr>
+        <w:t>class}</w:t>
       </w:r>
       <w:r>
         <w:rPr>
           <w:rFonts w:ascii="Times New Roman" w:eastAsia="Book Antiqua" w:hAnsi="Times New Roman" w:cs="Times New Roman"/>
           <w:color w:val="000000"/>
         </w:rPr>
-        <w:t xml:space="preserve"> (</w:t>
+        <w:t>-</w:t>
       </w:r>
       <w:r>
         <w:rPr>
@@ -368,7 +359,6 @@
         </w:rPr>
         <w:t>{</w:t>
       </w:r>
-      <w:proofErr w:type="spellStart"/>
       <w:r>
         <w:rPr>
           <w:rFonts w:ascii="Times New Roman" w:eastAsia="Leelawadee" w:hAnsi="Times New Roman" w:cs="Times New Roman"/>
@@ -383,16 +373,7 @@
           <w:bCs/>
           <w:color w:val="000000"/>
         </w:rPr>
-        <w:t>class</w:t>
-      </w:r>
-      <w:proofErr w:type="spellEnd"/>
-      <w:r>
-        <w:rPr>
-          <w:rFonts w:ascii="Times New Roman" w:eastAsia="Leelawadee" w:hAnsi="Times New Roman" w:cs="Times New Roman"/>
-          <w:bCs/>
-          <w:color w:val="000000"/>
-        </w:rPr>
-        <w:t>}</w:t>
+        <w:t>lab}</w:t>
       </w:r>
       <w:r>
         <w:rPr>
@@ -409,7 +390,6 @@
         </w:rPr>
         <w:t>{</w:t>
       </w:r>
-      <w:proofErr w:type="spellStart"/>
       <w:r>
         <w:rPr>
           <w:rFonts w:ascii="Times New Roman" w:eastAsia="Leelawadee" w:hAnsi="Times New Roman" w:cs="Times New Roman"/>
@@ -424,57 +404,7 @@
           <w:bCs/>
           <w:color w:val="000000"/>
         </w:rPr>
-        <w:t>lab</w:t>
-      </w:r>
-      <w:proofErr w:type="spellEnd"/>
-      <w:r>
-        <w:rPr>
-          <w:rFonts w:ascii="Times New Roman" w:eastAsia="Leelawadee" w:hAnsi="Times New Roman" w:cs="Times New Roman"/>
-          <w:bCs/>
-          <w:color w:val="000000"/>
-        </w:rPr>
-        <w:t>}</w:t>
-      </w:r>
-      <w:r>
-        <w:rPr>
-          <w:rFonts w:ascii="Times New Roman" w:eastAsia="Book Antiqua" w:hAnsi="Times New Roman" w:cs="Times New Roman"/>
-          <w:color w:val="000000"/>
-        </w:rPr>
-        <w:t>-</w:t>
-      </w:r>
-      <w:r>
-        <w:rPr>
-          <w:rFonts w:ascii="Times New Roman" w:eastAsia="Leelawadee" w:hAnsi="Times New Roman" w:cs="Times New Roman"/>
-          <w:bCs/>
-          <w:color w:val="000000"/>
-        </w:rPr>
-        <w:t>{</w:t>
-      </w:r>
-      <w:proofErr w:type="spellStart"/>
-      <w:r>
-        <w:rPr>
-          <w:rFonts w:ascii="Times New Roman" w:eastAsia="Leelawadee" w:hAnsi="Times New Roman" w:cs="Times New Roman"/>
-          <w:bCs/>
-          <w:color w:val="000000"/>
-        </w:rPr>
-        <w:t>credits_</w:t>
-      </w:r>
-      <w:r>
-        <w:rPr>
-          <w:rFonts w:ascii="Times New Roman" w:eastAsia="Leelawadee" w:hAnsi="Times New Roman" w:cs="Times New Roman"/>
-          <w:bCs/>
-          <w:color w:val="000000"/>
-        </w:rPr>
-        <w:t>home</w:t>
-      </w:r>
-      <w:proofErr w:type="spellEnd"/>
-      <w:r>
-        <w:rPr>
-          <w:rFonts w:ascii="Times New Roman" w:eastAsia="Leelawadee" w:hAnsi="Times New Roman" w:cs="Times New Roman"/>
-          <w:bCs/>
-          <w:color w:val="000000"/>
-        </w:rPr>
-        <w:t>}</w:t>
+        <w:t>home}</w:t>
       </w:r>
       <w:r>
         <w:rPr>
@@ -532,7 +462,6 @@
         </w:rPr>
         <w:t>{</w:t>
       </w:r>
-      <w:proofErr w:type="spellStart"/>
       <w:r>
         <w:rPr>
           <w:rFonts w:ascii="Times New Roman" w:eastAsia="Leelawadee" w:hAnsi="Times New Roman" w:cs="Times New Roman"/>
@@ -541,7 +470,6 @@
         </w:rPr>
         <w:t>program_code</w:t>
       </w:r>
-      <w:proofErr w:type="spellEnd"/>
       <w:r>
         <w:rPr>
           <w:rFonts w:ascii="Times New Roman" w:eastAsia="Leelawadee" w:hAnsi="Times New Roman" w:cs="Times New Roman"/>
@@ -564,16 +492,7 @@
           <w:bCs/>
           <w:color w:val="000000"/>
         </w:rPr>
-        <w:t>{</w:t>
-      </w:r>
-      <w:proofErr w:type="spellStart"/>
-      <w:r>
-        <w:rPr>
-          <w:rFonts w:ascii="Times New Roman" w:eastAsia="Leelawadee" w:hAnsi="Times New Roman" w:cs="Times New Roman"/>
-          <w:bCs/>
-          <w:color w:val="000000"/>
-        </w:rPr>
-        <w:t>program</w:t>
+        <w:t>{program</w:t>
       </w:r>
       <w:r>
         <w:rPr>
@@ -591,7 +510,6 @@
         </w:rPr>
         <w:t>title_en</w:t>
       </w:r>
-      <w:proofErr w:type="spellEnd"/>
       <w:r>
         <w:rPr>
           <w:rFonts w:ascii="Times New Roman" w:eastAsia="Leelawadee" w:hAnsi="Times New Roman" w:cs="Times New Roman"/>
@@ -624,7 +542,6 @@
         </w:rPr>
         <w:t>{</w:t>
       </w:r>
-      <w:proofErr w:type="spellStart"/>
       <w:r>
         <w:rPr>
           <w:rFonts w:ascii="TH SarabunPSK" w:eastAsia="Book Antiqua" w:hAnsi="TH SarabunPSK" w:cs="TH SarabunPSK"/>
@@ -650,18 +567,7 @@
           <w:szCs w:val="28"/>
           <w:lang w:bidi="th-TH"/>
         </w:rPr>
-        <w:t>th</w:t>
-      </w:r>
-      <w:proofErr w:type="spellEnd"/>
-      <w:r>
-        <w:rPr>
-          <w:rFonts w:ascii="TH SarabunPSK" w:eastAsia="Leelawadee" w:hAnsi="TH SarabunPSK" w:cs="TH SarabunPSK" w:hint="cs"/>
-          <w:color w:val="000000"/>
-          <w:sz w:val="28"/>
-          <w:szCs w:val="28"/>
-          <w:lang w:bidi="th-TH"/>
-        </w:rPr>
-        <w:t>}</w:t>
+        <w:t>th}</w:t>
       </w:r>
     </w:p>
     <w:p>
@@ -847,16 +753,7 @@
           <w:bCs/>
           <w:color w:val="000000"/>
         </w:rPr>
-        <w:t>{#</w:t>
-      </w:r>
-      <w:proofErr w:type="gramStart"/>
-      <w:r>
-        <w:rPr>
-          <w:rFonts w:ascii="Times New Roman" w:eastAsia="Leelawadee" w:hAnsi="Times New Roman" w:cs="Times New Roman"/>
-          <w:bCs/>
-          <w:color w:val="000000"/>
-        </w:rPr>
-        <w:t>has</w:t>
+        <w:t>{#has</w:t>
       </w:r>
       <w:r>
         <w:rPr>
@@ -872,16 +769,7 @@
           <w:bCs/>
           <w:color w:val="000000"/>
         </w:rPr>
-        <w:t>{</w:t>
-      </w:r>
-      <w:proofErr w:type="gramEnd"/>
-      <w:r>
-        <w:rPr>
-          <w:rFonts w:ascii="Times New Roman" w:eastAsia="Leelawadee" w:hAnsi="Times New Roman" w:cs="Times New Roman"/>
-          <w:bCs/>
-          <w:color w:val="000000"/>
-        </w:rPr>
-        <w:t>^</w:t>
+        <w:t>{^</w:t>
       </w:r>
       <w:r>
         <w:rPr>
@@ -1021,33 +909,15 @@
                 <w:bCs/>
                 <w:color w:val="000000"/>
               </w:rPr>
-              <w:t>{#</w:t>
-            </w:r>
-            <w:proofErr w:type="gramStart"/>
+              <w:t>{#c</w:t>
+            </w:r>
             <w:r>
               <w:rPr>
                 <w:rFonts w:ascii="Times New Roman" w:eastAsia="Leelawadee" w:hAnsi="Times New Roman" w:cs="Times New Roman"/>
                 <w:bCs/>
                 <w:color w:val="000000"/>
               </w:rPr>
-              <w:t>c</w:t>
-            </w:r>
-            <w:r>
-              <w:rPr>
-                <w:rFonts w:ascii="Times New Roman" w:eastAsia="Leelawadee" w:hAnsi="Times New Roman" w:cs="Times New Roman"/>
-                <w:bCs/>
-                <w:color w:val="000000"/>
-              </w:rPr>
-              <w:t>oordinator}{</w:t>
-            </w:r>
-            <w:proofErr w:type="gramEnd"/>
-            <w:r>
-              <w:rPr>
-                <w:rFonts w:ascii="Times New Roman" w:eastAsia="Leelawadee" w:hAnsi="Times New Roman" w:cs="Times New Roman"/>
-                <w:bCs/>
-                <w:color w:val="000000"/>
-              </w:rPr>
-              <w:t>#</w:t>
+              <w:t>oordinator}{#</w:t>
             </w:r>
             <w:r>
               <w:rPr>
@@ -1116,7 +986,6 @@
               </w:rPr>
               <w:t>{/</w:t>
             </w:r>
-            <w:proofErr w:type="gramStart"/>
             <w:r>
               <w:rPr>
                 <w:rFonts w:ascii="Times New Roman" w:eastAsia="Leelawadee" w:hAnsi="Times New Roman" w:cs="Times New Roman"/>
@@ -1139,16 +1008,7 @@
                 <w:bCs/>
                 <w:color w:val="000000"/>
               </w:rPr>
-              <w:t>{</w:t>
-            </w:r>
-            <w:proofErr w:type="gramEnd"/>
-            <w:r>
-              <w:rPr>
-                <w:rFonts w:ascii="Times New Roman" w:eastAsia="Leelawadee" w:hAnsi="Times New Roman" w:cs="Times New Roman"/>
-                <w:bCs/>
-                <w:color w:val="000000"/>
-              </w:rPr>
-              <w:t>/c</w:t>
+              <w:t>{/c</w:t>
             </w:r>
             <w:r>
               <w:rPr>
@@ -1225,7 +1085,6 @@
               </w:rPr>
               <w:t>{#</w:t>
             </w:r>
-            <w:proofErr w:type="gramStart"/>
             <w:r>
               <w:rPr>
                 <w:rFonts w:ascii="Times New Roman" w:eastAsia="Leelawadee" w:hAnsi="Times New Roman" w:cs="Times New Roman"/>
@@ -1240,16 +1099,7 @@
                 <w:bCs/>
                 <w:color w:val="000000"/>
               </w:rPr>
-              <w:t>nstructor}{</w:t>
-            </w:r>
-            <w:proofErr w:type="gramEnd"/>
-            <w:r>
-              <w:rPr>
-                <w:rFonts w:ascii="Times New Roman" w:eastAsia="Leelawadee" w:hAnsi="Times New Roman" w:cs="Times New Roman"/>
-                <w:bCs/>
-                <w:color w:val="000000"/>
-              </w:rPr>
-              <w:t>#</w:t>
+              <w:t>nstructor}{#</w:t>
             </w:r>
             <w:r>
               <w:rPr>
@@ -1302,7 +1152,6 @@
               </w:rPr>
               <w:t>{/</w:t>
             </w:r>
-            <w:proofErr w:type="gramStart"/>
             <w:r>
               <w:rPr>
                 <w:rFonts w:ascii="Times New Roman" w:eastAsia="Leelawadee" w:hAnsi="Times New Roman" w:cs="Times New Roman"/>
@@ -1317,16 +1166,7 @@
                 <w:bCs/>
                 <w:color w:val="000000"/>
               </w:rPr>
-              <w:t>}{</w:t>
-            </w:r>
-            <w:proofErr w:type="gramEnd"/>
-            <w:r>
-              <w:rPr>
-                <w:rFonts w:ascii="Times New Roman" w:eastAsia="Leelawadee" w:hAnsi="Times New Roman" w:cs="Times New Roman"/>
-                <w:bCs/>
-                <w:color w:val="000000"/>
-              </w:rPr>
-              <w:t>/</w:t>
+              <w:t>}{/</w:t>
             </w:r>
             <w:r>
               <w:rPr>
@@ -1451,7 +1291,6 @@
         </w:rPr>
         <w:t>{#</w:t>
       </w:r>
-      <w:proofErr w:type="gramStart"/>
       <w:r>
         <w:rPr>
           <w:rFonts w:ascii="Times New Roman" w:eastAsia="Leelawadee" w:hAnsi="Times New Roman" w:cs="Times New Roman"/>
@@ -1474,14 +1313,7 @@
         <w:rPr>
           <w:rFonts w:ascii="Times New Roman" w:eastAsia="Leelawadee" w:hAnsi="Times New Roman" w:cs="Times New Roman"/>
         </w:rPr>
-        <w:t>{</w:t>
-      </w:r>
-      <w:proofErr w:type="gramEnd"/>
-      <w:r>
-        <w:rPr>
-          <w:rFonts w:ascii="Times New Roman" w:eastAsia="Leelawadee" w:hAnsi="Times New Roman" w:cs="Times New Roman"/>
-        </w:rPr>
-        <w:t>#general}</w:t>
+        <w:t>{#general}</w:t>
       </w:r>
       <w:r>
         <w:rPr>
@@ -1534,27 +1366,13 @@
         <w:rPr>
           <w:rFonts w:ascii="Times New Roman" w:eastAsia="Leelawadee" w:hAnsi="Times New Roman" w:cs="Times New Roman"/>
         </w:rPr>
+        <w:t>{/general}</w:t>
+      </w:r>
+      <w:r>
+        <w:rPr>
+          <w:rFonts w:ascii="Times New Roman" w:eastAsia="Leelawadee" w:hAnsi="Times New Roman" w:cs="Times New Roman"/>
+        </w:rPr>
         <w:t>{/</w:t>
-      </w:r>
-      <w:proofErr w:type="gramStart"/>
-      <w:r>
-        <w:rPr>
-          <w:rFonts w:ascii="Times New Roman" w:eastAsia="Leelawadee" w:hAnsi="Times New Roman" w:cs="Times New Roman"/>
-        </w:rPr>
-        <w:t>general}</w:t>
-      </w:r>
-      <w:r>
-        <w:rPr>
-          <w:rFonts w:ascii="Times New Roman" w:eastAsia="Leelawadee" w:hAnsi="Times New Roman" w:cs="Times New Roman"/>
-        </w:rPr>
-        <w:t>{</w:t>
-      </w:r>
-      <w:proofErr w:type="gramEnd"/>
-      <w:r>
-        <w:rPr>
-          <w:rFonts w:ascii="Times New Roman" w:eastAsia="Leelawadee" w:hAnsi="Times New Roman" w:cs="Times New Roman"/>
-        </w:rPr>
-        <w:t>/</w:t>
       </w:r>
       <w:r>
         <w:rPr>
@@ -1650,7 +1468,6 @@
         </w:rPr>
         <w:t>{#</w:t>
       </w:r>
-      <w:proofErr w:type="gramStart"/>
       <w:r>
         <w:rPr>
           <w:rFonts w:ascii="Times New Roman" w:eastAsia="Leelawadee" w:hAnsi="Times New Roman" w:cs="Times New Roman"/>
@@ -1679,14 +1496,7 @@
         <w:rPr>
           <w:rFonts w:ascii="Times New Roman" w:eastAsia="Leelawadee" w:hAnsi="Times New Roman" w:cs="Times New Roman"/>
         </w:rPr>
-        <w:t>{</w:t>
-      </w:r>
-      <w:proofErr w:type="gramEnd"/>
-      <w:r>
-        <w:rPr>
-          <w:rFonts w:ascii="Times New Roman" w:eastAsia="Leelawadee" w:hAnsi="Times New Roman" w:cs="Times New Roman"/>
-        </w:rPr>
-        <w:t>#general}</w:t>
+        <w:t>{#general}</w:t>
       </w:r>
       <w:r>
         <w:rPr>
@@ -1745,27 +1555,13 @@
         <w:rPr>
           <w:rFonts w:ascii="Times New Roman" w:eastAsia="Leelawadee" w:hAnsi="Times New Roman" w:cs="Times New Roman"/>
         </w:rPr>
+        <w:t>{/general}</w:t>
+      </w:r>
+      <w:r>
+        <w:rPr>
+          <w:rFonts w:ascii="Times New Roman" w:eastAsia="Leelawadee" w:hAnsi="Times New Roman" w:cs="Times New Roman"/>
+        </w:rPr>
         <w:t>{/</w:t>
-      </w:r>
-      <w:proofErr w:type="gramStart"/>
-      <w:r>
-        <w:rPr>
-          <w:rFonts w:ascii="Times New Roman" w:eastAsia="Leelawadee" w:hAnsi="Times New Roman" w:cs="Times New Roman"/>
-        </w:rPr>
-        <w:t>general}</w:t>
-      </w:r>
-      <w:r>
-        <w:rPr>
-          <w:rFonts w:ascii="Times New Roman" w:eastAsia="Leelawadee" w:hAnsi="Times New Roman" w:cs="Times New Roman"/>
-        </w:rPr>
-        <w:t>{</w:t>
-      </w:r>
-      <w:proofErr w:type="gramEnd"/>
-      <w:r>
-        <w:rPr>
-          <w:rFonts w:ascii="Times New Roman" w:eastAsia="Leelawadee" w:hAnsi="Times New Roman" w:cs="Times New Roman"/>
-        </w:rPr>
-        <w:t>/</w:t>
       </w:r>
       <w:r>
         <w:rPr>
@@ -1987,33 +1783,15 @@
           <w:bCs/>
           <w:color w:val="000000"/>
         </w:rPr>
-        <w:t>{#</w:t>
-      </w:r>
-      <w:proofErr w:type="gramStart"/>
-      <w:r>
-        <w:rPr>
-          <w:rFonts w:ascii="Times New Roman" w:eastAsia="Leelawadee" w:hAnsi="Times New Roman" w:cs="Times New Roman"/>
-          <w:bCs/>
-          <w:color w:val="000000"/>
-        </w:rPr>
-        <w:t>validated}</w:t>
-      </w:r>
-      <w:r>
-        <w:rPr>
-          <w:rFonts w:ascii="Times New Roman" w:eastAsia="Leelawadee" w:hAnsi="Times New Roman" w:cs="Times New Roman"/>
-          <w:bCs/>
-          <w:color w:val="000000"/>
-        </w:rPr>
-        <w:t>{</w:t>
-      </w:r>
-      <w:proofErr w:type="gramEnd"/>
-      <w:r>
-        <w:rPr>
-          <w:rFonts w:ascii="Times New Roman" w:eastAsia="Leelawadee" w:hAnsi="Times New Roman" w:cs="Times New Roman"/>
-          <w:bCs/>
-          <w:color w:val="000000"/>
-        </w:rPr>
-        <w:t>#validation}</w:t>
+        <w:t>{#validated}</w:t>
+      </w:r>
+      <w:r>
+        <w:rPr>
+          <w:rFonts w:ascii="Times New Roman" w:eastAsia="Leelawadee" w:hAnsi="Times New Roman" w:cs="Times New Roman"/>
+          <w:bCs/>
+          <w:color w:val="000000"/>
+        </w:rPr>
+        <w:t>{#validation}</w:t>
       </w:r>
       <w:r>
         <w:rPr>
@@ -2194,22 +1972,14 @@
         <w:rPr>
           <w:rFonts w:ascii="Times New Roman" w:eastAsia="Book Antiqua" w:hAnsi="Times New Roman" w:cs="Times New Roman"/>
         </w:rPr>
-        <w:t>{#</w:t>
-      </w:r>
-      <w:proofErr w:type="gramStart"/>
+        <w:t>{#general}</w:t>
+      </w:r>
       <w:r>
         <w:rPr>
           <w:rFonts w:ascii="Times New Roman" w:eastAsia="Book Antiqua" w:hAnsi="Times New Roman" w:cs="Times New Roman"/>
         </w:rPr>
-        <w:t>general}</w:t>
-      </w:r>
-      <w:r>
-        <w:rPr>
-          <w:rFonts w:ascii="Times New Roman" w:eastAsia="Book Antiqua" w:hAnsi="Times New Roman" w:cs="Times New Roman"/>
-        </w:rPr>
         <w:t>{</w:t>
       </w:r>
-      <w:proofErr w:type="gramEnd"/>
       <w:r>
         <w:rPr>
           <w:rFonts w:ascii="Times New Roman" w:eastAsia="Leelawadee" w:hAnsi="Times New Roman" w:cs="Times New Roman"/>
@@ -2258,7 +2028,6 @@
         </w:rPr>
         <w:t>{</w:t>
       </w:r>
-      <w:proofErr w:type="spellStart"/>
       <w:r>
         <w:rPr>
           <w:rFonts w:ascii="TH SarabunPSK" w:eastAsia="Leelawadee" w:hAnsi="TH SarabunPSK" w:cs="TH SarabunPSK" w:hint="cs"/>
@@ -2277,7 +2046,6 @@
         </w:rPr>
         <w:t>_</w:t>
       </w:r>
-      <w:proofErr w:type="gramStart"/>
       <w:r>
         <w:rPr>
           <w:rFonts w:ascii="TH SarabunPSK" w:eastAsia="Leelawadee" w:hAnsi="TH SarabunPSK" w:cs="TH SarabunPSK" w:hint="cs"/>
@@ -2288,7 +2056,6 @@
         </w:rPr>
         <w:t>th</w:t>
       </w:r>
-      <w:proofErr w:type="spellEnd"/>
       <w:r>
         <w:rPr>
           <w:rFonts w:ascii="TH SarabunPSK" w:eastAsia="Leelawadee" w:hAnsi="TH SarabunPSK" w:cs="TH SarabunPSK" w:hint="cs"/>
@@ -2305,17 +2072,7 @@
           <w:sz w:val="28"/>
           <w:szCs w:val="28"/>
         </w:rPr>
-        <w:t>{</w:t>
-      </w:r>
-      <w:proofErr w:type="gramEnd"/>
-      <w:r>
-        <w:rPr>
-          <w:rFonts w:ascii="TH SarabunPSK" w:eastAsia="Leelawadee" w:hAnsi="TH SarabunPSK" w:cs="TH SarabunPSK"/>
-          <w:color w:val="000000"/>
-          <w:sz w:val="28"/>
-          <w:szCs w:val="28"/>
-        </w:rPr>
-        <w:t>/general}</w:t>
+        <w:t>{/general}</w:t>
       </w:r>
     </w:p>
     <w:p>
@@ -2348,33 +2105,15 @@
           <w:bCs/>
           <w:color w:val="000000"/>
         </w:rPr>
-        <w:t>{#</w:t>
-      </w:r>
-      <w:proofErr w:type="gramStart"/>
-      <w:r>
-        <w:rPr>
-          <w:rFonts w:ascii="Times New Roman" w:eastAsia="Leelawadee" w:hAnsi="Times New Roman" w:cs="Times New Roman"/>
-          <w:bCs/>
-          <w:color w:val="000000"/>
-        </w:rPr>
-        <w:t>has</w:t>
-      </w:r>
-      <w:r>
-        <w:rPr>
-          <w:rFonts w:ascii="Times New Roman" w:eastAsia="Leelawadee" w:hAnsi="Times New Roman" w:cs="Times New Roman"/>
-          <w:bCs/>
-          <w:color w:val="000000"/>
-        </w:rPr>
-        <w:t>}{</w:t>
-      </w:r>
-      <w:proofErr w:type="gramEnd"/>
-      <w:r>
-        <w:rPr>
-          <w:rFonts w:ascii="Times New Roman" w:eastAsia="Leelawadee" w:hAnsi="Times New Roman" w:cs="Times New Roman"/>
-          <w:bCs/>
-          <w:color w:val="000000"/>
-        </w:rPr>
-        <w:t>#o</w:t>
+        <w:t>{#has</w:t>
+      </w:r>
+      <w:r>
+        <w:rPr>
+          <w:rFonts w:ascii="Times New Roman" w:eastAsia="Leelawadee" w:hAnsi="Times New Roman" w:cs="Times New Roman"/>
+          <w:bCs/>
+          <w:color w:val="000000"/>
+        </w:rPr>
+        <w:t>}{#o</w:t>
       </w:r>
       <w:r>
         <w:rPr>
@@ -2486,7 +2225,6 @@
         </w:rPr>
         <w:t>{/</w:t>
       </w:r>
-      <w:proofErr w:type="gramStart"/>
       <w:r>
         <w:rPr>
           <w:rFonts w:ascii="Times New Roman" w:eastAsia="Leelawadee" w:hAnsi="Times New Roman" w:cs="Times New Roman"/>
@@ -2499,15 +2237,7 @@
           <w:rFonts w:ascii="Times New Roman" w:eastAsia="Leelawadee" w:hAnsi="Times New Roman" w:cs="Times New Roman"/>
           <w:color w:val="000000"/>
         </w:rPr>
-        <w:t>bjective}{</w:t>
-      </w:r>
-      <w:proofErr w:type="gramEnd"/>
-      <w:r>
-        <w:rPr>
-          <w:rFonts w:ascii="Times New Roman" w:eastAsia="Leelawadee" w:hAnsi="Times New Roman" w:cs="Times New Roman"/>
-          <w:color w:val="000000"/>
-        </w:rPr>
-        <w:t>^</w:t>
+        <w:t>bjective}{^</w:t>
       </w:r>
       <w:r>
         <w:rPr>
@@ -2547,7 +2277,6 @@
         </w:rPr>
         <w:t>{/</w:t>
       </w:r>
-      <w:proofErr w:type="gramStart"/>
       <w:r>
         <w:rPr>
           <w:rFonts w:ascii="Times New Roman" w:eastAsia="Leelawadee" w:hAnsi="Times New Roman" w:cs="Times New Roman"/>
@@ -2567,15 +2296,7 @@
           <w:rFonts w:ascii="Times New Roman" w:eastAsia="Leelawadee" w:hAnsi="Times New Roman" w:cs="Times New Roman"/>
           <w:color w:val="000000"/>
         </w:rPr>
-        <w:t>{</w:t>
-      </w:r>
-      <w:proofErr w:type="gramEnd"/>
-      <w:r>
-        <w:rPr>
-          <w:rFonts w:ascii="Times New Roman" w:eastAsia="Leelawadee" w:hAnsi="Times New Roman" w:cs="Times New Roman"/>
-          <w:color w:val="000000"/>
-        </w:rPr>
-        <w:t>/has}</w:t>
+        <w:t>{/has}</w:t>
       </w:r>
       <w:r>
         <w:rPr>
@@ -2744,33 +2465,15 @@
                 <w:bCs/>
                 <w:color w:val="000000"/>
               </w:rPr>
-              <w:t>{#</w:t>
-            </w:r>
-            <w:proofErr w:type="gramStart"/>
+              <w:t>{#general}</w:t>
+            </w:r>
             <w:r>
               <w:rPr>
                 <w:rFonts w:ascii="Times New Roman" w:eastAsia="Leelawadee" w:hAnsi="Times New Roman" w:cs="Times New Roman"/>
                 <w:bCs/>
                 <w:color w:val="000000"/>
               </w:rPr>
-              <w:t>general}</w:t>
-            </w:r>
-            <w:r>
-              <w:rPr>
-                <w:rFonts w:ascii="Times New Roman" w:eastAsia="Leelawadee" w:hAnsi="Times New Roman" w:cs="Times New Roman"/>
-                <w:bCs/>
-                <w:color w:val="000000"/>
-              </w:rPr>
-              <w:t>{</w:t>
-            </w:r>
-            <w:proofErr w:type="gramEnd"/>
-            <w:r>
-              <w:rPr>
-                <w:rFonts w:ascii="Times New Roman" w:eastAsia="Leelawadee" w:hAnsi="Times New Roman" w:cs="Times New Roman"/>
-                <w:bCs/>
-                <w:color w:val="000000"/>
-              </w:rPr>
-              <w:t>credits</w:t>
+              <w:t>{credits</w:t>
             </w:r>
             <w:r>
               <w:rPr>
@@ -2824,23 +2527,7 @@
                 <w:rFonts w:ascii="Times New Roman" w:eastAsia="Leelawadee" w:hAnsi="Times New Roman" w:cs="Times New Roman"/>
                 <w:color w:val="000000"/>
               </w:rPr>
-              <w:t>({</w:t>
-            </w:r>
-            <w:proofErr w:type="spellStart"/>
-            <w:r>
-              <w:rPr>
-                <w:rFonts w:ascii="Times New Roman" w:eastAsia="Leelawadee" w:hAnsi="Times New Roman" w:cs="Times New Roman"/>
-                <w:color w:val="000000"/>
-              </w:rPr>
-              <w:t>credits_class_total</w:t>
-            </w:r>
-            <w:proofErr w:type="spellEnd"/>
-            <w:r>
-              <w:rPr>
-                <w:rFonts w:ascii="Times New Roman" w:eastAsia="Leelawadee" w:hAnsi="Times New Roman" w:cs="Times New Roman"/>
-                <w:color w:val="000000"/>
-              </w:rPr>
-              <w:t>} hours)</w:t>
+              <w:t>({credits_class_total} hours)</w:t>
             </w:r>
           </w:p>
         </w:tc>
@@ -2870,16 +2557,15 @@
                 <w:bCs/>
                 <w:color w:val="000000"/>
               </w:rPr>
-              <w:t>{</w:t>
-            </w:r>
-            <w:proofErr w:type="spellStart"/>
+              <w:t>{credits</w:t>
+            </w:r>
             <w:r>
               <w:rPr>
                 <w:rFonts w:ascii="Times New Roman" w:eastAsia="Leelawadee" w:hAnsi="Times New Roman" w:cs="Times New Roman"/>
                 <w:bCs/>
                 <w:color w:val="000000"/>
               </w:rPr>
-              <w:t>credits</w:t>
+              <w:t>_</w:t>
             </w:r>
             <w:r>
               <w:rPr>
@@ -2887,24 +2573,7 @@
                 <w:bCs/>
                 <w:color w:val="000000"/>
               </w:rPr>
-              <w:t>_</w:t>
-            </w:r>
-            <w:r>
-              <w:rPr>
-                <w:rFonts w:ascii="Times New Roman" w:eastAsia="Leelawadee" w:hAnsi="Times New Roman" w:cs="Times New Roman"/>
-                <w:bCs/>
-                <w:color w:val="000000"/>
-              </w:rPr>
-              <w:t>lab</w:t>
-            </w:r>
-            <w:proofErr w:type="spellEnd"/>
-            <w:r>
-              <w:rPr>
-                <w:rFonts w:ascii="Times New Roman" w:eastAsia="Leelawadee" w:hAnsi="Times New Roman" w:cs="Times New Roman"/>
-                <w:bCs/>
-                <w:color w:val="000000"/>
-              </w:rPr>
-              <w:t>}</w:t>
+              <w:t>lab}</w:t>
             </w:r>
             <w:r>
               <w:rPr>
@@ -2935,23 +2604,7 @@
                 <w:rFonts w:ascii="Times New Roman" w:eastAsia="Leelawadee" w:hAnsi="Times New Roman" w:cs="Times New Roman"/>
                 <w:color w:val="000000"/>
               </w:rPr>
-              <w:t>({</w:t>
-            </w:r>
-            <w:proofErr w:type="spellStart"/>
-            <w:r>
-              <w:rPr>
-                <w:rFonts w:ascii="Times New Roman" w:eastAsia="Leelawadee" w:hAnsi="Times New Roman" w:cs="Times New Roman"/>
-                <w:color w:val="000000"/>
-              </w:rPr>
-              <w:t>credits_lab_total</w:t>
-            </w:r>
-            <w:proofErr w:type="spellEnd"/>
-            <w:r>
-              <w:rPr>
-                <w:rFonts w:ascii="Times New Roman" w:eastAsia="Leelawadee" w:hAnsi="Times New Roman" w:cs="Times New Roman"/>
-                <w:color w:val="000000"/>
-              </w:rPr>
-              <w:t>} hours)</w:t>
+              <w:t>({credits_lab_total} hours)</w:t>
             </w:r>
           </w:p>
         </w:tc>
@@ -2981,16 +2634,15 @@
                 <w:bCs/>
                 <w:color w:val="000000"/>
               </w:rPr>
-              <w:t>{</w:t>
-            </w:r>
-            <w:proofErr w:type="spellStart"/>
+              <w:t>{credits</w:t>
+            </w:r>
             <w:r>
               <w:rPr>
                 <w:rFonts w:ascii="Times New Roman" w:eastAsia="Leelawadee" w:hAnsi="Times New Roman" w:cs="Times New Roman"/>
                 <w:bCs/>
                 <w:color w:val="000000"/>
               </w:rPr>
-              <w:t>credits</w:t>
+              <w:t>_</w:t>
             </w:r>
             <w:r>
               <w:rPr>
@@ -2998,24 +2650,7 @@
                 <w:bCs/>
                 <w:color w:val="000000"/>
               </w:rPr>
-              <w:t>_</w:t>
-            </w:r>
-            <w:r>
-              <w:rPr>
-                <w:rFonts w:ascii="Times New Roman" w:eastAsia="Leelawadee" w:hAnsi="Times New Roman" w:cs="Times New Roman"/>
-                <w:bCs/>
-                <w:color w:val="000000"/>
-              </w:rPr>
-              <w:t>home</w:t>
-            </w:r>
-            <w:proofErr w:type="spellEnd"/>
-            <w:r>
-              <w:rPr>
-                <w:rFonts w:ascii="Times New Roman" w:eastAsia="Leelawadee" w:hAnsi="Times New Roman" w:cs="Times New Roman"/>
-                <w:bCs/>
-                <w:color w:val="000000"/>
-              </w:rPr>
-              <w:t>}</w:t>
+              <w:t>home}</w:t>
             </w:r>
             <w:r>
               <w:rPr>
@@ -3046,31 +2681,7 @@
                 <w:rFonts w:ascii="Times New Roman" w:eastAsia="Leelawadee" w:hAnsi="Times New Roman" w:cs="Times New Roman"/>
                 <w:color w:val="000000"/>
               </w:rPr>
-              <w:t>({</w:t>
-            </w:r>
-            <w:proofErr w:type="spellStart"/>
-            <w:r>
-              <w:rPr>
-                <w:rFonts w:ascii="Times New Roman" w:eastAsia="Leelawadee" w:hAnsi="Times New Roman" w:cs="Times New Roman"/>
-                <w:color w:val="000000"/>
-              </w:rPr>
-              <w:t>credits_home_total</w:t>
-            </w:r>
-            <w:proofErr w:type="spellEnd"/>
-            <w:r>
-              <w:rPr>
-                <w:rFonts w:ascii="Times New Roman" w:eastAsia="Leelawadee" w:hAnsi="Times New Roman" w:cs="Times New Roman"/>
-                <w:color w:val="000000"/>
-              </w:rPr>
-              <w:t xml:space="preserve">} </w:t>
-            </w:r>
-            <w:proofErr w:type="gramStart"/>
-            <w:r>
-              <w:rPr>
-                <w:rFonts w:ascii="Times New Roman" w:eastAsia="Leelawadee" w:hAnsi="Times New Roman" w:cs="Times New Roman"/>
-                <w:color w:val="000000"/>
-              </w:rPr>
-              <w:t>hours)</w:t>
+              <w:t>({credits_home_total} hours)</w:t>
             </w:r>
             <w:r>
               <w:rPr>
@@ -3078,16 +2689,7 @@
                 <w:bCs/>
                 <w:color w:val="000000"/>
               </w:rPr>
-              <w:t>{</w:t>
-            </w:r>
-            <w:proofErr w:type="gramEnd"/>
-            <w:r>
-              <w:rPr>
-                <w:rFonts w:ascii="Times New Roman" w:eastAsia="Leelawadee" w:hAnsi="Times New Roman" w:cs="Times New Roman"/>
-                <w:bCs/>
-                <w:color w:val="000000"/>
-              </w:rPr>
-              <w:t>/general}</w:t>
+              <w:t>{/general}</w:t>
             </w:r>
           </w:p>
         </w:tc>
@@ -3131,27 +2733,7 @@
           <w:sz w:val="28"/>
           <w:szCs w:val="28"/>
         </w:rPr>
-        <w:t xml:space="preserve">Section 3: </w:t>
-      </w:r>
-      <w:r>
-        <w:rPr>
-          <w:rFonts w:ascii="Times New Roman" w:eastAsia="Leelawadee" w:hAnsi="Times New Roman" w:cs="Times New Roman"/>
-          <w:b/>
-          <w:color w:val="000000"/>
-          <w:sz w:val="28"/>
-          <w:szCs w:val="28"/>
-        </w:rPr>
-        <w:t>Course</w:t>
-      </w:r>
-      <w:r>
-        <w:rPr>
-          <w:rFonts w:ascii="Times New Roman" w:eastAsia="Leelawadee" w:hAnsi="Times New Roman" w:cs="Times New Roman"/>
-          <w:b/>
-          <w:color w:val="000000"/>
-          <w:sz w:val="28"/>
-          <w:szCs w:val="28"/>
-        </w:rPr>
-        <w:t xml:space="preserve"> Learning Outcomes</w:t>
+        <w:t>Section 4: Course Plan</w:t>
       </w:r>
     </w:p>
     <w:p>
@@ -3164,67 +2746,35 @@
           <w:between w:val="nil"/>
         </w:pBdr>
         <w:spacing w:before="180"/>
-        <w:jc w:val="center"/>
-        <w:rPr>
-          <w:rFonts w:ascii="Times New Roman" w:eastAsia="Leelawadee" w:hAnsi="Times New Roman" w:cs="Times New Roman"/>
-          <w:bCs/>
-          <w:color w:val="000000"/>
-          <w:sz w:val="20"/>
-          <w:szCs w:val="20"/>
-        </w:rPr>
-      </w:pPr>
-      <w:r>
-        <w:rPr>
-          <w:rFonts w:ascii="Times New Roman" w:eastAsia="Leelawadee" w:hAnsi="Times New Roman" w:cs="Times New Roman"/>
-          <w:bCs/>
-          <w:color w:val="000000"/>
-          <w:sz w:val="20"/>
-          <w:szCs w:val="20"/>
-        </w:rPr>
-        <w:t>* = main outcome / o = secondary outcome / x = not applicable</w:t>
-      </w:r>
-    </w:p>
-    <w:p>
-      <w:pPr>
-        <w:pBdr>
-          <w:top w:val="nil"/>
-          <w:left w:val="nil"/>
-          <w:bottom w:val="nil"/>
-          <w:right w:val="nil"/>
-          <w:between w:val="nil"/>
-        </w:pBdr>
-        <w:spacing w:before="180"/>
-        <w:rPr>
-          <w:rFonts w:ascii="Times New Roman" w:eastAsia="Leelawadee" w:hAnsi="Times New Roman" w:cs="Times New Roman"/>
-          <w:b/>
-          <w:color w:val="000000"/>
-        </w:rPr>
-      </w:pPr>
-      <w:r>
-        <w:rPr>
-          <w:rFonts w:ascii="Times New Roman" w:eastAsia="Leelawadee" w:hAnsi="Times New Roman" w:cs="Times New Roman"/>
-          <w:b/>
-          <w:color w:val="000000"/>
-        </w:rPr>
-        <w:t>{#outcomes_</w:t>
-      </w:r>
-      <w:proofErr w:type="gramStart"/>
-      <w:r>
-        <w:rPr>
-          <w:rFonts w:ascii="Times New Roman" w:eastAsia="Leelawadee" w:hAnsi="Times New Roman" w:cs="Times New Roman"/>
-          <w:b/>
-          <w:color w:val="000000"/>
-        </w:rPr>
-        <w:t>print}{</w:t>
-      </w:r>
-      <w:proofErr w:type="gramEnd"/>
-      <w:r>
-        <w:rPr>
-          <w:rFonts w:ascii="Times New Roman" w:eastAsia="Leelawadee" w:hAnsi="Times New Roman" w:cs="Times New Roman"/>
-          <w:b/>
-          <w:color w:val="000000"/>
-        </w:rPr>
-        <w:t>title}</w:t>
+        <w:rPr>
+          <w:rFonts w:ascii="Times New Roman" w:eastAsia="Leelawadee" w:hAnsi="Times New Roman" w:cs="Times New Roman"/>
+          <w:bCs/>
+          <w:color w:val="000000"/>
+        </w:rPr>
+      </w:pPr>
+      <w:r>
+        <w:rPr>
+          <w:rFonts w:ascii="Times New Roman" w:eastAsia="Leelawadee" w:hAnsi="Times New Roman" w:cs="Times New Roman"/>
+          <w:b/>
+          <w:color w:val="000000"/>
+        </w:rPr>
+        <w:t xml:space="preserve">1. </w:t>
+      </w:r>
+      <w:r>
+        <w:rPr>
+          <w:rFonts w:ascii="Times New Roman" w:eastAsia="Leelawadee" w:hAnsi="Times New Roman" w:cs="Times New Roman"/>
+          <w:b/>
+          <w:color w:val="000000"/>
+        </w:rPr>
+        <w:t>Teaching</w:t>
+      </w:r>
+      <w:r>
+        <w:rPr>
+          <w:rFonts w:ascii="Times New Roman" w:eastAsia="Leelawadee" w:hAnsi="Times New Roman" w:cs="Times New Roman"/>
+          <w:b/>
+          <w:color w:val="000000"/>
+        </w:rPr>
+        <w:t xml:space="preserve"> Plan</w:t>
       </w:r>
       <w:r>
         <w:rPr>
@@ -3242,516 +2792,21 @@
         </w:rPr>
         <w:t xml:space="preserve"> </w:t>
       </w:r>
-    </w:p>
-    <w:tbl>
-      <w:tblPr>
-        <w:tblW w:w="8647" w:type="dxa"/>
-        <w:tblInd w:w="250" w:type="dxa"/>
-        <w:tblBorders>
-          <w:top w:val="single" w:sz="4" w:space="0" w:color="000000"/>
-          <w:left w:val="single" w:sz="4" w:space="0" w:color="000000"/>
-          <w:bottom w:val="single" w:sz="4" w:space="0" w:color="000000"/>
-          <w:right w:val="single" w:sz="4" w:space="0" w:color="000000"/>
-          <w:insideH w:val="single" w:sz="4" w:space="0" w:color="000000"/>
-          <w:insideV w:val="single" w:sz="4" w:space="0" w:color="000000"/>
-        </w:tblBorders>
-        <w:tblLayout w:type="fixed"/>
-        <w:tblLook w:val="0400" w:firstRow="0" w:lastRow="0" w:firstColumn="0" w:lastColumn="0" w:noHBand="0" w:noVBand="1"/>
-      </w:tblPr>
-      <w:tblGrid>
-        <w:gridCol w:w="992"/>
-        <w:gridCol w:w="2268"/>
-        <w:gridCol w:w="2694"/>
-        <w:gridCol w:w="2693"/>
-      </w:tblGrid>
-      <w:tr>
-        <w:tc>
-          <w:tcPr>
-            <w:tcW w:w="992" w:type="dxa"/>
-            <w:shd w:val="clear" w:color="auto" w:fill="F2F2F2"/>
-          </w:tcPr>
-          <w:p>
-            <w:pPr>
-              <w:pBdr>
-                <w:top w:val="nil"/>
-                <w:left w:val="nil"/>
-                <w:bottom w:val="nil"/>
-                <w:right w:val="nil"/>
-                <w:between w:val="nil"/>
-              </w:pBdr>
-              <w:spacing w:before="80"/>
-              <w:jc w:val="center"/>
-              <w:rPr>
-                <w:rFonts w:ascii="Times New Roman" w:eastAsia="Leelawadee" w:hAnsi="Times New Roman" w:cs="Times New Roman"/>
-                <w:b/>
-                <w:color w:val="000000"/>
-              </w:rPr>
-            </w:pPr>
-          </w:p>
-        </w:tc>
-        <w:tc>
-          <w:tcPr>
-            <w:tcW w:w="2268" w:type="dxa"/>
-            <w:shd w:val="clear" w:color="auto" w:fill="F2F2F2"/>
-          </w:tcPr>
-          <w:p>
-            <w:pPr>
-              <w:pBdr>
-                <w:top w:val="nil"/>
-                <w:left w:val="nil"/>
-                <w:bottom w:val="nil"/>
-                <w:right w:val="nil"/>
-                <w:between w:val="nil"/>
-              </w:pBdr>
-              <w:spacing w:before="80"/>
-              <w:jc w:val="center"/>
-              <w:rPr>
-                <w:rFonts w:ascii="Times New Roman" w:eastAsia="Leelawadee" w:hAnsi="Times New Roman" w:cs="Times New Roman"/>
-                <w:b/>
-                <w:color w:val="000000"/>
-              </w:rPr>
-            </w:pPr>
-            <w:r>
-              <w:rPr>
-                <w:rFonts w:ascii="Times New Roman" w:eastAsia="Leelawadee" w:hAnsi="Times New Roman" w:cs="Times New Roman"/>
-                <w:b/>
-                <w:color w:val="000000"/>
-              </w:rPr>
-              <w:t>Student Outcomes</w:t>
-            </w:r>
-          </w:p>
-        </w:tc>
-        <w:tc>
-          <w:tcPr>
-            <w:tcW w:w="2694" w:type="dxa"/>
-            <w:shd w:val="clear" w:color="auto" w:fill="F2F2F2"/>
-          </w:tcPr>
-          <w:p>
-            <w:pPr>
-              <w:pBdr>
-                <w:top w:val="nil"/>
-                <w:left w:val="nil"/>
-                <w:bottom w:val="nil"/>
-                <w:right w:val="nil"/>
-                <w:between w:val="nil"/>
-              </w:pBdr>
-              <w:spacing w:before="80"/>
-              <w:jc w:val="center"/>
-              <w:rPr>
-                <w:rFonts w:ascii="Times New Roman" w:eastAsia="Leelawadee" w:hAnsi="Times New Roman" w:cs="Times New Roman"/>
-                <w:b/>
-                <w:color w:val="000000"/>
-              </w:rPr>
-            </w:pPr>
-            <w:r>
-              <w:rPr>
-                <w:rFonts w:ascii="Times New Roman" w:eastAsia="Leelawadee" w:hAnsi="Times New Roman" w:cs="Times New Roman"/>
-                <w:b/>
-                <w:color w:val="000000"/>
-              </w:rPr>
-              <w:t>Teaching Methods</w:t>
-            </w:r>
-          </w:p>
-        </w:tc>
-        <w:tc>
-          <w:tcPr>
-            <w:tcW w:w="2693" w:type="dxa"/>
-            <w:shd w:val="clear" w:color="auto" w:fill="F2F2F2"/>
-          </w:tcPr>
-          <w:p>
-            <w:pPr>
-              <w:pBdr>
-                <w:top w:val="nil"/>
-                <w:left w:val="nil"/>
-                <w:bottom w:val="nil"/>
-                <w:right w:val="nil"/>
-                <w:between w:val="nil"/>
-              </w:pBdr>
-              <w:spacing w:before="80"/>
-              <w:jc w:val="center"/>
-              <w:rPr>
-                <w:rFonts w:ascii="Times New Roman" w:eastAsia="Leelawadee" w:hAnsi="Times New Roman" w:cs="Times New Roman"/>
-                <w:b/>
-                <w:color w:val="000000"/>
-              </w:rPr>
-            </w:pPr>
-            <w:r>
-              <w:rPr>
-                <w:rFonts w:ascii="Times New Roman" w:eastAsia="Leelawadee" w:hAnsi="Times New Roman" w:cs="Times New Roman"/>
-                <w:b/>
-                <w:color w:val="000000"/>
-              </w:rPr>
-              <w:t xml:space="preserve">Assessment </w:t>
-            </w:r>
-            <w:r>
-              <w:rPr>
-                <w:rFonts w:ascii="Times New Roman" w:eastAsia="Leelawadee" w:hAnsi="Times New Roman" w:cs="Times New Roman"/>
-                <w:b/>
-                <w:color w:val="000000"/>
-              </w:rPr>
-              <w:t>Methods</w:t>
-            </w:r>
-          </w:p>
-        </w:tc>
-      </w:tr>
-      <w:tr>
-        <w:tc>
-          <w:tcPr>
-            <w:tcW w:w="992" w:type="dxa"/>
-          </w:tcPr>
-          <w:p>
-            <w:pPr>
-              <w:pBdr>
-                <w:top w:val="nil"/>
-                <w:left w:val="nil"/>
-                <w:bottom w:val="nil"/>
-                <w:right w:val="nil"/>
-                <w:between w:val="nil"/>
-              </w:pBdr>
-              <w:spacing w:before="80"/>
-              <w:jc w:val="center"/>
-              <w:rPr>
-                <w:rFonts w:ascii="Times New Roman" w:eastAsia="Leelawadee" w:hAnsi="Times New Roman" w:cs="Times New Roman"/>
-                <w:color w:val="000000"/>
-              </w:rPr>
-            </w:pPr>
-            <w:r>
-              <w:rPr>
-                <w:rFonts w:ascii="Times New Roman" w:eastAsia="Leelawadee" w:hAnsi="Times New Roman" w:cs="Times New Roman"/>
-                <w:color w:val="000000"/>
-              </w:rPr>
-              <w:t>{</w:t>
-            </w:r>
-            <w:r>
-              <w:rPr>
-                <w:rFonts w:ascii="Times New Roman" w:eastAsia="Leelawadee" w:hAnsi="Times New Roman" w:cs="Times New Roman"/>
-                <w:color w:val="000000"/>
-              </w:rPr>
-              <w:t>#</w:t>
-            </w:r>
-            <w:proofErr w:type="gramStart"/>
-            <w:r>
-              <w:rPr>
-                <w:rFonts w:ascii="Times New Roman" w:eastAsia="Leelawadee" w:hAnsi="Times New Roman" w:cs="Times New Roman"/>
-                <w:color w:val="000000"/>
-              </w:rPr>
-              <w:t>outcomes</w:t>
-            </w:r>
-            <w:r>
-              <w:rPr>
-                <w:rFonts w:ascii="Times New Roman" w:eastAsia="Leelawadee" w:hAnsi="Times New Roman" w:cs="Times New Roman"/>
-                <w:color w:val="000000"/>
-              </w:rPr>
-              <w:t>}</w:t>
-            </w:r>
-            <w:r>
-              <w:rPr>
-                <w:rFonts w:ascii="Times New Roman" w:eastAsia="Leelawadee" w:hAnsi="Times New Roman" w:cs="Times New Roman"/>
-                <w:color w:val="000000"/>
-              </w:rPr>
-              <w:t>{</w:t>
-            </w:r>
-            <w:proofErr w:type="gramEnd"/>
-            <w:r>
-              <w:rPr>
-                <w:rFonts w:ascii="Times New Roman" w:eastAsia="Leelawadee" w:hAnsi="Times New Roman" w:cs="Times New Roman"/>
-                <w:color w:val="000000"/>
-              </w:rPr>
-              <w:t xml:space="preserve">dot} </w:t>
-            </w:r>
-            <w:r>
-              <w:rPr>
-                <w:rFonts w:ascii="Times New Roman" w:eastAsia="Leelawadee" w:hAnsi="Times New Roman" w:cs="Times New Roman"/>
-                <w:color w:val="000000"/>
-              </w:rPr>
-              <w:t>{</w:t>
-            </w:r>
-            <w:r>
-              <w:rPr>
-                <w:rFonts w:ascii="Times New Roman" w:eastAsia="Leelawadee" w:hAnsi="Times New Roman" w:cs="Times New Roman"/>
-                <w:color w:val="000000"/>
-              </w:rPr>
-              <w:t>number</w:t>
-            </w:r>
-            <w:r>
-              <w:rPr>
-                <w:rFonts w:ascii="Times New Roman" w:eastAsia="Leelawadee" w:hAnsi="Times New Roman" w:cs="Times New Roman"/>
-                <w:color w:val="000000"/>
-              </w:rPr>
-              <w:t>}</w:t>
-            </w:r>
-          </w:p>
-        </w:tc>
-        <w:tc>
-          <w:tcPr>
-            <w:tcW w:w="2268" w:type="dxa"/>
-          </w:tcPr>
-          <w:p>
-            <w:pPr>
-              <w:pBdr>
-                <w:top w:val="nil"/>
-                <w:left w:val="nil"/>
-                <w:bottom w:val="nil"/>
-                <w:right w:val="nil"/>
-                <w:between w:val="nil"/>
-              </w:pBdr>
-              <w:spacing w:before="80"/>
-              <w:rPr>
-                <w:rFonts w:ascii="Times New Roman" w:eastAsia="Leelawadee" w:hAnsi="Times New Roman" w:cs="Times New Roman"/>
-                <w:b/>
-                <w:color w:val="000000"/>
-              </w:rPr>
-            </w:pPr>
-            <w:r>
-              <w:rPr>
-                <w:rFonts w:ascii="Times New Roman" w:eastAsia="Leelawadee" w:hAnsi="Times New Roman" w:cs="Times New Roman"/>
-                <w:color w:val="000000"/>
-              </w:rPr>
-              <w:t>{student}</w:t>
-            </w:r>
-          </w:p>
-        </w:tc>
-        <w:tc>
-          <w:tcPr>
-            <w:tcW w:w="2694" w:type="dxa"/>
-          </w:tcPr>
-          <w:p>
-            <w:pPr>
-              <w:pBdr>
-                <w:top w:val="nil"/>
-                <w:left w:val="nil"/>
-                <w:bottom w:val="nil"/>
-                <w:right w:val="nil"/>
-                <w:between w:val="nil"/>
-              </w:pBdr>
-              <w:spacing w:before="80"/>
-              <w:rPr>
-                <w:rFonts w:ascii="Times New Roman" w:eastAsia="Leelawadee" w:hAnsi="Times New Roman" w:cs="Times New Roman"/>
-                <w:b/>
-                <w:color w:val="000000"/>
-              </w:rPr>
-            </w:pPr>
-            <w:r>
-              <w:rPr>
-                <w:rFonts w:ascii="Times New Roman" w:eastAsia="Leelawadee" w:hAnsi="Times New Roman" w:cs="Times New Roman"/>
-                <w:color w:val="000000"/>
-              </w:rPr>
-              <w:t>{teaching}</w:t>
-            </w:r>
-          </w:p>
-        </w:tc>
-        <w:tc>
-          <w:tcPr>
-            <w:tcW w:w="2693" w:type="dxa"/>
-          </w:tcPr>
-          <w:p>
-            <w:pPr>
-              <w:spacing w:before="80"/>
-              <w:rPr>
-                <w:rFonts w:ascii="Times New Roman" w:eastAsia="Leelawadee" w:hAnsi="Times New Roman" w:cs="Times New Roman"/>
-                <w:color w:val="000000"/>
-              </w:rPr>
-            </w:pPr>
-            <w:r>
-              <w:rPr>
-                <w:rFonts w:ascii="Times New Roman" w:eastAsia="Leelawadee" w:hAnsi="Times New Roman" w:cs="Times New Roman"/>
-                <w:color w:val="000000"/>
-              </w:rPr>
-              <w:t>{assessment}</w:t>
-            </w:r>
-            <w:r>
-              <w:rPr>
-                <w:rFonts w:ascii="Times New Roman" w:eastAsia="Leelawadee" w:hAnsi="Times New Roman" w:cs="Times New Roman"/>
-                <w:color w:val="000000"/>
-              </w:rPr>
-              <w:t>{</w:t>
-            </w:r>
-            <w:r>
-              <w:rPr>
-                <w:rFonts w:ascii="Times New Roman" w:eastAsia="Leelawadee" w:hAnsi="Times New Roman" w:cs="Times New Roman"/>
-                <w:color w:val="000000"/>
-              </w:rPr>
-              <w:t>/outcomes</w:t>
-            </w:r>
-            <w:r>
-              <w:rPr>
-                <w:rFonts w:ascii="Times New Roman" w:eastAsia="Leelawadee" w:hAnsi="Times New Roman" w:cs="Times New Roman"/>
-                <w:color w:val="000000"/>
-              </w:rPr>
-              <w:t>}</w:t>
-            </w:r>
-          </w:p>
-        </w:tc>
-      </w:tr>
-    </w:tbl>
-    <w:p>
-      <w:pPr>
-        <w:rPr>
-          <w:rFonts w:ascii="Times New Roman" w:eastAsia="Leelawadee" w:hAnsi="Times New Roman" w:cs="Times New Roman"/>
-          <w:b/>
-          <w:bCs/>
-          <w:color w:val="000000"/>
-        </w:rPr>
-      </w:pPr>
-    </w:p>
-    <w:p>
-      <w:pPr>
-        <w:rPr>
-          <w:rFonts w:ascii="Times New Roman" w:eastAsia="Leelawadee" w:hAnsi="Times New Roman" w:cs="Times New Roman"/>
-          <w:b/>
-          <w:bCs/>
-          <w:color w:val="000000"/>
-        </w:rPr>
-      </w:pPr>
-      <w:r>
-        <w:rPr>
-          <w:rFonts w:ascii="Times New Roman" w:eastAsia="Leelawadee" w:hAnsi="Times New Roman" w:cs="Times New Roman"/>
-          <w:b/>
-          <w:bCs/>
-          <w:color w:val="000000"/>
-        </w:rPr>
-        <w:t>{/</w:t>
-      </w:r>
-      <w:proofErr w:type="spellStart"/>
-      <w:r>
-        <w:rPr>
-          <w:rFonts w:ascii="Times New Roman" w:eastAsia="Leelawadee" w:hAnsi="Times New Roman" w:cs="Times New Roman"/>
-          <w:b/>
-          <w:bCs/>
-          <w:color w:val="000000"/>
-        </w:rPr>
-        <w:t>outcomes_print</w:t>
-      </w:r>
-      <w:proofErr w:type="spellEnd"/>
-      <w:r>
-        <w:rPr>
-          <w:rFonts w:ascii="Times New Roman" w:eastAsia="Leelawadee" w:hAnsi="Times New Roman" w:cs="Times New Roman"/>
-          <w:b/>
-          <w:bCs/>
-          <w:color w:val="000000"/>
-        </w:rPr>
-        <w:t>}</w:t>
-      </w:r>
-    </w:p>
-    <w:p>
-      <w:pPr>
-        <w:pBdr>
-          <w:top w:val="nil"/>
-          <w:left w:val="nil"/>
-          <w:bottom w:val="nil"/>
-          <w:right w:val="nil"/>
-          <w:between w:val="nil"/>
-        </w:pBdr>
-        <w:spacing w:before="80"/>
-        <w:jc w:val="center"/>
-        <w:rPr>
-          <w:rFonts w:ascii="Times New Roman" w:eastAsia="Leelawadee" w:hAnsi="Times New Roman" w:cs="Times New Roman"/>
-          <w:b/>
-          <w:color w:val="000000"/>
-          <w:sz w:val="28"/>
-          <w:szCs w:val="28"/>
-        </w:rPr>
-      </w:pPr>
-      <w:r>
-        <w:rPr>
-          <w:rFonts w:ascii="Times New Roman" w:eastAsia="Leelawadee" w:hAnsi="Times New Roman" w:cs="Times New Roman"/>
-          <w:b/>
-          <w:color w:val="000000"/>
-          <w:sz w:val="28"/>
-          <w:szCs w:val="28"/>
-        </w:rPr>
-        <w:t>Section 4: Course Plan</w:t>
-      </w:r>
-    </w:p>
-    <w:p>
-      <w:pPr>
-        <w:pBdr>
-          <w:top w:val="nil"/>
-          <w:left w:val="nil"/>
-          <w:bottom w:val="nil"/>
-          <w:right w:val="nil"/>
-          <w:between w:val="nil"/>
-        </w:pBdr>
-        <w:spacing w:before="180"/>
-        <w:rPr>
-          <w:rFonts w:ascii="Times New Roman" w:eastAsia="Leelawadee" w:hAnsi="Times New Roman" w:cs="Times New Roman"/>
-          <w:bCs/>
-          <w:color w:val="000000"/>
-        </w:rPr>
-      </w:pPr>
-      <w:r>
-        <w:rPr>
-          <w:rFonts w:ascii="Times New Roman" w:eastAsia="Leelawadee" w:hAnsi="Times New Roman" w:cs="Times New Roman"/>
-          <w:b/>
-          <w:color w:val="000000"/>
-        </w:rPr>
-        <w:t xml:space="preserve">1. </w:t>
-      </w:r>
-      <w:r>
-        <w:rPr>
-          <w:rFonts w:ascii="Times New Roman" w:eastAsia="Leelawadee" w:hAnsi="Times New Roman" w:cs="Times New Roman"/>
-          <w:b/>
-          <w:color w:val="000000"/>
-        </w:rPr>
-        <w:t>Teaching</w:t>
-      </w:r>
-      <w:r>
-        <w:rPr>
-          <w:rFonts w:ascii="Times New Roman" w:eastAsia="Leelawadee" w:hAnsi="Times New Roman" w:cs="Times New Roman"/>
-          <w:b/>
-          <w:color w:val="000000"/>
-        </w:rPr>
-        <w:t xml:space="preserve"> Plan</w:t>
-      </w:r>
-      <w:r>
-        <w:rPr>
-          <w:rFonts w:ascii="Times New Roman" w:eastAsia="Leelawadee" w:hAnsi="Times New Roman" w:cs="Times New Roman"/>
-          <w:b/>
-          <w:color w:val="000000"/>
-        </w:rPr>
-        <w:t>:</w:t>
-      </w:r>
-      <w:r>
-        <w:rPr>
-          <w:rFonts w:ascii="Times New Roman" w:eastAsia="Leelawadee" w:hAnsi="Times New Roman" w:cs="Times New Roman"/>
-          <w:b/>
-          <w:color w:val="000000"/>
-        </w:rPr>
-        <w:t xml:space="preserve"> </w:t>
-      </w:r>
-      <w:r>
-        <w:rPr>
-          <w:rFonts w:ascii="Times New Roman" w:eastAsia="Leelawadee" w:hAnsi="Times New Roman" w:cs="Times New Roman"/>
-          <w:bCs/>
-          <w:color w:val="000000"/>
-        </w:rPr>
-        <w:t>{#</w:t>
-      </w:r>
-      <w:proofErr w:type="gramStart"/>
-      <w:r>
-        <w:rPr>
-          <w:rFonts w:ascii="Times New Roman" w:eastAsia="Leelawadee" w:hAnsi="Times New Roman" w:cs="Times New Roman"/>
-          <w:bCs/>
-          <w:color w:val="000000"/>
-        </w:rPr>
-        <w:t>has</w:t>
-      </w:r>
-      <w:r>
-        <w:rPr>
-          <w:rFonts w:ascii="Times New Roman" w:eastAsia="Leelawadee" w:hAnsi="Times New Roman" w:cs="Times New Roman"/>
-          <w:bCs/>
-          <w:color w:val="000000"/>
-        </w:rPr>
-        <w:t>}{</w:t>
-      </w:r>
-      <w:proofErr w:type="gramEnd"/>
-      <w:r>
-        <w:rPr>
-          <w:rFonts w:ascii="Times New Roman" w:eastAsia="Leelawadee" w:hAnsi="Times New Roman" w:cs="Times New Roman"/>
-          <w:bCs/>
-          <w:color w:val="000000"/>
-        </w:rPr>
-        <w:t>#w</w:t>
+      <w:r>
+        <w:rPr>
+          <w:rFonts w:ascii="Times New Roman" w:eastAsia="Leelawadee" w:hAnsi="Times New Roman" w:cs="Times New Roman"/>
+          <w:bCs/>
+          <w:color w:val="000000"/>
+        </w:rPr>
+        <w:t>{#has</w:t>
+      </w:r>
+      <w:r>
+        <w:rPr>
+          <w:rFonts w:ascii="Times New Roman" w:eastAsia="Leelawadee" w:hAnsi="Times New Roman" w:cs="Times New Roman"/>
+          <w:bCs/>
+          <w:color w:val="000000"/>
+        </w:rPr>
+        <w:t>}{#w</w:t>
       </w:r>
       <w:r>
         <w:rPr>
@@ -3813,7 +2868,6 @@
                 <w:b/>
                 <w:color w:val="000000"/>
               </w:rPr>
-              <w:lastRenderedPageBreak/>
               <w:t>Week</w:t>
             </w:r>
           </w:p>
@@ -3980,7 +3034,6 @@
               </w:rPr>
               <w:t>#</w:t>
             </w:r>
-            <w:proofErr w:type="gramStart"/>
             <w:r>
               <w:rPr>
                 <w:rFonts w:ascii="Times New Roman" w:eastAsia="Leelawadee" w:hAnsi="Times New Roman" w:cs="Times New Roman"/>
@@ -4007,15 +3060,7 @@
                 <w:rFonts w:ascii="Times New Roman" w:eastAsia="Leelawadee" w:hAnsi="Times New Roman" w:cs="Times New Roman"/>
                 <w:color w:val="000000"/>
               </w:rPr>
-              <w:t>{</w:t>
-            </w:r>
-            <w:proofErr w:type="gramEnd"/>
-            <w:r>
-              <w:rPr>
-                <w:rFonts w:ascii="Times New Roman" w:eastAsia="Leelawadee" w:hAnsi="Times New Roman" w:cs="Times New Roman"/>
-                <w:color w:val="000000"/>
-              </w:rPr>
-              <w:t>order}</w:t>
+              <w:t>{order}</w:t>
             </w:r>
           </w:p>
         </w:tc>
@@ -4237,7 +3282,6 @@
         </w:rPr>
         <w:t>{/</w:t>
       </w:r>
-      <w:proofErr w:type="gramStart"/>
       <w:r>
         <w:rPr>
           <w:rFonts w:ascii="Times New Roman" w:eastAsia="Leelawadee" w:hAnsi="Times New Roman" w:cs="Times New Roman"/>
@@ -4262,7 +3306,6 @@
         </w:rPr>
         <w:t>{</w:t>
       </w:r>
-      <w:proofErr w:type="gramEnd"/>
       <w:r>
         <w:rPr>
           <w:rFonts w:ascii="Times New Roman" w:eastAsia="Leelawadee" w:hAnsi="Times New Roman" w:cs="Times New Roman"/>
@@ -4582,15 +3625,7 @@
                 <w:rFonts w:ascii="Times New Roman" w:eastAsia="Leelawadee" w:hAnsi="Times New Roman" w:cs="Times New Roman"/>
                 <w:color w:val="000000"/>
               </w:rPr>
-              <w:t>{#</w:t>
-            </w:r>
-            <w:proofErr w:type="gramStart"/>
-            <w:r>
-              <w:rPr>
-                <w:rFonts w:ascii="Times New Roman" w:eastAsia="Leelawadee" w:hAnsi="Times New Roman" w:cs="Times New Roman"/>
-                <w:color w:val="000000"/>
-              </w:rPr>
-              <w:t>tasks}</w:t>
+              <w:t>{#tasks}</w:t>
             </w:r>
             <w:r>
               <w:rPr>
@@ -4599,7 +3634,6 @@
               </w:rPr>
               <w:t>{</w:t>
             </w:r>
-            <w:proofErr w:type="gramEnd"/>
             <w:r>
               <w:rPr>
                 <w:rFonts w:ascii="Times New Roman" w:eastAsia="Leelawadee" w:hAnsi="Times New Roman" w:cs="Times New Roman"/>
@@ -4755,9 +3789,9 @@
           <w:bCs/>
           <w:color w:val="000000"/>
         </w:rPr>
+        <w:lastRenderedPageBreak/>
         <w:t>{/</w:t>
       </w:r>
-      <w:proofErr w:type="gramStart"/>
       <w:r>
         <w:rPr>
           <w:rFonts w:ascii="Times New Roman" w:eastAsia="Leelawadee" w:hAnsi="Times New Roman" w:cs="Times New Roman"/>
@@ -4782,7 +3816,6 @@
         </w:rPr>
         <w:t>{</w:t>
       </w:r>
-      <w:proofErr w:type="gramEnd"/>
       <w:r>
         <w:rPr>
           <w:rFonts w:ascii="Times New Roman" w:eastAsia="Leelawadee" w:hAnsi="Times New Roman" w:cs="Times New Roman"/>
@@ -5086,23 +4119,7 @@
                 <w:rFonts w:ascii="Times New Roman" w:eastAsia="Leelawadee" w:hAnsi="Times New Roman" w:cs="Times New Roman"/>
                 <w:color w:val="000000"/>
               </w:rPr>
-              <w:t>{#</w:t>
-            </w:r>
-            <w:proofErr w:type="gramStart"/>
-            <w:r>
-              <w:rPr>
-                <w:rFonts w:ascii="Times New Roman" w:eastAsia="Leelawadee" w:hAnsi="Times New Roman" w:cs="Times New Roman"/>
-                <w:color w:val="000000"/>
-              </w:rPr>
-              <w:t>tasks}{</w:t>
-            </w:r>
-            <w:proofErr w:type="gramEnd"/>
-            <w:r>
-              <w:rPr>
-                <w:rFonts w:ascii="Times New Roman" w:eastAsia="Leelawadee" w:hAnsi="Times New Roman" w:cs="Times New Roman"/>
-                <w:color w:val="000000"/>
-              </w:rPr>
-              <w:t>method}</w:t>
+              <w:t>{#tasks}{method}</w:t>
             </w:r>
           </w:p>
         </w:tc>
@@ -5131,23 +4148,7 @@
                 <w:rFonts w:ascii="Times New Roman" w:eastAsia="Leelawadee" w:hAnsi="Times New Roman" w:cs="Times New Roman"/>
                 <w:color w:val="000000"/>
               </w:rPr>
-              <w:t>{#</w:t>
-            </w:r>
-            <w:proofErr w:type="gramStart"/>
-            <w:r>
-              <w:rPr>
-                <w:rFonts w:ascii="Times New Roman" w:eastAsia="Leelawadee" w:hAnsi="Times New Roman" w:cs="Times New Roman"/>
-                <w:color w:val="000000"/>
-              </w:rPr>
-              <w:t>group}Yes</w:t>
-            </w:r>
-            <w:proofErr w:type="gramEnd"/>
-            <w:r>
-              <w:rPr>
-                <w:rFonts w:ascii="Times New Roman" w:eastAsia="Leelawadee" w:hAnsi="Times New Roman" w:cs="Times New Roman"/>
-                <w:color w:val="000000"/>
-              </w:rPr>
-              <w:t>{/group}{^group}No{/group}</w:t>
+              <w:t>{#group}Yes{/group}{^group}No{/group}</w:t>
             </w:r>
           </w:p>
         </w:tc>
@@ -5205,7 +4206,6 @@
         </w:rPr>
         <w:t>{/</w:t>
       </w:r>
-      <w:proofErr w:type="gramStart"/>
       <w:r>
         <w:rPr>
           <w:rFonts w:ascii="Times New Roman" w:eastAsia="Leelawadee" w:hAnsi="Times New Roman" w:cs="Times New Roman"/>
@@ -5230,7 +4230,6 @@
         </w:rPr>
         <w:t>{</w:t>
       </w:r>
-      <w:proofErr w:type="gramEnd"/>
       <w:r>
         <w:rPr>
           <w:rFonts w:ascii="Times New Roman" w:eastAsia="Leelawadee" w:hAnsi="Times New Roman" w:cs="Times New Roman"/>
@@ -5364,35 +4363,27 @@
           <w:rStyle w:val="object-label"/>
           <w:rFonts w:ascii="Times New Roman" w:hAnsi="Times New Roman" w:cs="Times New Roman"/>
         </w:rPr>
-        <w:t>^</w:t>
-      </w:r>
-      <w:proofErr w:type="gramStart"/>
+        <w:t>^g</w:t>
+      </w:r>
       <w:r>
         <w:rPr>
           <w:rStyle w:val="object-label"/>
           <w:rFonts w:ascii="Times New Roman" w:hAnsi="Times New Roman" w:cs="Times New Roman"/>
         </w:rPr>
-        <w:t>g</w:t>
+        <w:t>rad</w:t>
       </w:r>
       <w:r>
         <w:rPr>
           <w:rStyle w:val="object-label"/>
           <w:rFonts w:ascii="Times New Roman" w:hAnsi="Times New Roman" w:cs="Times New Roman"/>
         </w:rPr>
-        <w:t>rad</w:t>
+        <w:t>e</w:t>
       </w:r>
       <w:r>
         <w:rPr>
           <w:rStyle w:val="object-label"/>
           <w:rFonts w:ascii="Times New Roman" w:hAnsi="Times New Roman" w:cs="Times New Roman"/>
         </w:rPr>
-        <w:t>e</w:t>
-      </w:r>
-      <w:r>
-        <w:rPr>
-          <w:rStyle w:val="object-label"/>
-          <w:rFonts w:ascii="Times New Roman" w:hAnsi="Times New Roman" w:cs="Times New Roman"/>
-        </w:rPr>
         <w:t>}</w:t>
       </w:r>
       <w:r>
@@ -5401,16 +4392,7 @@
           <w:bCs/>
           <w:color w:val="000000"/>
         </w:rPr>
-        <w:t>There</w:t>
-      </w:r>
-      <w:proofErr w:type="gramEnd"/>
-      <w:r>
-        <w:rPr>
-          <w:rFonts w:ascii="Times New Roman" w:eastAsia="Leelawadee" w:hAnsi="Times New Roman" w:cs="Times New Roman"/>
-          <w:bCs/>
-          <w:color w:val="000000"/>
-        </w:rPr>
-        <w:t xml:space="preserve"> is no grade</w:t>
+        <w:t>There is no grade</w:t>
       </w:r>
       <w:r>
         <w:rPr>
@@ -5450,7 +4432,6 @@
         </w:rPr>
         <w:t>{/</w:t>
       </w:r>
-      <w:proofErr w:type="gramStart"/>
       <w:r>
         <w:rPr>
           <w:rStyle w:val="object-label"/>
@@ -5479,7 +4460,6 @@
         </w:rPr>
         <w:t>}{</w:t>
       </w:r>
-      <w:proofErr w:type="gramEnd"/>
       <w:r>
         <w:rPr>
           <w:rStyle w:val="object-label"/>
@@ -5615,43 +4595,7 @@
                 <w:bCs/>
                 <w:color w:val="000000"/>
               </w:rPr>
-              <w:t>{-</w:t>
-            </w:r>
-            <w:proofErr w:type="spellStart"/>
-            <w:r>
-              <w:rPr>
-                <w:rFonts w:ascii="Times New Roman" w:eastAsia="Leelawadee" w:hAnsi="Times New Roman" w:cs="Times New Roman"/>
-                <w:bCs/>
-                <w:color w:val="000000"/>
-              </w:rPr>
-              <w:t>w:tc</w:t>
-            </w:r>
-            <w:proofErr w:type="spellEnd"/>
-            <w:r>
-              <w:rPr>
-                <w:rFonts w:ascii="Times New Roman" w:eastAsia="Leelawadee" w:hAnsi="Times New Roman" w:cs="Times New Roman"/>
-                <w:bCs/>
-                <w:color w:val="000000"/>
-              </w:rPr>
-              <w:t xml:space="preserve"> </w:t>
-            </w:r>
-            <w:proofErr w:type="gramStart"/>
-            <w:r>
-              <w:rPr>
-                <w:rFonts w:ascii="Times New Roman" w:eastAsia="Leelawadee" w:hAnsi="Times New Roman" w:cs="Times New Roman"/>
-                <w:bCs/>
-                <w:color w:val="000000"/>
-              </w:rPr>
-              <w:t>grades}{.}</w:t>
-            </w:r>
-            <w:proofErr w:type="gramEnd"/>
-            <w:r>
-              <w:rPr>
-                <w:rFonts w:ascii="Times New Roman" w:eastAsia="Leelawadee" w:hAnsi="Times New Roman" w:cs="Times New Roman"/>
-                <w:bCs/>
-                <w:color w:val="000000"/>
-              </w:rPr>
-              <w:t>{/grades}</w:t>
+              <w:t>{-w:tc grades}{.}{/grades}</w:t>
             </w:r>
           </w:p>
         </w:tc>
@@ -5715,43 +4659,7 @@
                 <w:bCs/>
                 <w:color w:val="000000"/>
               </w:rPr>
-              <w:t>{-</w:t>
-            </w:r>
-            <w:proofErr w:type="spellStart"/>
-            <w:r>
-              <w:rPr>
-                <w:rFonts w:ascii="Times New Roman" w:eastAsia="Leelawadee" w:hAnsi="Times New Roman" w:cs="Times New Roman"/>
-                <w:bCs/>
-                <w:color w:val="000000"/>
-              </w:rPr>
-              <w:t>w:tc</w:t>
-            </w:r>
-            <w:proofErr w:type="spellEnd"/>
-            <w:r>
-              <w:rPr>
-                <w:rFonts w:ascii="Times New Roman" w:eastAsia="Leelawadee" w:hAnsi="Times New Roman" w:cs="Times New Roman"/>
-                <w:bCs/>
-                <w:color w:val="000000"/>
-              </w:rPr>
-              <w:t xml:space="preserve"> </w:t>
-            </w:r>
-            <w:proofErr w:type="gramStart"/>
-            <w:r>
-              <w:rPr>
-                <w:rFonts w:ascii="Times New Roman" w:eastAsia="Leelawadee" w:hAnsi="Times New Roman" w:cs="Times New Roman"/>
-                <w:bCs/>
-                <w:color w:val="000000"/>
-              </w:rPr>
-              <w:t>range}{.}</w:t>
-            </w:r>
-            <w:proofErr w:type="gramEnd"/>
-            <w:r>
-              <w:rPr>
-                <w:rFonts w:ascii="Times New Roman" w:eastAsia="Leelawadee" w:hAnsi="Times New Roman" w:cs="Times New Roman"/>
-                <w:bCs/>
-                <w:color w:val="000000"/>
-              </w:rPr>
-              <w:t>{/range}</w:t>
+              <w:t>{-w:tc range}{.}{/range}</w:t>
             </w:r>
           </w:p>
         </w:tc>
@@ -5779,33 +4687,15 @@
           <w:bCs/>
           <w:color w:val="000000"/>
         </w:rPr>
+        <w:t>{/grading}</w:t>
+      </w:r>
+      <w:r>
+        <w:rPr>
+          <w:rFonts w:ascii="Times New Roman" w:eastAsia="Leelawadee" w:hAnsi="Times New Roman" w:cs="Times New Roman"/>
+          <w:bCs/>
+          <w:color w:val="000000"/>
+        </w:rPr>
         <w:t>{/</w:t>
-      </w:r>
-      <w:proofErr w:type="gramStart"/>
-      <w:r>
-        <w:rPr>
-          <w:rFonts w:ascii="Times New Roman" w:eastAsia="Leelawadee" w:hAnsi="Times New Roman" w:cs="Times New Roman"/>
-          <w:bCs/>
-          <w:color w:val="000000"/>
-        </w:rPr>
-        <w:t>grading}</w:t>
-      </w:r>
-      <w:r>
-        <w:rPr>
-          <w:rFonts w:ascii="Times New Roman" w:eastAsia="Leelawadee" w:hAnsi="Times New Roman" w:cs="Times New Roman"/>
-          <w:bCs/>
-          <w:color w:val="000000"/>
-        </w:rPr>
-        <w:t>{</w:t>
-      </w:r>
-      <w:proofErr w:type="gramEnd"/>
-      <w:r>
-        <w:rPr>
-          <w:rFonts w:ascii="Times New Roman" w:eastAsia="Leelawadee" w:hAnsi="Times New Roman" w:cs="Times New Roman"/>
-          <w:bCs/>
-          <w:color w:val="000000"/>
-        </w:rPr>
-        <w:t>/</w:t>
       </w:r>
       <w:r>
         <w:rPr>
@@ -5922,27 +4812,13 @@
         <w:rPr>
           <w:rFonts w:ascii="Times New Roman" w:eastAsia="Book Antiqua" w:hAnsi="Times New Roman" w:cs="Times New Roman"/>
         </w:rPr>
-        <w:t>{#</w:t>
-      </w:r>
-      <w:proofErr w:type="gramStart"/>
+        <w:t>{#has</w:t>
+      </w:r>
       <w:r>
         <w:rPr>
           <w:rFonts w:ascii="Times New Roman" w:eastAsia="Book Antiqua" w:hAnsi="Times New Roman" w:cs="Times New Roman"/>
         </w:rPr>
-        <w:t>has</w:t>
-      </w:r>
-      <w:r>
-        <w:rPr>
-          <w:rFonts w:ascii="Times New Roman" w:eastAsia="Book Antiqua" w:hAnsi="Times New Roman" w:cs="Times New Roman"/>
-        </w:rPr>
-        <w:t>}{</w:t>
-      </w:r>
-      <w:proofErr w:type="gramEnd"/>
-      <w:r>
-        <w:rPr>
-          <w:rFonts w:ascii="Times New Roman" w:eastAsia="Book Antiqua" w:hAnsi="Times New Roman" w:cs="Times New Roman"/>
-        </w:rPr>
-        <w:t>#t</w:t>
+        <w:t>}{#t</w:t>
       </w:r>
       <w:r>
         <w:rPr>
@@ -6009,7 +4885,6 @@
           <w:rFonts w:ascii="Times New Roman" w:eastAsia="Leelawadee" w:hAnsi="Times New Roman" w:cs="Times New Roman"/>
           <w:color w:val="000000"/>
         </w:rPr>
-        <w:lastRenderedPageBreak/>
         <w:t>{.}</w:t>
       </w:r>
       <w:r>
@@ -6018,7 +4893,6 @@
         </w:rPr>
         <w:t>{/</w:t>
       </w:r>
-      <w:proofErr w:type="gramStart"/>
       <w:r>
         <w:rPr>
           <w:rFonts w:ascii="Times New Roman" w:eastAsia="Leelawadee" w:hAnsi="Times New Roman" w:cs="Times New Roman"/>
@@ -6044,14 +4918,7 @@
         <w:rPr>
           <w:rFonts w:ascii="Times New Roman" w:eastAsia="Book Antiqua" w:hAnsi="Times New Roman" w:cs="Times New Roman"/>
         </w:rPr>
-        <w:t>{</w:t>
-      </w:r>
-      <w:proofErr w:type="gramEnd"/>
-      <w:r>
-        <w:rPr>
-          <w:rFonts w:ascii="Times New Roman" w:eastAsia="Book Antiqua" w:hAnsi="Times New Roman" w:cs="Times New Roman"/>
-        </w:rPr>
-        <w:t>/resources}</w:t>
+        <w:t>{/resources}</w:t>
       </w:r>
       <w:r>
         <w:rPr>
@@ -6149,7 +5016,6 @@
         </w:rPr>
         <w:t>{#</w:t>
       </w:r>
-      <w:proofErr w:type="gramStart"/>
       <w:r>
         <w:rPr>
           <w:rFonts w:ascii="Times New Roman" w:eastAsia="Book Antiqua" w:hAnsi="Times New Roman" w:cs="Times New Roman"/>
@@ -6172,14 +5038,7 @@
         <w:rPr>
           <w:rFonts w:ascii="Times New Roman" w:eastAsia="Book Antiqua" w:hAnsi="Times New Roman" w:cs="Times New Roman"/>
         </w:rPr>
-        <w:t>{</w:t>
-      </w:r>
-      <w:proofErr w:type="gramEnd"/>
-      <w:r>
-        <w:rPr>
-          <w:rFonts w:ascii="Times New Roman" w:eastAsia="Book Antiqua" w:hAnsi="Times New Roman" w:cs="Times New Roman"/>
-        </w:rPr>
-        <w:t>#resources}</w:t>
+        <w:t>{#resources}</w:t>
       </w:r>
       <w:r>
         <w:rPr>
@@ -6235,7 +5094,6 @@
         </w:rPr>
         <w:t>{/</w:t>
       </w:r>
-      <w:proofErr w:type="gramStart"/>
       <w:r>
         <w:rPr>
           <w:rFonts w:ascii="Times New Roman" w:eastAsia="Leelawadee" w:hAnsi="Times New Roman" w:cs="Times New Roman"/>
@@ -6254,14 +5112,7 @@
         <w:rPr>
           <w:rFonts w:ascii="Times New Roman" w:eastAsia="Book Antiqua" w:hAnsi="Times New Roman" w:cs="Times New Roman"/>
         </w:rPr>
-        <w:t>{</w:t>
-      </w:r>
-      <w:proofErr w:type="gramEnd"/>
-      <w:r>
-        <w:rPr>
-          <w:rFonts w:ascii="Times New Roman" w:eastAsia="Book Antiqua" w:hAnsi="Times New Roman" w:cs="Times New Roman"/>
-        </w:rPr>
-        <w:t>/resources}</w:t>
+        <w:t>{/resources}</w:t>
       </w:r>
       <w:r>
         <w:rPr>
@@ -6393,7 +5244,6 @@
         </w:rPr>
         <w:t>{#</w:t>
       </w:r>
-      <w:proofErr w:type="gramStart"/>
       <w:r>
         <w:rPr>
           <w:rFonts w:ascii="Times New Roman" w:eastAsia="Book Antiqua" w:hAnsi="Times New Roman" w:cs="Times New Roman"/>
@@ -6410,14 +5260,7 @@
         <w:rPr>
           <w:rFonts w:ascii="Times New Roman" w:eastAsia="Book Antiqua" w:hAnsi="Times New Roman" w:cs="Times New Roman"/>
         </w:rPr>
-        <w:t>{</w:t>
-      </w:r>
-      <w:proofErr w:type="gramEnd"/>
-      <w:r>
-        <w:rPr>
-          <w:rFonts w:ascii="Times New Roman" w:eastAsia="Book Antiqua" w:hAnsi="Times New Roman" w:cs="Times New Roman"/>
-        </w:rPr>
-        <w:t>#resources}</w:t>
+        <w:t>{#resources}</w:t>
       </w:r>
       <w:r>
         <w:rPr>
@@ -6480,7 +5323,6 @@
         </w:rPr>
         <w:t>{/</w:t>
       </w:r>
-      <w:proofErr w:type="gramStart"/>
       <w:r>
         <w:rPr>
           <w:rFonts w:ascii="Times New Roman" w:eastAsia="Leelawadee" w:hAnsi="Times New Roman" w:cs="Times New Roman"/>
@@ -6506,14 +5348,7 @@
         <w:rPr>
           <w:rFonts w:ascii="Times New Roman" w:eastAsia="Book Antiqua" w:hAnsi="Times New Roman" w:cs="Times New Roman"/>
         </w:rPr>
-        <w:t>{</w:t>
-      </w:r>
-      <w:proofErr w:type="gramEnd"/>
-      <w:r>
-        <w:rPr>
-          <w:rFonts w:ascii="Times New Roman" w:eastAsia="Book Antiqua" w:hAnsi="Times New Roman" w:cs="Times New Roman"/>
-        </w:rPr>
-        <w:t>/resources}</w:t>
+        <w:t>{/resources}</w:t>
       </w:r>
       <w:r>
         <w:rPr>
@@ -6683,6 +5518,7 @@
           <w:b/>
           <w:color w:val="000000"/>
         </w:rPr>
+        <w:lastRenderedPageBreak/>
         <w:t>1</w:t>
       </w:r>
       <w:r>
@@ -7085,7 +5921,6 @@
         </w:rPr>
         <w:t>#</w:t>
       </w:r>
-      <w:proofErr w:type="gramStart"/>
       <w:r>
         <w:rPr>
           <w:rFonts w:ascii="Times New Roman" w:eastAsia="Leelawadee" w:hAnsi="Times New Roman" w:cs="Times New Roman"/>
@@ -7098,15 +5933,7 @@
           <w:rFonts w:ascii="Times New Roman" w:eastAsia="Leelawadee" w:hAnsi="Times New Roman" w:cs="Times New Roman"/>
           <w:color w:val="000000"/>
         </w:rPr>
-        <w:t>}{</w:t>
-      </w:r>
-      <w:proofErr w:type="gramEnd"/>
-      <w:r>
-        <w:rPr>
-          <w:rFonts w:ascii="Times New Roman" w:eastAsia="Leelawadee" w:hAnsi="Times New Roman" w:cs="Times New Roman"/>
-          <w:color w:val="000000"/>
-        </w:rPr>
-        <w:t>#s</w:t>
+        <w:t>}{#s</w:t>
       </w:r>
       <w:r>
         <w:rPr>
@@ -7163,9 +5990,8 @@
                 <w:iCs/>
                 <w:color w:val="000000"/>
               </w:rPr>
-              <w:t>{#</w:t>
-            </w:r>
-            <w:proofErr w:type="gramStart"/>
+              <w:t>{#signature</w:t>
+            </w:r>
             <w:r>
               <w:rPr>
                 <w:rFonts w:ascii="Times New Roman" w:eastAsia="Leelawadee" w:hAnsi="Times New Roman" w:cs="Times New Roman"/>
@@ -7173,7 +5999,7 @@
                 <w:iCs/>
                 <w:color w:val="000000"/>
               </w:rPr>
-              <w:t>signature</w:t>
+              <w:t>s}</w:t>
             </w:r>
             <w:r>
               <w:rPr>
@@ -7182,26 +6008,7 @@
                 <w:iCs/>
                 <w:color w:val="000000"/>
               </w:rPr>
-              <w:t>s}</w:t>
-            </w:r>
-            <w:r>
-              <w:rPr>
-                <w:rFonts w:ascii="Times New Roman" w:eastAsia="Leelawadee" w:hAnsi="Times New Roman" w:cs="Times New Roman"/>
-                <w:i/>
-                <w:iCs/>
-                <w:color w:val="000000"/>
-              </w:rPr>
-              <w:t>Signed</w:t>
-            </w:r>
-            <w:proofErr w:type="gramEnd"/>
-            <w:r>
-              <w:rPr>
-                <w:rFonts w:ascii="Times New Roman" w:eastAsia="Leelawadee" w:hAnsi="Times New Roman" w:cs="Times New Roman"/>
-                <w:i/>
-                <w:iCs/>
-                <w:color w:val="000000"/>
-              </w:rPr>
-              <w:t xml:space="preserve"> electronically by {name} on {date}</w:t>
+              <w:t>Signed electronically by {name} on {date}</w:t>
             </w:r>
             <w:r>
               <w:rPr>
@@ -7299,7 +6106,6 @@
         </w:rPr>
         <w:t>/</w:t>
       </w:r>
-      <w:proofErr w:type="gramStart"/>
       <w:r>
         <w:rPr>
           <w:rFonts w:ascii="Times New Roman" w:eastAsia="Leelawadee" w:hAnsi="Times New Roman" w:cs="Times New Roman"/>
@@ -7326,15 +6132,7 @@
           <w:rFonts w:ascii="Times New Roman" w:eastAsia="Leelawadee" w:hAnsi="Times New Roman" w:cs="Times New Roman"/>
           <w:color w:val="000000"/>
         </w:rPr>
-        <w:t>{</w:t>
-      </w:r>
-      <w:proofErr w:type="gramEnd"/>
-      <w:r>
-        <w:rPr>
-          <w:rFonts w:ascii="Times New Roman" w:eastAsia="Leelawadee" w:hAnsi="Times New Roman" w:cs="Times New Roman"/>
-          <w:color w:val="000000"/>
-        </w:rPr>
-        <w:t>/has}</w:t>
+        <w:t>{/has}</w:t>
       </w:r>
       <w:r>
         <w:rPr>
@@ -7443,18 +6241,7 @@
         <w:sz w:val="20"/>
         <w:szCs w:val="20"/>
       </w:rPr>
-      <w:t>{#</w:t>
-    </w:r>
-    <w:proofErr w:type="gramStart"/>
-    <w:r>
-      <w:rPr>
-        <w:rFonts w:ascii="Times New Roman" w:eastAsia="Book Antiqua" w:hAnsi="Times New Roman" w:cs="Times New Roman"/>
-        <w:bCs/>
-        <w:color w:val="000000"/>
-        <w:sz w:val="20"/>
-        <w:szCs w:val="20"/>
-      </w:rPr>
-      <w:t>general}</w:t>
+      <w:t>{#general}</w:t>
     </w:r>
     <w:r>
       <w:rPr>
@@ -7464,7 +6251,6 @@
       </w:rPr>
       <w:t>{</w:t>
     </w:r>
-    <w:proofErr w:type="gramEnd"/>
     <w:r>
       <w:rPr>
         <w:rFonts w:ascii="Times New Roman" w:eastAsia="Leelawadee" w:hAnsi="Times New Roman" w:cs="Times New Roman"/>
@@ -7706,18 +6492,7 @@
         <w:sz w:val="20"/>
         <w:szCs w:val="20"/>
       </w:rPr>
-      <w:t>{#</w:t>
-    </w:r>
-    <w:proofErr w:type="gramStart"/>
-    <w:r>
-      <w:rPr>
-        <w:rFonts w:ascii="Times New Roman" w:eastAsia="Book Antiqua" w:hAnsi="Times New Roman" w:cs="Times New Roman"/>
-        <w:bCs/>
-        <w:color w:val="000000"/>
-        <w:sz w:val="20"/>
-        <w:szCs w:val="20"/>
-      </w:rPr>
-      <w:t>general}</w:t>
+      <w:t>{#general}</w:t>
     </w:r>
     <w:r>
       <w:rPr>
@@ -7727,7 +6502,6 @@
       </w:rPr>
       <w:t>{</w:t>
     </w:r>
-    <w:proofErr w:type="gramEnd"/>
     <w:r>
       <w:rPr>
         <w:rFonts w:ascii="Times New Roman" w:eastAsia="Leelawadee" w:hAnsi="Times New Roman" w:cs="Times New Roman"/>

</xml_diff>

<commit_message>
Small changes to templates
</commit_message>
<xml_diff>
--- a/versions/001/tqf3-template-v.001.docx
+++ b/versions/001/tqf3-template-v.001.docx
@@ -171,14 +171,24 @@
           <w:bCs/>
           <w:color w:val="000000"/>
         </w:rPr>
-        <w:t>{#general}</w:t>
-      </w:r>
+        <w:t>{#</w:t>
+      </w:r>
+      <w:proofErr w:type="gramStart"/>
       <w:r>
         <w:rPr>
           <w:rFonts w:ascii="Times New Roman" w:eastAsia="Book Antiqua" w:hAnsi="Times New Roman" w:cs="Times New Roman"/>
+          <w:bCs/>
+          <w:color w:val="000000"/>
+        </w:rPr>
+        <w:t>general}</w:t>
+      </w:r>
+      <w:r>
+        <w:rPr>
+          <w:rFonts w:ascii="Times New Roman" w:eastAsia="Book Antiqua" w:hAnsi="Times New Roman" w:cs="Times New Roman"/>
         </w:rPr>
         <w:t>{</w:t>
       </w:r>
+      <w:proofErr w:type="gramEnd"/>
       <w:r>
         <w:rPr>
           <w:rFonts w:ascii="Times New Roman" w:eastAsia="Leelawadee" w:hAnsi="Times New Roman" w:cs="Times New Roman"/>
@@ -229,6 +239,7 @@
         </w:rPr>
         <w:t>{</w:t>
       </w:r>
+      <w:proofErr w:type="spellStart"/>
       <w:r>
         <w:rPr>
           <w:rFonts w:ascii="TH SarabunPSK" w:eastAsia="Leelawadee" w:hAnsi="TH SarabunPSK" w:cs="TH SarabunPSK" w:hint="cs"/>
@@ -255,7 +266,18 @@
           <w:szCs w:val="28"/>
           <w:lang w:bidi="th-TH"/>
         </w:rPr>
-        <w:t>th}</w:t>
+        <w:t>th</w:t>
+      </w:r>
+      <w:proofErr w:type="spellEnd"/>
+      <w:r>
+        <w:rPr>
+          <w:rFonts w:ascii="TH SarabunPSK" w:eastAsia="Leelawadee" w:hAnsi="TH SarabunPSK" w:cs="TH SarabunPSK" w:hint="cs"/>
+          <w:color w:val="000000"/>
+          <w:sz w:val="28"/>
+          <w:szCs w:val="28"/>
+          <w:lang w:bidi="th-TH"/>
+        </w:rPr>
+        <w:t>}</w:t>
       </w:r>
       <w:r>
         <w:rPr>
@@ -295,7 +317,16 @@
           <w:bCs/>
           <w:color w:val="000000"/>
         </w:rPr>
-        <w:t>{credits</w:t>
+        <w:t>{</w:t>
+      </w:r>
+      <w:proofErr w:type="spellStart"/>
+      <w:r>
+        <w:rPr>
+          <w:rFonts w:ascii="Times New Roman" w:eastAsia="Leelawadee" w:hAnsi="Times New Roman" w:cs="Times New Roman"/>
+          <w:bCs/>
+          <w:color w:val="000000"/>
+        </w:rPr>
+        <w:t>credits</w:t>
       </w:r>
       <w:r>
         <w:rPr>
@@ -311,7 +342,16 @@
           <w:bCs/>
           <w:color w:val="000000"/>
         </w:rPr>
-        <w:t>class}</w:t>
+        <w:t>class</w:t>
+      </w:r>
+      <w:proofErr w:type="spellEnd"/>
+      <w:r>
+        <w:rPr>
+          <w:rFonts w:ascii="Times New Roman" w:eastAsia="Leelawadee" w:hAnsi="Times New Roman" w:cs="Times New Roman"/>
+          <w:bCs/>
+          <w:color w:val="000000"/>
+        </w:rPr>
+        <w:t>}</w:t>
       </w:r>
       <w:r>
         <w:rPr>
@@ -328,6 +368,7 @@
         </w:rPr>
         <w:t>{</w:t>
       </w:r>
+      <w:proofErr w:type="spellStart"/>
       <w:r>
         <w:rPr>
           <w:rFonts w:ascii="Times New Roman" w:eastAsia="Leelawadee" w:hAnsi="Times New Roman" w:cs="Times New Roman"/>
@@ -342,7 +383,16 @@
           <w:bCs/>
           <w:color w:val="000000"/>
         </w:rPr>
-        <w:t>class}</w:t>
+        <w:t>class</w:t>
+      </w:r>
+      <w:proofErr w:type="spellEnd"/>
+      <w:r>
+        <w:rPr>
+          <w:rFonts w:ascii="Times New Roman" w:eastAsia="Leelawadee" w:hAnsi="Times New Roman" w:cs="Times New Roman"/>
+          <w:bCs/>
+          <w:color w:val="000000"/>
+        </w:rPr>
+        <w:t>}</w:t>
       </w:r>
       <w:r>
         <w:rPr>
@@ -359,6 +409,7 @@
         </w:rPr>
         <w:t>{</w:t>
       </w:r>
+      <w:proofErr w:type="spellStart"/>
       <w:r>
         <w:rPr>
           <w:rFonts w:ascii="Times New Roman" w:eastAsia="Leelawadee" w:hAnsi="Times New Roman" w:cs="Times New Roman"/>
@@ -373,7 +424,16 @@
           <w:bCs/>
           <w:color w:val="000000"/>
         </w:rPr>
-        <w:t>lab}</w:t>
+        <w:t>lab</w:t>
+      </w:r>
+      <w:proofErr w:type="spellEnd"/>
+      <w:r>
+        <w:rPr>
+          <w:rFonts w:ascii="Times New Roman" w:eastAsia="Leelawadee" w:hAnsi="Times New Roman" w:cs="Times New Roman"/>
+          <w:bCs/>
+          <w:color w:val="000000"/>
+        </w:rPr>
+        <w:t>}</w:t>
       </w:r>
       <w:r>
         <w:rPr>
@@ -390,6 +450,7 @@
         </w:rPr>
         <w:t>{</w:t>
       </w:r>
+      <w:proofErr w:type="spellStart"/>
       <w:r>
         <w:rPr>
           <w:rFonts w:ascii="Times New Roman" w:eastAsia="Leelawadee" w:hAnsi="Times New Roman" w:cs="Times New Roman"/>
@@ -404,7 +465,16 @@
           <w:bCs/>
           <w:color w:val="000000"/>
         </w:rPr>
-        <w:t>home}</w:t>
+        <w:t>home</w:t>
+      </w:r>
+      <w:proofErr w:type="spellEnd"/>
+      <w:r>
+        <w:rPr>
+          <w:rFonts w:ascii="Times New Roman" w:eastAsia="Leelawadee" w:hAnsi="Times New Roman" w:cs="Times New Roman"/>
+          <w:bCs/>
+          <w:color w:val="000000"/>
+        </w:rPr>
+        <w:t>}</w:t>
       </w:r>
       <w:r>
         <w:rPr>
@@ -462,6 +532,7 @@
         </w:rPr>
         <w:t>{</w:t>
       </w:r>
+      <w:proofErr w:type="spellStart"/>
       <w:r>
         <w:rPr>
           <w:rFonts w:ascii="Times New Roman" w:eastAsia="Leelawadee" w:hAnsi="Times New Roman" w:cs="Times New Roman"/>
@@ -470,6 +541,7 @@
         </w:rPr>
         <w:t>program_code</w:t>
       </w:r>
+      <w:proofErr w:type="spellEnd"/>
       <w:r>
         <w:rPr>
           <w:rFonts w:ascii="Times New Roman" w:eastAsia="Leelawadee" w:hAnsi="Times New Roman" w:cs="Times New Roman"/>
@@ -492,7 +564,16 @@
           <w:bCs/>
           <w:color w:val="000000"/>
         </w:rPr>
-        <w:t>{program</w:t>
+        <w:t>{</w:t>
+      </w:r>
+      <w:proofErr w:type="spellStart"/>
+      <w:r>
+        <w:rPr>
+          <w:rFonts w:ascii="Times New Roman" w:eastAsia="Leelawadee" w:hAnsi="Times New Roman" w:cs="Times New Roman"/>
+          <w:bCs/>
+          <w:color w:val="000000"/>
+        </w:rPr>
+        <w:t>program</w:t>
       </w:r>
       <w:r>
         <w:rPr>
@@ -510,6 +591,7 @@
         </w:rPr>
         <w:t>title_en</w:t>
       </w:r>
+      <w:proofErr w:type="spellEnd"/>
       <w:r>
         <w:rPr>
           <w:rFonts w:ascii="Times New Roman" w:eastAsia="Leelawadee" w:hAnsi="Times New Roman" w:cs="Times New Roman"/>
@@ -542,6 +624,7 @@
         </w:rPr>
         <w:t>{</w:t>
       </w:r>
+      <w:proofErr w:type="spellStart"/>
       <w:r>
         <w:rPr>
           <w:rFonts w:ascii="TH SarabunPSK" w:eastAsia="Book Antiqua" w:hAnsi="TH SarabunPSK" w:cs="TH SarabunPSK"/>
@@ -567,7 +650,18 @@
           <w:szCs w:val="28"/>
           <w:lang w:bidi="th-TH"/>
         </w:rPr>
-        <w:t>th}</w:t>
+        <w:t>th</w:t>
+      </w:r>
+      <w:proofErr w:type="spellEnd"/>
+      <w:r>
+        <w:rPr>
+          <w:rFonts w:ascii="TH SarabunPSK" w:eastAsia="Leelawadee" w:hAnsi="TH SarabunPSK" w:cs="TH SarabunPSK" w:hint="cs"/>
+          <w:color w:val="000000"/>
+          <w:sz w:val="28"/>
+          <w:szCs w:val="28"/>
+          <w:lang w:bidi="th-TH"/>
+        </w:rPr>
+        <w:t>}</w:t>
       </w:r>
     </w:p>
     <w:p>
@@ -753,7 +847,16 @@
           <w:bCs/>
           <w:color w:val="000000"/>
         </w:rPr>
-        <w:t>{#has</w:t>
+        <w:t>{#</w:t>
+      </w:r>
+      <w:proofErr w:type="gramStart"/>
+      <w:r>
+        <w:rPr>
+          <w:rFonts w:ascii="Times New Roman" w:eastAsia="Leelawadee" w:hAnsi="Times New Roman" w:cs="Times New Roman"/>
+          <w:bCs/>
+          <w:color w:val="000000"/>
+        </w:rPr>
+        <w:t>has</w:t>
       </w:r>
       <w:r>
         <w:rPr>
@@ -769,7 +872,16 @@
           <w:bCs/>
           <w:color w:val="000000"/>
         </w:rPr>
-        <w:t>{^</w:t>
+        <w:t>{</w:t>
+      </w:r>
+      <w:proofErr w:type="gramEnd"/>
+      <w:r>
+        <w:rPr>
+          <w:rFonts w:ascii="Times New Roman" w:eastAsia="Leelawadee" w:hAnsi="Times New Roman" w:cs="Times New Roman"/>
+          <w:bCs/>
+          <w:color w:val="000000"/>
+        </w:rPr>
+        <w:t>^</w:t>
       </w:r>
       <w:r>
         <w:rPr>
@@ -833,6 +945,14 @@
         <w:tblStyle w:val="TableGrid"/>
         <w:tblW w:w="8505" w:type="dxa"/>
         <w:tblInd w:w="250" w:type="dxa"/>
+        <w:tblBorders>
+          <w:top w:val="single" w:sz="4" w:space="0" w:color="000000"/>
+          <w:left w:val="single" w:sz="4" w:space="0" w:color="000000"/>
+          <w:bottom w:val="single" w:sz="4" w:space="0" w:color="000000"/>
+          <w:right w:val="single" w:sz="4" w:space="0" w:color="000000"/>
+          <w:insideH w:val="single" w:sz="4" w:space="0" w:color="000000"/>
+          <w:insideV w:val="single" w:sz="4" w:space="0" w:color="000000"/>
+        </w:tblBorders>
         <w:tblLayout w:type="fixed"/>
         <w:tblLook w:val="04A0" w:firstRow="1" w:lastRow="0" w:firstColumn="1" w:lastColumn="0" w:noHBand="0" w:noVBand="1"/>
       </w:tblPr>
@@ -909,15 +1029,33 @@
                 <w:bCs/>
                 <w:color w:val="000000"/>
               </w:rPr>
-              <w:t>{#c</w:t>
-            </w:r>
+              <w:t>{#</w:t>
+            </w:r>
+            <w:proofErr w:type="gramStart"/>
             <w:r>
               <w:rPr>
                 <w:rFonts w:ascii="Times New Roman" w:eastAsia="Leelawadee" w:hAnsi="Times New Roman" w:cs="Times New Roman"/>
                 <w:bCs/>
                 <w:color w:val="000000"/>
               </w:rPr>
-              <w:t>oordinator}{#</w:t>
+              <w:t>c</w:t>
+            </w:r>
+            <w:r>
+              <w:rPr>
+                <w:rFonts w:ascii="Times New Roman" w:eastAsia="Leelawadee" w:hAnsi="Times New Roman" w:cs="Times New Roman"/>
+                <w:bCs/>
+                <w:color w:val="000000"/>
+              </w:rPr>
+              <w:t>oordinator}{</w:t>
+            </w:r>
+            <w:proofErr w:type="gramEnd"/>
+            <w:r>
+              <w:rPr>
+                <w:rFonts w:ascii="Times New Roman" w:eastAsia="Leelawadee" w:hAnsi="Times New Roman" w:cs="Times New Roman"/>
+                <w:bCs/>
+                <w:color w:val="000000"/>
+              </w:rPr>
+              <w:t>#</w:t>
             </w:r>
             <w:r>
               <w:rPr>
@@ -986,6 +1124,7 @@
               </w:rPr>
               <w:t>{/</w:t>
             </w:r>
+            <w:proofErr w:type="gramStart"/>
             <w:r>
               <w:rPr>
                 <w:rFonts w:ascii="Times New Roman" w:eastAsia="Leelawadee" w:hAnsi="Times New Roman" w:cs="Times New Roman"/>
@@ -1008,7 +1147,16 @@
                 <w:bCs/>
                 <w:color w:val="000000"/>
               </w:rPr>
-              <w:t>{/c</w:t>
+              <w:t>{</w:t>
+            </w:r>
+            <w:proofErr w:type="gramEnd"/>
+            <w:r>
+              <w:rPr>
+                <w:rFonts w:ascii="Times New Roman" w:eastAsia="Leelawadee" w:hAnsi="Times New Roman" w:cs="Times New Roman"/>
+                <w:bCs/>
+                <w:color w:val="000000"/>
+              </w:rPr>
+              <w:t>/c</w:t>
             </w:r>
             <w:r>
               <w:rPr>
@@ -1085,6 +1233,7 @@
               </w:rPr>
               <w:t>{#</w:t>
             </w:r>
+            <w:proofErr w:type="gramStart"/>
             <w:r>
               <w:rPr>
                 <w:rFonts w:ascii="Times New Roman" w:eastAsia="Leelawadee" w:hAnsi="Times New Roman" w:cs="Times New Roman"/>
@@ -1099,7 +1248,16 @@
                 <w:bCs/>
                 <w:color w:val="000000"/>
               </w:rPr>
-              <w:t>nstructor}{#</w:t>
+              <w:t>nstructor}{</w:t>
+            </w:r>
+            <w:proofErr w:type="gramEnd"/>
+            <w:r>
+              <w:rPr>
+                <w:rFonts w:ascii="Times New Roman" w:eastAsia="Leelawadee" w:hAnsi="Times New Roman" w:cs="Times New Roman"/>
+                <w:bCs/>
+                <w:color w:val="000000"/>
+              </w:rPr>
+              <w:t>#</w:t>
             </w:r>
             <w:r>
               <w:rPr>
@@ -1152,6 +1310,7 @@
               </w:rPr>
               <w:t>{/</w:t>
             </w:r>
+            <w:proofErr w:type="gramStart"/>
             <w:r>
               <w:rPr>
                 <w:rFonts w:ascii="Times New Roman" w:eastAsia="Leelawadee" w:hAnsi="Times New Roman" w:cs="Times New Roman"/>
@@ -1166,7 +1325,16 @@
                 <w:bCs/>
                 <w:color w:val="000000"/>
               </w:rPr>
-              <w:t>}{/</w:t>
+              <w:t>}{</w:t>
+            </w:r>
+            <w:proofErr w:type="gramEnd"/>
+            <w:r>
+              <w:rPr>
+                <w:rFonts w:ascii="Times New Roman" w:eastAsia="Leelawadee" w:hAnsi="Times New Roman" w:cs="Times New Roman"/>
+                <w:bCs/>
+                <w:color w:val="000000"/>
+              </w:rPr>
+              <w:t>/</w:t>
             </w:r>
             <w:r>
               <w:rPr>
@@ -1291,6 +1459,7 @@
         </w:rPr>
         <w:t>{#</w:t>
       </w:r>
+      <w:proofErr w:type="gramStart"/>
       <w:r>
         <w:rPr>
           <w:rFonts w:ascii="Times New Roman" w:eastAsia="Leelawadee" w:hAnsi="Times New Roman" w:cs="Times New Roman"/>
@@ -1313,7 +1482,14 @@
         <w:rPr>
           <w:rFonts w:ascii="Times New Roman" w:eastAsia="Leelawadee" w:hAnsi="Times New Roman" w:cs="Times New Roman"/>
         </w:rPr>
-        <w:t>{#general}</w:t>
+        <w:t>{</w:t>
+      </w:r>
+      <w:proofErr w:type="gramEnd"/>
+      <w:r>
+        <w:rPr>
+          <w:rFonts w:ascii="Times New Roman" w:eastAsia="Leelawadee" w:hAnsi="Times New Roman" w:cs="Times New Roman"/>
+        </w:rPr>
+        <w:t>#general}</w:t>
       </w:r>
       <w:r>
         <w:rPr>
@@ -1366,13 +1542,27 @@
         <w:rPr>
           <w:rFonts w:ascii="Times New Roman" w:eastAsia="Leelawadee" w:hAnsi="Times New Roman" w:cs="Times New Roman"/>
         </w:rPr>
-        <w:t>{/general}</w:t>
-      </w:r>
-      <w:r>
-        <w:rPr>
-          <w:rFonts w:ascii="Times New Roman" w:eastAsia="Leelawadee" w:hAnsi="Times New Roman" w:cs="Times New Roman"/>
-        </w:rPr>
         <w:t>{/</w:t>
+      </w:r>
+      <w:proofErr w:type="gramStart"/>
+      <w:r>
+        <w:rPr>
+          <w:rFonts w:ascii="Times New Roman" w:eastAsia="Leelawadee" w:hAnsi="Times New Roman" w:cs="Times New Roman"/>
+        </w:rPr>
+        <w:t>general}</w:t>
+      </w:r>
+      <w:r>
+        <w:rPr>
+          <w:rFonts w:ascii="Times New Roman" w:eastAsia="Leelawadee" w:hAnsi="Times New Roman" w:cs="Times New Roman"/>
+        </w:rPr>
+        <w:t>{</w:t>
+      </w:r>
+      <w:proofErr w:type="gramEnd"/>
+      <w:r>
+        <w:rPr>
+          <w:rFonts w:ascii="Times New Roman" w:eastAsia="Leelawadee" w:hAnsi="Times New Roman" w:cs="Times New Roman"/>
+        </w:rPr>
+        <w:t>/</w:t>
       </w:r>
       <w:r>
         <w:rPr>
@@ -1468,6 +1658,7 @@
         </w:rPr>
         <w:t>{#</w:t>
       </w:r>
+      <w:proofErr w:type="gramStart"/>
       <w:r>
         <w:rPr>
           <w:rFonts w:ascii="Times New Roman" w:eastAsia="Leelawadee" w:hAnsi="Times New Roman" w:cs="Times New Roman"/>
@@ -1496,7 +1687,14 @@
         <w:rPr>
           <w:rFonts w:ascii="Times New Roman" w:eastAsia="Leelawadee" w:hAnsi="Times New Roman" w:cs="Times New Roman"/>
         </w:rPr>
-        <w:t>{#general}</w:t>
+        <w:t>{</w:t>
+      </w:r>
+      <w:proofErr w:type="gramEnd"/>
+      <w:r>
+        <w:rPr>
+          <w:rFonts w:ascii="Times New Roman" w:eastAsia="Leelawadee" w:hAnsi="Times New Roman" w:cs="Times New Roman"/>
+        </w:rPr>
+        <w:t>#general}</w:t>
       </w:r>
       <w:r>
         <w:rPr>
@@ -1555,13 +1753,27 @@
         <w:rPr>
           <w:rFonts w:ascii="Times New Roman" w:eastAsia="Leelawadee" w:hAnsi="Times New Roman" w:cs="Times New Roman"/>
         </w:rPr>
-        <w:t>{/general}</w:t>
-      </w:r>
-      <w:r>
-        <w:rPr>
-          <w:rFonts w:ascii="Times New Roman" w:eastAsia="Leelawadee" w:hAnsi="Times New Roman" w:cs="Times New Roman"/>
-        </w:rPr>
         <w:t>{/</w:t>
+      </w:r>
+      <w:proofErr w:type="gramStart"/>
+      <w:r>
+        <w:rPr>
+          <w:rFonts w:ascii="Times New Roman" w:eastAsia="Leelawadee" w:hAnsi="Times New Roman" w:cs="Times New Roman"/>
+        </w:rPr>
+        <w:t>general}</w:t>
+      </w:r>
+      <w:r>
+        <w:rPr>
+          <w:rFonts w:ascii="Times New Roman" w:eastAsia="Leelawadee" w:hAnsi="Times New Roman" w:cs="Times New Roman"/>
+        </w:rPr>
+        <w:t>{</w:t>
+      </w:r>
+      <w:proofErr w:type="gramEnd"/>
+      <w:r>
+        <w:rPr>
+          <w:rFonts w:ascii="Times New Roman" w:eastAsia="Leelawadee" w:hAnsi="Times New Roman" w:cs="Times New Roman"/>
+        </w:rPr>
+        <w:t>/</w:t>
       </w:r>
       <w:r>
         <w:rPr>
@@ -1783,15 +1995,33 @@
           <w:bCs/>
           <w:color w:val="000000"/>
         </w:rPr>
-        <w:t>{#validated}</w:t>
-      </w:r>
-      <w:r>
-        <w:rPr>
-          <w:rFonts w:ascii="Times New Roman" w:eastAsia="Leelawadee" w:hAnsi="Times New Roman" w:cs="Times New Roman"/>
-          <w:bCs/>
-          <w:color w:val="000000"/>
-        </w:rPr>
-        <w:t>{#validation}</w:t>
+        <w:t>{#</w:t>
+      </w:r>
+      <w:proofErr w:type="gramStart"/>
+      <w:r>
+        <w:rPr>
+          <w:rFonts w:ascii="Times New Roman" w:eastAsia="Leelawadee" w:hAnsi="Times New Roman" w:cs="Times New Roman"/>
+          <w:bCs/>
+          <w:color w:val="000000"/>
+        </w:rPr>
+        <w:t>validated}</w:t>
+      </w:r>
+      <w:r>
+        <w:rPr>
+          <w:rFonts w:ascii="Times New Roman" w:eastAsia="Leelawadee" w:hAnsi="Times New Roman" w:cs="Times New Roman"/>
+          <w:bCs/>
+          <w:color w:val="000000"/>
+        </w:rPr>
+        <w:t>{</w:t>
+      </w:r>
+      <w:proofErr w:type="gramEnd"/>
+      <w:r>
+        <w:rPr>
+          <w:rFonts w:ascii="Times New Roman" w:eastAsia="Leelawadee" w:hAnsi="Times New Roman" w:cs="Times New Roman"/>
+          <w:bCs/>
+          <w:color w:val="000000"/>
+        </w:rPr>
+        <w:t>#validation}</w:t>
       </w:r>
       <w:r>
         <w:rPr>
@@ -1982,14 +2212,22 @@
         <w:rPr>
           <w:rFonts w:ascii="Times New Roman" w:eastAsia="Book Antiqua" w:hAnsi="Times New Roman" w:cs="Times New Roman"/>
         </w:rPr>
-        <w:t>{#general}</w:t>
-      </w:r>
+        <w:t>{#</w:t>
+      </w:r>
+      <w:proofErr w:type="gramStart"/>
       <w:r>
         <w:rPr>
           <w:rFonts w:ascii="Times New Roman" w:eastAsia="Book Antiqua" w:hAnsi="Times New Roman" w:cs="Times New Roman"/>
         </w:rPr>
+        <w:t>general}</w:t>
+      </w:r>
+      <w:r>
+        <w:rPr>
+          <w:rFonts w:ascii="Times New Roman" w:eastAsia="Book Antiqua" w:hAnsi="Times New Roman" w:cs="Times New Roman"/>
+        </w:rPr>
         <w:t>{</w:t>
       </w:r>
+      <w:proofErr w:type="gramEnd"/>
       <w:r>
         <w:rPr>
           <w:rFonts w:ascii="Times New Roman" w:eastAsia="Leelawadee" w:hAnsi="Times New Roman" w:cs="Times New Roman"/>
@@ -2038,6 +2276,7 @@
         </w:rPr>
         <w:t>{</w:t>
       </w:r>
+      <w:proofErr w:type="spellStart"/>
       <w:r>
         <w:rPr>
           <w:rFonts w:ascii="TH SarabunPSK" w:eastAsia="Leelawadee" w:hAnsi="TH SarabunPSK" w:cs="TH SarabunPSK" w:hint="cs"/>
@@ -2056,6 +2295,7 @@
         </w:rPr>
         <w:t>_</w:t>
       </w:r>
+      <w:proofErr w:type="gramStart"/>
       <w:r>
         <w:rPr>
           <w:rFonts w:ascii="TH SarabunPSK" w:eastAsia="Leelawadee" w:hAnsi="TH SarabunPSK" w:cs="TH SarabunPSK" w:hint="cs"/>
@@ -2066,6 +2306,7 @@
         </w:rPr>
         <w:t>th</w:t>
       </w:r>
+      <w:proofErr w:type="spellEnd"/>
       <w:r>
         <w:rPr>
           <w:rFonts w:ascii="TH SarabunPSK" w:eastAsia="Leelawadee" w:hAnsi="TH SarabunPSK" w:cs="TH SarabunPSK" w:hint="cs"/>
@@ -2082,7 +2323,17 @@
           <w:sz w:val="28"/>
           <w:szCs w:val="28"/>
         </w:rPr>
-        <w:t>{/general}</w:t>
+        <w:t>{</w:t>
+      </w:r>
+      <w:proofErr w:type="gramEnd"/>
+      <w:r>
+        <w:rPr>
+          <w:rFonts w:ascii="TH SarabunPSK" w:eastAsia="Leelawadee" w:hAnsi="TH SarabunPSK" w:cs="TH SarabunPSK"/>
+          <w:color w:val="000000"/>
+          <w:sz w:val="28"/>
+          <w:szCs w:val="28"/>
+        </w:rPr>
+        <w:t>/general}</w:t>
       </w:r>
     </w:p>
     <w:p>
@@ -2115,15 +2366,33 @@
           <w:bCs/>
           <w:color w:val="000000"/>
         </w:rPr>
-        <w:t>{#has</w:t>
-      </w:r>
-      <w:r>
-        <w:rPr>
-          <w:rFonts w:ascii="Times New Roman" w:eastAsia="Leelawadee" w:hAnsi="Times New Roman" w:cs="Times New Roman"/>
-          <w:bCs/>
-          <w:color w:val="000000"/>
-        </w:rPr>
-        <w:t>}{#o</w:t>
+        <w:t>{#</w:t>
+      </w:r>
+      <w:proofErr w:type="gramStart"/>
+      <w:r>
+        <w:rPr>
+          <w:rFonts w:ascii="Times New Roman" w:eastAsia="Leelawadee" w:hAnsi="Times New Roman" w:cs="Times New Roman"/>
+          <w:bCs/>
+          <w:color w:val="000000"/>
+        </w:rPr>
+        <w:t>has</w:t>
+      </w:r>
+      <w:r>
+        <w:rPr>
+          <w:rFonts w:ascii="Times New Roman" w:eastAsia="Leelawadee" w:hAnsi="Times New Roman" w:cs="Times New Roman"/>
+          <w:bCs/>
+          <w:color w:val="000000"/>
+        </w:rPr>
+        <w:t>}{</w:t>
+      </w:r>
+      <w:proofErr w:type="gramEnd"/>
+      <w:r>
+        <w:rPr>
+          <w:rFonts w:ascii="Times New Roman" w:eastAsia="Leelawadee" w:hAnsi="Times New Roman" w:cs="Times New Roman"/>
+          <w:bCs/>
+          <w:color w:val="000000"/>
+        </w:rPr>
+        <w:t>#o</w:t>
       </w:r>
       <w:r>
         <w:rPr>
@@ -2235,6 +2504,7 @@
         </w:rPr>
         <w:t>{/</w:t>
       </w:r>
+      <w:proofErr w:type="gramStart"/>
       <w:r>
         <w:rPr>
           <w:rFonts w:ascii="Times New Roman" w:eastAsia="Leelawadee" w:hAnsi="Times New Roman" w:cs="Times New Roman"/>
@@ -2247,7 +2517,15 @@
           <w:rFonts w:ascii="Times New Roman" w:eastAsia="Leelawadee" w:hAnsi="Times New Roman" w:cs="Times New Roman"/>
           <w:color w:val="000000"/>
         </w:rPr>
-        <w:t>bjective}{^</w:t>
+        <w:t>bjective}{</w:t>
+      </w:r>
+      <w:proofErr w:type="gramEnd"/>
+      <w:r>
+        <w:rPr>
+          <w:rFonts w:ascii="Times New Roman" w:eastAsia="Leelawadee" w:hAnsi="Times New Roman" w:cs="Times New Roman"/>
+          <w:color w:val="000000"/>
+        </w:rPr>
+        <w:t>^</w:t>
       </w:r>
       <w:r>
         <w:rPr>
@@ -2287,6 +2565,7 @@
         </w:rPr>
         <w:t>{/</w:t>
       </w:r>
+      <w:proofErr w:type="gramStart"/>
       <w:r>
         <w:rPr>
           <w:rFonts w:ascii="Times New Roman" w:eastAsia="Leelawadee" w:hAnsi="Times New Roman" w:cs="Times New Roman"/>
@@ -2306,7 +2585,15 @@
           <w:rFonts w:ascii="Times New Roman" w:eastAsia="Leelawadee" w:hAnsi="Times New Roman" w:cs="Times New Roman"/>
           <w:color w:val="000000"/>
         </w:rPr>
-        <w:t>{/has}</w:t>
+        <w:t>{</w:t>
+      </w:r>
+      <w:proofErr w:type="gramEnd"/>
+      <w:r>
+        <w:rPr>
+          <w:rFonts w:ascii="Times New Roman" w:eastAsia="Leelawadee" w:hAnsi="Times New Roman" w:cs="Times New Roman"/>
+          <w:color w:val="000000"/>
+        </w:rPr>
+        <w:t>/has}</w:t>
       </w:r>
       <w:r>
         <w:rPr>
@@ -2338,12 +2625,12 @@
         <w:tblW w:w="8647" w:type="dxa"/>
         <w:tblInd w:w="250" w:type="dxa"/>
         <w:tblBorders>
-          <w:top w:val="single" w:sz="4" w:space="0" w:color="2F5496"/>
-          <w:left w:val="single" w:sz="4" w:space="0" w:color="2F5496"/>
-          <w:bottom w:val="single" w:sz="4" w:space="0" w:color="2F5496"/>
-          <w:right w:val="single" w:sz="4" w:space="0" w:color="2F5496"/>
-          <w:insideH w:val="single" w:sz="4" w:space="0" w:color="2F5496"/>
-          <w:insideV w:val="single" w:sz="4" w:space="0" w:color="2F5496"/>
+          <w:top w:val="single" w:sz="4" w:space="0" w:color="000000"/>
+          <w:left w:val="single" w:sz="4" w:space="0" w:color="000000"/>
+          <w:bottom w:val="single" w:sz="4" w:space="0" w:color="000000"/>
+          <w:right w:val="single" w:sz="4" w:space="0" w:color="000000"/>
+          <w:insideH w:val="single" w:sz="4" w:space="0" w:color="000000"/>
+          <w:insideV w:val="single" w:sz="4" w:space="0" w:color="000000"/>
         </w:tblBorders>
         <w:tblLayout w:type="fixed"/>
         <w:tblLook w:val="0400" w:firstRow="0" w:lastRow="0" w:firstColumn="0" w:lastColumn="0" w:noHBand="0" w:noVBand="1"/>
@@ -2475,15 +2762,33 @@
                 <w:bCs/>
                 <w:color w:val="000000"/>
               </w:rPr>
-              <w:t>{#general}</w:t>
-            </w:r>
+              <w:t>{#</w:t>
+            </w:r>
+            <w:proofErr w:type="gramStart"/>
             <w:r>
               <w:rPr>
                 <w:rFonts w:ascii="Times New Roman" w:eastAsia="Leelawadee" w:hAnsi="Times New Roman" w:cs="Times New Roman"/>
                 <w:bCs/>
                 <w:color w:val="000000"/>
               </w:rPr>
-              <w:t>{credits</w:t>
+              <w:t>general}</w:t>
+            </w:r>
+            <w:r>
+              <w:rPr>
+                <w:rFonts w:ascii="Times New Roman" w:eastAsia="Leelawadee" w:hAnsi="Times New Roman" w:cs="Times New Roman"/>
+                <w:bCs/>
+                <w:color w:val="000000"/>
+              </w:rPr>
+              <w:t>{</w:t>
+            </w:r>
+            <w:proofErr w:type="gramEnd"/>
+            <w:r>
+              <w:rPr>
+                <w:rFonts w:ascii="Times New Roman" w:eastAsia="Leelawadee" w:hAnsi="Times New Roman" w:cs="Times New Roman"/>
+                <w:bCs/>
+                <w:color w:val="000000"/>
+              </w:rPr>
+              <w:t>credits</w:t>
             </w:r>
             <w:r>
               <w:rPr>
@@ -2537,7 +2842,23 @@
                 <w:rFonts w:ascii="Times New Roman" w:eastAsia="Leelawadee" w:hAnsi="Times New Roman" w:cs="Times New Roman"/>
                 <w:color w:val="000000"/>
               </w:rPr>
-              <w:t>({credits_class_total} hours)</w:t>
+              <w:t>({</w:t>
+            </w:r>
+            <w:proofErr w:type="spellStart"/>
+            <w:r>
+              <w:rPr>
+                <w:rFonts w:ascii="Times New Roman" w:eastAsia="Leelawadee" w:hAnsi="Times New Roman" w:cs="Times New Roman"/>
+                <w:color w:val="000000"/>
+              </w:rPr>
+              <w:t>credits_class_total</w:t>
+            </w:r>
+            <w:proofErr w:type="spellEnd"/>
+            <w:r>
+              <w:rPr>
+                <w:rFonts w:ascii="Times New Roman" w:eastAsia="Leelawadee" w:hAnsi="Times New Roman" w:cs="Times New Roman"/>
+                <w:color w:val="000000"/>
+              </w:rPr>
+              <w:t>} hours)</w:t>
             </w:r>
           </w:p>
         </w:tc>
@@ -2567,14 +2888,23 @@
                 <w:bCs/>
                 <w:color w:val="000000"/>
               </w:rPr>
-              <w:t>{credits</w:t>
-            </w:r>
+              <w:t>{</w:t>
+            </w:r>
+            <w:proofErr w:type="spellStart"/>
             <w:r>
               <w:rPr>
                 <w:rFonts w:ascii="Times New Roman" w:eastAsia="Leelawadee" w:hAnsi="Times New Roman" w:cs="Times New Roman"/>
                 <w:bCs/>
                 <w:color w:val="000000"/>
               </w:rPr>
+              <w:t>credits</w:t>
+            </w:r>
+            <w:r>
+              <w:rPr>
+                <w:rFonts w:ascii="Times New Roman" w:eastAsia="Leelawadee" w:hAnsi="Times New Roman" w:cs="Times New Roman"/>
+                <w:bCs/>
+                <w:color w:val="000000"/>
+              </w:rPr>
               <w:t>_</w:t>
             </w:r>
             <w:r>
@@ -2583,7 +2913,16 @@
                 <w:bCs/>
                 <w:color w:val="000000"/>
               </w:rPr>
-              <w:t>lab}</w:t>
+              <w:t>lab</w:t>
+            </w:r>
+            <w:proofErr w:type="spellEnd"/>
+            <w:r>
+              <w:rPr>
+                <w:rFonts w:ascii="Times New Roman" w:eastAsia="Leelawadee" w:hAnsi="Times New Roman" w:cs="Times New Roman"/>
+                <w:bCs/>
+                <w:color w:val="000000"/>
+              </w:rPr>
+              <w:t>}</w:t>
             </w:r>
             <w:r>
               <w:rPr>
@@ -2614,7 +2953,23 @@
                 <w:rFonts w:ascii="Times New Roman" w:eastAsia="Leelawadee" w:hAnsi="Times New Roman" w:cs="Times New Roman"/>
                 <w:color w:val="000000"/>
               </w:rPr>
-              <w:t>({credits_lab_total} hours)</w:t>
+              <w:t>({</w:t>
+            </w:r>
+            <w:proofErr w:type="spellStart"/>
+            <w:r>
+              <w:rPr>
+                <w:rFonts w:ascii="Times New Roman" w:eastAsia="Leelawadee" w:hAnsi="Times New Roman" w:cs="Times New Roman"/>
+                <w:color w:val="000000"/>
+              </w:rPr>
+              <w:t>credits_lab_total</w:t>
+            </w:r>
+            <w:proofErr w:type="spellEnd"/>
+            <w:r>
+              <w:rPr>
+                <w:rFonts w:ascii="Times New Roman" w:eastAsia="Leelawadee" w:hAnsi="Times New Roman" w:cs="Times New Roman"/>
+                <w:color w:val="000000"/>
+              </w:rPr>
+              <w:t>} hours)</w:t>
             </w:r>
           </w:p>
         </w:tc>
@@ -2644,14 +2999,23 @@
                 <w:bCs/>
                 <w:color w:val="000000"/>
               </w:rPr>
-              <w:t>{credits</w:t>
-            </w:r>
+              <w:t>{</w:t>
+            </w:r>
+            <w:proofErr w:type="spellStart"/>
             <w:r>
               <w:rPr>
                 <w:rFonts w:ascii="Times New Roman" w:eastAsia="Leelawadee" w:hAnsi="Times New Roman" w:cs="Times New Roman"/>
                 <w:bCs/>
                 <w:color w:val="000000"/>
               </w:rPr>
+              <w:t>credits</w:t>
+            </w:r>
+            <w:r>
+              <w:rPr>
+                <w:rFonts w:ascii="Times New Roman" w:eastAsia="Leelawadee" w:hAnsi="Times New Roman" w:cs="Times New Roman"/>
+                <w:bCs/>
+                <w:color w:val="000000"/>
+              </w:rPr>
               <w:t>_</w:t>
             </w:r>
             <w:r>
@@ -2660,7 +3024,16 @@
                 <w:bCs/>
                 <w:color w:val="000000"/>
               </w:rPr>
-              <w:t>home}</w:t>
+              <w:t>home</w:t>
+            </w:r>
+            <w:proofErr w:type="spellEnd"/>
+            <w:r>
+              <w:rPr>
+                <w:rFonts w:ascii="Times New Roman" w:eastAsia="Leelawadee" w:hAnsi="Times New Roman" w:cs="Times New Roman"/>
+                <w:bCs/>
+                <w:color w:val="000000"/>
+              </w:rPr>
+              <w:t>}</w:t>
             </w:r>
             <w:r>
               <w:rPr>
@@ -2691,7 +3064,31 @@
                 <w:rFonts w:ascii="Times New Roman" w:eastAsia="Leelawadee" w:hAnsi="Times New Roman" w:cs="Times New Roman"/>
                 <w:color w:val="000000"/>
               </w:rPr>
-              <w:t>({credits_home_total} hours)</w:t>
+              <w:t>({</w:t>
+            </w:r>
+            <w:proofErr w:type="spellStart"/>
+            <w:r>
+              <w:rPr>
+                <w:rFonts w:ascii="Times New Roman" w:eastAsia="Leelawadee" w:hAnsi="Times New Roman" w:cs="Times New Roman"/>
+                <w:color w:val="000000"/>
+              </w:rPr>
+              <w:t>credits_home_total</w:t>
+            </w:r>
+            <w:proofErr w:type="spellEnd"/>
+            <w:r>
+              <w:rPr>
+                <w:rFonts w:ascii="Times New Roman" w:eastAsia="Leelawadee" w:hAnsi="Times New Roman" w:cs="Times New Roman"/>
+                <w:color w:val="000000"/>
+              </w:rPr>
+              <w:t xml:space="preserve">} </w:t>
+            </w:r>
+            <w:proofErr w:type="gramStart"/>
+            <w:r>
+              <w:rPr>
+                <w:rFonts w:ascii="Times New Roman" w:eastAsia="Leelawadee" w:hAnsi="Times New Roman" w:cs="Times New Roman"/>
+                <w:color w:val="000000"/>
+              </w:rPr>
+              <w:t>hours)</w:t>
             </w:r>
             <w:r>
               <w:rPr>
@@ -2699,7 +3096,16 @@
                 <w:bCs/>
                 <w:color w:val="000000"/>
               </w:rPr>
-              <w:t>{/general}</w:t>
+              <w:t>{</w:t>
+            </w:r>
+            <w:proofErr w:type="gramEnd"/>
+            <w:r>
+              <w:rPr>
+                <w:rFonts w:ascii="Times New Roman" w:eastAsia="Leelawadee" w:hAnsi="Times New Roman" w:cs="Times New Roman"/>
+                <w:bCs/>
+                <w:color w:val="000000"/>
+              </w:rPr>
+              <w:t>/general}</w:t>
             </w:r>
           </w:p>
         </w:tc>
@@ -2818,7 +3224,25 @@
           <w:b/>
           <w:color w:val="000000"/>
         </w:rPr>
-        <w:t>{#outcomes_print}{title}</w:t>
+        <w:t>{#outcomes_</w:t>
+      </w:r>
+      <w:proofErr w:type="gramStart"/>
+      <w:r>
+        <w:rPr>
+          <w:rFonts w:ascii="Times New Roman" w:eastAsia="Leelawadee" w:hAnsi="Times New Roman" w:cs="Times New Roman"/>
+          <w:b/>
+          <w:color w:val="000000"/>
+        </w:rPr>
+        <w:t>print}{</w:t>
+      </w:r>
+      <w:proofErr w:type="gramEnd"/>
+      <w:r>
+        <w:rPr>
+          <w:rFonts w:ascii="Times New Roman" w:eastAsia="Leelawadee" w:hAnsi="Times New Roman" w:cs="Times New Roman"/>
+          <w:b/>
+          <w:color w:val="000000"/>
+        </w:rPr>
+        <w:t>title}</w:t>
       </w:r>
       <w:r>
         <w:rPr>
@@ -3021,7 +3445,15 @@
                 <w:rFonts w:ascii="Times New Roman" w:eastAsia="Leelawadee" w:hAnsi="Times New Roman" w:cs="Times New Roman"/>
                 <w:color w:val="000000"/>
               </w:rPr>
-              <w:t>#outcomes</w:t>
+              <w:t>#</w:t>
+            </w:r>
+            <w:proofErr w:type="gramStart"/>
+            <w:r>
+              <w:rPr>
+                <w:rFonts w:ascii="Times New Roman" w:eastAsia="Leelawadee" w:hAnsi="Times New Roman" w:cs="Times New Roman"/>
+                <w:color w:val="000000"/>
+              </w:rPr>
+              <w:t>outcomes</w:t>
             </w:r>
             <w:r>
               <w:rPr>
@@ -3035,7 +3467,15 @@
                 <w:rFonts w:ascii="Times New Roman" w:eastAsia="Leelawadee" w:hAnsi="Times New Roman" w:cs="Times New Roman"/>
                 <w:color w:val="000000"/>
               </w:rPr>
-              <w:t xml:space="preserve">{dot} </w:t>
+              <w:t>{</w:t>
+            </w:r>
+            <w:proofErr w:type="gramEnd"/>
+            <w:r>
+              <w:rPr>
+                <w:rFonts w:ascii="Times New Roman" w:eastAsia="Leelawadee" w:hAnsi="Times New Roman" w:cs="Times New Roman"/>
+                <w:color w:val="000000"/>
+              </w:rPr>
+              <w:t xml:space="preserve">dot} </w:t>
             </w:r>
             <w:r>
               <w:rPr>
@@ -3188,7 +3628,27 @@
           <w:bCs/>
           <w:color w:val="000000"/>
         </w:rPr>
-        <w:t>{/outcomes_print}</w:t>
+        <w:t>{/</w:t>
+      </w:r>
+      <w:proofErr w:type="spellStart"/>
+      <w:r>
+        <w:rPr>
+          <w:rFonts w:ascii="Times New Roman" w:eastAsia="Leelawadee" w:hAnsi="Times New Roman" w:cs="Times New Roman"/>
+          <w:b/>
+          <w:bCs/>
+          <w:color w:val="000000"/>
+        </w:rPr>
+        <w:t>outcomes_print</w:t>
+      </w:r>
+      <w:proofErr w:type="spellEnd"/>
+      <w:r>
+        <w:rPr>
+          <w:rFonts w:ascii="Times New Roman" w:eastAsia="Leelawadee" w:hAnsi="Times New Roman" w:cs="Times New Roman"/>
+          <w:b/>
+          <w:bCs/>
+          <w:color w:val="000000"/>
+        </w:rPr>
+        <w:t>}</w:t>
       </w:r>
     </w:p>
     <w:p>
@@ -3303,15 +3763,33 @@
           <w:bCs/>
           <w:color w:val="000000"/>
         </w:rPr>
-        <w:t>{#has</w:t>
-      </w:r>
-      <w:r>
-        <w:rPr>
-          <w:rFonts w:ascii="Times New Roman" w:eastAsia="Leelawadee" w:hAnsi="Times New Roman" w:cs="Times New Roman"/>
-          <w:bCs/>
-          <w:color w:val="000000"/>
-        </w:rPr>
-        <w:t>}{#w</w:t>
+        <w:t>{#</w:t>
+      </w:r>
+      <w:proofErr w:type="gramStart"/>
+      <w:r>
+        <w:rPr>
+          <w:rFonts w:ascii="Times New Roman" w:eastAsia="Leelawadee" w:hAnsi="Times New Roman" w:cs="Times New Roman"/>
+          <w:bCs/>
+          <w:color w:val="000000"/>
+        </w:rPr>
+        <w:t>has</w:t>
+      </w:r>
+      <w:r>
+        <w:rPr>
+          <w:rFonts w:ascii="Times New Roman" w:eastAsia="Leelawadee" w:hAnsi="Times New Roman" w:cs="Times New Roman"/>
+          <w:bCs/>
+          <w:color w:val="000000"/>
+        </w:rPr>
+        <w:t>}{</w:t>
+      </w:r>
+      <w:proofErr w:type="gramEnd"/>
+      <w:r>
+        <w:rPr>
+          <w:rFonts w:ascii="Times New Roman" w:eastAsia="Leelawadee" w:hAnsi="Times New Roman" w:cs="Times New Roman"/>
+          <w:bCs/>
+          <w:color w:val="000000"/>
+        </w:rPr>
+        <w:t>#w</w:t>
       </w:r>
       <w:r>
         <w:rPr>
@@ -3327,12 +3805,12 @@
         <w:tblW w:w="8647" w:type="dxa"/>
         <w:tblInd w:w="250" w:type="dxa"/>
         <w:tblBorders>
-          <w:top w:val="single" w:sz="4" w:space="0" w:color="2F5496"/>
-          <w:left w:val="single" w:sz="4" w:space="0" w:color="2F5496"/>
-          <w:bottom w:val="single" w:sz="4" w:space="0" w:color="2F5496"/>
-          <w:right w:val="single" w:sz="4" w:space="0" w:color="2F5496"/>
-          <w:insideH w:val="single" w:sz="4" w:space="0" w:color="2F5496"/>
-          <w:insideV w:val="single" w:sz="4" w:space="0" w:color="2F5496"/>
+          <w:top w:val="single" w:sz="4" w:space="0" w:color="000000"/>
+          <w:left w:val="single" w:sz="4" w:space="0" w:color="000000"/>
+          <w:bottom w:val="single" w:sz="4" w:space="0" w:color="000000"/>
+          <w:right w:val="single" w:sz="4" w:space="0" w:color="000000"/>
+          <w:insideH w:val="single" w:sz="4" w:space="0" w:color="000000"/>
+          <w:insideV w:val="single" w:sz="4" w:space="0" w:color="000000"/>
         </w:tblBorders>
         <w:tblLayout w:type="fixed"/>
         <w:tblLook w:val="0400" w:firstRow="0" w:lastRow="0" w:firstColumn="0" w:lastColumn="0" w:noHBand="0" w:noVBand="1"/>
@@ -3540,6 +4018,7 @@
               </w:rPr>
               <w:t>#</w:t>
             </w:r>
+            <w:proofErr w:type="gramStart"/>
             <w:r>
               <w:rPr>
                 <w:rFonts w:ascii="Times New Roman" w:eastAsia="Leelawadee" w:hAnsi="Times New Roman" w:cs="Times New Roman"/>
@@ -3566,7 +4045,15 @@
                 <w:rFonts w:ascii="Times New Roman" w:eastAsia="Leelawadee" w:hAnsi="Times New Roman" w:cs="Times New Roman"/>
                 <w:color w:val="000000"/>
               </w:rPr>
-              <w:t>{order}</w:t>
+              <w:t>{</w:t>
+            </w:r>
+            <w:proofErr w:type="gramEnd"/>
+            <w:r>
+              <w:rPr>
+                <w:rFonts w:ascii="Times New Roman" w:eastAsia="Leelawadee" w:hAnsi="Times New Roman" w:cs="Times New Roman"/>
+                <w:color w:val="000000"/>
+              </w:rPr>
+              <w:t>order}</w:t>
             </w:r>
           </w:p>
         </w:tc>
@@ -3788,6 +4275,7 @@
         </w:rPr>
         <w:t>{/</w:t>
       </w:r>
+      <w:proofErr w:type="gramStart"/>
       <w:r>
         <w:rPr>
           <w:rFonts w:ascii="Times New Roman" w:eastAsia="Leelawadee" w:hAnsi="Times New Roman" w:cs="Times New Roman"/>
@@ -3812,6 +4300,7 @@
         </w:rPr>
         <w:t>{</w:t>
       </w:r>
+      <w:proofErr w:type="gramEnd"/>
       <w:r>
         <w:rPr>
           <w:rFonts w:ascii="Times New Roman" w:eastAsia="Leelawadee" w:hAnsi="Times New Roman" w:cs="Times New Roman"/>
@@ -3947,12 +4436,12 @@
         <w:tblW w:w="8647" w:type="dxa"/>
         <w:tblInd w:w="250" w:type="dxa"/>
         <w:tblBorders>
-          <w:top w:val="single" w:sz="4" w:space="0" w:color="2F5496"/>
-          <w:left w:val="single" w:sz="4" w:space="0" w:color="2F5496"/>
-          <w:bottom w:val="single" w:sz="4" w:space="0" w:color="2F5496"/>
-          <w:right w:val="single" w:sz="4" w:space="0" w:color="2F5496"/>
-          <w:insideH w:val="single" w:sz="4" w:space="0" w:color="2F5496"/>
-          <w:insideV w:val="single" w:sz="4" w:space="0" w:color="2F5496"/>
+          <w:top w:val="single" w:sz="4" w:space="0" w:color="000000"/>
+          <w:left w:val="single" w:sz="4" w:space="0" w:color="000000"/>
+          <w:bottom w:val="single" w:sz="4" w:space="0" w:color="000000"/>
+          <w:right w:val="single" w:sz="4" w:space="0" w:color="000000"/>
+          <w:insideH w:val="single" w:sz="4" w:space="0" w:color="000000"/>
+          <w:insideV w:val="single" w:sz="4" w:space="0" w:color="000000"/>
         </w:tblBorders>
         <w:tblLayout w:type="fixed"/>
         <w:tblLook w:val="0400" w:firstRow="0" w:lastRow="0" w:firstColumn="0" w:lastColumn="0" w:noHBand="0" w:noVBand="1"/>
@@ -4131,7 +4620,15 @@
                 <w:rFonts w:ascii="Times New Roman" w:eastAsia="Leelawadee" w:hAnsi="Times New Roman" w:cs="Times New Roman"/>
                 <w:color w:val="000000"/>
               </w:rPr>
-              <w:t>{#tasks}</w:t>
+              <w:t>{#</w:t>
+            </w:r>
+            <w:proofErr w:type="gramStart"/>
+            <w:r>
+              <w:rPr>
+                <w:rFonts w:ascii="Times New Roman" w:eastAsia="Leelawadee" w:hAnsi="Times New Roman" w:cs="Times New Roman"/>
+                <w:color w:val="000000"/>
+              </w:rPr>
+              <w:t>tasks}</w:t>
             </w:r>
             <w:r>
               <w:rPr>
@@ -4140,6 +4637,7 @@
               </w:rPr>
               <w:t>{</w:t>
             </w:r>
+            <w:proofErr w:type="gramEnd"/>
             <w:r>
               <w:rPr>
                 <w:rFonts w:ascii="Times New Roman" w:eastAsia="Leelawadee" w:hAnsi="Times New Roman" w:cs="Times New Roman"/>
@@ -4297,6 +4795,7 @@
         </w:rPr>
         <w:t>{/</w:t>
       </w:r>
+      <w:proofErr w:type="gramStart"/>
       <w:r>
         <w:rPr>
           <w:rFonts w:ascii="Times New Roman" w:eastAsia="Leelawadee" w:hAnsi="Times New Roman" w:cs="Times New Roman"/>
@@ -4321,6 +4820,7 @@
         </w:rPr>
         <w:t>{</w:t>
       </w:r>
+      <w:proofErr w:type="gramEnd"/>
       <w:r>
         <w:rPr>
           <w:rFonts w:ascii="Times New Roman" w:eastAsia="Leelawadee" w:hAnsi="Times New Roman" w:cs="Times New Roman"/>
@@ -4488,12 +4988,12 @@
         <w:tblW w:w="8647" w:type="dxa"/>
         <w:tblInd w:w="250" w:type="dxa"/>
         <w:tblBorders>
-          <w:top w:val="single" w:sz="4" w:space="0" w:color="2F5496"/>
-          <w:left w:val="single" w:sz="4" w:space="0" w:color="2F5496"/>
-          <w:bottom w:val="single" w:sz="4" w:space="0" w:color="2F5496"/>
-          <w:right w:val="single" w:sz="4" w:space="0" w:color="2F5496"/>
-          <w:insideH w:val="single" w:sz="4" w:space="0" w:color="2F5496"/>
-          <w:insideV w:val="single" w:sz="4" w:space="0" w:color="2F5496"/>
+          <w:top w:val="single" w:sz="4" w:space="0" w:color="000000"/>
+          <w:left w:val="single" w:sz="4" w:space="0" w:color="000000"/>
+          <w:bottom w:val="single" w:sz="4" w:space="0" w:color="000000"/>
+          <w:right w:val="single" w:sz="4" w:space="0" w:color="000000"/>
+          <w:insideH w:val="single" w:sz="4" w:space="0" w:color="000000"/>
+          <w:insideV w:val="single" w:sz="4" w:space="0" w:color="000000"/>
         </w:tblBorders>
         <w:tblLayout w:type="fixed"/>
         <w:tblLook w:val="0400" w:firstRow="0" w:lastRow="0" w:firstColumn="0" w:lastColumn="0" w:noHBand="0" w:noVBand="1"/>
@@ -4624,7 +5124,23 @@
                 <w:rFonts w:ascii="Times New Roman" w:eastAsia="Leelawadee" w:hAnsi="Times New Roman" w:cs="Times New Roman"/>
                 <w:color w:val="000000"/>
               </w:rPr>
-              <w:t>{#tasks}{method}</w:t>
+              <w:t>{#</w:t>
+            </w:r>
+            <w:proofErr w:type="gramStart"/>
+            <w:r>
+              <w:rPr>
+                <w:rFonts w:ascii="Times New Roman" w:eastAsia="Leelawadee" w:hAnsi="Times New Roman" w:cs="Times New Roman"/>
+                <w:color w:val="000000"/>
+              </w:rPr>
+              <w:t>tasks}{</w:t>
+            </w:r>
+            <w:proofErr w:type="gramEnd"/>
+            <w:r>
+              <w:rPr>
+                <w:rFonts w:ascii="Times New Roman" w:eastAsia="Leelawadee" w:hAnsi="Times New Roman" w:cs="Times New Roman"/>
+                <w:color w:val="000000"/>
+              </w:rPr>
+              <w:t>method}</w:t>
             </w:r>
           </w:p>
         </w:tc>
@@ -4653,7 +5169,23 @@
                 <w:rFonts w:ascii="Times New Roman" w:eastAsia="Leelawadee" w:hAnsi="Times New Roman" w:cs="Times New Roman"/>
                 <w:color w:val="000000"/>
               </w:rPr>
-              <w:t>{#group}Yes{/group}{^group}No{/group}</w:t>
+              <w:t>{#</w:t>
+            </w:r>
+            <w:proofErr w:type="gramStart"/>
+            <w:r>
+              <w:rPr>
+                <w:rFonts w:ascii="Times New Roman" w:eastAsia="Leelawadee" w:hAnsi="Times New Roman" w:cs="Times New Roman"/>
+                <w:color w:val="000000"/>
+              </w:rPr>
+              <w:t>group}Yes</w:t>
+            </w:r>
+            <w:proofErr w:type="gramEnd"/>
+            <w:r>
+              <w:rPr>
+                <w:rFonts w:ascii="Times New Roman" w:eastAsia="Leelawadee" w:hAnsi="Times New Roman" w:cs="Times New Roman"/>
+                <w:color w:val="000000"/>
+              </w:rPr>
+              <w:t>{/group}{^group}No{/group}</w:t>
             </w:r>
           </w:p>
         </w:tc>
@@ -4711,6 +5243,7 @@
         </w:rPr>
         <w:t>{/</w:t>
       </w:r>
+      <w:proofErr w:type="gramStart"/>
       <w:r>
         <w:rPr>
           <w:rFonts w:ascii="Times New Roman" w:eastAsia="Leelawadee" w:hAnsi="Times New Roman" w:cs="Times New Roman"/>
@@ -4735,6 +5268,7 @@
         </w:rPr>
         <w:t>{</w:t>
       </w:r>
+      <w:proofErr w:type="gramEnd"/>
       <w:r>
         <w:rPr>
           <w:rFonts w:ascii="Times New Roman" w:eastAsia="Leelawadee" w:hAnsi="Times New Roman" w:cs="Times New Roman"/>
@@ -4868,27 +5402,35 @@
           <w:rStyle w:val="object-label"/>
           <w:rFonts w:ascii="Times New Roman" w:hAnsi="Times New Roman" w:cs="Times New Roman"/>
         </w:rPr>
-        <w:t>^g</w:t>
-      </w:r>
+        <w:t>^</w:t>
+      </w:r>
+      <w:proofErr w:type="gramStart"/>
       <w:r>
         <w:rPr>
           <w:rStyle w:val="object-label"/>
           <w:rFonts w:ascii="Times New Roman" w:hAnsi="Times New Roman" w:cs="Times New Roman"/>
         </w:rPr>
-        <w:t>rad</w:t>
+        <w:t>g</w:t>
       </w:r>
       <w:r>
         <w:rPr>
           <w:rStyle w:val="object-label"/>
           <w:rFonts w:ascii="Times New Roman" w:hAnsi="Times New Roman" w:cs="Times New Roman"/>
         </w:rPr>
-        <w:t>e</w:t>
+        <w:t>rad</w:t>
       </w:r>
       <w:r>
         <w:rPr>
           <w:rStyle w:val="object-label"/>
           <w:rFonts w:ascii="Times New Roman" w:hAnsi="Times New Roman" w:cs="Times New Roman"/>
         </w:rPr>
+        <w:t>e</w:t>
+      </w:r>
+      <w:r>
+        <w:rPr>
+          <w:rStyle w:val="object-label"/>
+          <w:rFonts w:ascii="Times New Roman" w:hAnsi="Times New Roman" w:cs="Times New Roman"/>
+        </w:rPr>
         <w:t>}</w:t>
       </w:r>
       <w:r>
@@ -4897,7 +5439,16 @@
           <w:bCs/>
           <w:color w:val="000000"/>
         </w:rPr>
-        <w:t>There is no grade</w:t>
+        <w:t>There</w:t>
+      </w:r>
+      <w:proofErr w:type="gramEnd"/>
+      <w:r>
+        <w:rPr>
+          <w:rFonts w:ascii="Times New Roman" w:eastAsia="Leelawadee" w:hAnsi="Times New Roman" w:cs="Times New Roman"/>
+          <w:bCs/>
+          <w:color w:val="000000"/>
+        </w:rPr>
+        <w:t xml:space="preserve"> is no grade</w:t>
       </w:r>
       <w:r>
         <w:rPr>
@@ -4937,6 +5488,7 @@
         </w:rPr>
         <w:t>{/</w:t>
       </w:r>
+      <w:proofErr w:type="gramStart"/>
       <w:r>
         <w:rPr>
           <w:rStyle w:val="object-label"/>
@@ -4965,6 +5517,7 @@
         </w:rPr>
         <w:t>}{</w:t>
       </w:r>
+      <w:proofErr w:type="gramEnd"/>
       <w:r>
         <w:rPr>
           <w:rStyle w:val="object-label"/>
@@ -5028,12 +5581,12 @@
         <w:tblW w:w="6188" w:type="dxa"/>
         <w:tblInd w:w="250" w:type="dxa"/>
         <w:tblBorders>
-          <w:top w:val="single" w:sz="4" w:space="0" w:color="2F5496"/>
-          <w:left w:val="single" w:sz="4" w:space="0" w:color="2F5496"/>
-          <w:bottom w:val="single" w:sz="4" w:space="0" w:color="2F5496"/>
-          <w:right w:val="single" w:sz="4" w:space="0" w:color="2F5496"/>
-          <w:insideH w:val="single" w:sz="4" w:space="0" w:color="2F5496"/>
-          <w:insideV w:val="single" w:sz="4" w:space="0" w:color="2F5496"/>
+          <w:top w:val="single" w:sz="4" w:space="0" w:color="000000"/>
+          <w:left w:val="single" w:sz="4" w:space="0" w:color="000000"/>
+          <w:bottom w:val="single" w:sz="4" w:space="0" w:color="000000"/>
+          <w:right w:val="single" w:sz="4" w:space="0" w:color="000000"/>
+          <w:insideH w:val="single" w:sz="4" w:space="0" w:color="000000"/>
+          <w:insideV w:val="single" w:sz="4" w:space="0" w:color="000000"/>
         </w:tblBorders>
         <w:tblLook w:val="0400" w:firstRow="0" w:lastRow="0" w:firstColumn="0" w:lastColumn="0" w:noHBand="0" w:noVBand="1"/>
       </w:tblPr>
@@ -5100,7 +5653,43 @@
                 <w:bCs/>
                 <w:color w:val="000000"/>
               </w:rPr>
-              <w:t>{-w:tc grades}{.}{/grades}</w:t>
+              <w:t>{-</w:t>
+            </w:r>
+            <w:proofErr w:type="spellStart"/>
+            <w:r>
+              <w:rPr>
+                <w:rFonts w:ascii="Times New Roman" w:eastAsia="Leelawadee" w:hAnsi="Times New Roman" w:cs="Times New Roman"/>
+                <w:bCs/>
+                <w:color w:val="000000"/>
+              </w:rPr>
+              <w:t>w:tc</w:t>
+            </w:r>
+            <w:proofErr w:type="spellEnd"/>
+            <w:r>
+              <w:rPr>
+                <w:rFonts w:ascii="Times New Roman" w:eastAsia="Leelawadee" w:hAnsi="Times New Roman" w:cs="Times New Roman"/>
+                <w:bCs/>
+                <w:color w:val="000000"/>
+              </w:rPr>
+              <w:t xml:space="preserve"> </w:t>
+            </w:r>
+            <w:proofErr w:type="gramStart"/>
+            <w:r>
+              <w:rPr>
+                <w:rFonts w:ascii="Times New Roman" w:eastAsia="Leelawadee" w:hAnsi="Times New Roman" w:cs="Times New Roman"/>
+                <w:bCs/>
+                <w:color w:val="000000"/>
+              </w:rPr>
+              <w:t>grades}{.}</w:t>
+            </w:r>
+            <w:proofErr w:type="gramEnd"/>
+            <w:r>
+              <w:rPr>
+                <w:rFonts w:ascii="Times New Roman" w:eastAsia="Leelawadee" w:hAnsi="Times New Roman" w:cs="Times New Roman"/>
+                <w:bCs/>
+                <w:color w:val="000000"/>
+              </w:rPr>
+              <w:t>{/grades}</w:t>
             </w:r>
           </w:p>
         </w:tc>
@@ -5164,7 +5753,43 @@
                 <w:bCs/>
                 <w:color w:val="000000"/>
               </w:rPr>
-              <w:t>{-w:tc range}{.}{/range}</w:t>
+              <w:t>{-</w:t>
+            </w:r>
+            <w:proofErr w:type="spellStart"/>
+            <w:r>
+              <w:rPr>
+                <w:rFonts w:ascii="Times New Roman" w:eastAsia="Leelawadee" w:hAnsi="Times New Roman" w:cs="Times New Roman"/>
+                <w:bCs/>
+                <w:color w:val="000000"/>
+              </w:rPr>
+              <w:t>w:tc</w:t>
+            </w:r>
+            <w:proofErr w:type="spellEnd"/>
+            <w:r>
+              <w:rPr>
+                <w:rFonts w:ascii="Times New Roman" w:eastAsia="Leelawadee" w:hAnsi="Times New Roman" w:cs="Times New Roman"/>
+                <w:bCs/>
+                <w:color w:val="000000"/>
+              </w:rPr>
+              <w:t xml:space="preserve"> </w:t>
+            </w:r>
+            <w:proofErr w:type="gramStart"/>
+            <w:r>
+              <w:rPr>
+                <w:rFonts w:ascii="Times New Roman" w:eastAsia="Leelawadee" w:hAnsi="Times New Roman" w:cs="Times New Roman"/>
+                <w:bCs/>
+                <w:color w:val="000000"/>
+              </w:rPr>
+              <w:t>range}{.}</w:t>
+            </w:r>
+            <w:proofErr w:type="gramEnd"/>
+            <w:r>
+              <w:rPr>
+                <w:rFonts w:ascii="Times New Roman" w:eastAsia="Leelawadee" w:hAnsi="Times New Roman" w:cs="Times New Roman"/>
+                <w:bCs/>
+                <w:color w:val="000000"/>
+              </w:rPr>
+              <w:t>{/range}</w:t>
             </w:r>
           </w:p>
         </w:tc>
@@ -5192,15 +5817,33 @@
           <w:bCs/>
           <w:color w:val="000000"/>
         </w:rPr>
-        <w:t>{/grading}</w:t>
-      </w:r>
-      <w:r>
-        <w:rPr>
-          <w:rFonts w:ascii="Times New Roman" w:eastAsia="Leelawadee" w:hAnsi="Times New Roman" w:cs="Times New Roman"/>
-          <w:bCs/>
-          <w:color w:val="000000"/>
-        </w:rPr>
         <w:t>{/</w:t>
+      </w:r>
+      <w:proofErr w:type="gramStart"/>
+      <w:r>
+        <w:rPr>
+          <w:rFonts w:ascii="Times New Roman" w:eastAsia="Leelawadee" w:hAnsi="Times New Roman" w:cs="Times New Roman"/>
+          <w:bCs/>
+          <w:color w:val="000000"/>
+        </w:rPr>
+        <w:t>grading}</w:t>
+      </w:r>
+      <w:r>
+        <w:rPr>
+          <w:rFonts w:ascii="Times New Roman" w:eastAsia="Leelawadee" w:hAnsi="Times New Roman" w:cs="Times New Roman"/>
+          <w:bCs/>
+          <w:color w:val="000000"/>
+        </w:rPr>
+        <w:t>{</w:t>
+      </w:r>
+      <w:proofErr w:type="gramEnd"/>
+      <w:r>
+        <w:rPr>
+          <w:rFonts w:ascii="Times New Roman" w:eastAsia="Leelawadee" w:hAnsi="Times New Roman" w:cs="Times New Roman"/>
+          <w:bCs/>
+          <w:color w:val="000000"/>
+        </w:rPr>
+        <w:t>/</w:t>
       </w:r>
       <w:r>
         <w:rPr>
@@ -5317,13 +5960,27 @@
         <w:rPr>
           <w:rFonts w:ascii="Times New Roman" w:eastAsia="Book Antiqua" w:hAnsi="Times New Roman" w:cs="Times New Roman"/>
         </w:rPr>
-        <w:t>{#has</w:t>
-      </w:r>
+        <w:t>{#</w:t>
+      </w:r>
+      <w:proofErr w:type="gramStart"/>
       <w:r>
         <w:rPr>
           <w:rFonts w:ascii="Times New Roman" w:eastAsia="Book Antiqua" w:hAnsi="Times New Roman" w:cs="Times New Roman"/>
         </w:rPr>
-        <w:t>}{#t</w:t>
+        <w:t>has</w:t>
+      </w:r>
+      <w:r>
+        <w:rPr>
+          <w:rFonts w:ascii="Times New Roman" w:eastAsia="Book Antiqua" w:hAnsi="Times New Roman" w:cs="Times New Roman"/>
+        </w:rPr>
+        <w:t>}{</w:t>
+      </w:r>
+      <w:proofErr w:type="gramEnd"/>
+      <w:r>
+        <w:rPr>
+          <w:rFonts w:ascii="Times New Roman" w:eastAsia="Book Antiqua" w:hAnsi="Times New Roman" w:cs="Times New Roman"/>
+        </w:rPr>
+        <w:t>#t</w:t>
       </w:r>
       <w:r>
         <w:rPr>
@@ -5399,6 +6056,7 @@
         </w:rPr>
         <w:t>{/</w:t>
       </w:r>
+      <w:proofErr w:type="gramStart"/>
       <w:r>
         <w:rPr>
           <w:rFonts w:ascii="Times New Roman" w:eastAsia="Leelawadee" w:hAnsi="Times New Roman" w:cs="Times New Roman"/>
@@ -5424,7 +6082,14 @@
         <w:rPr>
           <w:rFonts w:ascii="Times New Roman" w:eastAsia="Book Antiqua" w:hAnsi="Times New Roman" w:cs="Times New Roman"/>
         </w:rPr>
-        <w:t>{/resources}</w:t>
+        <w:t>{</w:t>
+      </w:r>
+      <w:proofErr w:type="gramEnd"/>
+      <w:r>
+        <w:rPr>
+          <w:rFonts w:ascii="Times New Roman" w:eastAsia="Book Antiqua" w:hAnsi="Times New Roman" w:cs="Times New Roman"/>
+        </w:rPr>
+        <w:t>/resources}</w:t>
       </w:r>
       <w:r>
         <w:rPr>
@@ -5522,6 +6187,7 @@
         </w:rPr>
         <w:t>{#</w:t>
       </w:r>
+      <w:proofErr w:type="gramStart"/>
       <w:r>
         <w:rPr>
           <w:rFonts w:ascii="Times New Roman" w:eastAsia="Book Antiqua" w:hAnsi="Times New Roman" w:cs="Times New Roman"/>
@@ -5544,7 +6210,14 @@
         <w:rPr>
           <w:rFonts w:ascii="Times New Roman" w:eastAsia="Book Antiqua" w:hAnsi="Times New Roman" w:cs="Times New Roman"/>
         </w:rPr>
-        <w:t>{#resources}</w:t>
+        <w:t>{</w:t>
+      </w:r>
+      <w:proofErr w:type="gramEnd"/>
+      <w:r>
+        <w:rPr>
+          <w:rFonts w:ascii="Times New Roman" w:eastAsia="Book Antiqua" w:hAnsi="Times New Roman" w:cs="Times New Roman"/>
+        </w:rPr>
+        <w:t>#resources}</w:t>
       </w:r>
       <w:r>
         <w:rPr>
@@ -5600,6 +6273,7 @@
         </w:rPr>
         <w:t>{/</w:t>
       </w:r>
+      <w:proofErr w:type="gramStart"/>
       <w:r>
         <w:rPr>
           <w:rFonts w:ascii="Times New Roman" w:eastAsia="Leelawadee" w:hAnsi="Times New Roman" w:cs="Times New Roman"/>
@@ -5618,7 +6292,14 @@
         <w:rPr>
           <w:rFonts w:ascii="Times New Roman" w:eastAsia="Book Antiqua" w:hAnsi="Times New Roman" w:cs="Times New Roman"/>
         </w:rPr>
-        <w:t>{/resources}</w:t>
+        <w:t>{</w:t>
+      </w:r>
+      <w:proofErr w:type="gramEnd"/>
+      <w:r>
+        <w:rPr>
+          <w:rFonts w:ascii="Times New Roman" w:eastAsia="Book Antiqua" w:hAnsi="Times New Roman" w:cs="Times New Roman"/>
+        </w:rPr>
+        <w:t>/resources}</w:t>
       </w:r>
       <w:r>
         <w:rPr>
@@ -5750,6 +6431,7 @@
         </w:rPr>
         <w:t>{#</w:t>
       </w:r>
+      <w:proofErr w:type="gramStart"/>
       <w:r>
         <w:rPr>
           <w:rFonts w:ascii="Times New Roman" w:eastAsia="Book Antiqua" w:hAnsi="Times New Roman" w:cs="Times New Roman"/>
@@ -5766,7 +6448,14 @@
         <w:rPr>
           <w:rFonts w:ascii="Times New Roman" w:eastAsia="Book Antiqua" w:hAnsi="Times New Roman" w:cs="Times New Roman"/>
         </w:rPr>
-        <w:t>{#resources}</w:t>
+        <w:t>{</w:t>
+      </w:r>
+      <w:proofErr w:type="gramEnd"/>
+      <w:r>
+        <w:rPr>
+          <w:rFonts w:ascii="Times New Roman" w:eastAsia="Book Antiqua" w:hAnsi="Times New Roman" w:cs="Times New Roman"/>
+        </w:rPr>
+        <w:t>#resources}</w:t>
       </w:r>
       <w:r>
         <w:rPr>
@@ -5829,6 +6518,7 @@
         </w:rPr>
         <w:t>{/</w:t>
       </w:r>
+      <w:proofErr w:type="gramStart"/>
       <w:r>
         <w:rPr>
           <w:rFonts w:ascii="Times New Roman" w:eastAsia="Leelawadee" w:hAnsi="Times New Roman" w:cs="Times New Roman"/>
@@ -5854,7 +6544,14 @@
         <w:rPr>
           <w:rFonts w:ascii="Times New Roman" w:eastAsia="Book Antiqua" w:hAnsi="Times New Roman" w:cs="Times New Roman"/>
         </w:rPr>
-        <w:t>{/resources}</w:t>
+        <w:t>{</w:t>
+      </w:r>
+      <w:proofErr w:type="gramEnd"/>
+      <w:r>
+        <w:rPr>
+          <w:rFonts w:ascii="Times New Roman" w:eastAsia="Book Antiqua" w:hAnsi="Times New Roman" w:cs="Times New Roman"/>
+        </w:rPr>
+        <w:t>/resources}</w:t>
       </w:r>
       <w:r>
         <w:rPr>
@@ -6426,6 +7123,7 @@
         </w:rPr>
         <w:t>#</w:t>
       </w:r>
+      <w:proofErr w:type="gramStart"/>
       <w:r>
         <w:rPr>
           <w:rFonts w:ascii="Times New Roman" w:eastAsia="Leelawadee" w:hAnsi="Times New Roman" w:cs="Times New Roman"/>
@@ -6438,7 +7136,15 @@
           <w:rFonts w:ascii="Times New Roman" w:eastAsia="Leelawadee" w:hAnsi="Times New Roman" w:cs="Times New Roman"/>
           <w:color w:val="000000"/>
         </w:rPr>
-        <w:t>}{#s</w:t>
+        <w:t>}{</w:t>
+      </w:r>
+      <w:proofErr w:type="gramEnd"/>
+      <w:r>
+        <w:rPr>
+          <w:rFonts w:ascii="Times New Roman" w:eastAsia="Leelawadee" w:hAnsi="Times New Roman" w:cs="Times New Roman"/>
+          <w:color w:val="000000"/>
+        </w:rPr>
+        <w:t>#s</w:t>
       </w:r>
       <w:r>
         <w:rPr>
@@ -6453,12 +7159,10 @@
         <w:tblW w:w="7683" w:type="dxa"/>
         <w:tblInd w:w="363" w:type="dxa"/>
         <w:tblBorders>
-          <w:top w:val="single" w:sz="4" w:space="0" w:color="2F5496"/>
-          <w:left w:val="single" w:sz="4" w:space="0" w:color="2F5496"/>
-          <w:bottom w:val="single" w:sz="4" w:space="0" w:color="2F5496"/>
-          <w:right w:val="single" w:sz="4" w:space="0" w:color="2F5496"/>
-          <w:insideH w:val="single" w:sz="4" w:space="0" w:color="2F5496"/>
-          <w:insideV w:val="single" w:sz="4" w:space="0" w:color="2F5496"/>
+          <w:top w:val="single" w:sz="4" w:space="0" w:color="000000"/>
+          <w:left w:val="single" w:sz="4" w:space="0" w:color="000000"/>
+          <w:bottom w:val="single" w:sz="4" w:space="0" w:color="000000"/>
+          <w:right w:val="single" w:sz="4" w:space="0" w:color="000000"/>
         </w:tblBorders>
         <w:tblLayout w:type="fixed"/>
         <w:tblLook w:val="0400" w:firstRow="0" w:lastRow="0" w:firstColumn="0" w:lastColumn="0" w:noHBand="0" w:noVBand="1"/>
@@ -6473,13 +7177,6 @@
           </w:tcPr>
           <w:p>
             <w:pPr>
-              <w:pBdr>
-                <w:top w:val="nil"/>
-                <w:left w:val="nil"/>
-                <w:bottom w:val="nil"/>
-                <w:right w:val="nil"/>
-                <w:between w:val="nil"/>
-              </w:pBdr>
               <w:spacing w:before="80"/>
               <w:rPr>
                 <w:rFonts w:ascii="Times New Roman" w:eastAsia="Leelawadee" w:hAnsi="Times New Roman" w:cs="Times New Roman"/>
@@ -6495,8 +7192,9 @@
                 <w:iCs/>
                 <w:color w:val="000000"/>
               </w:rPr>
-              <w:t>{#signature</w:t>
-            </w:r>
+              <w:t>{#</w:t>
+            </w:r>
+            <w:proofErr w:type="gramStart"/>
             <w:r>
               <w:rPr>
                 <w:rFonts w:ascii="Times New Roman" w:eastAsia="Leelawadee" w:hAnsi="Times New Roman" w:cs="Times New Roman"/>
@@ -6504,7 +7202,7 @@
                 <w:iCs/>
                 <w:color w:val="000000"/>
               </w:rPr>
-              <w:t>s}</w:t>
+              <w:t>signature</w:t>
             </w:r>
             <w:r>
               <w:rPr>
@@ -6513,7 +7211,26 @@
                 <w:iCs/>
                 <w:color w:val="000000"/>
               </w:rPr>
-              <w:t>Signed electronically by {name} on {date}</w:t>
+              <w:t>s}</w:t>
+            </w:r>
+            <w:r>
+              <w:rPr>
+                <w:rFonts w:ascii="Times New Roman" w:eastAsia="Leelawadee" w:hAnsi="Times New Roman" w:cs="Times New Roman"/>
+                <w:i/>
+                <w:iCs/>
+                <w:color w:val="000000"/>
+              </w:rPr>
+              <w:t>Signed</w:t>
+            </w:r>
+            <w:proofErr w:type="gramEnd"/>
+            <w:r>
+              <w:rPr>
+                <w:rFonts w:ascii="Times New Roman" w:eastAsia="Leelawadee" w:hAnsi="Times New Roman" w:cs="Times New Roman"/>
+                <w:i/>
+                <w:iCs/>
+                <w:color w:val="000000"/>
+              </w:rPr>
+              <w:t xml:space="preserve"> electronically by {name} on {date}</w:t>
             </w:r>
             <w:r>
               <w:rPr>
@@ -6545,13 +7262,6 @@
           </w:p>
           <w:p>
             <w:pPr>
-              <w:pBdr>
-                <w:top w:val="nil"/>
-                <w:left w:val="nil"/>
-                <w:bottom w:val="nil"/>
-                <w:right w:val="nil"/>
-                <w:between w:val="nil"/>
-              </w:pBdr>
               <w:spacing w:before="80"/>
               <w:rPr>
                 <w:rFonts w:ascii="Times New Roman" w:eastAsia="Leelawadee" w:hAnsi="Times New Roman" w:cs="Times New Roman"/>
@@ -6611,6 +7321,7 @@
         </w:rPr>
         <w:t>/</w:t>
       </w:r>
+      <w:proofErr w:type="gramStart"/>
       <w:r>
         <w:rPr>
           <w:rFonts w:ascii="Times New Roman" w:eastAsia="Leelawadee" w:hAnsi="Times New Roman" w:cs="Times New Roman"/>
@@ -6637,7 +7348,15 @@
           <w:rFonts w:ascii="Times New Roman" w:eastAsia="Leelawadee" w:hAnsi="Times New Roman" w:cs="Times New Roman"/>
           <w:color w:val="000000"/>
         </w:rPr>
-        <w:t>{/has}</w:t>
+        <w:t>{</w:t>
+      </w:r>
+      <w:proofErr w:type="gramEnd"/>
+      <w:r>
+        <w:rPr>
+          <w:rFonts w:ascii="Times New Roman" w:eastAsia="Leelawadee" w:hAnsi="Times New Roman" w:cs="Times New Roman"/>
+          <w:color w:val="000000"/>
+        </w:rPr>
+        <w:t>/has}</w:t>
       </w:r>
       <w:r>
         <w:rPr>
@@ -6746,7 +7465,18 @@
         <w:sz w:val="20"/>
         <w:szCs w:val="20"/>
       </w:rPr>
-      <w:t>{#general}</w:t>
+      <w:t>{#</w:t>
+    </w:r>
+    <w:proofErr w:type="gramStart"/>
+    <w:r>
+      <w:rPr>
+        <w:rFonts w:ascii="Times New Roman" w:eastAsia="Book Antiqua" w:hAnsi="Times New Roman" w:cs="Times New Roman"/>
+        <w:bCs/>
+        <w:color w:val="000000"/>
+        <w:sz w:val="20"/>
+        <w:szCs w:val="20"/>
+      </w:rPr>
+      <w:t>general}</w:t>
     </w:r>
     <w:r>
       <w:rPr>
@@ -6756,6 +7486,7 @@
       </w:rPr>
       <w:t>{</w:t>
     </w:r>
+    <w:proofErr w:type="gramEnd"/>
     <w:r>
       <w:rPr>
         <w:rFonts w:ascii="Times New Roman" w:eastAsia="Leelawadee" w:hAnsi="Times New Roman" w:cs="Times New Roman"/>
@@ -6997,7 +7728,18 @@
         <w:sz w:val="20"/>
         <w:szCs w:val="20"/>
       </w:rPr>
-      <w:t>{#general}</w:t>
+      <w:t>{#</w:t>
+    </w:r>
+    <w:proofErr w:type="gramStart"/>
+    <w:r>
+      <w:rPr>
+        <w:rFonts w:ascii="Times New Roman" w:eastAsia="Book Antiqua" w:hAnsi="Times New Roman" w:cs="Times New Roman"/>
+        <w:bCs/>
+        <w:color w:val="000000"/>
+        <w:sz w:val="20"/>
+        <w:szCs w:val="20"/>
+      </w:rPr>
+      <w:t>general}</w:t>
     </w:r>
     <w:r>
       <w:rPr>
@@ -7007,6 +7749,7 @@
       </w:rPr>
       <w:t>{</w:t>
     </w:r>
+    <w:proofErr w:type="gramEnd"/>
     <w:r>
       <w:rPr>
         <w:rFonts w:ascii="Times New Roman" w:eastAsia="Leelawadee" w:hAnsi="Times New Roman" w:cs="Times New Roman"/>

</xml_diff>

<commit_message>
Fixing problem with tqf5
</commit_message>
<xml_diff>
--- a/versions/001/tqf3-template-v.001.docx
+++ b/versions/001/tqf3-template-v.001.docx
@@ -171,24 +171,14 @@
           <w:bCs/>
           <w:color w:val="000000"/>
         </w:rPr>
-        <w:t>{#</w:t>
-      </w:r>
-      <w:proofErr w:type="gramStart"/>
+        <w:t>{#general}</w:t>
+      </w:r>
       <w:r>
         <w:rPr>
           <w:rFonts w:ascii="Times New Roman" w:eastAsia="Book Antiqua" w:hAnsi="Times New Roman" w:cs="Times New Roman"/>
-          <w:bCs/>
-          <w:color w:val="000000"/>
-        </w:rPr>
-        <w:t>general}</w:t>
-      </w:r>
-      <w:r>
-        <w:rPr>
-          <w:rFonts w:ascii="Times New Roman" w:eastAsia="Book Antiqua" w:hAnsi="Times New Roman" w:cs="Times New Roman"/>
         </w:rPr>
         <w:t>{</w:t>
       </w:r>
-      <w:proofErr w:type="gramEnd"/>
       <w:r>
         <w:rPr>
           <w:rFonts w:ascii="Times New Roman" w:eastAsia="Leelawadee" w:hAnsi="Times New Roman" w:cs="Times New Roman"/>
@@ -239,7 +229,6 @@
         </w:rPr>
         <w:t>{</w:t>
       </w:r>
-      <w:proofErr w:type="spellStart"/>
       <w:r>
         <w:rPr>
           <w:rFonts w:ascii="TH SarabunPSK" w:eastAsia="Leelawadee" w:hAnsi="TH SarabunPSK" w:cs="TH SarabunPSK" w:hint="cs"/>
@@ -266,18 +255,7 @@
           <w:szCs w:val="28"/>
           <w:lang w:bidi="th-TH"/>
         </w:rPr>
-        <w:t>th</w:t>
-      </w:r>
-      <w:proofErr w:type="spellEnd"/>
-      <w:r>
-        <w:rPr>
-          <w:rFonts w:ascii="TH SarabunPSK" w:eastAsia="Leelawadee" w:hAnsi="TH SarabunPSK" w:cs="TH SarabunPSK" w:hint="cs"/>
-          <w:color w:val="000000"/>
-          <w:sz w:val="28"/>
-          <w:szCs w:val="28"/>
-          <w:lang w:bidi="th-TH"/>
-        </w:rPr>
-        <w:t>}</w:t>
+        <w:t>th}</w:t>
       </w:r>
       <w:r>
         <w:rPr>
@@ -317,48 +295,61 @@
           <w:bCs/>
           <w:color w:val="000000"/>
         </w:rPr>
+        <w:t>{credits</w:t>
+      </w:r>
+      <w:r>
+        <w:rPr>
+          <w:rFonts w:ascii="Times New Roman" w:eastAsia="Leelawadee" w:hAnsi="Times New Roman" w:cs="Times New Roman"/>
+          <w:bCs/>
+          <w:color w:val="000000"/>
+        </w:rPr>
+        <w:t>_</w:t>
+      </w:r>
+      <w:r>
+        <w:rPr>
+          <w:rFonts w:ascii="Times New Roman" w:eastAsia="Leelawadee" w:hAnsi="Times New Roman" w:cs="Times New Roman"/>
+          <w:bCs/>
+          <w:color w:val="000000"/>
+        </w:rPr>
+        <w:t>class}</w:t>
+      </w:r>
+      <w:r>
+        <w:rPr>
+          <w:rFonts w:ascii="Times New Roman" w:eastAsia="Book Antiqua" w:hAnsi="Times New Roman" w:cs="Times New Roman"/>
+          <w:color w:val="000000"/>
+        </w:rPr>
+        <w:t xml:space="preserve"> (</w:t>
+      </w:r>
+      <w:r>
+        <w:rPr>
+          <w:rFonts w:ascii="Times New Roman" w:eastAsia="Leelawadee" w:hAnsi="Times New Roman" w:cs="Times New Roman"/>
+          <w:bCs/>
+          <w:color w:val="000000"/>
+        </w:rPr>
         <w:t>{</w:t>
       </w:r>
-      <w:proofErr w:type="spellStart"/>
-      <w:r>
-        <w:rPr>
-          <w:rFonts w:ascii="Times New Roman" w:eastAsia="Leelawadee" w:hAnsi="Times New Roman" w:cs="Times New Roman"/>
-          <w:bCs/>
-          <w:color w:val="000000"/>
-        </w:rPr>
-        <w:t>credits</w:t>
-      </w:r>
-      <w:r>
-        <w:rPr>
-          <w:rFonts w:ascii="Times New Roman" w:eastAsia="Leelawadee" w:hAnsi="Times New Roman" w:cs="Times New Roman"/>
-          <w:bCs/>
-          <w:color w:val="000000"/>
-        </w:rPr>
-        <w:t>_</w:t>
-      </w:r>
-      <w:r>
-        <w:rPr>
-          <w:rFonts w:ascii="Times New Roman" w:eastAsia="Leelawadee" w:hAnsi="Times New Roman" w:cs="Times New Roman"/>
-          <w:bCs/>
-          <w:color w:val="000000"/>
-        </w:rPr>
-        <w:t>class</w:t>
-      </w:r>
-      <w:proofErr w:type="spellEnd"/>
-      <w:r>
-        <w:rPr>
-          <w:rFonts w:ascii="Times New Roman" w:eastAsia="Leelawadee" w:hAnsi="Times New Roman" w:cs="Times New Roman"/>
-          <w:bCs/>
-          <w:color w:val="000000"/>
-        </w:rPr>
-        <w:t>}</w:t>
+      <w:r>
+        <w:rPr>
+          <w:rFonts w:ascii="Times New Roman" w:eastAsia="Leelawadee" w:hAnsi="Times New Roman" w:cs="Times New Roman"/>
+          <w:bCs/>
+          <w:color w:val="000000"/>
+        </w:rPr>
+        <w:t>credits_</w:t>
+      </w:r>
+      <w:r>
+        <w:rPr>
+          <w:rFonts w:ascii="Times New Roman" w:eastAsia="Leelawadee" w:hAnsi="Times New Roman" w:cs="Times New Roman"/>
+          <w:bCs/>
+          <w:color w:val="000000"/>
+        </w:rPr>
+        <w:t>class}</w:t>
       </w:r>
       <w:r>
         <w:rPr>
           <w:rFonts w:ascii="Times New Roman" w:eastAsia="Book Antiqua" w:hAnsi="Times New Roman" w:cs="Times New Roman"/>
           <w:color w:val="000000"/>
         </w:rPr>
-        <w:t xml:space="preserve"> (</w:t>
+        <w:t>-</w:t>
       </w:r>
       <w:r>
         <w:rPr>
@@ -368,7 +359,6 @@
         </w:rPr>
         <w:t>{</w:t>
       </w:r>
-      <w:proofErr w:type="spellStart"/>
       <w:r>
         <w:rPr>
           <w:rFonts w:ascii="Times New Roman" w:eastAsia="Leelawadee" w:hAnsi="Times New Roman" w:cs="Times New Roman"/>
@@ -383,16 +373,7 @@
           <w:bCs/>
           <w:color w:val="000000"/>
         </w:rPr>
-        <w:t>class</w:t>
-      </w:r>
-      <w:proofErr w:type="spellEnd"/>
-      <w:r>
-        <w:rPr>
-          <w:rFonts w:ascii="Times New Roman" w:eastAsia="Leelawadee" w:hAnsi="Times New Roman" w:cs="Times New Roman"/>
-          <w:bCs/>
-          <w:color w:val="000000"/>
-        </w:rPr>
-        <w:t>}</w:t>
+        <w:t>lab}</w:t>
       </w:r>
       <w:r>
         <w:rPr>
@@ -409,7 +390,6 @@
         </w:rPr>
         <w:t>{</w:t>
       </w:r>
-      <w:proofErr w:type="spellStart"/>
       <w:r>
         <w:rPr>
           <w:rFonts w:ascii="Times New Roman" w:eastAsia="Leelawadee" w:hAnsi="Times New Roman" w:cs="Times New Roman"/>
@@ -424,57 +404,7 @@
           <w:bCs/>
           <w:color w:val="000000"/>
         </w:rPr>
-        <w:t>lab</w:t>
-      </w:r>
-      <w:proofErr w:type="spellEnd"/>
-      <w:r>
-        <w:rPr>
-          <w:rFonts w:ascii="Times New Roman" w:eastAsia="Leelawadee" w:hAnsi="Times New Roman" w:cs="Times New Roman"/>
-          <w:bCs/>
-          <w:color w:val="000000"/>
-        </w:rPr>
-        <w:t>}</w:t>
-      </w:r>
-      <w:r>
-        <w:rPr>
-          <w:rFonts w:ascii="Times New Roman" w:eastAsia="Book Antiqua" w:hAnsi="Times New Roman" w:cs="Times New Roman"/>
-          <w:color w:val="000000"/>
-        </w:rPr>
-        <w:t>-</w:t>
-      </w:r>
-      <w:r>
-        <w:rPr>
-          <w:rFonts w:ascii="Times New Roman" w:eastAsia="Leelawadee" w:hAnsi="Times New Roman" w:cs="Times New Roman"/>
-          <w:bCs/>
-          <w:color w:val="000000"/>
-        </w:rPr>
-        <w:t>{</w:t>
-      </w:r>
-      <w:proofErr w:type="spellStart"/>
-      <w:r>
-        <w:rPr>
-          <w:rFonts w:ascii="Times New Roman" w:eastAsia="Leelawadee" w:hAnsi="Times New Roman" w:cs="Times New Roman"/>
-          <w:bCs/>
-          <w:color w:val="000000"/>
-        </w:rPr>
-        <w:t>credits_</w:t>
-      </w:r>
-      <w:r>
-        <w:rPr>
-          <w:rFonts w:ascii="Times New Roman" w:eastAsia="Leelawadee" w:hAnsi="Times New Roman" w:cs="Times New Roman"/>
-          <w:bCs/>
-          <w:color w:val="000000"/>
-        </w:rPr>
-        <w:t>home</w:t>
-      </w:r>
-      <w:proofErr w:type="spellEnd"/>
-      <w:r>
-        <w:rPr>
-          <w:rFonts w:ascii="Times New Roman" w:eastAsia="Leelawadee" w:hAnsi="Times New Roman" w:cs="Times New Roman"/>
-          <w:bCs/>
-          <w:color w:val="000000"/>
-        </w:rPr>
-        <w:t>}</w:t>
+        <w:t>home}</w:t>
       </w:r>
       <w:r>
         <w:rPr>
@@ -532,7 +462,6 @@
         </w:rPr>
         <w:t>{</w:t>
       </w:r>
-      <w:proofErr w:type="spellStart"/>
       <w:r>
         <w:rPr>
           <w:rFonts w:ascii="Times New Roman" w:eastAsia="Leelawadee" w:hAnsi="Times New Roman" w:cs="Times New Roman"/>
@@ -541,7 +470,6 @@
         </w:rPr>
         <w:t>program_code</w:t>
       </w:r>
-      <w:proofErr w:type="spellEnd"/>
       <w:r>
         <w:rPr>
           <w:rFonts w:ascii="Times New Roman" w:eastAsia="Leelawadee" w:hAnsi="Times New Roman" w:cs="Times New Roman"/>
@@ -564,16 +492,7 @@
           <w:bCs/>
           <w:color w:val="000000"/>
         </w:rPr>
-        <w:t>{</w:t>
-      </w:r>
-      <w:proofErr w:type="spellStart"/>
-      <w:r>
-        <w:rPr>
-          <w:rFonts w:ascii="Times New Roman" w:eastAsia="Leelawadee" w:hAnsi="Times New Roman" w:cs="Times New Roman"/>
-          <w:bCs/>
-          <w:color w:val="000000"/>
-        </w:rPr>
-        <w:t>program</w:t>
+        <w:t>{program</w:t>
       </w:r>
       <w:r>
         <w:rPr>
@@ -591,7 +510,6 @@
         </w:rPr>
         <w:t>title_en</w:t>
       </w:r>
-      <w:proofErr w:type="spellEnd"/>
       <w:r>
         <w:rPr>
           <w:rFonts w:ascii="Times New Roman" w:eastAsia="Leelawadee" w:hAnsi="Times New Roman" w:cs="Times New Roman"/>
@@ -624,7 +542,6 @@
         </w:rPr>
         <w:t>{</w:t>
       </w:r>
-      <w:proofErr w:type="spellStart"/>
       <w:r>
         <w:rPr>
           <w:rFonts w:ascii="TH SarabunPSK" w:eastAsia="Book Antiqua" w:hAnsi="TH SarabunPSK" w:cs="TH SarabunPSK"/>
@@ -650,18 +567,7 @@
           <w:szCs w:val="28"/>
           <w:lang w:bidi="th-TH"/>
         </w:rPr>
-        <w:t>th</w:t>
-      </w:r>
-      <w:proofErr w:type="spellEnd"/>
-      <w:r>
-        <w:rPr>
-          <w:rFonts w:ascii="TH SarabunPSK" w:eastAsia="Leelawadee" w:hAnsi="TH SarabunPSK" w:cs="TH SarabunPSK" w:hint="cs"/>
-          <w:color w:val="000000"/>
-          <w:sz w:val="28"/>
-          <w:szCs w:val="28"/>
-          <w:lang w:bidi="th-TH"/>
-        </w:rPr>
-        <w:t>}</w:t>
+        <w:t>th}</w:t>
       </w:r>
     </w:p>
     <w:p>
@@ -847,16 +753,7 @@
           <w:bCs/>
           <w:color w:val="000000"/>
         </w:rPr>
-        <w:t>{#</w:t>
-      </w:r>
-      <w:proofErr w:type="gramStart"/>
-      <w:r>
-        <w:rPr>
-          <w:rFonts w:ascii="Times New Roman" w:eastAsia="Leelawadee" w:hAnsi="Times New Roman" w:cs="Times New Roman"/>
-          <w:bCs/>
-          <w:color w:val="000000"/>
-        </w:rPr>
-        <w:t>has</w:t>
+        <w:t>{#has</w:t>
       </w:r>
       <w:r>
         <w:rPr>
@@ -872,16 +769,7 @@
           <w:bCs/>
           <w:color w:val="000000"/>
         </w:rPr>
-        <w:t>{</w:t>
-      </w:r>
-      <w:proofErr w:type="gramEnd"/>
-      <w:r>
-        <w:rPr>
-          <w:rFonts w:ascii="Times New Roman" w:eastAsia="Leelawadee" w:hAnsi="Times New Roman" w:cs="Times New Roman"/>
-          <w:bCs/>
-          <w:color w:val="000000"/>
-        </w:rPr>
-        <w:t>^</w:t>
+        <w:t>{^</w:t>
       </w:r>
       <w:r>
         <w:rPr>
@@ -1031,33 +919,15 @@
                 <w:bCs/>
                 <w:color w:val="000000"/>
               </w:rPr>
-              <w:t>{#</w:t>
-            </w:r>
-            <w:proofErr w:type="gramStart"/>
+              <w:t>{#c</w:t>
+            </w:r>
             <w:r>
               <w:rPr>
                 <w:rFonts w:ascii="Times New Roman" w:eastAsia="Leelawadee" w:hAnsi="Times New Roman" w:cs="Times New Roman"/>
                 <w:bCs/>
                 <w:color w:val="000000"/>
               </w:rPr>
-              <w:t>c</w:t>
-            </w:r>
-            <w:r>
-              <w:rPr>
-                <w:rFonts w:ascii="Times New Roman" w:eastAsia="Leelawadee" w:hAnsi="Times New Roman" w:cs="Times New Roman"/>
-                <w:bCs/>
-                <w:color w:val="000000"/>
-              </w:rPr>
-              <w:t>oordinator}{</w:t>
-            </w:r>
-            <w:proofErr w:type="gramEnd"/>
-            <w:r>
-              <w:rPr>
-                <w:rFonts w:ascii="Times New Roman" w:eastAsia="Leelawadee" w:hAnsi="Times New Roman" w:cs="Times New Roman"/>
-                <w:bCs/>
-                <w:color w:val="000000"/>
-              </w:rPr>
-              <w:t>#</w:t>
+              <w:t>oordinator}{#</w:t>
             </w:r>
             <w:r>
               <w:rPr>
@@ -1126,7 +996,6 @@
               </w:rPr>
               <w:t>{/</w:t>
             </w:r>
-            <w:proofErr w:type="gramStart"/>
             <w:r>
               <w:rPr>
                 <w:rFonts w:ascii="Times New Roman" w:eastAsia="Leelawadee" w:hAnsi="Times New Roman" w:cs="Times New Roman"/>
@@ -1149,16 +1018,7 @@
                 <w:bCs/>
                 <w:color w:val="000000"/>
               </w:rPr>
-              <w:t>{</w:t>
-            </w:r>
-            <w:proofErr w:type="gramEnd"/>
-            <w:r>
-              <w:rPr>
-                <w:rFonts w:ascii="Times New Roman" w:eastAsia="Leelawadee" w:hAnsi="Times New Roman" w:cs="Times New Roman"/>
-                <w:bCs/>
-                <w:color w:val="000000"/>
-              </w:rPr>
-              <w:t>/c</w:t>
+              <w:t>{/c</w:t>
             </w:r>
             <w:r>
               <w:rPr>
@@ -1235,7 +1095,6 @@
               </w:rPr>
               <w:t>{#</w:t>
             </w:r>
-            <w:proofErr w:type="gramStart"/>
             <w:r>
               <w:rPr>
                 <w:rFonts w:ascii="Times New Roman" w:eastAsia="Leelawadee" w:hAnsi="Times New Roman" w:cs="Times New Roman"/>
@@ -1250,16 +1109,7 @@
                 <w:bCs/>
                 <w:color w:val="000000"/>
               </w:rPr>
-              <w:t>nstructor}{</w:t>
-            </w:r>
-            <w:proofErr w:type="gramEnd"/>
-            <w:r>
-              <w:rPr>
-                <w:rFonts w:ascii="Times New Roman" w:eastAsia="Leelawadee" w:hAnsi="Times New Roman" w:cs="Times New Roman"/>
-                <w:bCs/>
-                <w:color w:val="000000"/>
-              </w:rPr>
-              <w:t>#</w:t>
+              <w:t>nstructor}{#</w:t>
             </w:r>
             <w:r>
               <w:rPr>
@@ -1312,7 +1162,6 @@
               </w:rPr>
               <w:t>{/</w:t>
             </w:r>
-            <w:proofErr w:type="gramStart"/>
             <w:r>
               <w:rPr>
                 <w:rFonts w:ascii="Times New Roman" w:eastAsia="Leelawadee" w:hAnsi="Times New Roman" w:cs="Times New Roman"/>
@@ -1327,16 +1176,7 @@
                 <w:bCs/>
                 <w:color w:val="000000"/>
               </w:rPr>
-              <w:t>}{</w:t>
-            </w:r>
-            <w:proofErr w:type="gramEnd"/>
-            <w:r>
-              <w:rPr>
-                <w:rFonts w:ascii="Times New Roman" w:eastAsia="Leelawadee" w:hAnsi="Times New Roman" w:cs="Times New Roman"/>
-                <w:bCs/>
-                <w:color w:val="000000"/>
-              </w:rPr>
-              <w:t>/</w:t>
+              <w:t>}{/</w:t>
             </w:r>
             <w:r>
               <w:rPr>
@@ -1461,7 +1301,6 @@
         </w:rPr>
         <w:t>{#</w:t>
       </w:r>
-      <w:proofErr w:type="gramStart"/>
       <w:r>
         <w:rPr>
           <w:rFonts w:ascii="Times New Roman" w:eastAsia="Leelawadee" w:hAnsi="Times New Roman" w:cs="Times New Roman"/>
@@ -1484,14 +1323,7 @@
         <w:rPr>
           <w:rFonts w:ascii="Times New Roman" w:eastAsia="Leelawadee" w:hAnsi="Times New Roman" w:cs="Times New Roman"/>
         </w:rPr>
-        <w:t>{</w:t>
-      </w:r>
-      <w:proofErr w:type="gramEnd"/>
-      <w:r>
-        <w:rPr>
-          <w:rFonts w:ascii="Times New Roman" w:eastAsia="Leelawadee" w:hAnsi="Times New Roman" w:cs="Times New Roman"/>
-        </w:rPr>
-        <w:t>#general}</w:t>
+        <w:t>{#general}</w:t>
       </w:r>
       <w:r>
         <w:rPr>
@@ -1544,27 +1376,13 @@
         <w:rPr>
           <w:rFonts w:ascii="Times New Roman" w:eastAsia="Leelawadee" w:hAnsi="Times New Roman" w:cs="Times New Roman"/>
         </w:rPr>
+        <w:t>{/general}</w:t>
+      </w:r>
+      <w:r>
+        <w:rPr>
+          <w:rFonts w:ascii="Times New Roman" w:eastAsia="Leelawadee" w:hAnsi="Times New Roman" w:cs="Times New Roman"/>
+        </w:rPr>
         <w:t>{/</w:t>
-      </w:r>
-      <w:proofErr w:type="gramStart"/>
-      <w:r>
-        <w:rPr>
-          <w:rFonts w:ascii="Times New Roman" w:eastAsia="Leelawadee" w:hAnsi="Times New Roman" w:cs="Times New Roman"/>
-        </w:rPr>
-        <w:t>general}</w:t>
-      </w:r>
-      <w:r>
-        <w:rPr>
-          <w:rFonts w:ascii="Times New Roman" w:eastAsia="Leelawadee" w:hAnsi="Times New Roman" w:cs="Times New Roman"/>
-        </w:rPr>
-        <w:t>{</w:t>
-      </w:r>
-      <w:proofErr w:type="gramEnd"/>
-      <w:r>
-        <w:rPr>
-          <w:rFonts w:ascii="Times New Roman" w:eastAsia="Leelawadee" w:hAnsi="Times New Roman" w:cs="Times New Roman"/>
-        </w:rPr>
-        <w:t>/</w:t>
       </w:r>
       <w:r>
         <w:rPr>
@@ -1660,7 +1478,6 @@
         </w:rPr>
         <w:t>{#</w:t>
       </w:r>
-      <w:proofErr w:type="gramStart"/>
       <w:r>
         <w:rPr>
           <w:rFonts w:ascii="Times New Roman" w:eastAsia="Leelawadee" w:hAnsi="Times New Roman" w:cs="Times New Roman"/>
@@ -1689,14 +1506,7 @@
         <w:rPr>
           <w:rFonts w:ascii="Times New Roman" w:eastAsia="Leelawadee" w:hAnsi="Times New Roman" w:cs="Times New Roman"/>
         </w:rPr>
-        <w:t>{</w:t>
-      </w:r>
-      <w:proofErr w:type="gramEnd"/>
-      <w:r>
-        <w:rPr>
-          <w:rFonts w:ascii="Times New Roman" w:eastAsia="Leelawadee" w:hAnsi="Times New Roman" w:cs="Times New Roman"/>
-        </w:rPr>
-        <w:t>#general}</w:t>
+        <w:t>{#general}</w:t>
       </w:r>
       <w:r>
         <w:rPr>
@@ -1755,27 +1565,13 @@
         <w:rPr>
           <w:rFonts w:ascii="Times New Roman" w:eastAsia="Leelawadee" w:hAnsi="Times New Roman" w:cs="Times New Roman"/>
         </w:rPr>
+        <w:t>{/general}</w:t>
+      </w:r>
+      <w:r>
+        <w:rPr>
+          <w:rFonts w:ascii="Times New Roman" w:eastAsia="Leelawadee" w:hAnsi="Times New Roman" w:cs="Times New Roman"/>
+        </w:rPr>
         <w:t>{/</w:t>
-      </w:r>
-      <w:proofErr w:type="gramStart"/>
-      <w:r>
-        <w:rPr>
-          <w:rFonts w:ascii="Times New Roman" w:eastAsia="Leelawadee" w:hAnsi="Times New Roman" w:cs="Times New Roman"/>
-        </w:rPr>
-        <w:t>general}</w:t>
-      </w:r>
-      <w:r>
-        <w:rPr>
-          <w:rFonts w:ascii="Times New Roman" w:eastAsia="Leelawadee" w:hAnsi="Times New Roman" w:cs="Times New Roman"/>
-        </w:rPr>
-        <w:t>{</w:t>
-      </w:r>
-      <w:proofErr w:type="gramEnd"/>
-      <w:r>
-        <w:rPr>
-          <w:rFonts w:ascii="Times New Roman" w:eastAsia="Leelawadee" w:hAnsi="Times New Roman" w:cs="Times New Roman"/>
-        </w:rPr>
-        <w:t>/</w:t>
       </w:r>
       <w:r>
         <w:rPr>
@@ -1997,33 +1793,15 @@
           <w:bCs/>
           <w:color w:val="000000"/>
         </w:rPr>
-        <w:t>{#</w:t>
-      </w:r>
-      <w:proofErr w:type="gramStart"/>
-      <w:r>
-        <w:rPr>
-          <w:rFonts w:ascii="Times New Roman" w:eastAsia="Leelawadee" w:hAnsi="Times New Roman" w:cs="Times New Roman"/>
-          <w:bCs/>
-          <w:color w:val="000000"/>
-        </w:rPr>
-        <w:t>validated}</w:t>
-      </w:r>
-      <w:r>
-        <w:rPr>
-          <w:rFonts w:ascii="Times New Roman" w:eastAsia="Leelawadee" w:hAnsi="Times New Roman" w:cs="Times New Roman"/>
-          <w:bCs/>
-          <w:color w:val="000000"/>
-        </w:rPr>
-        <w:t>{</w:t>
-      </w:r>
-      <w:proofErr w:type="gramEnd"/>
-      <w:r>
-        <w:rPr>
-          <w:rFonts w:ascii="Times New Roman" w:eastAsia="Leelawadee" w:hAnsi="Times New Roman" w:cs="Times New Roman"/>
-          <w:bCs/>
-          <w:color w:val="000000"/>
-        </w:rPr>
-        <w:t>#validation}</w:t>
+        <w:t>{#validated}</w:t>
+      </w:r>
+      <w:r>
+        <w:rPr>
+          <w:rFonts w:ascii="Times New Roman" w:eastAsia="Leelawadee" w:hAnsi="Times New Roman" w:cs="Times New Roman"/>
+          <w:bCs/>
+          <w:color w:val="000000"/>
+        </w:rPr>
+        <w:t>{#validation}</w:t>
       </w:r>
       <w:r>
         <w:rPr>
@@ -2214,22 +1992,14 @@
         <w:rPr>
           <w:rFonts w:ascii="Times New Roman" w:eastAsia="Book Antiqua" w:hAnsi="Times New Roman" w:cs="Times New Roman"/>
         </w:rPr>
-        <w:t>{#</w:t>
-      </w:r>
-      <w:proofErr w:type="gramStart"/>
+        <w:t>{#general}</w:t>
+      </w:r>
       <w:r>
         <w:rPr>
           <w:rFonts w:ascii="Times New Roman" w:eastAsia="Book Antiqua" w:hAnsi="Times New Roman" w:cs="Times New Roman"/>
         </w:rPr>
-        <w:t>general}</w:t>
-      </w:r>
-      <w:r>
-        <w:rPr>
-          <w:rFonts w:ascii="Times New Roman" w:eastAsia="Book Antiqua" w:hAnsi="Times New Roman" w:cs="Times New Roman"/>
-        </w:rPr>
         <w:t>{</w:t>
       </w:r>
-      <w:proofErr w:type="gramEnd"/>
       <w:r>
         <w:rPr>
           <w:rFonts w:ascii="Times New Roman" w:eastAsia="Leelawadee" w:hAnsi="Times New Roman" w:cs="Times New Roman"/>
@@ -2278,7 +2048,6 @@
         </w:rPr>
         <w:t>{</w:t>
       </w:r>
-      <w:proofErr w:type="spellStart"/>
       <w:r>
         <w:rPr>
           <w:rFonts w:ascii="TH SarabunPSK" w:eastAsia="Leelawadee" w:hAnsi="TH SarabunPSK" w:cs="TH SarabunPSK" w:hint="cs"/>
@@ -2297,7 +2066,6 @@
         </w:rPr>
         <w:t>_</w:t>
       </w:r>
-      <w:proofErr w:type="gramStart"/>
       <w:r>
         <w:rPr>
           <w:rFonts w:ascii="TH SarabunPSK" w:eastAsia="Leelawadee" w:hAnsi="TH SarabunPSK" w:cs="TH SarabunPSK" w:hint="cs"/>
@@ -2308,7 +2076,6 @@
         </w:rPr>
         <w:t>th</w:t>
       </w:r>
-      <w:proofErr w:type="spellEnd"/>
       <w:r>
         <w:rPr>
           <w:rFonts w:ascii="TH SarabunPSK" w:eastAsia="Leelawadee" w:hAnsi="TH SarabunPSK" w:cs="TH SarabunPSK" w:hint="cs"/>
@@ -2325,17 +2092,7 @@
           <w:sz w:val="28"/>
           <w:szCs w:val="28"/>
         </w:rPr>
-        <w:t>{</w:t>
-      </w:r>
-      <w:proofErr w:type="gramEnd"/>
-      <w:r>
-        <w:rPr>
-          <w:rFonts w:ascii="TH SarabunPSK" w:eastAsia="Leelawadee" w:hAnsi="TH SarabunPSK" w:cs="TH SarabunPSK"/>
-          <w:color w:val="000000"/>
-          <w:sz w:val="28"/>
-          <w:szCs w:val="28"/>
-        </w:rPr>
-        <w:t>/general}</w:t>
+        <w:t>{/general}</w:t>
       </w:r>
     </w:p>
     <w:p>
@@ -2368,33 +2125,15 @@
           <w:bCs/>
           <w:color w:val="000000"/>
         </w:rPr>
-        <w:t>{#</w:t>
-      </w:r>
-      <w:proofErr w:type="gramStart"/>
-      <w:r>
-        <w:rPr>
-          <w:rFonts w:ascii="Times New Roman" w:eastAsia="Leelawadee" w:hAnsi="Times New Roman" w:cs="Times New Roman"/>
-          <w:bCs/>
-          <w:color w:val="000000"/>
-        </w:rPr>
-        <w:t>has</w:t>
-      </w:r>
-      <w:r>
-        <w:rPr>
-          <w:rFonts w:ascii="Times New Roman" w:eastAsia="Leelawadee" w:hAnsi="Times New Roman" w:cs="Times New Roman"/>
-          <w:bCs/>
-          <w:color w:val="000000"/>
-        </w:rPr>
-        <w:t>}{</w:t>
-      </w:r>
-      <w:proofErr w:type="gramEnd"/>
-      <w:r>
-        <w:rPr>
-          <w:rFonts w:ascii="Times New Roman" w:eastAsia="Leelawadee" w:hAnsi="Times New Roman" w:cs="Times New Roman"/>
-          <w:bCs/>
-          <w:color w:val="000000"/>
-        </w:rPr>
-        <w:t>#o</w:t>
+        <w:t>{#has</w:t>
+      </w:r>
+      <w:r>
+        <w:rPr>
+          <w:rFonts w:ascii="Times New Roman" w:eastAsia="Leelawadee" w:hAnsi="Times New Roman" w:cs="Times New Roman"/>
+          <w:bCs/>
+          <w:color w:val="000000"/>
+        </w:rPr>
+        <w:t>}{#o</w:t>
       </w:r>
       <w:r>
         <w:rPr>
@@ -2506,7 +2245,6 @@
         </w:rPr>
         <w:t>{/</w:t>
       </w:r>
-      <w:proofErr w:type="gramStart"/>
       <w:r>
         <w:rPr>
           <w:rFonts w:ascii="Times New Roman" w:eastAsia="Leelawadee" w:hAnsi="Times New Roman" w:cs="Times New Roman"/>
@@ -2519,15 +2257,7 @@
           <w:rFonts w:ascii="Times New Roman" w:eastAsia="Leelawadee" w:hAnsi="Times New Roman" w:cs="Times New Roman"/>
           <w:color w:val="000000"/>
         </w:rPr>
-        <w:t>bjective}{</w:t>
-      </w:r>
-      <w:proofErr w:type="gramEnd"/>
-      <w:r>
-        <w:rPr>
-          <w:rFonts w:ascii="Times New Roman" w:eastAsia="Leelawadee" w:hAnsi="Times New Roman" w:cs="Times New Roman"/>
-          <w:color w:val="000000"/>
-        </w:rPr>
-        <w:t>^</w:t>
+        <w:t>bjective}{^</w:t>
       </w:r>
       <w:r>
         <w:rPr>
@@ -2567,7 +2297,6 @@
         </w:rPr>
         <w:t>{/</w:t>
       </w:r>
-      <w:proofErr w:type="gramStart"/>
       <w:r>
         <w:rPr>
           <w:rFonts w:ascii="Times New Roman" w:eastAsia="Leelawadee" w:hAnsi="Times New Roman" w:cs="Times New Roman"/>
@@ -2587,15 +2316,7 @@
           <w:rFonts w:ascii="Times New Roman" w:eastAsia="Leelawadee" w:hAnsi="Times New Roman" w:cs="Times New Roman"/>
           <w:color w:val="000000"/>
         </w:rPr>
-        <w:t>{</w:t>
-      </w:r>
-      <w:proofErr w:type="gramEnd"/>
-      <w:r>
-        <w:rPr>
-          <w:rFonts w:ascii="Times New Roman" w:eastAsia="Leelawadee" w:hAnsi="Times New Roman" w:cs="Times New Roman"/>
-          <w:color w:val="000000"/>
-        </w:rPr>
-        <w:t>/has}</w:t>
+        <w:t>{/has}</w:t>
       </w:r>
       <w:r>
         <w:rPr>
@@ -2764,33 +2485,15 @@
                 <w:bCs/>
                 <w:color w:val="000000"/>
               </w:rPr>
-              <w:t>{#</w:t>
-            </w:r>
-            <w:proofErr w:type="gramStart"/>
+              <w:t>{#general}</w:t>
+            </w:r>
             <w:r>
               <w:rPr>
                 <w:rFonts w:ascii="Times New Roman" w:eastAsia="Leelawadee" w:hAnsi="Times New Roman" w:cs="Times New Roman"/>
                 <w:bCs/>
                 <w:color w:val="000000"/>
               </w:rPr>
-              <w:t>general}</w:t>
-            </w:r>
-            <w:r>
-              <w:rPr>
-                <w:rFonts w:ascii="Times New Roman" w:eastAsia="Leelawadee" w:hAnsi="Times New Roman" w:cs="Times New Roman"/>
-                <w:bCs/>
-                <w:color w:val="000000"/>
-              </w:rPr>
-              <w:t>{</w:t>
-            </w:r>
-            <w:proofErr w:type="gramEnd"/>
-            <w:r>
-              <w:rPr>
-                <w:rFonts w:ascii="Times New Roman" w:eastAsia="Leelawadee" w:hAnsi="Times New Roman" w:cs="Times New Roman"/>
-                <w:bCs/>
-                <w:color w:val="000000"/>
-              </w:rPr>
-              <w:t>credits</w:t>
+              <w:t>{credits</w:t>
             </w:r>
             <w:r>
               <w:rPr>
@@ -2844,23 +2547,7 @@
                 <w:rFonts w:ascii="Times New Roman" w:eastAsia="Leelawadee" w:hAnsi="Times New Roman" w:cs="Times New Roman"/>
                 <w:color w:val="000000"/>
               </w:rPr>
-              <w:t>({</w:t>
-            </w:r>
-            <w:proofErr w:type="spellStart"/>
-            <w:r>
-              <w:rPr>
-                <w:rFonts w:ascii="Times New Roman" w:eastAsia="Leelawadee" w:hAnsi="Times New Roman" w:cs="Times New Roman"/>
-                <w:color w:val="000000"/>
-              </w:rPr>
-              <w:t>credits_class_total</w:t>
-            </w:r>
-            <w:proofErr w:type="spellEnd"/>
-            <w:r>
-              <w:rPr>
-                <w:rFonts w:ascii="Times New Roman" w:eastAsia="Leelawadee" w:hAnsi="Times New Roman" w:cs="Times New Roman"/>
-                <w:color w:val="000000"/>
-              </w:rPr>
-              <w:t>} hours)</w:t>
+              <w:t>({credits_class_total} hours)</w:t>
             </w:r>
           </w:p>
         </w:tc>
@@ -2890,16 +2577,15 @@
                 <w:bCs/>
                 <w:color w:val="000000"/>
               </w:rPr>
-              <w:t>{</w:t>
-            </w:r>
-            <w:proofErr w:type="spellStart"/>
+              <w:t>{credits</w:t>
+            </w:r>
             <w:r>
               <w:rPr>
                 <w:rFonts w:ascii="Times New Roman" w:eastAsia="Leelawadee" w:hAnsi="Times New Roman" w:cs="Times New Roman"/>
                 <w:bCs/>
                 <w:color w:val="000000"/>
               </w:rPr>
-              <w:t>credits</w:t>
+              <w:t>_</w:t>
             </w:r>
             <w:r>
               <w:rPr>
@@ -2907,24 +2593,7 @@
                 <w:bCs/>
                 <w:color w:val="000000"/>
               </w:rPr>
-              <w:t>_</w:t>
-            </w:r>
-            <w:r>
-              <w:rPr>
-                <w:rFonts w:ascii="Times New Roman" w:eastAsia="Leelawadee" w:hAnsi="Times New Roman" w:cs="Times New Roman"/>
-                <w:bCs/>
-                <w:color w:val="000000"/>
-              </w:rPr>
-              <w:t>lab</w:t>
-            </w:r>
-            <w:proofErr w:type="spellEnd"/>
-            <w:r>
-              <w:rPr>
-                <w:rFonts w:ascii="Times New Roman" w:eastAsia="Leelawadee" w:hAnsi="Times New Roman" w:cs="Times New Roman"/>
-                <w:bCs/>
-                <w:color w:val="000000"/>
-              </w:rPr>
-              <w:t>}</w:t>
+              <w:t>lab}</w:t>
             </w:r>
             <w:r>
               <w:rPr>
@@ -2955,23 +2624,7 @@
                 <w:rFonts w:ascii="Times New Roman" w:eastAsia="Leelawadee" w:hAnsi="Times New Roman" w:cs="Times New Roman"/>
                 <w:color w:val="000000"/>
               </w:rPr>
-              <w:t>({</w:t>
-            </w:r>
-            <w:proofErr w:type="spellStart"/>
-            <w:r>
-              <w:rPr>
-                <w:rFonts w:ascii="Times New Roman" w:eastAsia="Leelawadee" w:hAnsi="Times New Roman" w:cs="Times New Roman"/>
-                <w:color w:val="000000"/>
-              </w:rPr>
-              <w:t>credits_lab_total</w:t>
-            </w:r>
-            <w:proofErr w:type="spellEnd"/>
-            <w:r>
-              <w:rPr>
-                <w:rFonts w:ascii="Times New Roman" w:eastAsia="Leelawadee" w:hAnsi="Times New Roman" w:cs="Times New Roman"/>
-                <w:color w:val="000000"/>
-              </w:rPr>
-              <w:t>} hours)</w:t>
+              <w:t>({credits_lab_total} hours)</w:t>
             </w:r>
           </w:p>
         </w:tc>
@@ -3001,16 +2654,15 @@
                 <w:bCs/>
                 <w:color w:val="000000"/>
               </w:rPr>
-              <w:t>{</w:t>
-            </w:r>
-            <w:proofErr w:type="spellStart"/>
+              <w:t>{credits</w:t>
+            </w:r>
             <w:r>
               <w:rPr>
                 <w:rFonts w:ascii="Times New Roman" w:eastAsia="Leelawadee" w:hAnsi="Times New Roman" w:cs="Times New Roman"/>
                 <w:bCs/>
                 <w:color w:val="000000"/>
               </w:rPr>
-              <w:t>credits</w:t>
+              <w:t>_</w:t>
             </w:r>
             <w:r>
               <w:rPr>
@@ -3018,24 +2670,7 @@
                 <w:bCs/>
                 <w:color w:val="000000"/>
               </w:rPr>
-              <w:t>_</w:t>
-            </w:r>
-            <w:r>
-              <w:rPr>
-                <w:rFonts w:ascii="Times New Roman" w:eastAsia="Leelawadee" w:hAnsi="Times New Roman" w:cs="Times New Roman"/>
-                <w:bCs/>
-                <w:color w:val="000000"/>
-              </w:rPr>
-              <w:t>home</w:t>
-            </w:r>
-            <w:proofErr w:type="spellEnd"/>
-            <w:r>
-              <w:rPr>
-                <w:rFonts w:ascii="Times New Roman" w:eastAsia="Leelawadee" w:hAnsi="Times New Roman" w:cs="Times New Roman"/>
-                <w:bCs/>
-                <w:color w:val="000000"/>
-              </w:rPr>
-              <w:t>}</w:t>
+              <w:t>home}</w:t>
             </w:r>
             <w:r>
               <w:rPr>
@@ -3066,31 +2701,7 @@
                 <w:rFonts w:ascii="Times New Roman" w:eastAsia="Leelawadee" w:hAnsi="Times New Roman" w:cs="Times New Roman"/>
                 <w:color w:val="000000"/>
               </w:rPr>
-              <w:t>({</w:t>
-            </w:r>
-            <w:proofErr w:type="spellStart"/>
-            <w:r>
-              <w:rPr>
-                <w:rFonts w:ascii="Times New Roman" w:eastAsia="Leelawadee" w:hAnsi="Times New Roman" w:cs="Times New Roman"/>
-                <w:color w:val="000000"/>
-              </w:rPr>
-              <w:t>credits_home_total</w:t>
-            </w:r>
-            <w:proofErr w:type="spellEnd"/>
-            <w:r>
-              <w:rPr>
-                <w:rFonts w:ascii="Times New Roman" w:eastAsia="Leelawadee" w:hAnsi="Times New Roman" w:cs="Times New Roman"/>
-                <w:color w:val="000000"/>
-              </w:rPr>
-              <w:t xml:space="preserve">} </w:t>
-            </w:r>
-            <w:proofErr w:type="gramStart"/>
-            <w:r>
-              <w:rPr>
-                <w:rFonts w:ascii="Times New Roman" w:eastAsia="Leelawadee" w:hAnsi="Times New Roman" w:cs="Times New Roman"/>
-                <w:color w:val="000000"/>
-              </w:rPr>
-              <w:t>hours)</w:t>
+              <w:t>({credits_home_total} hours)</w:t>
             </w:r>
             <w:r>
               <w:rPr>
@@ -3098,16 +2709,7 @@
                 <w:bCs/>
                 <w:color w:val="000000"/>
               </w:rPr>
-              <w:t>{</w:t>
-            </w:r>
-            <w:proofErr w:type="gramEnd"/>
-            <w:r>
-              <w:rPr>
-                <w:rFonts w:ascii="Times New Roman" w:eastAsia="Leelawadee" w:hAnsi="Times New Roman" w:cs="Times New Roman"/>
-                <w:bCs/>
-                <w:color w:val="000000"/>
-              </w:rPr>
-              <w:t>/general}</w:t>
+              <w:t>{/general}</w:t>
             </w:r>
           </w:p>
         </w:tc>
@@ -3226,25 +2828,7 @@
           <w:b/>
           <w:color w:val="000000"/>
         </w:rPr>
-        <w:t>{#outcomes_</w:t>
-      </w:r>
-      <w:proofErr w:type="gramStart"/>
-      <w:r>
-        <w:rPr>
-          <w:rFonts w:ascii="Times New Roman" w:eastAsia="Leelawadee" w:hAnsi="Times New Roman" w:cs="Times New Roman"/>
-          <w:b/>
-          <w:color w:val="000000"/>
-        </w:rPr>
-        <w:t>print}{</w:t>
-      </w:r>
-      <w:proofErr w:type="gramEnd"/>
-      <w:r>
-        <w:rPr>
-          <w:rFonts w:ascii="Times New Roman" w:eastAsia="Leelawadee" w:hAnsi="Times New Roman" w:cs="Times New Roman"/>
-          <w:b/>
-          <w:color w:val="000000"/>
-        </w:rPr>
-        <w:t>title}</w:t>
+        <w:t>{#outcomes_print}{title}</w:t>
       </w:r>
       <w:r>
         <w:rPr>
@@ -3447,15 +3031,7 @@
                 <w:rFonts w:ascii="Times New Roman" w:eastAsia="Leelawadee" w:hAnsi="Times New Roman" w:cs="Times New Roman"/>
                 <w:color w:val="000000"/>
               </w:rPr>
-              <w:t>#</w:t>
-            </w:r>
-            <w:proofErr w:type="gramStart"/>
-            <w:r>
-              <w:rPr>
-                <w:rFonts w:ascii="Times New Roman" w:eastAsia="Leelawadee" w:hAnsi="Times New Roman" w:cs="Times New Roman"/>
-                <w:color w:val="000000"/>
-              </w:rPr>
-              <w:t>outcomes</w:t>
+              <w:t>#outcomes</w:t>
             </w:r>
             <w:r>
               <w:rPr>
@@ -3469,15 +3045,7 @@
                 <w:rFonts w:ascii="Times New Roman" w:eastAsia="Leelawadee" w:hAnsi="Times New Roman" w:cs="Times New Roman"/>
                 <w:color w:val="000000"/>
               </w:rPr>
-              <w:t>{</w:t>
-            </w:r>
-            <w:proofErr w:type="gramEnd"/>
-            <w:r>
-              <w:rPr>
-                <w:rFonts w:ascii="Times New Roman" w:eastAsia="Leelawadee" w:hAnsi="Times New Roman" w:cs="Times New Roman"/>
-                <w:color w:val="000000"/>
-              </w:rPr>
-              <w:t xml:space="preserve">dot} </w:t>
+              <w:t xml:space="preserve">{dot} </w:t>
             </w:r>
             <w:r>
               <w:rPr>
@@ -3630,27 +3198,7 @@
           <w:bCs/>
           <w:color w:val="000000"/>
         </w:rPr>
-        <w:t>{/</w:t>
-      </w:r>
-      <w:proofErr w:type="spellStart"/>
-      <w:r>
-        <w:rPr>
-          <w:rFonts w:ascii="Times New Roman" w:eastAsia="Leelawadee" w:hAnsi="Times New Roman" w:cs="Times New Roman"/>
-          <w:b/>
-          <w:bCs/>
-          <w:color w:val="000000"/>
-        </w:rPr>
-        <w:t>outcomes_print</w:t>
-      </w:r>
-      <w:proofErr w:type="spellEnd"/>
-      <w:r>
-        <w:rPr>
-          <w:rFonts w:ascii="Times New Roman" w:eastAsia="Leelawadee" w:hAnsi="Times New Roman" w:cs="Times New Roman"/>
-          <w:b/>
-          <w:bCs/>
-          <w:color w:val="000000"/>
-        </w:rPr>
-        <w:t>}</w:t>
+        <w:t>{/outcomes_print}</w:t>
       </w:r>
     </w:p>
     <w:p>
@@ -3733,7 +3281,7 @@
           <w:b/>
           <w:color w:val="000000"/>
         </w:rPr>
-        <w:t>Teaching</w:t>
+        <w:t>Lesson</w:t>
       </w:r>
       <w:r>
         <w:rPr>
@@ -3765,33 +3313,15 @@
           <w:bCs/>
           <w:color w:val="000000"/>
         </w:rPr>
-        <w:t>{#</w:t>
-      </w:r>
-      <w:proofErr w:type="gramStart"/>
-      <w:r>
-        <w:rPr>
-          <w:rFonts w:ascii="Times New Roman" w:eastAsia="Leelawadee" w:hAnsi="Times New Roman" w:cs="Times New Roman"/>
-          <w:bCs/>
-          <w:color w:val="000000"/>
-        </w:rPr>
-        <w:t>has</w:t>
-      </w:r>
-      <w:r>
-        <w:rPr>
-          <w:rFonts w:ascii="Times New Roman" w:eastAsia="Leelawadee" w:hAnsi="Times New Roman" w:cs="Times New Roman"/>
-          <w:bCs/>
-          <w:color w:val="000000"/>
-        </w:rPr>
-        <w:t>}{</w:t>
-      </w:r>
-      <w:proofErr w:type="gramEnd"/>
-      <w:r>
-        <w:rPr>
-          <w:rFonts w:ascii="Times New Roman" w:eastAsia="Leelawadee" w:hAnsi="Times New Roman" w:cs="Times New Roman"/>
-          <w:bCs/>
-          <w:color w:val="000000"/>
-        </w:rPr>
-        <w:t>#w</w:t>
+        <w:t>{#has</w:t>
+      </w:r>
+      <w:r>
+        <w:rPr>
+          <w:rFonts w:ascii="Times New Roman" w:eastAsia="Leelawadee" w:hAnsi="Times New Roman" w:cs="Times New Roman"/>
+          <w:bCs/>
+          <w:color w:val="000000"/>
+        </w:rPr>
+        <w:t>}{#w</w:t>
       </w:r>
       <w:r>
         <w:rPr>
@@ -4020,7 +3550,6 @@
               </w:rPr>
               <w:t>#</w:t>
             </w:r>
-            <w:proofErr w:type="gramStart"/>
             <w:r>
               <w:rPr>
                 <w:rFonts w:ascii="Times New Roman" w:eastAsia="Leelawadee" w:hAnsi="Times New Roman" w:cs="Times New Roman"/>
@@ -4047,15 +3576,7 @@
                 <w:rFonts w:ascii="Times New Roman" w:eastAsia="Leelawadee" w:hAnsi="Times New Roman" w:cs="Times New Roman"/>
                 <w:color w:val="000000"/>
               </w:rPr>
-              <w:t>{</w:t>
-            </w:r>
-            <w:proofErr w:type="gramEnd"/>
-            <w:r>
-              <w:rPr>
-                <w:rFonts w:ascii="Times New Roman" w:eastAsia="Leelawadee" w:hAnsi="Times New Roman" w:cs="Times New Roman"/>
-                <w:color w:val="000000"/>
-              </w:rPr>
-              <w:t>order}</w:t>
+              <w:t>{order}</w:t>
             </w:r>
           </w:p>
         </w:tc>
@@ -4277,7 +3798,6 @@
         </w:rPr>
         <w:t>{/</w:t>
       </w:r>
-      <w:proofErr w:type="gramStart"/>
       <w:r>
         <w:rPr>
           <w:rFonts w:ascii="Times New Roman" w:eastAsia="Leelawadee" w:hAnsi="Times New Roman" w:cs="Times New Roman"/>
@@ -4302,7 +3822,6 @@
         </w:rPr>
         <w:t>{</w:t>
       </w:r>
-      <w:proofErr w:type="gramEnd"/>
       <w:r>
         <w:rPr>
           <w:rFonts w:ascii="Times New Roman" w:eastAsia="Leelawadee" w:hAnsi="Times New Roman" w:cs="Times New Roman"/>
@@ -4622,15 +4141,7 @@
                 <w:rFonts w:ascii="Times New Roman" w:eastAsia="Leelawadee" w:hAnsi="Times New Roman" w:cs="Times New Roman"/>
                 <w:color w:val="000000"/>
               </w:rPr>
-              <w:t>{#</w:t>
-            </w:r>
-            <w:proofErr w:type="gramStart"/>
-            <w:r>
-              <w:rPr>
-                <w:rFonts w:ascii="Times New Roman" w:eastAsia="Leelawadee" w:hAnsi="Times New Roman" w:cs="Times New Roman"/>
-                <w:color w:val="000000"/>
-              </w:rPr>
-              <w:t>tasks}</w:t>
+              <w:t>{#tasks}</w:t>
             </w:r>
             <w:r>
               <w:rPr>
@@ -4639,7 +4150,6 @@
               </w:rPr>
               <w:t>{</w:t>
             </w:r>
-            <w:proofErr w:type="gramEnd"/>
             <w:r>
               <w:rPr>
                 <w:rFonts w:ascii="Times New Roman" w:eastAsia="Leelawadee" w:hAnsi="Times New Roman" w:cs="Times New Roman"/>
@@ -4797,7 +4307,6 @@
         </w:rPr>
         <w:t>{/</w:t>
       </w:r>
-      <w:proofErr w:type="gramStart"/>
       <w:r>
         <w:rPr>
           <w:rFonts w:ascii="Times New Roman" w:eastAsia="Leelawadee" w:hAnsi="Times New Roman" w:cs="Times New Roman"/>
@@ -4822,7 +4331,6 @@
         </w:rPr>
         <w:t>{</w:t>
       </w:r>
-      <w:proofErr w:type="gramEnd"/>
       <w:r>
         <w:rPr>
           <w:rFonts w:ascii="Times New Roman" w:eastAsia="Leelawadee" w:hAnsi="Times New Roman" w:cs="Times New Roman"/>
@@ -5126,23 +4634,7 @@
                 <w:rFonts w:ascii="Times New Roman" w:eastAsia="Leelawadee" w:hAnsi="Times New Roman" w:cs="Times New Roman"/>
                 <w:color w:val="000000"/>
               </w:rPr>
-              <w:t>{#</w:t>
-            </w:r>
-            <w:proofErr w:type="gramStart"/>
-            <w:r>
-              <w:rPr>
-                <w:rFonts w:ascii="Times New Roman" w:eastAsia="Leelawadee" w:hAnsi="Times New Roman" w:cs="Times New Roman"/>
-                <w:color w:val="000000"/>
-              </w:rPr>
-              <w:t>tasks}{</w:t>
-            </w:r>
-            <w:proofErr w:type="gramEnd"/>
-            <w:r>
-              <w:rPr>
-                <w:rFonts w:ascii="Times New Roman" w:eastAsia="Leelawadee" w:hAnsi="Times New Roman" w:cs="Times New Roman"/>
-                <w:color w:val="000000"/>
-              </w:rPr>
-              <w:t>method}</w:t>
+              <w:t>{#tasks}{method}</w:t>
             </w:r>
           </w:p>
         </w:tc>
@@ -5171,23 +4663,7 @@
                 <w:rFonts w:ascii="Times New Roman" w:eastAsia="Leelawadee" w:hAnsi="Times New Roman" w:cs="Times New Roman"/>
                 <w:color w:val="000000"/>
               </w:rPr>
-              <w:t>{#</w:t>
-            </w:r>
-            <w:proofErr w:type="gramStart"/>
-            <w:r>
-              <w:rPr>
-                <w:rFonts w:ascii="Times New Roman" w:eastAsia="Leelawadee" w:hAnsi="Times New Roman" w:cs="Times New Roman"/>
-                <w:color w:val="000000"/>
-              </w:rPr>
-              <w:t>group}Yes</w:t>
-            </w:r>
-            <w:proofErr w:type="gramEnd"/>
-            <w:r>
-              <w:rPr>
-                <w:rFonts w:ascii="Times New Roman" w:eastAsia="Leelawadee" w:hAnsi="Times New Roman" w:cs="Times New Roman"/>
-                <w:color w:val="000000"/>
-              </w:rPr>
-              <w:t>{/group}{^group}No{/group}</w:t>
+              <w:t>{#group}Yes{/group}{^group}No{/group}</w:t>
             </w:r>
           </w:p>
         </w:tc>
@@ -5245,7 +4721,6 @@
         </w:rPr>
         <w:t>{/</w:t>
       </w:r>
-      <w:proofErr w:type="gramStart"/>
       <w:r>
         <w:rPr>
           <w:rFonts w:ascii="Times New Roman" w:eastAsia="Leelawadee" w:hAnsi="Times New Roman" w:cs="Times New Roman"/>
@@ -5270,7 +4745,6 @@
         </w:rPr>
         <w:t>{</w:t>
       </w:r>
-      <w:proofErr w:type="gramEnd"/>
       <w:r>
         <w:rPr>
           <w:rFonts w:ascii="Times New Roman" w:eastAsia="Leelawadee" w:hAnsi="Times New Roman" w:cs="Times New Roman"/>
@@ -5404,35 +4878,27 @@
           <w:rStyle w:val="object-label"/>
           <w:rFonts w:ascii="Times New Roman" w:hAnsi="Times New Roman" w:cs="Times New Roman"/>
         </w:rPr>
-        <w:t>^</w:t>
-      </w:r>
-      <w:proofErr w:type="gramStart"/>
+        <w:t>^g</w:t>
+      </w:r>
       <w:r>
         <w:rPr>
           <w:rStyle w:val="object-label"/>
           <w:rFonts w:ascii="Times New Roman" w:hAnsi="Times New Roman" w:cs="Times New Roman"/>
         </w:rPr>
-        <w:t>g</w:t>
+        <w:t>rad</w:t>
       </w:r>
       <w:r>
         <w:rPr>
           <w:rStyle w:val="object-label"/>
           <w:rFonts w:ascii="Times New Roman" w:hAnsi="Times New Roman" w:cs="Times New Roman"/>
         </w:rPr>
-        <w:t>rad</w:t>
+        <w:t>e</w:t>
       </w:r>
       <w:r>
         <w:rPr>
           <w:rStyle w:val="object-label"/>
           <w:rFonts w:ascii="Times New Roman" w:hAnsi="Times New Roman" w:cs="Times New Roman"/>
         </w:rPr>
-        <w:t>e</w:t>
-      </w:r>
-      <w:r>
-        <w:rPr>
-          <w:rStyle w:val="object-label"/>
-          <w:rFonts w:ascii="Times New Roman" w:hAnsi="Times New Roman" w:cs="Times New Roman"/>
-        </w:rPr>
         <w:t>}</w:t>
       </w:r>
       <w:r>
@@ -5441,16 +4907,7 @@
           <w:bCs/>
           <w:color w:val="000000"/>
         </w:rPr>
-        <w:t>There</w:t>
-      </w:r>
-      <w:proofErr w:type="gramEnd"/>
-      <w:r>
-        <w:rPr>
-          <w:rFonts w:ascii="Times New Roman" w:eastAsia="Leelawadee" w:hAnsi="Times New Roman" w:cs="Times New Roman"/>
-          <w:bCs/>
-          <w:color w:val="000000"/>
-        </w:rPr>
-        <w:t xml:space="preserve"> is no grade</w:t>
+        <w:t>There is no grade</w:t>
       </w:r>
       <w:r>
         <w:rPr>
@@ -5490,7 +4947,6 @@
         </w:rPr>
         <w:t>{/</w:t>
       </w:r>
-      <w:proofErr w:type="gramStart"/>
       <w:r>
         <w:rPr>
           <w:rStyle w:val="object-label"/>
@@ -5519,7 +4975,6 @@
         </w:rPr>
         <w:t>}{</w:t>
       </w:r>
-      <w:proofErr w:type="gramEnd"/>
       <w:r>
         <w:rPr>
           <w:rStyle w:val="object-label"/>
@@ -5655,43 +5110,7 @@
                 <w:bCs/>
                 <w:color w:val="000000"/>
               </w:rPr>
-              <w:t>{-</w:t>
-            </w:r>
-            <w:proofErr w:type="spellStart"/>
-            <w:r>
-              <w:rPr>
-                <w:rFonts w:ascii="Times New Roman" w:eastAsia="Leelawadee" w:hAnsi="Times New Roman" w:cs="Times New Roman"/>
-                <w:bCs/>
-                <w:color w:val="000000"/>
-              </w:rPr>
-              <w:t>w:tc</w:t>
-            </w:r>
-            <w:proofErr w:type="spellEnd"/>
-            <w:r>
-              <w:rPr>
-                <w:rFonts w:ascii="Times New Roman" w:eastAsia="Leelawadee" w:hAnsi="Times New Roman" w:cs="Times New Roman"/>
-                <w:bCs/>
-                <w:color w:val="000000"/>
-              </w:rPr>
-              <w:t xml:space="preserve"> </w:t>
-            </w:r>
-            <w:proofErr w:type="gramStart"/>
-            <w:r>
-              <w:rPr>
-                <w:rFonts w:ascii="Times New Roman" w:eastAsia="Leelawadee" w:hAnsi="Times New Roman" w:cs="Times New Roman"/>
-                <w:bCs/>
-                <w:color w:val="000000"/>
-              </w:rPr>
-              <w:t>grades}{.}</w:t>
-            </w:r>
-            <w:proofErr w:type="gramEnd"/>
-            <w:r>
-              <w:rPr>
-                <w:rFonts w:ascii="Times New Roman" w:eastAsia="Leelawadee" w:hAnsi="Times New Roman" w:cs="Times New Roman"/>
-                <w:bCs/>
-                <w:color w:val="000000"/>
-              </w:rPr>
-              <w:t>{/grades}</w:t>
+              <w:t>{-w:tc grades}{.}{/grades}</w:t>
             </w:r>
           </w:p>
         </w:tc>
@@ -5755,43 +5174,7 @@
                 <w:bCs/>
                 <w:color w:val="000000"/>
               </w:rPr>
-              <w:t>{-</w:t>
-            </w:r>
-            <w:proofErr w:type="spellStart"/>
-            <w:r>
-              <w:rPr>
-                <w:rFonts w:ascii="Times New Roman" w:eastAsia="Leelawadee" w:hAnsi="Times New Roman" w:cs="Times New Roman"/>
-                <w:bCs/>
-                <w:color w:val="000000"/>
-              </w:rPr>
-              <w:t>w:tc</w:t>
-            </w:r>
-            <w:proofErr w:type="spellEnd"/>
-            <w:r>
-              <w:rPr>
-                <w:rFonts w:ascii="Times New Roman" w:eastAsia="Leelawadee" w:hAnsi="Times New Roman" w:cs="Times New Roman"/>
-                <w:bCs/>
-                <w:color w:val="000000"/>
-              </w:rPr>
-              <w:t xml:space="preserve"> </w:t>
-            </w:r>
-            <w:proofErr w:type="gramStart"/>
-            <w:r>
-              <w:rPr>
-                <w:rFonts w:ascii="Times New Roman" w:eastAsia="Leelawadee" w:hAnsi="Times New Roman" w:cs="Times New Roman"/>
-                <w:bCs/>
-                <w:color w:val="000000"/>
-              </w:rPr>
-              <w:t>range}{.}</w:t>
-            </w:r>
-            <w:proofErr w:type="gramEnd"/>
-            <w:r>
-              <w:rPr>
-                <w:rFonts w:ascii="Times New Roman" w:eastAsia="Leelawadee" w:hAnsi="Times New Roman" w:cs="Times New Roman"/>
-                <w:bCs/>
-                <w:color w:val="000000"/>
-              </w:rPr>
-              <w:t>{/range}</w:t>
+              <w:t>{-w:tc range}{.}{/range}</w:t>
             </w:r>
           </w:p>
         </w:tc>
@@ -5819,33 +5202,15 @@
           <w:bCs/>
           <w:color w:val="000000"/>
         </w:rPr>
+        <w:t>{/grading}</w:t>
+      </w:r>
+      <w:r>
+        <w:rPr>
+          <w:rFonts w:ascii="Times New Roman" w:eastAsia="Leelawadee" w:hAnsi="Times New Roman" w:cs="Times New Roman"/>
+          <w:bCs/>
+          <w:color w:val="000000"/>
+        </w:rPr>
         <w:t>{/</w:t>
-      </w:r>
-      <w:proofErr w:type="gramStart"/>
-      <w:r>
-        <w:rPr>
-          <w:rFonts w:ascii="Times New Roman" w:eastAsia="Leelawadee" w:hAnsi="Times New Roman" w:cs="Times New Roman"/>
-          <w:bCs/>
-          <w:color w:val="000000"/>
-        </w:rPr>
-        <w:t>grading}</w:t>
-      </w:r>
-      <w:r>
-        <w:rPr>
-          <w:rFonts w:ascii="Times New Roman" w:eastAsia="Leelawadee" w:hAnsi="Times New Roman" w:cs="Times New Roman"/>
-          <w:bCs/>
-          <w:color w:val="000000"/>
-        </w:rPr>
-        <w:t>{</w:t>
-      </w:r>
-      <w:proofErr w:type="gramEnd"/>
-      <w:r>
-        <w:rPr>
-          <w:rFonts w:ascii="Times New Roman" w:eastAsia="Leelawadee" w:hAnsi="Times New Roman" w:cs="Times New Roman"/>
-          <w:bCs/>
-          <w:color w:val="000000"/>
-        </w:rPr>
-        <w:t>/</w:t>
       </w:r>
       <w:r>
         <w:rPr>
@@ -5962,27 +5327,13 @@
         <w:rPr>
           <w:rFonts w:ascii="Times New Roman" w:eastAsia="Book Antiqua" w:hAnsi="Times New Roman" w:cs="Times New Roman"/>
         </w:rPr>
-        <w:t>{#</w:t>
-      </w:r>
-      <w:proofErr w:type="gramStart"/>
+        <w:t>{#has</w:t>
+      </w:r>
       <w:r>
         <w:rPr>
           <w:rFonts w:ascii="Times New Roman" w:eastAsia="Book Antiqua" w:hAnsi="Times New Roman" w:cs="Times New Roman"/>
         </w:rPr>
-        <w:t>has</w:t>
-      </w:r>
-      <w:r>
-        <w:rPr>
-          <w:rFonts w:ascii="Times New Roman" w:eastAsia="Book Antiqua" w:hAnsi="Times New Roman" w:cs="Times New Roman"/>
-        </w:rPr>
-        <w:t>}{</w:t>
-      </w:r>
-      <w:proofErr w:type="gramEnd"/>
-      <w:r>
-        <w:rPr>
-          <w:rFonts w:ascii="Times New Roman" w:eastAsia="Book Antiqua" w:hAnsi="Times New Roman" w:cs="Times New Roman"/>
-        </w:rPr>
-        <w:t>#t</w:t>
+        <w:t>}{#t</w:t>
       </w:r>
       <w:r>
         <w:rPr>
@@ -6057,7 +5408,6 @@
         </w:rPr>
         <w:t>{/</w:t>
       </w:r>
-      <w:proofErr w:type="gramStart"/>
       <w:r>
         <w:rPr>
           <w:rFonts w:ascii="Times New Roman" w:eastAsia="Leelawadee" w:hAnsi="Times New Roman" w:cs="Times New Roman"/>
@@ -6083,14 +5433,7 @@
         <w:rPr>
           <w:rFonts w:ascii="Times New Roman" w:eastAsia="Book Antiqua" w:hAnsi="Times New Roman" w:cs="Times New Roman"/>
         </w:rPr>
-        <w:t>{</w:t>
-      </w:r>
-      <w:proofErr w:type="gramEnd"/>
-      <w:r>
-        <w:rPr>
-          <w:rFonts w:ascii="Times New Roman" w:eastAsia="Book Antiqua" w:hAnsi="Times New Roman" w:cs="Times New Roman"/>
-        </w:rPr>
-        <w:t>/resources}</w:t>
+        <w:t>{/resources}</w:t>
       </w:r>
       <w:r>
         <w:rPr>
@@ -6188,7 +5531,6 @@
         </w:rPr>
         <w:t>{#</w:t>
       </w:r>
-      <w:proofErr w:type="gramStart"/>
       <w:r>
         <w:rPr>
           <w:rFonts w:ascii="Times New Roman" w:eastAsia="Book Antiqua" w:hAnsi="Times New Roman" w:cs="Times New Roman"/>
@@ -6211,14 +5553,7 @@
         <w:rPr>
           <w:rFonts w:ascii="Times New Roman" w:eastAsia="Book Antiqua" w:hAnsi="Times New Roman" w:cs="Times New Roman"/>
         </w:rPr>
-        <w:t>{</w:t>
-      </w:r>
-      <w:proofErr w:type="gramEnd"/>
-      <w:r>
-        <w:rPr>
-          <w:rFonts w:ascii="Times New Roman" w:eastAsia="Book Antiqua" w:hAnsi="Times New Roman" w:cs="Times New Roman"/>
-        </w:rPr>
-        <w:t>#resources}</w:t>
+        <w:t>{#resources}</w:t>
       </w:r>
       <w:r>
         <w:rPr>
@@ -6275,7 +5610,6 @@
         </w:rPr>
         <w:t>{/</w:t>
       </w:r>
-      <w:proofErr w:type="gramStart"/>
       <w:r>
         <w:rPr>
           <w:rFonts w:ascii="Times New Roman" w:eastAsia="Leelawadee" w:hAnsi="Times New Roman" w:cs="Times New Roman"/>
@@ -6294,14 +5628,7 @@
         <w:rPr>
           <w:rFonts w:ascii="Times New Roman" w:eastAsia="Book Antiqua" w:hAnsi="Times New Roman" w:cs="Times New Roman"/>
         </w:rPr>
-        <w:t>{</w:t>
-      </w:r>
-      <w:proofErr w:type="gramEnd"/>
-      <w:r>
-        <w:rPr>
-          <w:rFonts w:ascii="Times New Roman" w:eastAsia="Book Antiqua" w:hAnsi="Times New Roman" w:cs="Times New Roman"/>
-        </w:rPr>
-        <w:t>/resources}</w:t>
+        <w:t>{/resources}</w:t>
       </w:r>
       <w:r>
         <w:rPr>
@@ -6433,7 +5760,6 @@
         </w:rPr>
         <w:t>{#</w:t>
       </w:r>
-      <w:proofErr w:type="gramStart"/>
       <w:r>
         <w:rPr>
           <w:rFonts w:ascii="Times New Roman" w:eastAsia="Book Antiqua" w:hAnsi="Times New Roman" w:cs="Times New Roman"/>
@@ -6450,14 +5776,7 @@
         <w:rPr>
           <w:rFonts w:ascii="Times New Roman" w:eastAsia="Book Antiqua" w:hAnsi="Times New Roman" w:cs="Times New Roman"/>
         </w:rPr>
-        <w:t>{</w:t>
-      </w:r>
-      <w:proofErr w:type="gramEnd"/>
-      <w:r>
-        <w:rPr>
-          <w:rFonts w:ascii="Times New Roman" w:eastAsia="Book Antiqua" w:hAnsi="Times New Roman" w:cs="Times New Roman"/>
-        </w:rPr>
-        <w:t>#resources}</w:t>
+        <w:t>{#resources}</w:t>
       </w:r>
       <w:r>
         <w:rPr>
@@ -6520,7 +5839,6 @@
         </w:rPr>
         <w:t>{/</w:t>
       </w:r>
-      <w:proofErr w:type="gramStart"/>
       <w:r>
         <w:rPr>
           <w:rFonts w:ascii="Times New Roman" w:eastAsia="Leelawadee" w:hAnsi="Times New Roman" w:cs="Times New Roman"/>
@@ -6546,14 +5864,7 @@
         <w:rPr>
           <w:rFonts w:ascii="Times New Roman" w:eastAsia="Book Antiqua" w:hAnsi="Times New Roman" w:cs="Times New Roman"/>
         </w:rPr>
-        <w:t>{</w:t>
-      </w:r>
-      <w:proofErr w:type="gramEnd"/>
-      <w:r>
-        <w:rPr>
-          <w:rFonts w:ascii="Times New Roman" w:eastAsia="Book Antiqua" w:hAnsi="Times New Roman" w:cs="Times New Roman"/>
-        </w:rPr>
-        <w:t>/resources}</w:t>
+        <w:t>{/resources}</w:t>
       </w:r>
       <w:r>
         <w:rPr>
@@ -7125,7 +6436,6 @@
         </w:rPr>
         <w:t>#</w:t>
       </w:r>
-      <w:proofErr w:type="gramStart"/>
       <w:r>
         <w:rPr>
           <w:rFonts w:ascii="Times New Roman" w:eastAsia="Leelawadee" w:hAnsi="Times New Roman" w:cs="Times New Roman"/>
@@ -7138,15 +6448,7 @@
           <w:rFonts w:ascii="Times New Roman" w:eastAsia="Leelawadee" w:hAnsi="Times New Roman" w:cs="Times New Roman"/>
           <w:color w:val="000000"/>
         </w:rPr>
-        <w:t>}{</w:t>
-      </w:r>
-      <w:proofErr w:type="gramEnd"/>
-      <w:r>
-        <w:rPr>
-          <w:rFonts w:ascii="Times New Roman" w:eastAsia="Leelawadee" w:hAnsi="Times New Roman" w:cs="Times New Roman"/>
-          <w:color w:val="000000"/>
-        </w:rPr>
-        <w:t>#s</w:t>
+        <w:t>}{#s</w:t>
       </w:r>
       <w:r>
         <w:rPr>
@@ -7194,9 +6496,8 @@
                 <w:iCs/>
                 <w:color w:val="000000"/>
               </w:rPr>
-              <w:t>{#</w:t>
-            </w:r>
-            <w:proofErr w:type="gramStart"/>
+              <w:t>{#signature</w:t>
+            </w:r>
             <w:r>
               <w:rPr>
                 <w:rFonts w:ascii="Times New Roman" w:eastAsia="Leelawadee" w:hAnsi="Times New Roman" w:cs="Times New Roman"/>
@@ -7204,7 +6505,7 @@
                 <w:iCs/>
                 <w:color w:val="000000"/>
               </w:rPr>
-              <w:t>signature</w:t>
+              <w:t>s}</w:t>
             </w:r>
             <w:r>
               <w:rPr>
@@ -7213,26 +6514,7 @@
                 <w:iCs/>
                 <w:color w:val="000000"/>
               </w:rPr>
-              <w:t>s}</w:t>
-            </w:r>
-            <w:r>
-              <w:rPr>
-                <w:rFonts w:ascii="Times New Roman" w:eastAsia="Leelawadee" w:hAnsi="Times New Roman" w:cs="Times New Roman"/>
-                <w:i/>
-                <w:iCs/>
-                <w:color w:val="000000"/>
-              </w:rPr>
-              <w:t>Signed</w:t>
-            </w:r>
-            <w:proofErr w:type="gramEnd"/>
-            <w:r>
-              <w:rPr>
-                <w:rFonts w:ascii="Times New Roman" w:eastAsia="Leelawadee" w:hAnsi="Times New Roman" w:cs="Times New Roman"/>
-                <w:i/>
-                <w:iCs/>
-                <w:color w:val="000000"/>
-              </w:rPr>
-              <w:t xml:space="preserve"> electronically by {name} on {date}</w:t>
+              <w:t>Signed electronically by {name} on {date}</w:t>
             </w:r>
             <w:r>
               <w:rPr>
@@ -7323,7 +6605,6 @@
         </w:rPr>
         <w:t>/</w:t>
       </w:r>
-      <w:proofErr w:type="gramStart"/>
       <w:r>
         <w:rPr>
           <w:rFonts w:ascii="Times New Roman" w:eastAsia="Leelawadee" w:hAnsi="Times New Roman" w:cs="Times New Roman"/>
@@ -7350,15 +6631,7 @@
           <w:rFonts w:ascii="Times New Roman" w:eastAsia="Leelawadee" w:hAnsi="Times New Roman" w:cs="Times New Roman"/>
           <w:color w:val="000000"/>
         </w:rPr>
-        <w:t>{</w:t>
-      </w:r>
-      <w:proofErr w:type="gramEnd"/>
-      <w:r>
-        <w:rPr>
-          <w:rFonts w:ascii="Times New Roman" w:eastAsia="Leelawadee" w:hAnsi="Times New Roman" w:cs="Times New Roman"/>
-          <w:color w:val="000000"/>
-        </w:rPr>
-        <w:t>/has}</w:t>
+        <w:t>{/has}</w:t>
       </w:r>
       <w:r>
         <w:rPr>
@@ -7467,18 +6740,7 @@
         <w:sz w:val="20"/>
         <w:szCs w:val="20"/>
       </w:rPr>
-      <w:t>{#</w:t>
-    </w:r>
-    <w:proofErr w:type="gramStart"/>
-    <w:r>
-      <w:rPr>
-        <w:rFonts w:ascii="Times New Roman" w:eastAsia="Book Antiqua" w:hAnsi="Times New Roman" w:cs="Times New Roman"/>
-        <w:bCs/>
-        <w:color w:val="000000"/>
-        <w:sz w:val="20"/>
-        <w:szCs w:val="20"/>
-      </w:rPr>
-      <w:t>general}</w:t>
+      <w:t>{#general}</w:t>
     </w:r>
     <w:r>
       <w:rPr>
@@ -7488,7 +6750,6 @@
       </w:rPr>
       <w:t>{</w:t>
     </w:r>
-    <w:proofErr w:type="gramEnd"/>
     <w:r>
       <w:rPr>
         <w:rFonts w:ascii="Times New Roman" w:eastAsia="Leelawadee" w:hAnsi="Times New Roman" w:cs="Times New Roman"/>
@@ -7730,18 +6991,7 @@
         <w:sz w:val="20"/>
         <w:szCs w:val="20"/>
       </w:rPr>
-      <w:t>{#</w:t>
-    </w:r>
-    <w:proofErr w:type="gramStart"/>
-    <w:r>
-      <w:rPr>
-        <w:rFonts w:ascii="Times New Roman" w:eastAsia="Book Antiqua" w:hAnsi="Times New Roman" w:cs="Times New Roman"/>
-        <w:bCs/>
-        <w:color w:val="000000"/>
-        <w:sz w:val="20"/>
-        <w:szCs w:val="20"/>
-      </w:rPr>
-      <w:t>general}</w:t>
+      <w:t>{#general}</w:t>
     </w:r>
     <w:r>
       <w:rPr>
@@ -7751,7 +7001,6 @@
       </w:rPr>
       <w:t>{</w:t>
     </w:r>
-    <w:proofErr w:type="gramEnd"/>
     <w:r>
       <w:rPr>
         <w:rFonts w:ascii="Times New Roman" w:eastAsia="Leelawadee" w:hAnsi="Times New Roman" w:cs="Times New Roman"/>

</xml_diff>